<commit_message>
Adding distane metrices in the paper
</commit_message>
<xml_diff>
--- a/source/MySEProject/Documentation/Implement_the_KNN__Classifier_KNN_Quest.docx
+++ b/source/MySEProject/Documentation/Implement_the_KNN__Classifier_KNN_Quest.docx
@@ -854,21 +854,575 @@
     </w:p>
     <w:p>
       <w:pPr>
+        <w:pStyle w:val="Heading1"/>
+        <w:rPr>
+          <w:b/>
+        </w:rPr>
+      </w:pPr>
+      <w:r>
+        <w:rPr>
+          <w:b/>
+        </w:rPr>
+        <w:t>Theoretical Background</w:t>
+      </w:r>
+    </w:p>
+    <w:p>
+      <w:pPr>
         <w:jc w:val="both"/>
-      </w:pPr>
-    </w:p>
-    <w:p>
-      <w:bookmarkStart w:id="5" w:name="_Hlk98197882"/>
+        <w:rPr>
+          <w:bCs/>
+          <w:iCs/>
+        </w:rPr>
+      </w:pPr>
+      <w:r>
+        <w:rPr>
+          <w:bCs/>
+          <w:iCs/>
+        </w:rPr>
+        <w:t>The k-nearest neighbor (KNN) algorithm, which is a supervised machine learning algorithm, it uses training data and a predetermined k value to identify the k closest data points through distance calculations. When these k data points belong to different classes, the algorithm predicts the class of the unknown data to align with the majority class. This approach, which is based on statistical principles, aids in making informed decisions based on the collective attributes of neighboring data points. The overall process of KNN working principle is explained below.</w:t>
+      </w:r>
+    </w:p>
+    <w:p>
+      <w:pPr>
+        <w:jc w:val="both"/>
+        <w:rPr>
+          <w:bCs/>
+          <w:iCs/>
+        </w:rPr>
+      </w:pPr>
+    </w:p>
+    <w:p>
+      <w:pPr>
+        <w:jc w:val="both"/>
+        <w:rPr>
+          <w:b/>
+          <w:bCs/>
+          <w:iCs/>
+        </w:rPr>
+      </w:pPr>
+      <w:r>
+        <w:rPr>
+          <w:b/>
+          <w:bCs/>
+          <w:iCs/>
+        </w:rPr>
+        <w:t>1. Distance Metrics</w:t>
+      </w:r>
+    </w:p>
+    <w:p>
+      <w:pPr>
+        <w:jc w:val="both"/>
+        <w:rPr>
+          <w:bCs/>
+          <w:iCs/>
+        </w:rPr>
+      </w:pPr>
+      <w:r>
+        <w:rPr>
+          <w:bCs/>
+          <w:iCs/>
+        </w:rPr>
+        <w:t>Distance metrics are a fundamental component of the k-nearest neighbor (KNN) algorithm, essential for determining the similarity between data points in classification tasks. KNN operates by calculating distances between a new data point and existing data points in the training dataset. This process entails evaluating the dissimilarity or similarity using various distance metrics, such as Euclidean distance, Manhattan distance, and cosine similarity. [11]</w:t>
+      </w:r>
+    </w:p>
+    <w:p>
+      <w:pPr>
+        <w:jc w:val="both"/>
+        <w:rPr>
+          <w:bCs/>
+          <w:iCs/>
+        </w:rPr>
+      </w:pPr>
+    </w:p>
+    <w:p>
+      <w:pPr>
+        <w:jc w:val="both"/>
+        <w:rPr>
+          <w:bCs/>
+          <w:i/>
+          <w:iCs/>
+        </w:rPr>
+      </w:pPr>
+      <w:r>
+        <w:rPr>
+          <w:bCs/>
+          <w:i/>
+          <w:iCs/>
+        </w:rPr>
+        <w:t>Euclidean distance</w:t>
+      </w:r>
+      <w:bookmarkStart w:id="5" w:name="_GoBack"/>
+      <w:bookmarkEnd w:id="5"/>
+    </w:p>
+    <w:p>
+      <w:pPr>
+        <w:jc w:val="both"/>
+        <w:rPr>
+          <w:bCs/>
+          <w:i/>
+          <w:iCs/>
+        </w:rPr>
+      </w:pPr>
+    </w:p>
+    <w:p>
+      <w:pPr>
+        <w:jc w:val="both"/>
+        <w:rPr>
+          <w:bCs/>
+          <w:iCs/>
+        </w:rPr>
+      </w:pPr>
+      <w:r>
+        <w:rPr>
+          <w:bCs/>
+          <w:iCs/>
+        </w:rPr>
+        <w:t xml:space="preserve">Euclidean distance, a core concept in mathematics, measures the straight-line distance between two points in space. It's calculated as the square root of the sum of the squared differences between corresponding coordinates. In machine learning, Euclidean distance is frequently used in algorithms like K-nearest neighbors (KNN) to determine the similarity between data points, aiding in tasks such as classification and clustering. </w:t>
+      </w:r>
+    </w:p>
+    <w:p>
+      <w:pPr>
+        <w:jc w:val="both"/>
+        <w:rPr>
+          <w:bCs/>
+          <w:iCs/>
+        </w:rPr>
+      </w:pPr>
+    </w:p>
+    <w:p>
+      <w:pPr>
+        <w:jc w:val="both"/>
+        <w:rPr>
+          <w:bCs/>
+          <w:iCs/>
+        </w:rPr>
+      </w:pPr>
+      <m:oMath>
+        <m:r>
+          <w:rPr>
+            <w:rFonts w:ascii="Cambria Math" w:hAnsi="Cambria Math"/>
+          </w:rPr>
+          <m:t>d</m:t>
+        </m:r>
+        <m:d>
+          <m:dPr>
+            <m:ctrlPr>
+              <w:rPr>
+                <w:rFonts w:ascii="Cambria Math" w:hAnsi="Cambria Math"/>
+                <w:i/>
+              </w:rPr>
+            </m:ctrlPr>
+          </m:dPr>
+          <m:e>
+            <m:r>
+              <w:rPr>
+                <w:rFonts w:ascii="Cambria Math" w:hAnsi="Cambria Math"/>
+              </w:rPr>
+              <m:t>P</m:t>
+            </m:r>
+            <m:r>
+              <w:rPr>
+                <w:rFonts w:ascii="Cambria Math" w:hAnsi="Cambria Math"/>
+              </w:rPr>
+              <m:t>,</m:t>
+            </m:r>
+            <m:r>
+              <w:rPr>
+                <w:rFonts w:ascii="Cambria Math" w:hAnsi="Cambria Math"/>
+              </w:rPr>
+              <m:t>Q</m:t>
+            </m:r>
+          </m:e>
+        </m:d>
+        <m:r>
+          <w:rPr>
+            <w:rFonts w:ascii="Cambria Math" w:hAnsi="Cambria Math"/>
+          </w:rPr>
+          <m:t xml:space="preserve">= </m:t>
+        </m:r>
+        <m:rad>
+          <m:radPr>
+            <m:degHide m:val="1"/>
+            <m:ctrlPr>
+              <w:rPr>
+                <w:rFonts w:ascii="Cambria Math" w:hAnsi="Cambria Math"/>
+                <w:i/>
+              </w:rPr>
+            </m:ctrlPr>
+          </m:radPr>
+          <m:deg/>
+          <m:e>
+            <m:nary>
+              <m:naryPr>
+                <m:chr m:val="∑"/>
+                <m:grow m:val="1"/>
+                <m:ctrlPr>
+                  <w:rPr>
+                    <w:rFonts w:ascii="Cambria Math" w:hAnsi="Cambria Math"/>
+                  </w:rPr>
+                </m:ctrlPr>
+              </m:naryPr>
+              <m:sub>
+                <m:r>
+                  <w:rPr>
+                    <w:rFonts w:ascii="Cambria Math" w:hAnsi="Cambria Math"/>
+                  </w:rPr>
+                  <m:t>i</m:t>
+                </m:r>
+                <m:r>
+                  <w:rPr>
+                    <w:rFonts w:ascii="Cambria Math" w:hAnsi="Cambria Math"/>
+                  </w:rPr>
+                  <m:t>=1</m:t>
+                </m:r>
+              </m:sub>
+              <m:sup>
+                <m:r>
+                  <w:rPr>
+                    <w:rFonts w:ascii="Cambria Math" w:hAnsi="Cambria Math"/>
+                  </w:rPr>
+                  <m:t>n</m:t>
+                </m:r>
+              </m:sup>
+              <m:e>
+                <m:r>
+                  <w:rPr>
+                    <w:rFonts w:ascii="Cambria Math" w:hAnsi="Cambria Math"/>
+                  </w:rPr>
+                  <m:t>(</m:t>
+                </m:r>
+                <m:sSub>
+                  <m:sSubPr>
+                    <m:ctrlPr>
+                      <w:rPr>
+                        <w:rFonts w:ascii="Cambria Math" w:hAnsi="Cambria Math"/>
+                        <w:i/>
+                      </w:rPr>
+                    </m:ctrlPr>
+                  </m:sSubPr>
+                  <m:e>
+                    <m:r>
+                      <w:rPr>
+                        <w:rFonts w:ascii="Cambria Math" w:hAnsi="Cambria Math"/>
+                      </w:rPr>
+                      <m:t>q</m:t>
+                    </m:r>
+                  </m:e>
+                  <m:sub>
+                    <m:r>
+                      <w:rPr>
+                        <w:rFonts w:ascii="Cambria Math" w:hAnsi="Cambria Math"/>
+                      </w:rPr>
+                      <m:t>i</m:t>
+                    </m:r>
+                  </m:sub>
+                </m:sSub>
+                <m:r>
+                  <w:rPr>
+                    <w:rFonts w:ascii="Cambria Math" w:hAnsi="Cambria Math"/>
+                  </w:rPr>
+                  <m:t xml:space="preserve">- </m:t>
+                </m:r>
+                <m:sSub>
+                  <m:sSubPr>
+                    <m:ctrlPr>
+                      <w:rPr>
+                        <w:rFonts w:ascii="Cambria Math" w:hAnsi="Cambria Math"/>
+                        <w:i/>
+                      </w:rPr>
+                    </m:ctrlPr>
+                  </m:sSubPr>
+                  <m:e>
+                    <m:r>
+                      <w:rPr>
+                        <w:rFonts w:ascii="Cambria Math" w:hAnsi="Cambria Math"/>
+                      </w:rPr>
+                      <m:t>p</m:t>
+                    </m:r>
+                  </m:e>
+                  <m:sub>
+                    <m:r>
+                      <w:rPr>
+                        <w:rFonts w:ascii="Cambria Math" w:hAnsi="Cambria Math"/>
+                      </w:rPr>
+                      <m:t>i</m:t>
+                    </m:r>
+                  </m:sub>
+                </m:sSub>
+                <m:sSup>
+                  <m:sSupPr>
+                    <m:ctrlPr>
+                      <w:rPr>
+                        <w:rFonts w:ascii="Cambria Math" w:hAnsi="Cambria Math"/>
+                      </w:rPr>
+                    </m:ctrlPr>
+                  </m:sSupPr>
+                  <m:e>
+                    <m:r>
+                      <w:rPr>
+                        <w:rFonts w:ascii="Cambria Math" w:hAnsi="Cambria Math"/>
+                      </w:rPr>
+                      <m:t>)</m:t>
+                    </m:r>
+                  </m:e>
+                  <m:sup>
+                    <m:r>
+                      <w:rPr>
+                        <w:rFonts w:ascii="Cambria Math" w:hAnsi="Cambria Math"/>
+                      </w:rPr>
+                      <m:t>2</m:t>
+                    </m:r>
+                  </m:sup>
+                </m:sSup>
+              </m:e>
+            </m:nary>
+          </m:e>
+        </m:rad>
+      </m:oMath>
+      <w:r>
+        <w:t xml:space="preserve">                                              (1)</w:t>
+      </w:r>
+      <w:r>
+        <w:br/>
+      </w:r>
+      <w:r>
+        <w:t>Where:</w:t>
+      </w:r>
+    </w:p>
+    <w:p>
+      <w:pPr>
+        <w:jc w:val="both"/>
+      </w:pPr>
+      <w:r>
+        <w:t xml:space="preserve">P = </w:t>
+      </w:r>
+      <m:oMath>
+        <m:sSub>
+          <m:sSubPr>
+            <m:ctrlPr>
+              <w:rPr>
+                <w:rFonts w:ascii="Cambria Math" w:hAnsi="Cambria Math"/>
+                <w:i/>
+              </w:rPr>
+            </m:ctrlPr>
+          </m:sSubPr>
+          <m:e>
+            <m:r>
+              <w:rPr>
+                <w:rFonts w:ascii="Cambria Math" w:hAnsi="Cambria Math"/>
+              </w:rPr>
+              <m:t>p</m:t>
+            </m:r>
+          </m:e>
+          <m:sub>
+            <m:r>
+              <w:rPr>
+                <w:rFonts w:ascii="Cambria Math" w:hAnsi="Cambria Math"/>
+              </w:rPr>
+              <m:t>1</m:t>
+            </m:r>
+          </m:sub>
+        </m:sSub>
+      </m:oMath>
+      <w:r>
+        <w:t xml:space="preserve">, </w:t>
+      </w:r>
+      <m:oMath>
+        <m:sSub>
+          <m:sSubPr>
+            <m:ctrlPr>
+              <w:rPr>
+                <w:rFonts w:ascii="Cambria Math" w:hAnsi="Cambria Math"/>
+                <w:i/>
+              </w:rPr>
+            </m:ctrlPr>
+          </m:sSubPr>
+          <m:e>
+            <m:r>
+              <w:rPr>
+                <w:rFonts w:ascii="Cambria Math" w:hAnsi="Cambria Math"/>
+              </w:rPr>
+              <m:t>p</m:t>
+            </m:r>
+          </m:e>
+          <m:sub>
+            <m:r>
+              <w:rPr>
+                <w:rFonts w:ascii="Cambria Math" w:hAnsi="Cambria Math"/>
+              </w:rPr>
+              <m:t>2</m:t>
+            </m:r>
+          </m:sub>
+        </m:sSub>
+      </m:oMath>
+      <w:r>
+        <w:t xml:space="preserve">, …..., </w:t>
+      </w:r>
+      <m:oMath>
+        <m:sSub>
+          <m:sSubPr>
+            <m:ctrlPr>
+              <w:rPr>
+                <w:rFonts w:ascii="Cambria Math" w:hAnsi="Cambria Math"/>
+                <w:i/>
+              </w:rPr>
+            </m:ctrlPr>
+          </m:sSubPr>
+          <m:e>
+            <m:r>
+              <w:rPr>
+                <w:rFonts w:ascii="Cambria Math" w:hAnsi="Cambria Math"/>
+              </w:rPr>
+              <m:t>p</m:t>
+            </m:r>
+          </m:e>
+          <m:sub>
+            <m:r>
+              <w:rPr>
+                <w:rFonts w:ascii="Cambria Math" w:hAnsi="Cambria Math"/>
+              </w:rPr>
+              <m:t>n</m:t>
+            </m:r>
+          </m:sub>
+        </m:sSub>
+      </m:oMath>
+      <w:r>
+        <w:t xml:space="preserve"> represent the coordinates of point P</w:t>
+      </w:r>
+    </w:p>
+    <w:p>
+      <w:pPr>
+        <w:jc w:val="both"/>
+      </w:pPr>
+      <w:r>
+        <w:t>Q</w:t>
+      </w:r>
+      <w:r>
+        <w:t xml:space="preserve"> = </w:t>
+      </w:r>
+      <m:oMath>
+        <m:sSub>
+          <m:sSubPr>
+            <m:ctrlPr>
+              <w:rPr>
+                <w:rFonts w:ascii="Cambria Math" w:hAnsi="Cambria Math"/>
+                <w:i/>
+              </w:rPr>
+            </m:ctrlPr>
+          </m:sSubPr>
+          <m:e>
+            <m:r>
+              <w:rPr>
+                <w:rFonts w:ascii="Cambria Math" w:hAnsi="Cambria Math"/>
+              </w:rPr>
+              <m:t>q</m:t>
+            </m:r>
+          </m:e>
+          <m:sub>
+            <m:r>
+              <w:rPr>
+                <w:rFonts w:ascii="Cambria Math" w:hAnsi="Cambria Math"/>
+              </w:rPr>
+              <m:t>1</m:t>
+            </m:r>
+          </m:sub>
+        </m:sSub>
+      </m:oMath>
+      <w:r>
+        <w:t xml:space="preserve">, </w:t>
+      </w:r>
+      <m:oMath>
+        <m:sSub>
+          <m:sSubPr>
+            <m:ctrlPr>
+              <w:rPr>
+                <w:rFonts w:ascii="Cambria Math" w:hAnsi="Cambria Math"/>
+                <w:i/>
+              </w:rPr>
+            </m:ctrlPr>
+          </m:sSubPr>
+          <m:e>
+            <m:r>
+              <w:rPr>
+                <w:rFonts w:ascii="Cambria Math" w:hAnsi="Cambria Math"/>
+              </w:rPr>
+              <m:t>q</m:t>
+            </m:r>
+          </m:e>
+          <m:sub>
+            <m:r>
+              <w:rPr>
+                <w:rFonts w:ascii="Cambria Math" w:hAnsi="Cambria Math"/>
+              </w:rPr>
+              <m:t>2</m:t>
+            </m:r>
+          </m:sub>
+        </m:sSub>
+      </m:oMath>
+      <w:r>
+        <w:t xml:space="preserve">, …..., </w:t>
+      </w:r>
+      <m:oMath>
+        <m:sSub>
+          <m:sSubPr>
+            <m:ctrlPr>
+              <w:rPr>
+                <w:rFonts w:ascii="Cambria Math" w:hAnsi="Cambria Math"/>
+                <w:i/>
+              </w:rPr>
+            </m:ctrlPr>
+          </m:sSubPr>
+          <m:e>
+            <m:r>
+              <w:rPr>
+                <w:rFonts w:ascii="Cambria Math" w:hAnsi="Cambria Math"/>
+              </w:rPr>
+              <m:t>q</m:t>
+            </m:r>
+          </m:e>
+          <m:sub>
+            <m:r>
+              <w:rPr>
+                <w:rFonts w:ascii="Cambria Math" w:hAnsi="Cambria Math"/>
+              </w:rPr>
+              <m:t>n</m:t>
+            </m:r>
+          </m:sub>
+        </m:sSub>
+      </m:oMath>
+      <w:r>
+        <w:t xml:space="preserve"> </w:t>
+      </w:r>
+      <w:r>
+        <w:t>represent the coordinates of point</w:t>
+      </w:r>
+      <w:r>
+        <w:t xml:space="preserve"> Q</w:t>
+      </w:r>
+    </w:p>
+    <w:p>
+      <w:pPr>
+        <w:jc w:val="both"/>
+        <w:rPr>
+          <w:i/>
+        </w:rPr>
+      </w:pPr>
+      <w:r>
+        <w:rPr>
+          <w:i/>
+        </w:rPr>
+        <w:t>n denotes the number of dimensions in the space</w:t>
+      </w:r>
+    </w:p>
+    <w:p>
+      <w:bookmarkStart w:id="6" w:name="_Hlk98197882"/>
       <w:bookmarkEnd w:id="4"/>
     </w:p>
-    <w:p>
-      <w:bookmarkStart w:id="6" w:name="_GoBack"/>
-      <w:bookmarkEnd w:id="6"/>
-    </w:p>
+    <w:p/>
     <w:p/>
     <w:p/>
     <w:bookmarkEnd w:id="0"/>
-    <w:bookmarkEnd w:id="5"/>
+    <w:bookmarkEnd w:id="6"/>
     <w:p>
       <w:pPr>
         <w:pStyle w:val="BodyText"/>
@@ -4274,6 +4828,16 @@
       <w:lang w:eastAsia="zh-CN"/>
     </w:rPr>
   </w:style>
+  <w:style w:type="character" w:styleId="PlaceholderText">
+    <w:name w:val="Placeholder Text"/>
+    <w:basedOn w:val="DefaultParagraphFont"/>
+    <w:uiPriority w:val="99"/>
+    <w:semiHidden/>
+    <w:rsid w:val="00B11953"/>
+    <w:rPr>
+      <w:color w:val="808080"/>
+    </w:rPr>
+  </w:style>
 </w:styles>
 </file>
 
@@ -4577,7 +5141,7 @@
 </file>
 
 <file path=customXml/itemProps1.xml><?xml version="1.0" encoding="utf-8"?>
-<ds:datastoreItem xmlns:ds="http://schemas.openxmlformats.org/officeDocument/2006/customXml" ds:itemID="{C6D63B4D-79EF-4CEC-A7A9-80F9A6B28BB5}">
+<ds:datastoreItem xmlns:ds="http://schemas.openxmlformats.org/officeDocument/2006/customXml" ds:itemID="{42A258F8-9961-4A4C-9546-9A1F7BC30A6F}">
   <ds:schemaRefs>
     <ds:schemaRef ds:uri="http://schemas.openxmlformats.org/officeDocument/2006/bibliography"/>
   </ds:schemaRefs>

</xml_diff>

<commit_message>
Add about k-value in KNN
</commit_message>
<xml_diff>
--- a/source/MySEProject/Documentation/Implement_the_KNN__Classifier_KNN_Quest.docx
+++ b/source/MySEProject/Documentation/Implement_the_KNN__Classifier_KNN_Quest.docx
@@ -1016,19 +1016,7 @@
               <w:rPr>
                 <w:rFonts w:ascii="Cambria Math" w:hAnsi="Cambria Math"/>
               </w:rPr>
-              <m:t>P</m:t>
-            </m:r>
-            <m:r>
-              <w:rPr>
-                <w:rFonts w:ascii="Cambria Math" w:hAnsi="Cambria Math"/>
-              </w:rPr>
-              <m:t>,</m:t>
-            </m:r>
-            <m:r>
-              <w:rPr>
-                <w:rFonts w:ascii="Cambria Math" w:hAnsi="Cambria Math"/>
-              </w:rPr>
-              <m:t>Q</m:t>
+              <m:t>P,Q</m:t>
             </m:r>
           </m:e>
         </m:d>
@@ -1065,13 +1053,7 @@
                   <w:rPr>
                     <w:rFonts w:ascii="Cambria Math" w:hAnsi="Cambria Math"/>
                   </w:rPr>
-                  <m:t>i</m:t>
-                </m:r>
-                <m:r>
-                  <w:rPr>
-                    <w:rFonts w:ascii="Cambria Math" w:hAnsi="Cambria Math"/>
-                  </w:rPr>
-                  <m:t>=1</m:t>
+                  <m:t>i=1</m:t>
                 </m:r>
               </m:sub>
               <m:sup>
@@ -1293,10 +1275,7 @@
         <w:jc w:val="both"/>
       </w:pPr>
       <w:r>
-        <w:t>Q</w:t>
-      </w:r>
-      <w:r>
-        <w:t xml:space="preserve"> = </w:t>
+        <w:t xml:space="preserve">Q = </w:t>
       </w:r>
       <m:oMath>
         <m:sSub>
@@ -1389,13 +1368,7 @@
         </m:sSub>
       </m:oMath>
       <w:r>
-        <w:t xml:space="preserve"> </w:t>
-      </w:r>
-      <w:r>
-        <w:t>represent the coordinates of point</w:t>
-      </w:r>
-      <w:r>
-        <w:t xml:space="preserve"> Q</w:t>
+        <w:t xml:space="preserve"> represent the coordinates of point Q</w:t>
       </w:r>
     </w:p>
     <w:p>
@@ -1525,13 +1498,7 @@
               <w:rPr>
                 <w:rFonts w:ascii="Cambria Math" w:hAnsi="Cambria Math"/>
               </w:rPr>
-              <m:t>i</m:t>
-            </m:r>
-            <m:r>
-              <w:rPr>
-                <w:rFonts w:ascii="Cambria Math" w:hAnsi="Cambria Math"/>
-              </w:rPr>
-              <m:t>=1</m:t>
+              <m:t>i=1</m:t>
             </m:r>
           </m:sub>
           <m:sup>
@@ -1623,10 +1590,7 @@
         </m:nary>
       </m:oMath>
       <w:r>
-        <w:t xml:space="preserve">        </w:t>
-      </w:r>
-      <w:r>
-        <w:t xml:space="preserve">                                         </w:t>
+        <w:t xml:space="preserve">                                                 </w:t>
       </w:r>
       <w:r>
         <w:rPr>
@@ -2017,6 +1981,56 @@
       <w:pPr>
         <w:jc w:val="both"/>
         <w:rPr>
+          <w:b/>
+        </w:rPr>
+      </w:pPr>
+    </w:p>
+    <w:p>
+      <w:pPr>
+        <w:jc w:val="both"/>
+        <w:rPr>
+          <w:b/>
+        </w:rPr>
+      </w:pPr>
+      <w:r>
+        <w:rPr>
+          <w:b/>
+        </w:rPr>
+        <w:t>2. Value of K</w:t>
+      </w:r>
+      <w:bookmarkStart w:id="6" w:name="_GoBack"/>
+      <w:bookmarkEnd w:id="6"/>
+    </w:p>
+    <w:p>
+      <w:pPr>
+        <w:jc w:val="both"/>
+      </w:pPr>
+      <w:r>
+        <w:t xml:space="preserve">The value of k in </w:t>
+      </w:r>
+      <w:proofErr w:type="spellStart"/>
+      <w:r>
+        <w:t>kNN</w:t>
+      </w:r>
+      <w:proofErr w:type="spellEnd"/>
+      <w:r>
+        <w:t xml:space="preserve"> classification plays a critical role in determining the model's performance and generalization ability. Selecting the appropriate value of k involves a trade-off between bias and variance in the model. A small value of k (e.g., k=1) can lead to a more flexible decision boundary but may be sensitive to noise and outliers, potentially resulting in overfitting. On the other hand, a large value of k (e.g., k&gt;10) can smooth out the decision boundary and reduce overfitting but may lead to underfitting if the value is too large for the dataset. Choosing an optimal value of k, often through techniques like cross-validation and considering domain-specific knowledge, is essential to strike a balance between capturing the underlying patterns in the data and avoiding overfitting or underfitting, ultimately improving the classifier's predictive performance. [12]</w:t>
+      </w:r>
+    </w:p>
+    <w:p>
+      <w:pPr>
+        <w:jc w:val="both"/>
+      </w:pPr>
+    </w:p>
+    <w:p>
+      <w:pPr>
+        <w:jc w:val="both"/>
+      </w:pPr>
+    </w:p>
+    <w:p>
+      <w:pPr>
+        <w:jc w:val="both"/>
+        <w:rPr>
           <w:bCs/>
           <w:iCs/>
           <w:color w:val="FF0000"/>
@@ -2114,8 +2128,6 @@
       <w:pPr>
         <w:jc w:val="both"/>
       </w:pPr>
-      <w:bookmarkStart w:id="6" w:name="_GoBack"/>
-      <w:bookmarkEnd w:id="6"/>
       <w:r>
         <w:t>[10]10.1109/ICRTIT.2011.5972341(https://ieeexplore.ieee.org/abstract/document/5972341)</w:t>
       </w:r>
@@ -5994,7 +6006,7 @@
 </file>
 
 <file path=customXml/itemProps1.xml><?xml version="1.0" encoding="utf-8"?>
-<ds:datastoreItem xmlns:ds="http://schemas.openxmlformats.org/officeDocument/2006/customXml" ds:itemID="{682C6B63-2DB9-4E50-AFFE-1A53F67914B3}">
+<ds:datastoreItem xmlns:ds="http://schemas.openxmlformats.org/officeDocument/2006/customXml" ds:itemID="{1E0BE5C3-D2D1-42E7-8C92-591B20293BE2}">
   <ds:schemaRefs>
     <ds:schemaRef ds:uri="http://schemas.openxmlformats.org/officeDocument/2006/bibliography"/>
   </ds:schemaRefs>

</xml_diff>

<commit_message>
Add the voting in KNN
</commit_message>
<xml_diff>
--- a/source/MySEProject/Documentation/Implement_the_KNN__Classifier_KNN_Quest.docx
+++ b/source/MySEProject/Documentation/Implement_the_KNN__Classifier_KNN_Quest.docx
@@ -1998,24 +1998,195 @@
         </w:rPr>
         <w:t>2. Value of K</w:t>
       </w:r>
+    </w:p>
+    <w:p>
+      <w:pPr>
+        <w:jc w:val="both"/>
+      </w:pPr>
+      <w:r>
+        <w:t xml:space="preserve">The value of k in </w:t>
+      </w:r>
+      <w:proofErr w:type="spellStart"/>
+      <w:r>
+        <w:t>kNN</w:t>
+      </w:r>
+      <w:proofErr w:type="spellEnd"/>
+      <w:r>
+        <w:t xml:space="preserve"> classification plays a critical role in determining the model's performance and generalization ability. Selecting the appropriate value of k involves a trade-off between bias and variance in the model. A small value of k (e.g., k=1) can lead to a more flexible decision boundary but may be sensitive to noise and outliers, potentially resulting in overfitting. On the other hand, a large value of k (e.g., k&gt;10) can smooth out the decision boundary and reduce overfitting but may lead to underfitting if the value is too large for the dataset. Choosing an optimal value of k, often through techniques like cross-validation and considering domain-specific knowledge, is essential to strike a balance between capturing the underlying patterns in the data and avoiding overfitting or underfitting, ultimately improving the classifier's predictive performance. [12]</w:t>
+      </w:r>
+    </w:p>
+    <w:p>
+      <w:pPr>
+        <w:jc w:val="both"/>
+      </w:pPr>
+    </w:p>
+    <w:p>
+      <w:pPr>
+        <w:jc w:val="both"/>
+        <w:rPr>
+          <w:b/>
+          <w:color w:val="000000" w:themeColor="text1"/>
+        </w:rPr>
+      </w:pPr>
+      <w:r>
+        <w:rPr>
+          <w:b/>
+          <w:color w:val="000000" w:themeColor="text1"/>
+        </w:rPr>
+        <w:t>3. Voting in KNN:</w:t>
+      </w:r>
+    </w:p>
+    <w:p>
+      <w:pPr>
+        <w:jc w:val="both"/>
+        <w:rPr>
+          <w:color w:val="000000" w:themeColor="text1"/>
+        </w:rPr>
+      </w:pPr>
+      <w:r>
+        <w:rPr>
+          <w:color w:val="000000" w:themeColor="text1"/>
+        </w:rPr>
+        <w:t>In the k-nearest neighbors (</w:t>
+      </w:r>
+      <w:proofErr w:type="spellStart"/>
+      <w:r>
+        <w:rPr>
+          <w:color w:val="000000" w:themeColor="text1"/>
+        </w:rPr>
+        <w:t>kNN</w:t>
+      </w:r>
+      <w:proofErr w:type="spellEnd"/>
+      <w:r>
+        <w:rPr>
+          <w:color w:val="000000" w:themeColor="text1"/>
+        </w:rPr>
+        <w:t>) algorithm, voting is a crucial step in the classification process. After identifying the k nearest neighbors to a given data point, the algorithm assigns a class label to the data point based on a majority or weighted vote from its nearest neighbors.</w:t>
+      </w:r>
+    </w:p>
+    <w:p>
+      <w:pPr>
+        <w:jc w:val="both"/>
+        <w:rPr>
+          <w:color w:val="000000" w:themeColor="text1"/>
+        </w:rPr>
+      </w:pPr>
+    </w:p>
+    <w:p>
+      <w:pPr>
+        <w:jc w:val="both"/>
+        <w:rPr>
+          <w:color w:val="000000" w:themeColor="text1"/>
+        </w:rPr>
+      </w:pPr>
+      <w:r>
+        <w:rPr>
+          <w:color w:val="000000" w:themeColor="text1"/>
+        </w:rPr>
+        <w:t>Majority Voting: In the majority voting scheme, the class label assigned to a data point is determined by the most common class among its k nearest neighbors. This simple approach is effective when all neighbors have an equal vote weight.</w:t>
+      </w:r>
+    </w:p>
+    <w:p>
+      <w:pPr>
+        <w:jc w:val="both"/>
+        <w:rPr>
+          <w:color w:val="000000" w:themeColor="text1"/>
+        </w:rPr>
+      </w:pPr>
+    </w:p>
+    <w:p>
+      <w:pPr>
+        <w:jc w:val="both"/>
+        <w:rPr>
+          <w:color w:val="000000" w:themeColor="text1"/>
+        </w:rPr>
+      </w:pPr>
+      <w:r>
+        <w:rPr>
+          <w:color w:val="000000" w:themeColor="text1"/>
+        </w:rPr>
+        <w:t xml:space="preserve">Weighted Voting: Weighted voting assigns different weights to the votes of the nearest neighbors based on factors such as their distance to the data point. This allows closer neighbors to have a stronger influence on the classification decision. Weighted </w:t>
+      </w:r>
+      <w:proofErr w:type="spellStart"/>
+      <w:r>
+        <w:rPr>
+          <w:color w:val="000000" w:themeColor="text1"/>
+        </w:rPr>
+        <w:t>kNN</w:t>
+      </w:r>
+      <w:proofErr w:type="spellEnd"/>
+      <w:r>
+        <w:rPr>
+          <w:color w:val="000000" w:themeColor="text1"/>
+        </w:rPr>
+        <w:t xml:space="preserve"> variants like Distance-Weighted </w:t>
+      </w:r>
+      <w:proofErr w:type="spellStart"/>
+      <w:r>
+        <w:rPr>
+          <w:color w:val="000000" w:themeColor="text1"/>
+        </w:rPr>
+        <w:t>kNN</w:t>
+      </w:r>
+      <w:proofErr w:type="spellEnd"/>
+      <w:r>
+        <w:rPr>
+          <w:color w:val="000000" w:themeColor="text1"/>
+        </w:rPr>
+        <w:t xml:space="preserve"> (</w:t>
+      </w:r>
+      <w:proofErr w:type="gramStart"/>
+      <w:r>
+        <w:rPr>
+          <w:color w:val="000000" w:themeColor="text1"/>
+        </w:rPr>
+        <w:t>WKNN)  and</w:t>
+      </w:r>
+      <w:proofErr w:type="gramEnd"/>
+      <w:r>
+        <w:rPr>
+          <w:color w:val="000000" w:themeColor="text1"/>
+        </w:rPr>
+        <w:t xml:space="preserve"> Dual-Weighted </w:t>
+      </w:r>
+      <w:proofErr w:type="spellStart"/>
+      <w:r>
+        <w:rPr>
+          <w:color w:val="000000" w:themeColor="text1"/>
+        </w:rPr>
+        <w:t>kNN</w:t>
+      </w:r>
+      <w:proofErr w:type="spellEnd"/>
+      <w:r>
+        <w:rPr>
+          <w:color w:val="000000" w:themeColor="text1"/>
+        </w:rPr>
+        <w:t xml:space="preserve"> (DWKNN)  have been proposed to improve the performance of the traditional </w:t>
+      </w:r>
+      <w:proofErr w:type="spellStart"/>
+      <w:r>
+        <w:rPr>
+          <w:color w:val="000000" w:themeColor="text1"/>
+        </w:rPr>
+        <w:t>kNN</w:t>
+      </w:r>
+      <w:proofErr w:type="spellEnd"/>
+      <w:r>
+        <w:rPr>
+          <w:color w:val="000000" w:themeColor="text1"/>
+        </w:rPr>
+        <w:t xml:space="preserve"> algorithm by incorporating weighted voting mechanisms. [13]</w:t>
+      </w:r>
+    </w:p>
+    <w:p>
+      <w:pPr>
+        <w:jc w:val="both"/>
+        <w:rPr>
+          <w:color w:val="000000" w:themeColor="text1"/>
+        </w:rPr>
+      </w:pPr>
       <w:bookmarkStart w:id="6" w:name="_GoBack"/>
       <w:bookmarkEnd w:id="6"/>
-    </w:p>
-    <w:p>
-      <w:pPr>
-        <w:jc w:val="both"/>
-      </w:pPr>
-      <w:r>
-        <w:t xml:space="preserve">The value of k in </w:t>
-      </w:r>
-      <w:proofErr w:type="spellStart"/>
-      <w:r>
-        <w:t>kNN</w:t>
-      </w:r>
-      <w:proofErr w:type="spellEnd"/>
-      <w:r>
-        <w:t xml:space="preserve"> classification plays a critical role in determining the model's performance and generalization ability. Selecting the appropriate value of k involves a trade-off between bias and variance in the model. A small value of k (e.g., k=1) can lead to a more flexible decision boundary but may be sensitive to noise and outliers, potentially resulting in overfitting. On the other hand, a large value of k (e.g., k&gt;10) can smooth out the decision boundary and reduce overfitting but may lead to underfitting if the value is too large for the dataset. Choosing an optimal value of k, often through techniques like cross-validation and considering domain-specific knowledge, is essential to strike a balance between capturing the underlying patterns in the data and avoiding overfitting or underfitting, ultimately improving the classifier's predictive performance. [12]</w:t>
-      </w:r>
     </w:p>
     <w:p>
       <w:pPr>
@@ -6006,7 +6177,7 @@
 </file>
 
 <file path=customXml/itemProps1.xml><?xml version="1.0" encoding="utf-8"?>
-<ds:datastoreItem xmlns:ds="http://schemas.openxmlformats.org/officeDocument/2006/customXml" ds:itemID="{1E0BE5C3-D2D1-42E7-8C92-591B20293BE2}">
+<ds:datastoreItem xmlns:ds="http://schemas.openxmlformats.org/officeDocument/2006/customXml" ds:itemID="{50649409-D88C-4CAF-9540-D5F3A391179F}">
   <ds:schemaRefs>
     <ds:schemaRef ds:uri="http://schemas.openxmlformats.org/officeDocument/2006/bibliography"/>
   </ds:schemaRefs>

</xml_diff>

<commit_message>
Adding the HTM and NeoCortex API
</commit_message>
<xml_diff>
--- a/source/MySEProject/Documentation/Implement_the_KNN__Classifier_KNN_Quest.docx
+++ b/source/MySEProject/Documentation/Implement_the_KNN__Classifier_KNN_Quest.docx
@@ -2185,14 +2185,61 @@
           <w:color w:val="000000" w:themeColor="text1"/>
         </w:rPr>
       </w:pPr>
+    </w:p>
+    <w:p>
+      <w:pPr>
+        <w:jc w:val="both"/>
+        <w:rPr>
+          <w:b/>
+          <w:color w:val="000000" w:themeColor="text1"/>
+        </w:rPr>
+      </w:pPr>
       <w:bookmarkStart w:id="6" w:name="_GoBack"/>
-      <w:bookmarkEnd w:id="6"/>
-    </w:p>
-    <w:p>
-      <w:pPr>
-        <w:jc w:val="both"/>
-      </w:pPr>
-    </w:p>
+      <w:r>
+        <w:rPr>
+          <w:b/>
+          <w:color w:val="000000" w:themeColor="text1"/>
+        </w:rPr>
+        <w:t>Hierarchical temporal memory and Neocortex API</w:t>
+      </w:r>
+    </w:p>
+    <w:p>
+      <w:pPr>
+        <w:jc w:val="both"/>
+        <w:rPr>
+          <w:color w:val="000000" w:themeColor="text1"/>
+        </w:rPr>
+      </w:pPr>
+      <w:r>
+        <w:rPr>
+          <w:color w:val="000000" w:themeColor="text1"/>
+        </w:rPr>
+        <w:t>Hierarchical Temporal Memory (HTM) is a machine learning model developed based on the principles of the neocortex, the part of the brain responsible for higher cognitive functions. HTM is designed to mimic the structure and function of the neocortex, particularly focusing on learning sequences and patterns in data. The HTM model consists of different components such as the Spatial Pooler, Temporal Memory, and SDR Encoder, which work together to process and learn from input data. The Spatial Pooler is responsible for creating Sparse Distributed Representations (SDRs) of input patterns, while the Temporal Memory component focuses on learning temporal sequences and patterns. By utilizing these components, HTM can recognize and predict sequences with robustness and efficiency, making it a powerful tool for various machine learning tasks. [14</w:t>
+      </w:r>
+    </w:p>
+    <w:p>
+      <w:pPr>
+        <w:jc w:val="both"/>
+        <w:rPr>
+          <w:color w:val="000000" w:themeColor="text1"/>
+        </w:rPr>
+      </w:pPr>
+    </w:p>
+    <w:p>
+      <w:pPr>
+        <w:jc w:val="both"/>
+        <w:rPr>
+          <w:color w:val="000000" w:themeColor="text1"/>
+        </w:rPr>
+      </w:pPr>
+      <w:r>
+        <w:rPr>
+          <w:color w:val="000000" w:themeColor="text1"/>
+        </w:rPr>
+        <w:t>The Neocortex API serves as a software interface that allows developers to access and utilize the HTM algorithms and functionalities in their applications. By providing a standardized way to interact with HTM technology, the Neocortex API simplifies the implementation of HTM systems and enables developers to leverage the power of HTM in their projects. This API facilitates the creation of HTM-based solutions for tasks such as pattern recognition, anomaly detection, and sequence prediction, making it a valuable tool for researchers and developers working in the field of artificial intelligence and machine learning. [15]</w:t>
+      </w:r>
+    </w:p>
+    <w:bookmarkEnd w:id="6"/>
     <w:p>
       <w:pPr>
         <w:jc w:val="both"/>
@@ -6177,7 +6224,7 @@
 </file>
 
 <file path=customXml/itemProps1.xml><?xml version="1.0" encoding="utf-8"?>
-<ds:datastoreItem xmlns:ds="http://schemas.openxmlformats.org/officeDocument/2006/customXml" ds:itemID="{50649409-D88C-4CAF-9540-D5F3A391179F}">
+<ds:datastoreItem xmlns:ds="http://schemas.openxmlformats.org/officeDocument/2006/customXml" ds:itemID="{41B38931-CB89-412C-8FAA-521E30E2E413}">
   <ds:schemaRefs>
     <ds:schemaRef ds:uri="http://schemas.openxmlformats.org/officeDocument/2006/bibliography"/>
   </ds:schemaRefs>

</xml_diff>

<commit_message>
Improving the academic quality of paper
</commit_message>
<xml_diff>
--- a/source/MySEProject/Documentation/Implement_the_KNN__Classifier_KNN_Quest.docx
+++ b/source/MySEProject/Documentation/Implement_the_KNN__Classifier_KNN_Quest.docx
@@ -449,30 +449,55 @@
       <w:pPr>
         <w:jc w:val="both"/>
       </w:pPr>
-    </w:p>
-    <w:p>
-      <w:pPr>
-        <w:jc w:val="both"/>
-      </w:pPr>
-      <w:r>
-        <w:t>Hierarchical Temporal Memory (HTM) attempts to bridge this gap by mimicking the neocortex's structure and function. Similar to how the neocortex organizes neurons into columns and areas, HTM uses a layered architecture. The Spatial Pooler, analogous to the initial processing stages in the neocortex, acts like a feature extractor. It encodes raw sensory data into sparse distributed representations (SDRs), capturing the essence of a pattern without unnecessary details. This is akin to how the neocortex identifies key features from visual stimuli, like edges or shapes. However, the neocortex doesn't stop there. It connects these features across space and time to form a coherent understanding. Here, HTM's Temporal Memory steps in, resembling the interconnected layers of the neocortex. It analyzes sequences of SDRs, enabling the system to learn temporal relationships and predict upcoming patterns. This is a significant advantage over traditional classification algorithms, allowing HTM to not just categorize data points, but also understand the context and sequence in which they appear.</w:t>
-      </w:r>
-    </w:p>
-    <w:p>
-      <w:pPr>
-        <w:jc w:val="both"/>
-      </w:pPr>
-    </w:p>
-    <w:p>
-      <w:pPr>
-        <w:jc w:val="both"/>
-      </w:pPr>
-    </w:p>
-    <w:p>
-      <w:pPr>
-        <w:jc w:val="both"/>
-      </w:pPr>
-      <w:r>
+      <w:r>
+        <w:t>HTM</w:t>
+      </w:r>
+      <w:r>
+        <w:t xml:space="preserve"> </w:t>
+      </w:r>
+      <w:r>
+        <w:t>seeks to emulate the structure and function of the neocortex by employing a layered architecture. The Spatial Pooler, akin to initial cortical processing, extracts feature from sensory data, representing them sparsely. This mirrors the neocortex's ability to identify essential patterns, such as edges or shapes, while disregarding irrelevant details. However, the neocortex doesn't stop at feature extraction; it integrates these features over time to build a coherent understanding. HTM's Temporal Memory serves this purpose by analyzing sequences of representations, allowing the system to learn temporal relationships and predict future patterns. Unlike traditional classification algorithms, HTM comprehends context and sequence, offering a deeper understanding of data beyond mere categorization.</w:t>
+      </w:r>
+      <w:r>
+        <w:t xml:space="preserve"> </w:t>
+      </w:r>
+      <w:r>
+        <w:t xml:space="preserve">Our goal is to create a reliable KNN algorithm and integrate it with the Neocortex API. This API is specifically built to work with HTM. </w:t>
+      </w:r>
+      <w:r>
+        <w:t>It</w:t>
+      </w:r>
+      <w:r>
+        <w:t xml:space="preserve"> excel</w:t>
+      </w:r>
+      <w:r>
+        <w:t>s</w:t>
+      </w:r>
+      <w:r>
+        <w:t xml:space="preserve"> at understanding patterns in dynamic datasets, such as those found in environmental sensors, multimedia, and time-series data. Combining HTM with KNN is especially useful when dealing with data that has complex temporal structures, where traditional classification methods fall short.</w:t>
+      </w:r>
+    </w:p>
+    <w:p>
+      <w:pPr>
+        <w:jc w:val="both"/>
+      </w:pPr>
+    </w:p>
+    <w:p>
+      <w:pPr>
+        <w:jc w:val="both"/>
+      </w:pPr>
+    </w:p>
+    <w:p>
+      <w:pPr>
+        <w:jc w:val="both"/>
+        <w:rPr>
+          <w:b/>
+        </w:rPr>
+      </w:pPr>
+      <w:r>
+        <w:rPr>
+          <w:b/>
+        </w:rPr>
         <w:t>Supervised and Unsupervised Machine Learning</w:t>
       </w:r>
     </w:p>
@@ -513,89 +538,131 @@
           <w:i/>
           <w:iCs/>
         </w:rPr>
-        <w:t>y</w:t>
+        <w:t xml:space="preserve">y </w:t>
+      </w:r>
+      <w:r>
+        <w:t xml:space="preserve">= </w:t>
       </w:r>
       <w:r>
         <w:rPr>
           <w:i/>
           <w:iCs/>
         </w:rPr>
-        <w:t xml:space="preserve"> </w:t>
-      </w:r>
-      <w:r>
-        <w:t>=</w:t>
-      </w:r>
-      <w:r>
-        <w:t xml:space="preserve"> </w:t>
-      </w:r>
+        <w:t>f</w:t>
+      </w:r>
+      <w:r>
+        <w:t>(</w:t>
+      </w:r>
+      <w:proofErr w:type="spellStart"/>
+      <w:proofErr w:type="gramStart"/>
       <w:r>
         <w:rPr>
           <w:i/>
           <w:iCs/>
         </w:rPr>
-        <w:t>f</w:t>
-      </w:r>
-      <w:r>
-        <w:t>(</w:t>
-      </w:r>
-      <w:proofErr w:type="spellStart"/>
-      <w:proofErr w:type="gramStart"/>
+        <w:t>X</w:t>
+      </w:r>
+      <w:r>
+        <w:t>,</w:t>
+      </w:r>
       <w:r>
         <w:rPr>
           <w:i/>
           <w:iCs/>
         </w:rPr>
-        <w:t>X</w:t>
-      </w:r>
-      <w:r>
-        <w:t>,</w:t>
+        <w:t>θ</w:t>
+      </w:r>
+      <w:proofErr w:type="spellEnd"/>
+      <w:proofErr w:type="gramEnd"/>
+      <w:r>
+        <w:t xml:space="preserve">). Through this process, supervised learning aims to discern patterns and relationships within the data to facilitate accurate predictions or classifications. </w:t>
+      </w:r>
+      <w:r>
+        <w:t>It also</w:t>
+      </w:r>
+      <w:r>
+        <w:t xml:space="preserve"> involves</w:t>
+      </w:r>
+      <w:r>
+        <w:t xml:space="preserve"> the</w:t>
+      </w:r>
+      <w:r>
+        <w:t xml:space="preserve"> training a model to predict discrete or categorical output variables </w:t>
       </w:r>
       <w:r>
         <w:rPr>
           <w:i/>
           <w:iCs/>
         </w:rPr>
-        <w:t>θ</w:t>
-      </w:r>
-      <w:proofErr w:type="spellEnd"/>
-      <w:proofErr w:type="gramEnd"/>
-      <w:r>
-        <w:t>). Through this process, supervised learning aims to discern patterns and relationships within the data to facilitate accurate predictions or classifications. On the other hand, unsupervised learning operates on unlabeled data, seeking to uncover inherent structures and patterns without predefined output variables. Unsupervised learning techniques, including clustering, anomaly detection, and latent variable mixture models, are pivotal in extracting meaningful insights from unannotated datasets.</w:t>
+        <w:t>y</w:t>
+      </w:r>
+      <w:r>
+        <w:t>. On the other hand, unsupervised learning operates on unlabeled data, seeking to uncover inherent structures and patterns without predefined output variables. Unsupervised learning techniques, including clustering, anomaly detection, and latent variable mixture models, are pivotal in extracting meaningful insights from unannotated datasets</w:t>
       </w:r>
       <w:r>
         <w:t xml:space="preserve"> </w:t>
       </w:r>
-    </w:p>
-    <w:p>
-      <w:pPr>
-        <w:jc w:val="both"/>
-      </w:pPr>
-    </w:p>
-    <w:p>
-      <w:pPr>
-        <w:jc w:val="both"/>
-      </w:pPr>
-      <w:r>
-        <w:t xml:space="preserve">In supervised machine learning, classification tasks involve training a model to predict discrete or categorical output variables </w:t>
+      <w:sdt>
+        <w:sdtPr>
+          <w:rPr>
+            <w:color w:val="000000"/>
+          </w:rPr>
+          <w:tag w:val="MENDELEY_CITATION_v3_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"/>
+          <w:id w:val="-1872062945"/>
+          <w:placeholder>
+            <w:docPart w:val="DA11A0C1D03C4D3A8E1E4194034F9BD5"/>
+          </w:placeholder>
+        </w:sdtPr>
+        <w:sdtContent>
+          <w:r>
+            <w:rPr>
+              <w:color w:val="000000"/>
+            </w:rPr>
+            <w:t>[1]</w:t>
+          </w:r>
+        </w:sdtContent>
+      </w:sdt>
+      <w:r>
+        <w:rPr>
+          <w:color w:val="000000"/>
+        </w:rPr>
+        <w:t>.</w:t>
+      </w:r>
+    </w:p>
+    <w:p>
+      <w:pPr>
+        <w:jc w:val="both"/>
+      </w:pPr>
+    </w:p>
+    <w:p>
+      <w:pPr>
+        <w:jc w:val="both"/>
+      </w:pPr>
+      <w:r>
+        <w:rPr>
+          <w:b/>
+        </w:rPr>
+        <w:t>Classification</w:t>
+      </w:r>
+      <w:r>
+        <w:t xml:space="preserve"> is a machine learning technique used to predict group membership for data instances. It involves assigning predefined categories or classes to input data based on their features or attributes. The primary objective of classification is to develop models that can accurately distinguish between different classes within a dataset, enabling automated decision-making and pattern recognition. To achieve this, classification algorithms analyze the characteristics of labeled training data to learn patterns and relationships that can be generalized to classify new, unseen instances. These algorithms employ various approaches, such as statistical methods, decision trees, support vector machines, and neural networks, each with its own advantages and suitability for different types of data and applications. For instance, in a classification scenario, the objective is to assign a given observation to one of several predefined classes {</w:t>
       </w:r>
       <w:r>
         <w:rPr>
           <w:i/>
           <w:iCs/>
         </w:rPr>
-        <w:t>y</w:t>
-      </w:r>
-      <w:r>
-        <w:t xml:space="preserve">. </w:t>
-      </w:r>
-      <w:r>
-        <w:t>Classification is a machine learning technique used to predict group membership for data instances. It involves assigning predefined categories or classes to input data based on their features or attributes. The primary objective of classification is to develop models that can accurately distinguish between different classes within a dataset, enabling automated decision-making and pattern recognition. To achieve this, classification algorithms analyze the characteristics of labeled training data to learn patterns and relationships that can be generalized to classify new, unseen instances. These algorithms employ various approaches, such as statistical methods, decision trees, support vector machines, and neural networks, each with its own advantages and suitability for different types of data and applications.</w:t>
-      </w:r>
-      <w:r>
-        <w:t xml:space="preserve"> </w:t>
-      </w:r>
-      <w:r>
-        <w:t>For instance, in a classification scenario, the objective is to assign a given observation to one of several predefined classes {</w:t>
+        <w:t>C</w:t>
+      </w:r>
+      <w:r>
+        <w:rPr>
+          <w:vertAlign w:val="subscript"/>
+        </w:rPr>
+        <w:t>1</w:t>
+      </w:r>
+      <w:proofErr w:type="gramStart"/>
+      <w:r>
+        <w:t>​,</w:t>
       </w:r>
       <w:r>
         <w:rPr>
@@ -604,12 +671,15 @@
         </w:rPr>
         <w:t>C</w:t>
       </w:r>
-      <w:r>
-        <w:t>1</w:t>
-      </w:r>
-      <w:proofErr w:type="gramStart"/>
-      <w:r>
-        <w:t>​,</w:t>
+      <w:proofErr w:type="gramEnd"/>
+      <w:r>
+        <w:rPr>
+          <w:vertAlign w:val="subscript"/>
+        </w:rPr>
+        <w:t>2</w:t>
+      </w:r>
+      <w:r>
+        <w:t>​,…,</w:t>
       </w:r>
       <w:r>
         <w:rPr>
@@ -618,94 +688,237 @@
         </w:rPr>
         <w:t>C</w:t>
       </w:r>
-      <w:proofErr w:type="gramEnd"/>
-      <w:r>
-        <w:t>2​,…,</w:t>
-      </w:r>
       <w:r>
         <w:rPr>
           <w:i/>
           <w:iCs/>
-        </w:rPr>
-        <w:t>Ck</w:t>
-      </w:r>
-      <w:r>
-        <w:t xml:space="preserve">​}, based on learned patterns from the labeled data. </w:t>
-      </w:r>
-    </w:p>
-    <w:p>
-      <w:pPr>
-        <w:jc w:val="both"/>
-      </w:pPr>
-    </w:p>
-    <w:p>
-      <w:pPr>
-        <w:jc w:val="both"/>
-      </w:pPr>
-      <w:r>
-        <w:t xml:space="preserve">Regression is a machine learning technique used to predict continuous numerical values based on input features. Unlike classification, where the goal is to classify data into predefined categories, regression aims to estimate the relationship between independent variables and a dependent variable. This relationship is typically represented by a mathematical function that predicts the value of the dependent variable given the values of the independent variables. Regression models are trained using labeled data, where the target variable is continuous and can take any value within a range. Common types of regression include linear regression, polynomial regression, ridge regression, and lasso </w:t>
+          <w:vertAlign w:val="subscript"/>
+        </w:rPr>
+        <w:t>k</w:t>
+      </w:r>
+      <w:r>
+        <w:t>​}, based on learned patterns from the labeled data</w:t>
+      </w:r>
+      <w:r>
+        <w:t xml:space="preserve"> </w:t>
+      </w:r>
+      <w:sdt>
+        <w:sdtPr>
+          <w:rPr>
+            <w:color w:val="000000"/>
+          </w:rPr>
+          <w:tag w:val="MENDELEY_CITATION_v3_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"/>
+          <w:id w:val="1781535433"/>
+          <w:placeholder>
+            <w:docPart w:val="DA11A0C1D03C4D3A8E1E4194034F9BD5"/>
+          </w:placeholder>
+        </w:sdtPr>
+        <w:sdtContent>
+          <w:r>
+            <w:rPr>
+              <w:color w:val="000000"/>
+            </w:rPr>
+            <w:t>[2]</w:t>
+          </w:r>
+        </w:sdtContent>
+      </w:sdt>
+      <w:r>
+        <w:t xml:space="preserve">. </w:t>
+      </w:r>
+    </w:p>
+    <w:p>
+      <w:pPr>
+        <w:jc w:val="both"/>
+      </w:pPr>
+    </w:p>
+    <w:p>
+      <w:pPr>
+        <w:jc w:val="both"/>
+      </w:pPr>
+      <w:r>
+        <w:rPr>
+          <w:b/>
+        </w:rPr>
+        <w:t>Regression</w:t>
+      </w:r>
+      <w:r>
+        <w:t xml:space="preserve"> is a machine learning technique used to predict continuous numerical values based on input features. Unlike classification, where the goal is to classify data into predefined categories, regression aims to estimate the relationship between independent variables and a dependent variable. This relationship is typically represented by a mathematical function that predicts the value of the dependent variable given the values of the independent variables. Regression models are trained using labeled data, where the target variable is continuous and can take any value within a range. Common types of regression include linear regression, polynomial regression, ridge regression, and lasso </w:t>
       </w:r>
       <w:r>
         <w:lastRenderedPageBreak/>
-        <w:t xml:space="preserve">regression, each suited to different types of data and modeling scenarios. Linear regression, for example, assumes a linear relationship between the independent and dependent variables, while polynomial regression allows for more complex, nonlinear relationships. </w:t>
-      </w:r>
-      <w:r>
-        <w:t>For instance, regression models may be employed to predict phenomena like CO2 emissions on specific dates, leveraging historical data to infer future trends and patterns.</w:t>
+        <w:t>regression, each suited to different types of data and modeling scenarios. Linear regression, for example, assumes a linear relationship between the independent and dependent variables, while polynomial regression allows for more complex, nonlinear relationships. For instance, regression models may be employed to predict phenomena like CO2 emissions on specific dates, leveraging historical data to infer future trends and patterns</w:t>
       </w:r>
       <w:r>
         <w:t xml:space="preserve"> </w:t>
       </w:r>
-    </w:p>
-    <w:p>
-      <w:pPr>
-        <w:jc w:val="both"/>
-      </w:pPr>
-    </w:p>
-    <w:p>
-      <w:pPr>
-        <w:jc w:val="both"/>
-      </w:pPr>
-      <w:r>
-        <w:t>In machine learning and data mining, the k-Nearest Neighbor (k-NN) classifier is a fundamental and effective technique that is widely employed. It categorizes cases according to how closely they resemble nearby examples in the training dataset, using the proximity principle. K-NN provides a straightforward but efficient method for classifying jobs by designating a class label based on the majority class among the k nearest neighbors.</w:t>
+      <w:sdt>
+        <w:sdtPr>
+          <w:rPr>
+            <w:color w:val="000000"/>
+          </w:rPr>
+          <w:tag w:val="MENDELEY_CITATION_v3_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"/>
+          <w:id w:val="1584337081"/>
+          <w:placeholder>
+            <w:docPart w:val="DA11A0C1D03C4D3A8E1E4194034F9BD5"/>
+          </w:placeholder>
+        </w:sdtPr>
+        <w:sdtContent>
+          <w:r>
+            <w:rPr>
+              <w:color w:val="000000"/>
+            </w:rPr>
+            <w:t>[3]</w:t>
+          </w:r>
+        </w:sdtContent>
+      </w:sdt>
+      <w:r>
+        <w:t xml:space="preserve">. </w:t>
+      </w:r>
+    </w:p>
+    <w:p>
+      <w:pPr>
+        <w:jc w:val="both"/>
+      </w:pPr>
+    </w:p>
+    <w:p>
+      <w:pPr>
+        <w:jc w:val="both"/>
+        <w:rPr>
+          <w:b/>
+        </w:rPr>
+      </w:pPr>
+      <w:r>
+        <w:rPr>
+          <w:b/>
+        </w:rPr>
+        <w:t>K-Nearest Neighbor (KNN)</w:t>
+      </w:r>
+    </w:p>
+    <w:p>
+      <w:pPr>
+        <w:jc w:val="both"/>
+        <w:rPr>
+          <w:b/>
+        </w:rPr>
+      </w:pPr>
+    </w:p>
+    <w:p>
+      <w:pPr>
+        <w:jc w:val="both"/>
+      </w:pPr>
+      <w:r>
+        <w:t>In the KNN</w:t>
+      </w:r>
+      <w:r>
+        <w:t xml:space="preserve"> technique</w:t>
+      </w:r>
+      <w:r>
+        <w:t>, nearest neighbor is measured with respect to value of k, which define how many nearest neighbors need to examine to describe the class of a sample data point.</w:t>
       </w:r>
       <w:r>
         <w:t xml:space="preserve"> </w:t>
       </w:r>
       <w:r>
-        <w:t>In order to balance overfitting and underfitting, parameterization of the k value is essential to the k-NN classifier's performance. Because of its adaptability, practitioners can customize the model to fit certain datasets and classification needs. Additionally, the instance-based learning nature of k-NN, where classification decisions are made locally, makes it well-suited for scenarios with large or dynamic datasets.</w:t>
+        <w:t>T</w:t>
+      </w:r>
+      <w:r>
+        <w:t xml:space="preserve">o balance </w:t>
+      </w:r>
+      <w:r>
+        <w:t xml:space="preserve">the </w:t>
+      </w:r>
+      <w:r>
+        <w:t xml:space="preserve">overfitting and underfitting, parameterization of the k value is essential to the </w:t>
+      </w:r>
+      <w:r>
+        <w:t>K</w:t>
+      </w:r>
+      <w:r>
+        <w:t>N</w:t>
+      </w:r>
+      <w:r>
+        <w:t>N, b</w:t>
+      </w:r>
+      <w:r>
+        <w:t xml:space="preserve">ecause of its adaptability, practitioners can customize the model to fit certain datasets and classification needs. Additionally, the instance-based learning nature of </w:t>
+      </w:r>
+      <w:r>
+        <w:t>K</w:t>
+      </w:r>
+      <w:r>
+        <w:t>NN, where classification decisions are made locally, makes it well-suited for scenarios with large or dynamic datasets</w:t>
       </w:r>
       <w:r>
         <w:t xml:space="preserve"> </w:t>
       </w:r>
-    </w:p>
-    <w:p>
-      <w:pPr>
-        <w:jc w:val="both"/>
-      </w:pPr>
-    </w:p>
-    <w:p>
-      <w:pPr>
-        <w:jc w:val="both"/>
-      </w:pPr>
-      <w:r>
-        <w:t>Despite its simplicity, the effectiveness of k-NN hinges on the choice of distance metric used to compute pair-wise distances between data points. Practitioners often rely on Euclidean distances as a default metric, but selecting an appropriate distance measure becomes essential, particularly in high-dimensional data scenarios. Overall, k-NN stands as a versatile and reliable classification method, valued for its ease of implementation and robust performance across various domains and applications.</w:t>
-      </w:r>
-      <w:r>
-        <w:t xml:space="preserve"> </w:t>
-      </w:r>
-    </w:p>
-    <w:p>
-      <w:pPr>
-        <w:jc w:val="both"/>
-      </w:pPr>
-    </w:p>
-    <w:p>
-      <w:pPr>
-        <w:jc w:val="both"/>
-      </w:pPr>
-      <w:r>
-        <w:t>In this paper, we're focusing on developing a k-nearest neighbor (KNN) classifier, a fundamental tool in supervised machine learning. This classifier is designed to handle tasks like recognizing patterns and classifying data. Our goal is to create a reliable KNN algorithm and integrate it with the Neocortex API. This API is specifically built to work with the Hierarchical Temporal Memory (HTM). HTM models, inspired by how the brain's neocortex functions, excel at understanding patterns in dynamic datasets, such as those found in environmental sensors, multimedia, and time-series data. Combining HTM with KNN is especially useful when dealing with data that has complex temporal structures, where traditional classification methods fall short.</w:t>
-      </w:r>
+      <w:sdt>
+        <w:sdtPr>
+          <w:rPr>
+            <w:color w:val="000000"/>
+          </w:rPr>
+          <w:tag w:val="MENDELEY_CITATION_v3_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"/>
+          <w:id w:val="-1584976790"/>
+          <w:placeholder>
+            <w:docPart w:val="DA11A0C1D03C4D3A8E1E4194034F9BD5"/>
+          </w:placeholder>
+        </w:sdtPr>
+        <w:sdtContent>
+          <w:r>
+            <w:rPr>
+              <w:color w:val="000000"/>
+            </w:rPr>
+            <w:t>[4]</w:t>
+          </w:r>
+        </w:sdtContent>
+      </w:sdt>
+      <w:r>
+        <w:t xml:space="preserve">. </w:t>
+      </w:r>
+      <w:r>
+        <w:t>Its</w:t>
+      </w:r>
+      <w:r>
+        <w:t xml:space="preserve"> success relies on selecting the best distance metric</w:t>
+      </w:r>
+      <w:r>
+        <w:t xml:space="preserve">, distance is calculated between sample points and all training points and the point with smallest distance is known as nearest neighbor. </w:t>
+      </w:r>
+      <w:r>
+        <w:t>Despite its simplicity, it's robust and versatile, making it a popular choice for classification across diverse domains.</w:t>
+      </w:r>
+      <w:r>
+        <w:t xml:space="preserve"> Mostly it relies on Euclidean distances as a default metric </w:t>
+      </w:r>
+      <w:sdt>
+        <w:sdtPr>
+          <w:rPr>
+            <w:color w:val="000000"/>
+          </w:rPr>
+          <w:tag w:val="MENDELEY_CITATION_v3_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"/>
+          <w:id w:val="-269165449"/>
+          <w:placeholder>
+            <w:docPart w:val="DA11A0C1D03C4D3A8E1E4194034F9BD5"/>
+          </w:placeholder>
+        </w:sdtPr>
+        <w:sdtContent>
+          <w:r>
+            <w:rPr>
+              <w:color w:val="000000"/>
+            </w:rPr>
+            <w:t>[5]</w:t>
+          </w:r>
+        </w:sdtContent>
+      </w:sdt>
+      <w:r>
+        <w:t>.</w:t>
+      </w:r>
+    </w:p>
+    <w:p>
+      <w:pPr>
+        <w:jc w:val="both"/>
+      </w:pPr>
+      <w:bookmarkStart w:id="5" w:name="_GoBack"/>
+      <w:bookmarkEnd w:id="5"/>
     </w:p>
     <w:p>
       <w:pPr>
@@ -1402,7 +1615,7 @@
           <w:iCs/>
         </w:rPr>
       </w:pPr>
-      <w:bookmarkStart w:id="5" w:name="_Hlk98197882"/>
+      <w:bookmarkStart w:id="6" w:name="_Hlk98197882"/>
       <w:bookmarkEnd w:id="4"/>
       <w:r>
         <w:rPr>
@@ -2194,7 +2407,6 @@
           <w:color w:val="000000" w:themeColor="text1"/>
         </w:rPr>
       </w:pPr>
-      <w:bookmarkStart w:id="6" w:name="_GoBack"/>
       <w:r>
         <w:rPr>
           <w:b/>
@@ -2239,7 +2451,6 @@
         <w:t>The Neocortex API serves as a software interface that allows developers to access and utilize the HTM algorithms and functionalities in their applications. By providing a standardized way to interact with HTM technology, the Neocortex API simplifies the implementation of HTM systems and enables developers to leverage the power of HTM in their projects. This API facilitates the creation of HTM-based solutions for tasks such as pattern recognition, anomaly detection, and sequence prediction, making it a valuable tool for researchers and developers working in the field of artificial intelligence and machine learning. [15]</w:t>
       </w:r>
     </w:p>
-    <w:bookmarkEnd w:id="6"/>
     <w:p>
       <w:pPr>
         <w:jc w:val="both"/>
@@ -2353,7 +2564,7 @@
     <w:p/>
     <w:p/>
     <w:bookmarkEnd w:id="0"/>
-    <w:bookmarkEnd w:id="5"/>
+    <w:bookmarkEnd w:id="6"/>
     <w:p>
       <w:pPr>
         <w:pStyle w:val="BodyText"/>
@@ -5924,6 +6135,631 @@
 </w:styles>
 </file>
 
+<file path=word/glossary/document.xml><?xml version="1.0" encoding="utf-8"?>
+<w:glossaryDocument xmlns:wpc="http://schemas.microsoft.com/office/word/2010/wordprocessingCanvas" xmlns:cx="http://schemas.microsoft.com/office/drawing/2014/chartex" xmlns:cx1="http://schemas.microsoft.com/office/drawing/2015/9/8/chartex" xmlns:cx2="http://schemas.microsoft.com/office/drawing/2015/10/21/chartex" xmlns:cx3="http://schemas.microsoft.com/office/drawing/2016/5/9/chartex" xmlns:cx4="http://schemas.microsoft.com/office/drawing/2016/5/10/chartex" xmlns:cx5="http://schemas.microsoft.com/office/drawing/2016/5/11/chartex" xmlns:cx6="http://schemas.microsoft.com/office/drawing/2016/5/12/chartex" xmlns:cx7="http://schemas.microsoft.com/office/drawing/2016/5/13/chartex" xmlns:cx8="http://schemas.microsoft.com/office/drawing/2016/5/14/chartex" xmlns:mc="http://schemas.openxmlformats.org/markup-compatibility/2006" xmlns:aink="http://schemas.microsoft.com/office/drawing/2016/ink" xmlns:am3d="http://schemas.microsoft.com/office/drawing/2017/model3d" xmlns:o="urn:schemas-microsoft-com:office:office" xmlns:r="http://schemas.openxmlformats.org/officeDocument/2006/relationships" xmlns:m="http://schemas.openxmlformats.org/officeDocument/2006/math" xmlns:v="urn:schemas-microsoft-com:vml" xmlns:wp14="http://schemas.microsoft.com/office/word/2010/wordprocessingDrawing" xmlns:wp="http://schemas.openxmlformats.org/drawingml/2006/wordprocessingDrawing" xmlns:w10="urn:schemas-microsoft-com:office:word" xmlns:w="http://schemas.openxmlformats.org/wordprocessingml/2006/main" xmlns:w14="http://schemas.microsoft.com/office/word/2010/wordml" xmlns:w15="http://schemas.microsoft.com/office/word/2012/wordml" xmlns:w16cid="http://schemas.microsoft.com/office/word/2016/wordml/cid" xmlns:w16se="http://schemas.microsoft.com/office/word/2015/wordml/symex" xmlns:wpg="http://schemas.microsoft.com/office/word/2010/wordprocessingGroup" xmlns:wpi="http://schemas.microsoft.com/office/word/2010/wordprocessingInk" xmlns:wne="http://schemas.microsoft.com/office/word/2006/wordml" xmlns:wps="http://schemas.microsoft.com/office/word/2010/wordprocessingShape" mc:Ignorable="w14 w15 w16se w16cid wp14">
+  <w:docParts>
+    <w:docPart>
+      <w:docPartPr>
+        <w:name w:val="DA11A0C1D03C4D3A8E1E4194034F9BD5"/>
+        <w:category>
+          <w:name w:val="General"/>
+          <w:gallery w:val="placeholder"/>
+        </w:category>
+        <w:types>
+          <w:type w:val="bbPlcHdr"/>
+        </w:types>
+        <w:behaviors>
+          <w:behavior w:val="content"/>
+        </w:behaviors>
+        <w:guid w:val="{4446110C-ABDE-4D43-BC45-B7D21CB1B533}"/>
+      </w:docPartPr>
+      <w:docPartBody>
+        <w:p>
+          <w:pPr>
+            <w:pStyle w:val="DA11A0C1D03C4D3A8E1E4194034F9BD5"/>
+          </w:pPr>
+          <w:r>
+            <w:rPr>
+              <w:rStyle w:val="PlaceholderText"/>
+            </w:rPr>
+            <w:t>Click or tap here to enter text.</w:t>
+          </w:r>
+        </w:p>
+      </w:docPartBody>
+    </w:docPart>
+  </w:docParts>
+</w:glossaryDocument>
+</file>
+
+<file path=word/glossary/fontTable.xml><?xml version="1.0" encoding="utf-8"?>
+<w:fonts xmlns:mc="http://schemas.openxmlformats.org/markup-compatibility/2006" xmlns:r="http://schemas.openxmlformats.org/officeDocument/2006/relationships" xmlns:w="http://schemas.openxmlformats.org/wordprocessingml/2006/main" xmlns:w14="http://schemas.microsoft.com/office/word/2010/wordml" xmlns:w15="http://schemas.microsoft.com/office/word/2012/wordml" xmlns:w16cid="http://schemas.microsoft.com/office/word/2016/wordml/cid" xmlns:w16se="http://schemas.microsoft.com/office/word/2015/wordml/symex" mc:Ignorable="w14 w15 w16se w16cid">
+  <w:font w:name="Symbol">
+    <w:panose1 w:val="05050102010706020507"/>
+    <w:charset w:val="02"/>
+    <w:family w:val="roman"/>
+    <w:pitch w:val="variable"/>
+    <w:sig w:usb0="00000000" w:usb1="10000000" w:usb2="00000000" w:usb3="00000000" w:csb0="80000000" w:csb1="00000000"/>
+  </w:font>
+  <w:font w:name="Times New Roman">
+    <w:panose1 w:val="02020603050405020304"/>
+    <w:charset w:val="00"/>
+    <w:family w:val="roman"/>
+    <w:pitch w:val="variable"/>
+    <w:sig w:usb0="E0002EFF" w:usb1="C000785B" w:usb2="00000009" w:usb3="00000000" w:csb0="000001FF" w:csb1="00000000"/>
+  </w:font>
+  <w:font w:name="Courier New">
+    <w:panose1 w:val="02070309020205020404"/>
+    <w:charset w:val="00"/>
+    <w:family w:val="modern"/>
+    <w:pitch w:val="fixed"/>
+    <w:sig w:usb0="E0002EFF" w:usb1="C0007843" w:usb2="00000009" w:usb3="00000000" w:csb0="000001FF" w:csb1="00000000"/>
+  </w:font>
+  <w:font w:name="Wingdings">
+    <w:panose1 w:val="05000000000000000000"/>
+    <w:charset w:val="02"/>
+    <w:family w:val="auto"/>
+    <w:pitch w:val="variable"/>
+    <w:sig w:usb0="00000000" w:usb1="10000000" w:usb2="00000000" w:usb3="00000000" w:csb0="80000000" w:csb1="00000000"/>
+  </w:font>
+  <w:font w:name="宋体">
+    <w:altName w:val="SimSun"/>
+    <w:panose1 w:val="02010600030101010101"/>
+    <w:charset w:val="86"/>
+    <w:family w:val="auto"/>
+    <w:pitch w:val="variable"/>
+    <w:sig w:usb0="00000203" w:usb1="288F0000" w:usb2="00000016" w:usb3="00000000" w:csb0="00040001" w:csb1="00000000"/>
+  </w:font>
+  <w:font w:name="MS Mincho">
+    <w:altName w:val="ＭＳ 明朝"/>
+    <w:panose1 w:val="02020609040205080304"/>
+    <w:charset w:val="80"/>
+    <w:family w:val="modern"/>
+    <w:pitch w:val="fixed"/>
+    <w:sig w:usb0="E00002FF" w:usb1="6AC7FDFB" w:usb2="08000012" w:usb3="00000000" w:csb0="0002009F" w:csb1="00000000"/>
+  </w:font>
+  <w:font w:name="Cambria Math">
+    <w:panose1 w:val="02040503050406030204"/>
+    <w:charset w:val="00"/>
+    <w:family w:val="roman"/>
+    <w:pitch w:val="variable"/>
+    <w:sig w:usb0="E00006FF" w:usb1="420024FF" w:usb2="02000000" w:usb3="00000000" w:csb0="0000019F" w:csb1="00000000"/>
+  </w:font>
+  <w:font w:name="Yu Gothic Light">
+    <w:altName w:val="游ゴシック Light"/>
+    <w:panose1 w:val="020B0300000000000000"/>
+    <w:charset w:val="80"/>
+    <w:family w:val="swiss"/>
+    <w:pitch w:val="variable"/>
+    <w:sig w:usb0="E00002FF" w:usb1="2AC7FDFF" w:usb2="00000016" w:usb3="00000000" w:csb0="0002009F" w:csb1="00000000"/>
+  </w:font>
+  <w:font w:name="Calibri Light">
+    <w:panose1 w:val="020F0302020204030204"/>
+    <w:charset w:val="00"/>
+    <w:family w:val="swiss"/>
+    <w:pitch w:val="variable"/>
+    <w:sig w:usb0="E4002EFF" w:usb1="C000247B" w:usb2="00000009" w:usb3="00000000" w:csb0="000001FF" w:csb1="00000000"/>
+  </w:font>
+  <w:font w:name="Yu Mincho">
+    <w:altName w:val="游明朝"/>
+    <w:charset w:val="80"/>
+    <w:family w:val="roman"/>
+    <w:pitch w:val="variable"/>
+    <w:sig w:usb0="800002E7" w:usb1="2AC7FCFF" w:usb2="00000012" w:usb3="00000000" w:csb0="0002009F" w:csb1="00000000"/>
+  </w:font>
+  <w:font w:name="Calibri">
+    <w:panose1 w:val="020F0502020204030204"/>
+    <w:charset w:val="00"/>
+    <w:family w:val="swiss"/>
+    <w:pitch w:val="variable"/>
+    <w:sig w:usb0="E4002EFF" w:usb1="C000247B" w:usb2="00000009" w:usb3="00000000" w:csb0="000001FF" w:csb1="00000000"/>
+  </w:font>
+  <w:font w:name="等线">
+    <w:altName w:val="DengXian"/>
+    <w:panose1 w:val="02010600030101010101"/>
+    <w:charset w:val="86"/>
+    <w:family w:val="auto"/>
+    <w:pitch w:val="variable"/>
+    <w:sig w:usb0="A00002BF" w:usb1="38CF7CFA" w:usb2="00000016" w:usb3="00000000" w:csb0="0004000F" w:csb1="00000000"/>
+  </w:font>
+  <w:font w:name="等线 Light">
+    <w:panose1 w:val="02010600030101010101"/>
+    <w:charset w:val="86"/>
+    <w:family w:val="auto"/>
+    <w:pitch w:val="variable"/>
+    <w:sig w:usb0="A00002BF" w:usb1="38CF7CFA" w:usb2="00000016" w:usb3="00000000" w:csb0="0004000F" w:csb1="00000000"/>
+  </w:font>
+</w:fonts>
+</file>
+
+<file path=word/glossary/settings.xml><?xml version="1.0" encoding="utf-8"?>
+<w:settings xmlns:mc="http://schemas.openxmlformats.org/markup-compatibility/2006" xmlns:o="urn:schemas-microsoft-com:office:office" xmlns:r="http://schemas.openxmlformats.org/officeDocument/2006/relationships" xmlns:m="http://schemas.openxmlformats.org/officeDocument/2006/math" xmlns:v="urn:schemas-microsoft-com:vml" xmlns:w10="urn:schemas-microsoft-com:office:word" xmlns:w="http://schemas.openxmlformats.org/wordprocessingml/2006/main" xmlns:w14="http://schemas.microsoft.com/office/word/2010/wordml" xmlns:w15="http://schemas.microsoft.com/office/word/2012/wordml" xmlns:w16cid="http://schemas.microsoft.com/office/word/2016/wordml/cid" xmlns:w16se="http://schemas.microsoft.com/office/word/2015/wordml/symex" xmlns:sl="http://schemas.openxmlformats.org/schemaLibrary/2006/main" mc:Ignorable="w14 w15 w16se w16cid">
+  <w:view w:val="normal"/>
+  <w:defaultTabStop w:val="720"/>
+  <w:characterSpacingControl w:val="doNotCompress"/>
+  <w:compat>
+    <w:useFELayout/>
+    <w:compatSetting w:name="compatibilityMode" w:uri="http://schemas.microsoft.com/office/word" w:val="15"/>
+    <w:compatSetting w:name="overrideTableStyleFontSizeAndJustification" w:uri="http://schemas.microsoft.com/office/word" w:val="1"/>
+    <w:compatSetting w:name="enableOpenTypeFeatures" w:uri="http://schemas.microsoft.com/office/word" w:val="1"/>
+    <w:compatSetting w:name="doNotFlipMirrorIndents" w:uri="http://schemas.microsoft.com/office/word" w:val="1"/>
+    <w:compatSetting w:name="differentiateMultirowTableHeaders" w:uri="http://schemas.microsoft.com/office/word" w:val="1"/>
+    <w:compatSetting w:name="useWord2013TrackBottomHyphenation" w:uri="http://schemas.microsoft.com/office/word" w:val="0"/>
+  </w:compat>
+  <w:rsids>
+    <w:rsidRoot w:val="00F6291A"/>
+    <w:rsid w:val="00842266"/>
+    <w:rsid w:val="00F6291A"/>
+  </w:rsids>
+  <m:mathPr>
+    <m:mathFont m:val="Cambria Math"/>
+    <m:brkBin m:val="before"/>
+    <m:brkBinSub m:val="--"/>
+    <m:smallFrac m:val="0"/>
+    <m:dispDef/>
+    <m:lMargin m:val="0"/>
+    <m:rMargin m:val="0"/>
+    <m:defJc m:val="centerGroup"/>
+    <m:wrapIndent m:val="1440"/>
+    <m:intLim m:val="subSup"/>
+    <m:naryLim m:val="undOvr"/>
+  </m:mathPr>
+  <w:themeFontLang w:val="en-GB" w:eastAsia="zh-CN"/>
+  <w:clrSchemeMapping w:bg1="light1" w:t1="dark1" w:bg2="light2" w:t2="dark2" w:accent1="accent1" w:accent2="accent2" w:accent3="accent3" w:accent4="accent4" w:accent5="accent5" w:accent6="accent6" w:hyperlink="hyperlink" w:followedHyperlink="followedHyperlink"/>
+  <w:decimalSymbol w:val="."/>
+  <w:listSeparator w:val=","/>
+  <w15:chartTrackingRefBased/>
+</w:settings>
+</file>
+
+<file path=word/glossary/styles.xml><?xml version="1.0" encoding="utf-8"?>
+<w:styles xmlns:mc="http://schemas.openxmlformats.org/markup-compatibility/2006" xmlns:r="http://schemas.openxmlformats.org/officeDocument/2006/relationships" xmlns:w="http://schemas.openxmlformats.org/wordprocessingml/2006/main" xmlns:w14="http://schemas.microsoft.com/office/word/2010/wordml" xmlns:w15="http://schemas.microsoft.com/office/word/2012/wordml" xmlns:w16cid="http://schemas.microsoft.com/office/word/2016/wordml/cid" xmlns:w16se="http://schemas.microsoft.com/office/word/2015/wordml/symex" mc:Ignorable="w14 w15 w16se w16cid">
+  <w:docDefaults>
+    <w:rPrDefault>
+      <w:rPr>
+        <w:rFonts w:asciiTheme="minorHAnsi" w:eastAsiaTheme="minorEastAsia" w:hAnsiTheme="minorHAnsi" w:cstheme="minorBidi"/>
+        <w:sz w:val="22"/>
+        <w:szCs w:val="22"/>
+        <w:lang w:val="en-GB" w:eastAsia="zh-CN" w:bidi="ar-SA"/>
+      </w:rPr>
+    </w:rPrDefault>
+    <w:pPrDefault>
+      <w:pPr>
+        <w:spacing w:after="160" w:line="259" w:lineRule="auto"/>
+      </w:pPr>
+    </w:pPrDefault>
+  </w:docDefaults>
+  <w:latentStyles w:defLockedState="0" w:defUIPriority="99" w:defSemiHidden="0" w:defUnhideWhenUsed="0" w:defQFormat="0" w:count="375">
+    <w:lsdException w:name="Normal" w:uiPriority="0" w:qFormat="1"/>
+    <w:lsdException w:name="heading 1" w:uiPriority="9" w:qFormat="1"/>
+    <w:lsdException w:name="heading 2" w:semiHidden="1" w:uiPriority="9" w:unhideWhenUsed="1" w:qFormat="1"/>
+    <w:lsdException w:name="heading 3" w:semiHidden="1" w:uiPriority="9" w:unhideWhenUsed="1" w:qFormat="1"/>
+    <w:lsdException w:name="heading 4" w:semiHidden="1" w:uiPriority="9" w:unhideWhenUsed="1" w:qFormat="1"/>
+    <w:lsdException w:name="heading 5" w:semiHidden="1" w:uiPriority="9" w:unhideWhenUsed="1" w:qFormat="1"/>
+    <w:lsdException w:name="heading 6" w:semiHidden="1" w:uiPriority="9" w:unhideWhenUsed="1" w:qFormat="1"/>
+    <w:lsdException w:name="heading 7" w:semiHidden="1" w:uiPriority="9" w:unhideWhenUsed="1" w:qFormat="1"/>
+    <w:lsdException w:name="heading 8" w:semiHidden="1" w:uiPriority="9" w:unhideWhenUsed="1" w:qFormat="1"/>
+    <w:lsdException w:name="heading 9" w:semiHidden="1" w:uiPriority="9" w:unhideWhenUsed="1" w:qFormat="1"/>
+    <w:lsdException w:name="index 1" w:semiHidden="1" w:unhideWhenUsed="1"/>
+    <w:lsdException w:name="index 2" w:semiHidden="1" w:unhideWhenUsed="1"/>
+    <w:lsdException w:name="index 3" w:semiHidden="1" w:unhideWhenUsed="1"/>
+    <w:lsdException w:name="index 4" w:semiHidden="1" w:unhideWhenUsed="1"/>
+    <w:lsdException w:name="index 5" w:semiHidden="1" w:unhideWhenUsed="1"/>
+    <w:lsdException w:name="index 6" w:semiHidden="1" w:unhideWhenUsed="1"/>
+    <w:lsdException w:name="index 7" w:semiHidden="1" w:unhideWhenUsed="1"/>
+    <w:lsdException w:name="index 8" w:semiHidden="1" w:unhideWhenUsed="1"/>
+    <w:lsdException w:name="index 9" w:semiHidden="1" w:unhideWhenUsed="1"/>
+    <w:lsdException w:name="toc 1" w:semiHidden="1" w:uiPriority="39" w:unhideWhenUsed="1"/>
+    <w:lsdException w:name="toc 2" w:semiHidden="1" w:uiPriority="39" w:unhideWhenUsed="1"/>
+    <w:lsdException w:name="toc 3" w:semiHidden="1" w:uiPriority="39" w:unhideWhenUsed="1"/>
+    <w:lsdException w:name="toc 4" w:semiHidden="1" w:uiPriority="39" w:unhideWhenUsed="1"/>
+    <w:lsdException w:name="toc 5" w:semiHidden="1" w:uiPriority="39" w:unhideWhenUsed="1"/>
+    <w:lsdException w:name="toc 6" w:semiHidden="1" w:uiPriority="39" w:unhideWhenUsed="1"/>
+    <w:lsdException w:name="toc 7" w:semiHidden="1" w:uiPriority="39" w:unhideWhenUsed="1"/>
+    <w:lsdException w:name="toc 8" w:semiHidden="1" w:uiPriority="39" w:unhideWhenUsed="1"/>
+    <w:lsdException w:name="toc 9" w:semiHidden="1" w:uiPriority="39" w:unhideWhenUsed="1"/>
+    <w:lsdException w:name="Normal Indent" w:semiHidden="1" w:unhideWhenUsed="1"/>
+    <w:lsdException w:name="footnote text" w:semiHidden="1" w:unhideWhenUsed="1"/>
+    <w:lsdException w:name="annotation text" w:semiHidden="1" w:unhideWhenUsed="1"/>
+    <w:lsdException w:name="header" w:semiHidden="1" w:unhideWhenUsed="1"/>
+    <w:lsdException w:name="footer" w:semiHidden="1" w:unhideWhenUsed="1"/>
+    <w:lsdException w:name="index heading" w:semiHidden="1" w:unhideWhenUsed="1"/>
+    <w:lsdException w:name="caption" w:semiHidden="1" w:uiPriority="35" w:unhideWhenUsed="1" w:qFormat="1"/>
+    <w:lsdException w:name="table of figures" w:semiHidden="1" w:unhideWhenUsed="1"/>
+    <w:lsdException w:name="envelope address" w:semiHidden="1" w:unhideWhenUsed="1"/>
+    <w:lsdException w:name="envelope return" w:semiHidden="1" w:unhideWhenUsed="1"/>
+    <w:lsdException w:name="footnote reference" w:semiHidden="1" w:unhideWhenUsed="1"/>
+    <w:lsdException w:name="annotation reference" w:semiHidden="1" w:unhideWhenUsed="1"/>
+    <w:lsdException w:name="line number" w:semiHidden="1" w:unhideWhenUsed="1"/>
+    <w:lsdException w:name="page number" w:semiHidden="1" w:unhideWhenUsed="1"/>
+    <w:lsdException w:name="endnote reference" w:semiHidden="1" w:unhideWhenUsed="1"/>
+    <w:lsdException w:name="endnote text" w:semiHidden="1" w:unhideWhenUsed="1"/>
+    <w:lsdException w:name="table of authorities" w:semiHidden="1" w:unhideWhenUsed="1"/>
+    <w:lsdException w:name="macro" w:semiHidden="1" w:unhideWhenUsed="1"/>
+    <w:lsdException w:name="toa heading" w:semiHidden="1" w:unhideWhenUsed="1"/>
+    <w:lsdException w:name="List" w:semiHidden="1" w:unhideWhenUsed="1"/>
+    <w:lsdException w:name="List Bullet" w:semiHidden="1" w:unhideWhenUsed="1"/>
+    <w:lsdException w:name="List Number" w:semiHidden="1" w:unhideWhenUsed="1"/>
+    <w:lsdException w:name="List 2" w:semiHidden="1" w:unhideWhenUsed="1"/>
+    <w:lsdException w:name="List 3" w:semiHidden="1" w:unhideWhenUsed="1"/>
+    <w:lsdException w:name="List 4" w:semiHidden="1" w:unhideWhenUsed="1"/>
+    <w:lsdException w:name="List 5" w:semiHidden="1" w:unhideWhenUsed="1"/>
+    <w:lsdException w:name="List Bullet 2" w:semiHidden="1" w:unhideWhenUsed="1"/>
+    <w:lsdException w:name="List Bullet 3" w:semiHidden="1" w:unhideWhenUsed="1"/>
+    <w:lsdException w:name="List Bullet 4" w:semiHidden="1" w:unhideWhenUsed="1"/>
+    <w:lsdException w:name="List Bullet 5" w:semiHidden="1" w:unhideWhenUsed="1"/>
+    <w:lsdException w:name="List Number 2" w:semiHidden="1" w:unhideWhenUsed="1"/>
+    <w:lsdException w:name="List Number 3" w:semiHidden="1" w:unhideWhenUsed="1"/>
+    <w:lsdException w:name="List Number 4" w:semiHidden="1" w:unhideWhenUsed="1"/>
+    <w:lsdException w:name="List Number 5" w:semiHidden="1" w:unhideWhenUsed="1"/>
+    <w:lsdException w:name="Title" w:uiPriority="10" w:qFormat="1"/>
+    <w:lsdException w:name="Closing" w:semiHidden="1" w:unhideWhenUsed="1"/>
+    <w:lsdException w:name="Signature" w:semiHidden="1" w:unhideWhenUsed="1"/>
+    <w:lsdException w:name="Default Paragraph Font" w:semiHidden="1" w:uiPriority="1" w:unhideWhenUsed="1"/>
+    <w:lsdException w:name="Body Text" w:semiHidden="1" w:unhideWhenUsed="1"/>
+    <w:lsdException w:name="Body Text Indent" w:semiHidden="1" w:unhideWhenUsed="1"/>
+    <w:lsdException w:name="List Continue" w:semiHidden="1" w:unhideWhenUsed="1"/>
+    <w:lsdException w:name="List Continue 2" w:semiHidden="1" w:unhideWhenUsed="1"/>
+    <w:lsdException w:name="List Continue 3" w:semiHidden="1" w:unhideWhenUsed="1"/>
+    <w:lsdException w:name="List Continue 4" w:semiHidden="1" w:unhideWhenUsed="1"/>
+    <w:lsdException w:name="List Continue 5" w:semiHidden="1" w:unhideWhenUsed="1"/>
+    <w:lsdException w:name="Message Header" w:semiHidden="1" w:unhideWhenUsed="1"/>
+    <w:lsdException w:name="Subtitle" w:uiPriority="11" w:qFormat="1"/>
+    <w:lsdException w:name="Salutation" w:semiHidden="1" w:unhideWhenUsed="1"/>
+    <w:lsdException w:name="Date" w:semiHidden="1" w:unhideWhenUsed="1"/>
+    <w:lsdException w:name="Body Text First Indent" w:semiHidden="1" w:unhideWhenUsed="1"/>
+    <w:lsdException w:name="Body Text First Indent 2" w:semiHidden="1" w:unhideWhenUsed="1"/>
+    <w:lsdException w:name="Note Heading" w:semiHidden="1" w:unhideWhenUsed="1"/>
+    <w:lsdException w:name="Body Text 2" w:semiHidden="1" w:unhideWhenUsed="1"/>
+    <w:lsdException w:name="Body Text 3" w:semiHidden="1" w:unhideWhenUsed="1"/>
+    <w:lsdException w:name="Body Text Indent 2" w:semiHidden="1" w:unhideWhenUsed="1"/>
+    <w:lsdException w:name="Body Text Indent 3" w:semiHidden="1" w:unhideWhenUsed="1"/>
+    <w:lsdException w:name="Block Text" w:semiHidden="1" w:unhideWhenUsed="1"/>
+    <w:lsdException w:name="Hyperlink" w:semiHidden="1" w:unhideWhenUsed="1"/>
+    <w:lsdException w:name="FollowedHyperlink" w:semiHidden="1" w:unhideWhenUsed="1"/>
+    <w:lsdException w:name="Strong" w:uiPriority="22" w:qFormat="1"/>
+    <w:lsdException w:name="Emphasis" w:uiPriority="20" w:qFormat="1"/>
+    <w:lsdException w:name="Document Map" w:semiHidden="1" w:unhideWhenUsed="1"/>
+    <w:lsdException w:name="Plain Text" w:semiHidden="1" w:unhideWhenUsed="1"/>
+    <w:lsdException w:name="E-mail Signature" w:semiHidden="1" w:unhideWhenUsed="1"/>
+    <w:lsdException w:name="HTML Top of Form" w:semiHidden="1" w:unhideWhenUsed="1"/>
+    <w:lsdException w:name="HTML Bottom of Form" w:semiHidden="1" w:unhideWhenUsed="1"/>
+    <w:lsdException w:name="Normal (Web)" w:semiHidden="1" w:unhideWhenUsed="1"/>
+    <w:lsdException w:name="HTML Acronym" w:semiHidden="1" w:unhideWhenUsed="1"/>
+    <w:lsdException w:name="HTML Address" w:semiHidden="1" w:unhideWhenUsed="1"/>
+    <w:lsdException w:name="HTML Cite" w:semiHidden="1" w:unhideWhenUsed="1"/>
+    <w:lsdException w:name="HTML Code" w:semiHidden="1" w:unhideWhenUsed="1"/>
+    <w:lsdException w:name="HTML Definition" w:semiHidden="1" w:unhideWhenUsed="1"/>
+    <w:lsdException w:name="HTML Keyboard" w:semiHidden="1" w:unhideWhenUsed="1"/>
+    <w:lsdException w:name="HTML Preformatted" w:semiHidden="1" w:unhideWhenUsed="1"/>
+    <w:lsdException w:name="HTML Sample" w:semiHidden="1" w:unhideWhenUsed="1"/>
+    <w:lsdException w:name="HTML Typewriter" w:semiHidden="1" w:unhideWhenUsed="1"/>
+    <w:lsdException w:name="HTML Variable" w:semiHidden="1" w:unhideWhenUsed="1"/>
+    <w:lsdException w:name="Normal Table" w:semiHidden="1" w:unhideWhenUsed="1"/>
+    <w:lsdException w:name="annotation subject" w:semiHidden="1" w:unhideWhenUsed="1"/>
+    <w:lsdException w:name="No List" w:semiHidden="1" w:unhideWhenUsed="1"/>
+    <w:lsdException w:name="Outline List 1" w:semiHidden="1" w:unhideWhenUsed="1"/>
+    <w:lsdException w:name="Outline List 2" w:semiHidden="1" w:unhideWhenUsed="1"/>
+    <w:lsdException w:name="Outline List 3" w:semiHidden="1" w:unhideWhenUsed="1"/>
+    <w:lsdException w:name="Table Simple 1" w:semiHidden="1" w:unhideWhenUsed="1"/>
+    <w:lsdException w:name="Table Simple 2" w:semiHidden="1" w:unhideWhenUsed="1"/>
+    <w:lsdException w:name="Table Simple 3" w:semiHidden="1" w:unhideWhenUsed="1"/>
+    <w:lsdException w:name="Table Classic 1" w:semiHidden="1" w:unhideWhenUsed="1"/>
+    <w:lsdException w:name="Table Classic 2" w:semiHidden="1" w:unhideWhenUsed="1"/>
+    <w:lsdException w:name="Table Classic 3" w:semiHidden="1" w:unhideWhenUsed="1"/>
+    <w:lsdException w:name="Table Classic 4" w:semiHidden="1" w:unhideWhenUsed="1"/>
+    <w:lsdException w:name="Table Colorful 1" w:semiHidden="1" w:unhideWhenUsed="1"/>
+    <w:lsdException w:name="Table Colorful 2" w:semiHidden="1" w:unhideWhenUsed="1"/>
+    <w:lsdException w:name="Table Colorful 3" w:semiHidden="1" w:unhideWhenUsed="1"/>
+    <w:lsdException w:name="Table Columns 1" w:semiHidden="1" w:unhideWhenUsed="1"/>
+    <w:lsdException w:name="Table Columns 2" w:semiHidden="1" w:unhideWhenUsed="1"/>
+    <w:lsdException w:name="Table Columns 3" w:semiHidden="1" w:unhideWhenUsed="1"/>
+    <w:lsdException w:name="Table Columns 4" w:semiHidden="1" w:unhideWhenUsed="1"/>
+    <w:lsdException w:name="Table Columns 5" w:semiHidden="1" w:unhideWhenUsed="1"/>
+    <w:lsdException w:name="Table Grid 1" w:semiHidden="1" w:unhideWhenUsed="1"/>
+    <w:lsdException w:name="Table Grid 2" w:semiHidden="1" w:unhideWhenUsed="1"/>
+    <w:lsdException w:name="Table Grid 3" w:semiHidden="1" w:unhideWhenUsed="1"/>
+    <w:lsdException w:name="Table Grid 4" w:semiHidden="1" w:unhideWhenUsed="1"/>
+    <w:lsdException w:name="Table Grid 5" w:semiHidden="1" w:unhideWhenUsed="1"/>
+    <w:lsdException w:name="Table Grid 6" w:semiHidden="1" w:unhideWhenUsed="1"/>
+    <w:lsdException w:name="Table Grid 7" w:semiHidden="1" w:unhideWhenUsed="1"/>
+    <w:lsdException w:name="Table Grid 8" w:semiHidden="1" w:unhideWhenUsed="1"/>
+    <w:lsdException w:name="Table List 1" w:semiHidden="1" w:unhideWhenUsed="1"/>
+    <w:lsdException w:name="Table List 2" w:semiHidden="1" w:unhideWhenUsed="1"/>
+    <w:lsdException w:name="Table List 3" w:semiHidden="1" w:unhideWhenUsed="1"/>
+    <w:lsdException w:name="Table List 4" w:semiHidden="1" w:unhideWhenUsed="1"/>
+    <w:lsdException w:name="Table List 5" w:semiHidden="1" w:unhideWhenUsed="1"/>
+    <w:lsdException w:name="Table List 6" w:semiHidden="1" w:unhideWhenUsed="1"/>
+    <w:lsdException w:name="Table List 7" w:semiHidden="1" w:unhideWhenUsed="1"/>
+    <w:lsdException w:name="Table List 8" w:semiHidden="1" w:unhideWhenUsed="1"/>
+    <w:lsdException w:name="Table 3D effects 1" w:semiHidden="1" w:unhideWhenUsed="1"/>
+    <w:lsdException w:name="Table 3D effects 2" w:semiHidden="1" w:unhideWhenUsed="1"/>
+    <w:lsdException w:name="Table 3D effects 3" w:semiHidden="1" w:unhideWhenUsed="1"/>
+    <w:lsdException w:name="Table Contemporary" w:semiHidden="1" w:unhideWhenUsed="1"/>
+    <w:lsdException w:name="Table Elegant" w:semiHidden="1" w:unhideWhenUsed="1"/>
+    <w:lsdException w:name="Table Professional" w:semiHidden="1" w:unhideWhenUsed="1"/>
+    <w:lsdException w:name="Table Subtle 1" w:semiHidden="1" w:unhideWhenUsed="1"/>
+    <w:lsdException w:name="Table Subtle 2" w:semiHidden="1" w:unhideWhenUsed="1"/>
+    <w:lsdException w:name="Table Web 1" w:semiHidden="1" w:unhideWhenUsed="1"/>
+    <w:lsdException w:name="Table Web 2" w:semiHidden="1" w:unhideWhenUsed="1"/>
+    <w:lsdException w:name="Table Web 3" w:semiHidden="1" w:unhideWhenUsed="1"/>
+    <w:lsdException w:name="Balloon Text" w:semiHidden="1" w:unhideWhenUsed="1"/>
+    <w:lsdException w:name="Table Grid" w:uiPriority="39"/>
+    <w:lsdException w:name="Table Theme" w:semiHidden="1" w:unhideWhenUsed="1"/>
+    <w:lsdException w:name="Placeholder Text" w:semiHidden="1"/>
+    <w:lsdException w:name="No Spacing" w:uiPriority="1" w:qFormat="1"/>
+    <w:lsdException w:name="Light Shading" w:uiPriority="60"/>
+    <w:lsdException w:name="Light List" w:uiPriority="61"/>
+    <w:lsdException w:name="Light Grid" w:uiPriority="62"/>
+    <w:lsdException w:name="Medium Shading 1" w:uiPriority="63"/>
+    <w:lsdException w:name="Medium Shading 2" w:uiPriority="64"/>
+    <w:lsdException w:name="Medium List 1" w:uiPriority="65"/>
+    <w:lsdException w:name="Medium List 2" w:uiPriority="66"/>
+    <w:lsdException w:name="Medium Grid 1" w:uiPriority="67"/>
+    <w:lsdException w:name="Medium Grid 2" w:uiPriority="68"/>
+    <w:lsdException w:name="Medium Grid 3" w:uiPriority="69"/>
+    <w:lsdException w:name="Dark List" w:uiPriority="70"/>
+    <w:lsdException w:name="Colorful Shading" w:uiPriority="71"/>
+    <w:lsdException w:name="Colorful List" w:uiPriority="72"/>
+    <w:lsdException w:name="Colorful Grid" w:uiPriority="73"/>
+    <w:lsdException w:name="Light Shading Accent 1" w:uiPriority="60"/>
+    <w:lsdException w:name="Light List Accent 1" w:uiPriority="61"/>
+    <w:lsdException w:name="Light Grid Accent 1" w:uiPriority="62"/>
+    <w:lsdException w:name="Medium Shading 1 Accent 1" w:uiPriority="63"/>
+    <w:lsdException w:name="Medium Shading 2 Accent 1" w:uiPriority="64"/>
+    <w:lsdException w:name="Medium List 1 Accent 1" w:uiPriority="65"/>
+    <w:lsdException w:name="Revision" w:semiHidden="1"/>
+    <w:lsdException w:name="List Paragraph" w:uiPriority="34" w:qFormat="1"/>
+    <w:lsdException w:name="Quote" w:uiPriority="29" w:qFormat="1"/>
+    <w:lsdException w:name="Intense Quote" w:uiPriority="30" w:qFormat="1"/>
+    <w:lsdException w:name="Medium List 2 Accent 1" w:uiPriority="66"/>
+    <w:lsdException w:name="Medium Grid 1 Accent 1" w:uiPriority="67"/>
+    <w:lsdException w:name="Medium Grid 2 Accent 1" w:uiPriority="68"/>
+    <w:lsdException w:name="Medium Grid 3 Accent 1" w:uiPriority="69"/>
+    <w:lsdException w:name="Dark List Accent 1" w:uiPriority="70"/>
+    <w:lsdException w:name="Colorful Shading Accent 1" w:uiPriority="71"/>
+    <w:lsdException w:name="Colorful List Accent 1" w:uiPriority="72"/>
+    <w:lsdException w:name="Colorful Grid Accent 1" w:uiPriority="73"/>
+    <w:lsdException w:name="Light Shading Accent 2" w:uiPriority="60"/>
+    <w:lsdException w:name="Light List Accent 2" w:uiPriority="61"/>
+    <w:lsdException w:name="Light Grid Accent 2" w:uiPriority="62"/>
+    <w:lsdException w:name="Medium Shading 1 Accent 2" w:uiPriority="63"/>
+    <w:lsdException w:name="Medium Shading 2 Accent 2" w:uiPriority="64"/>
+    <w:lsdException w:name="Medium List 1 Accent 2" w:uiPriority="65"/>
+    <w:lsdException w:name="Medium List 2 Accent 2" w:uiPriority="66"/>
+    <w:lsdException w:name="Medium Grid 1 Accent 2" w:uiPriority="67"/>
+    <w:lsdException w:name="Medium Grid 2 Accent 2" w:uiPriority="68"/>
+    <w:lsdException w:name="Medium Grid 3 Accent 2" w:uiPriority="69"/>
+    <w:lsdException w:name="Dark List Accent 2" w:uiPriority="70"/>
+    <w:lsdException w:name="Colorful Shading Accent 2" w:uiPriority="71"/>
+    <w:lsdException w:name="Colorful List Accent 2" w:uiPriority="72"/>
+    <w:lsdException w:name="Colorful Grid Accent 2" w:uiPriority="73"/>
+    <w:lsdException w:name="Light Shading Accent 3" w:uiPriority="60"/>
+    <w:lsdException w:name="Light List Accent 3" w:uiPriority="61"/>
+    <w:lsdException w:name="Light Grid Accent 3" w:uiPriority="62"/>
+    <w:lsdException w:name="Medium Shading 1 Accent 3" w:uiPriority="63"/>
+    <w:lsdException w:name="Medium Shading 2 Accent 3" w:uiPriority="64"/>
+    <w:lsdException w:name="Medium List 1 Accent 3" w:uiPriority="65"/>
+    <w:lsdException w:name="Medium List 2 Accent 3" w:uiPriority="66"/>
+    <w:lsdException w:name="Medium Grid 1 Accent 3" w:uiPriority="67"/>
+    <w:lsdException w:name="Medium Grid 2 Accent 3" w:uiPriority="68"/>
+    <w:lsdException w:name="Medium Grid 3 Accent 3" w:uiPriority="69"/>
+    <w:lsdException w:name="Dark List Accent 3" w:uiPriority="70"/>
+    <w:lsdException w:name="Colorful Shading Accent 3" w:uiPriority="71"/>
+    <w:lsdException w:name="Colorful List Accent 3" w:uiPriority="72"/>
+    <w:lsdException w:name="Colorful Grid Accent 3" w:uiPriority="73"/>
+    <w:lsdException w:name="Light Shading Accent 4" w:uiPriority="60"/>
+    <w:lsdException w:name="Light List Accent 4" w:uiPriority="61"/>
+    <w:lsdException w:name="Light Grid Accent 4" w:uiPriority="62"/>
+    <w:lsdException w:name="Medium Shading 1 Accent 4" w:uiPriority="63"/>
+    <w:lsdException w:name="Medium Shading 2 Accent 4" w:uiPriority="64"/>
+    <w:lsdException w:name="Medium List 1 Accent 4" w:uiPriority="65"/>
+    <w:lsdException w:name="Medium List 2 Accent 4" w:uiPriority="66"/>
+    <w:lsdException w:name="Medium Grid 1 Accent 4" w:uiPriority="67"/>
+    <w:lsdException w:name="Medium Grid 2 Accent 4" w:uiPriority="68"/>
+    <w:lsdException w:name="Medium Grid 3 Accent 4" w:uiPriority="69"/>
+    <w:lsdException w:name="Dark List Accent 4" w:uiPriority="70"/>
+    <w:lsdException w:name="Colorful Shading Accent 4" w:uiPriority="71"/>
+    <w:lsdException w:name="Colorful List Accent 4" w:uiPriority="72"/>
+    <w:lsdException w:name="Colorful Grid Accent 4" w:uiPriority="73"/>
+    <w:lsdException w:name="Light Shading Accent 5" w:uiPriority="60"/>
+    <w:lsdException w:name="Light List Accent 5" w:uiPriority="61"/>
+    <w:lsdException w:name="Light Grid Accent 5" w:uiPriority="62"/>
+    <w:lsdException w:name="Medium Shading 1 Accent 5" w:uiPriority="63"/>
+    <w:lsdException w:name="Medium Shading 2 Accent 5" w:uiPriority="64"/>
+    <w:lsdException w:name="Medium List 1 Accent 5" w:uiPriority="65"/>
+    <w:lsdException w:name="Medium List 2 Accent 5" w:uiPriority="66"/>
+    <w:lsdException w:name="Medium Grid 1 Accent 5" w:uiPriority="67"/>
+    <w:lsdException w:name="Medium Grid 2 Accent 5" w:uiPriority="68"/>
+    <w:lsdException w:name="Medium Grid 3 Accent 5" w:uiPriority="69"/>
+    <w:lsdException w:name="Dark List Accent 5" w:uiPriority="70"/>
+    <w:lsdException w:name="Colorful Shading Accent 5" w:uiPriority="71"/>
+    <w:lsdException w:name="Colorful List Accent 5" w:uiPriority="72"/>
+    <w:lsdException w:name="Colorful Grid Accent 5" w:uiPriority="73"/>
+    <w:lsdException w:name="Light Shading Accent 6" w:uiPriority="60"/>
+    <w:lsdException w:name="Light List Accent 6" w:uiPriority="61"/>
+    <w:lsdException w:name="Light Grid Accent 6" w:uiPriority="62"/>
+    <w:lsdException w:name="Medium Shading 1 Accent 6" w:uiPriority="63"/>
+    <w:lsdException w:name="Medium Shading 2 Accent 6" w:uiPriority="64"/>
+    <w:lsdException w:name="Medium List 1 Accent 6" w:uiPriority="65"/>
+    <w:lsdException w:name="Medium List 2 Accent 6" w:uiPriority="66"/>
+    <w:lsdException w:name="Medium Grid 1 Accent 6" w:uiPriority="67"/>
+    <w:lsdException w:name="Medium Grid 2 Accent 6" w:uiPriority="68"/>
+    <w:lsdException w:name="Medium Grid 3 Accent 6" w:uiPriority="69"/>
+    <w:lsdException w:name="Dark List Accent 6" w:uiPriority="70"/>
+    <w:lsdException w:name="Colorful Shading Accent 6" w:uiPriority="71"/>
+    <w:lsdException w:name="Colorful List Accent 6" w:uiPriority="72"/>
+    <w:lsdException w:name="Colorful Grid Accent 6" w:uiPriority="73"/>
+    <w:lsdException w:name="Subtle Emphasis" w:uiPriority="19" w:qFormat="1"/>
+    <w:lsdException w:name="Intense Emphasis" w:uiPriority="21" w:qFormat="1"/>
+    <w:lsdException w:name="Subtle Reference" w:uiPriority="31" w:qFormat="1"/>
+    <w:lsdException w:name="Intense Reference" w:uiPriority="32" w:qFormat="1"/>
+    <w:lsdException w:name="Book Title" w:uiPriority="33" w:qFormat="1"/>
+    <w:lsdException w:name="Bibliography" w:semiHidden="1" w:uiPriority="37" w:unhideWhenUsed="1"/>
+    <w:lsdException w:name="TOC Heading" w:semiHidden="1" w:uiPriority="39" w:unhideWhenUsed="1" w:qFormat="1"/>
+    <w:lsdException w:name="Plain Table 1" w:uiPriority="41"/>
+    <w:lsdException w:name="Plain Table 2" w:uiPriority="42"/>
+    <w:lsdException w:name="Plain Table 3" w:uiPriority="43"/>
+    <w:lsdException w:name="Plain Table 4" w:uiPriority="44"/>
+    <w:lsdException w:name="Plain Table 5" w:uiPriority="45"/>
+    <w:lsdException w:name="Grid Table Light" w:uiPriority="40"/>
+    <w:lsdException w:name="Grid Table 1 Light" w:uiPriority="46"/>
+    <w:lsdException w:name="Grid Table 2" w:uiPriority="47"/>
+    <w:lsdException w:name="Grid Table 3" w:uiPriority="48"/>
+    <w:lsdException w:name="Grid Table 4" w:uiPriority="49"/>
+    <w:lsdException w:name="Grid Table 5 Dark" w:uiPriority="50"/>
+    <w:lsdException w:name="Grid Table 6 Colorful" w:uiPriority="51"/>
+    <w:lsdException w:name="Grid Table 7 Colorful" w:uiPriority="52"/>
+    <w:lsdException w:name="Grid Table 1 Light Accent 1" w:uiPriority="46"/>
+    <w:lsdException w:name="Grid Table 2 Accent 1" w:uiPriority="47"/>
+    <w:lsdException w:name="Grid Table 3 Accent 1" w:uiPriority="48"/>
+    <w:lsdException w:name="Grid Table 4 Accent 1" w:uiPriority="49"/>
+    <w:lsdException w:name="Grid Table 5 Dark Accent 1" w:uiPriority="50"/>
+    <w:lsdException w:name="Grid Table 6 Colorful Accent 1" w:uiPriority="51"/>
+    <w:lsdException w:name="Grid Table 7 Colorful Accent 1" w:uiPriority="52"/>
+    <w:lsdException w:name="Grid Table 1 Light Accent 2" w:uiPriority="46"/>
+    <w:lsdException w:name="Grid Table 2 Accent 2" w:uiPriority="47"/>
+    <w:lsdException w:name="Grid Table 3 Accent 2" w:uiPriority="48"/>
+    <w:lsdException w:name="Grid Table 4 Accent 2" w:uiPriority="49"/>
+    <w:lsdException w:name="Grid Table 5 Dark Accent 2" w:uiPriority="50"/>
+    <w:lsdException w:name="Grid Table 6 Colorful Accent 2" w:uiPriority="51"/>
+    <w:lsdException w:name="Grid Table 7 Colorful Accent 2" w:uiPriority="52"/>
+    <w:lsdException w:name="Grid Table 1 Light Accent 3" w:uiPriority="46"/>
+    <w:lsdException w:name="Grid Table 2 Accent 3" w:uiPriority="47"/>
+    <w:lsdException w:name="Grid Table 3 Accent 3" w:uiPriority="48"/>
+    <w:lsdException w:name="Grid Table 4 Accent 3" w:uiPriority="49"/>
+    <w:lsdException w:name="Grid Table 5 Dark Accent 3" w:uiPriority="50"/>
+    <w:lsdException w:name="Grid Table 6 Colorful Accent 3" w:uiPriority="51"/>
+    <w:lsdException w:name="Grid Table 7 Colorful Accent 3" w:uiPriority="52"/>
+    <w:lsdException w:name="Grid Table 1 Light Accent 4" w:uiPriority="46"/>
+    <w:lsdException w:name="Grid Table 2 Accent 4" w:uiPriority="47"/>
+    <w:lsdException w:name="Grid Table 3 Accent 4" w:uiPriority="48"/>
+    <w:lsdException w:name="Grid Table 4 Accent 4" w:uiPriority="49"/>
+    <w:lsdException w:name="Grid Table 5 Dark Accent 4" w:uiPriority="50"/>
+    <w:lsdException w:name="Grid Table 6 Colorful Accent 4" w:uiPriority="51"/>
+    <w:lsdException w:name="Grid Table 7 Colorful Accent 4" w:uiPriority="52"/>
+    <w:lsdException w:name="Grid Table 1 Light Accent 5" w:uiPriority="46"/>
+    <w:lsdException w:name="Grid Table 2 Accent 5" w:uiPriority="47"/>
+    <w:lsdException w:name="Grid Table 3 Accent 5" w:uiPriority="48"/>
+    <w:lsdException w:name="Grid Table 4 Accent 5" w:uiPriority="49"/>
+    <w:lsdException w:name="Grid Table 5 Dark Accent 5" w:uiPriority="50"/>
+    <w:lsdException w:name="Grid Table 6 Colorful Accent 5" w:uiPriority="51"/>
+    <w:lsdException w:name="Grid Table 7 Colorful Accent 5" w:uiPriority="52"/>
+    <w:lsdException w:name="Grid Table 1 Light Accent 6" w:uiPriority="46"/>
+    <w:lsdException w:name="Grid Table 2 Accent 6" w:uiPriority="47"/>
+    <w:lsdException w:name="Grid Table 3 Accent 6" w:uiPriority="48"/>
+    <w:lsdException w:name="Grid Table 4 Accent 6" w:uiPriority="49"/>
+    <w:lsdException w:name="Grid Table 5 Dark Accent 6" w:uiPriority="50"/>
+    <w:lsdException w:name="Grid Table 6 Colorful Accent 6" w:uiPriority="51"/>
+    <w:lsdException w:name="Grid Table 7 Colorful Accent 6" w:uiPriority="52"/>
+    <w:lsdException w:name="List Table 1 Light" w:uiPriority="46"/>
+    <w:lsdException w:name="List Table 2" w:uiPriority="47"/>
+    <w:lsdException w:name="List Table 3" w:uiPriority="48"/>
+    <w:lsdException w:name="List Table 4" w:uiPriority="49"/>
+    <w:lsdException w:name="List Table 5 Dark" w:uiPriority="50"/>
+    <w:lsdException w:name="List Table 6 Colorful" w:uiPriority="51"/>
+    <w:lsdException w:name="List Table 7 Colorful" w:uiPriority="52"/>
+    <w:lsdException w:name="List Table 1 Light Accent 1" w:uiPriority="46"/>
+    <w:lsdException w:name="List Table 2 Accent 1" w:uiPriority="47"/>
+    <w:lsdException w:name="List Table 3 Accent 1" w:uiPriority="48"/>
+    <w:lsdException w:name="List Table 4 Accent 1" w:uiPriority="49"/>
+    <w:lsdException w:name="List Table 5 Dark Accent 1" w:uiPriority="50"/>
+    <w:lsdException w:name="List Table 6 Colorful Accent 1" w:uiPriority="51"/>
+    <w:lsdException w:name="List Table 7 Colorful Accent 1" w:uiPriority="52"/>
+    <w:lsdException w:name="List Table 1 Light Accent 2" w:uiPriority="46"/>
+    <w:lsdException w:name="List Table 2 Accent 2" w:uiPriority="47"/>
+    <w:lsdException w:name="List Table 3 Accent 2" w:uiPriority="48"/>
+    <w:lsdException w:name="List Table 4 Accent 2" w:uiPriority="49"/>
+    <w:lsdException w:name="List Table 5 Dark Accent 2" w:uiPriority="50"/>
+    <w:lsdException w:name="List Table 6 Colorful Accent 2" w:uiPriority="51"/>
+    <w:lsdException w:name="List Table 7 Colorful Accent 2" w:uiPriority="52"/>
+    <w:lsdException w:name="List Table 1 Light Accent 3" w:uiPriority="46"/>
+    <w:lsdException w:name="List Table 2 Accent 3" w:uiPriority="47"/>
+    <w:lsdException w:name="List Table 3 Accent 3" w:uiPriority="48"/>
+    <w:lsdException w:name="List Table 4 Accent 3" w:uiPriority="49"/>
+    <w:lsdException w:name="List Table 5 Dark Accent 3" w:uiPriority="50"/>
+    <w:lsdException w:name="List Table 6 Colorful Accent 3" w:uiPriority="51"/>
+    <w:lsdException w:name="List Table 7 Colorful Accent 3" w:uiPriority="52"/>
+    <w:lsdException w:name="List Table 1 Light Accent 4" w:uiPriority="46"/>
+    <w:lsdException w:name="List Table 2 Accent 4" w:uiPriority="47"/>
+    <w:lsdException w:name="List Table 3 Accent 4" w:uiPriority="48"/>
+    <w:lsdException w:name="List Table 4 Accent 4" w:uiPriority="49"/>
+    <w:lsdException w:name="List Table 5 Dark Accent 4" w:uiPriority="50"/>
+    <w:lsdException w:name="List Table 6 Colorful Accent 4" w:uiPriority="51"/>
+    <w:lsdException w:name="List Table 7 Colorful Accent 4" w:uiPriority="52"/>
+    <w:lsdException w:name="List Table 1 Light Accent 5" w:uiPriority="46"/>
+    <w:lsdException w:name="List Table 2 Accent 5" w:uiPriority="47"/>
+    <w:lsdException w:name="List Table 3 Accent 5" w:uiPriority="48"/>
+    <w:lsdException w:name="List Table 4 Accent 5" w:uiPriority="49"/>
+    <w:lsdException w:name="List Table 5 Dark Accent 5" w:uiPriority="50"/>
+    <w:lsdException w:name="List Table 6 Colorful Accent 5" w:uiPriority="51"/>
+    <w:lsdException w:name="List Table 7 Colorful Accent 5" w:uiPriority="52"/>
+    <w:lsdException w:name="List Table 1 Light Accent 6" w:uiPriority="46"/>
+    <w:lsdException w:name="List Table 2 Accent 6" w:uiPriority="47"/>
+    <w:lsdException w:name="List Table 3 Accent 6" w:uiPriority="48"/>
+    <w:lsdException w:name="List Table 4 Accent 6" w:uiPriority="49"/>
+    <w:lsdException w:name="List Table 5 Dark Accent 6" w:uiPriority="50"/>
+    <w:lsdException w:name="List Table 6 Colorful Accent 6" w:uiPriority="51"/>
+    <w:lsdException w:name="List Table 7 Colorful Accent 6" w:uiPriority="52"/>
+    <w:lsdException w:name="Mention" w:semiHidden="1" w:unhideWhenUsed="1"/>
+    <w:lsdException w:name="Smart Hyperlink" w:semiHidden="1" w:unhideWhenUsed="1"/>
+    <w:lsdException w:name="Hashtag" w:semiHidden="1" w:unhideWhenUsed="1"/>
+    <w:lsdException w:name="Unresolved Mention" w:semiHidden="1" w:unhideWhenUsed="1"/>
+  </w:latentStyles>
+  <w:style w:type="paragraph" w:default="1" w:styleId="Normal">
+    <w:name w:val="Normal"/>
+    <w:qFormat/>
+  </w:style>
+  <w:style w:type="character" w:default="1" w:styleId="DefaultParagraphFont">
+    <w:name w:val="Default Paragraph Font"/>
+    <w:uiPriority w:val="1"/>
+    <w:semiHidden/>
+    <w:unhideWhenUsed/>
+  </w:style>
+  <w:style w:type="table" w:default="1" w:styleId="TableNormal">
+    <w:name w:val="Normal Table"/>
+    <w:uiPriority w:val="99"/>
+    <w:semiHidden/>
+    <w:unhideWhenUsed/>
+    <w:tblPr>
+      <w:tblInd w:w="0" w:type="dxa"/>
+      <w:tblCellMar>
+        <w:top w:w="0" w:type="dxa"/>
+        <w:left w:w="108" w:type="dxa"/>
+        <w:bottom w:w="0" w:type="dxa"/>
+        <w:right w:w="108" w:type="dxa"/>
+      </w:tblCellMar>
+    </w:tblPr>
+  </w:style>
+  <w:style w:type="numbering" w:default="1" w:styleId="NoList">
+    <w:name w:val="No List"/>
+    <w:uiPriority w:val="99"/>
+    <w:semiHidden/>
+    <w:unhideWhenUsed/>
+  </w:style>
+  <w:style w:type="character" w:styleId="PlaceholderText">
+    <w:name w:val="Placeholder Text"/>
+    <w:basedOn w:val="DefaultParagraphFont"/>
+    <w:uiPriority w:val="99"/>
+    <w:semiHidden/>
+    <w:rsid w:val="00F6291A"/>
+    <w:rPr>
+      <w:color w:val="808080"/>
+    </w:rPr>
+  </w:style>
+  <w:style w:type="paragraph" w:customStyle="1" w:styleId="DA11A0C1D03C4D3A8E1E4194034F9BD5">
+    <w:name w:val="DA11A0C1D03C4D3A8E1E4194034F9BD5"/>
+    <w:rsid w:val="00F6291A"/>
+  </w:style>
+</w:styles>
+</file>
+
+<file path=word/glossary/webSettings.xml><?xml version="1.0" encoding="utf-8"?>
+<w:webSettings xmlns:mc="http://schemas.openxmlformats.org/markup-compatibility/2006" xmlns:r="http://schemas.openxmlformats.org/officeDocument/2006/relationships" xmlns:w="http://schemas.openxmlformats.org/wordprocessingml/2006/main" xmlns:w14="http://schemas.microsoft.com/office/word/2010/wordml" xmlns:w15="http://schemas.microsoft.com/office/word/2012/wordml" xmlns:w16cid="http://schemas.microsoft.com/office/word/2016/wordml/cid" xmlns:w16se="http://schemas.microsoft.com/office/word/2015/wordml/symex" mc:Ignorable="w14 w15 w16se w16cid">
+  <w:optimizeForBrowser/>
+  <w:allowPNG/>
+</w:webSettings>
+</file>
+
 <file path=word/theme/theme1.xml><?xml version="1.0" encoding="utf-8"?>
 <a:theme xmlns:a="http://schemas.openxmlformats.org/drawingml/2006/main" name="Office Theme">
   <a:themeElements>
@@ -6224,7 +7060,7 @@
 </file>
 
 <file path=customXml/itemProps1.xml><?xml version="1.0" encoding="utf-8"?>
-<ds:datastoreItem xmlns:ds="http://schemas.openxmlformats.org/officeDocument/2006/customXml" ds:itemID="{41B38931-CB89-412C-8FAA-521E30E2E413}">
+<ds:datastoreItem xmlns:ds="http://schemas.openxmlformats.org/officeDocument/2006/customXml" ds:itemID="{59D85B90-D384-453A-9BF2-E036949EFA98}">
   <ds:schemaRefs>
     <ds:schemaRef ds:uri="http://schemas.openxmlformats.org/officeDocument/2006/bibliography"/>
   </ds:schemaRefs>

</xml_diff>

<commit_message>
Added the new references
</commit_message>
<xml_diff>
--- a/source/MySEProject/Documentation/Implement_the_KNN__Classifier_KNN_Quest.docx
+++ b/source/MySEProject/Documentation/Implement_the_KNN__Classifier_KNN_Quest.docx
@@ -666,9 +666,9 @@
       <w:sdt>
         <w:sdtPr>
           <w:rPr>
-            <w:color w:val="000000" w:themeColor="text1"/>
+            <w:color w:val="000000"/>
           </w:rPr>
-          <w:tag w:val="MENDELEY_CITATION_v3_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"/>
+          <w:tag w:val="MENDELEY_CITATION_v3_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"/>
           <w:id w:val="-1872062945"/>
           <w:placeholder>
             <w:docPart w:val="DA11A0C1D03C4D3A8E1E4194034F9BD5"/>
@@ -677,9 +677,9 @@
         <w:sdtContent>
           <w:r>
             <w:rPr>
-              <w:color w:val="000000" w:themeColor="text1"/>
-            </w:rPr>
-            <w:t>(Rajoub, 2020)</w:t>
+              <w:color w:val="000000"/>
+            </w:rPr>
+            <w:t>[1]</w:t>
           </w:r>
         </w:sdtContent>
       </w:sdt>
@@ -788,9 +788,9 @@
       <w:sdt>
         <w:sdtPr>
           <w:rPr>
-            <w:color w:val="000000" w:themeColor="text1"/>
+            <w:color w:val="000000"/>
           </w:rPr>
-          <w:tag w:val="MENDELEY_CITATION_v3_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"/>
+          <w:tag w:val="MENDELEY_CITATION_v3_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"/>
           <w:id w:val="1781535433"/>
           <w:placeholder>
             <w:docPart w:val="DA11A0C1D03C4D3A8E1E4194034F9BD5"/>
@@ -800,25 +800,9 @@
           <w:r>
             <w:rPr>
               <w:rFonts w:eastAsia="Times New Roman"/>
-              <w:color w:val="000000" w:themeColor="text1"/>
-            </w:rPr>
-            <w:t>(</w:t>
-          </w:r>
-          <w:proofErr w:type="spellStart"/>
-          <w:r>
-            <w:rPr>
-              <w:rFonts w:eastAsia="Times New Roman"/>
-              <w:color w:val="000000" w:themeColor="text1"/>
-            </w:rPr>
-            <w:t>Soofi</w:t>
-          </w:r>
-          <w:proofErr w:type="spellEnd"/>
-          <w:r>
-            <w:rPr>
-              <w:rFonts w:eastAsia="Times New Roman"/>
-              <w:color w:val="000000" w:themeColor="text1"/>
-            </w:rPr>
-            <w:t xml:space="preserve"> &amp; Awan, 2017)</w:t>
+              <w:color w:val="000000"/>
+            </w:rPr>
+            <w:t>[2]</w:t>
           </w:r>
         </w:sdtContent>
       </w:sdt>
@@ -855,21 +839,21 @@
         <w:rPr>
           <w:color w:val="000000" w:themeColor="text1"/>
         </w:rPr>
-        <w:t xml:space="preserve"> is a machine learning technique used to predict continuous numerical values based on input features. Unlike classification, where the goal is to classify data into predefined categories, regression aims to estimate the relationship between independent variables and a dependent variable. This relationship is typically represented by a mathematical function that predicts the value of the dependent variable given the values of the independent variables. Regression models are trained using labeled data, where the target variable is continuous and can take any value </w:t>
+        <w:t xml:space="preserve"> is a machine learning technique used to predict continuous numerical values based on input features. Unlike classification, where the goal is to classify data into predefined categories, regression aims to estimate the relationship between independent variables and a dependent variable. This relationship is typically represented by a mathematical function that predicts the value of the dependent variable given the values of the independent variables. Regression models are trained using labeled data, where the target variable is continuous and can take any value within a range. Common types of regression include linear regression, polynomial regression, ridge regression, and lasso </w:t>
       </w:r>
       <w:r>
         <w:rPr>
           <w:color w:val="000000" w:themeColor="text1"/>
         </w:rPr>
         <w:lastRenderedPageBreak/>
-        <w:t xml:space="preserve">within a range. Common types of regression include linear regression, polynomial regression, ridge regression, and lasso regression, each suited to different types of data and modeling scenarios. Linear regression, for example, assumes a linear relationship between the independent and dependent variables, while polynomial regression allows for more complex, nonlinear relationships. For instance, regression models may be employed to predict phenomena like CO2 emissions on specific dates, leveraging historical data to infer future trends and patterns </w:t>
+        <w:t xml:space="preserve">regression, each suited to different types of data and modeling scenarios. Linear regression, for example, assumes a linear relationship between the independent and dependent variables, while polynomial regression allows for more complex, nonlinear relationships. For instance, regression models may be employed to predict phenomena like CO2 emissions on specific dates, leveraging historical data to infer future trends and patterns </w:t>
       </w:r>
       <w:sdt>
         <w:sdtPr>
           <w:rPr>
-            <w:color w:val="000000" w:themeColor="text1"/>
+            <w:color w:val="000000"/>
           </w:rPr>
-          <w:tag w:val="MENDELEY_CITATION_v3_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"/>
+          <w:tag w:val="MENDELEY_CITATION_v3_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"/>
           <w:id w:val="1584337081"/>
           <w:placeholder>
             <w:docPart w:val="DA11A0C1D03C4D3A8E1E4194034F9BD5"/>
@@ -879,41 +863,9 @@
           <w:r>
             <w:rPr>
               <w:rFonts w:eastAsia="Times New Roman"/>
-              <w:color w:val="000000" w:themeColor="text1"/>
-            </w:rPr>
-            <w:t>(</w:t>
-          </w:r>
-          <w:proofErr w:type="spellStart"/>
-          <w:r>
-            <w:rPr>
-              <w:rFonts w:eastAsia="Times New Roman"/>
-              <w:color w:val="000000" w:themeColor="text1"/>
-            </w:rPr>
-            <w:t>Maulud</w:t>
-          </w:r>
-          <w:proofErr w:type="spellEnd"/>
-          <w:r>
-            <w:rPr>
-              <w:rFonts w:eastAsia="Times New Roman"/>
-              <w:color w:val="000000" w:themeColor="text1"/>
-            </w:rPr>
-            <w:t xml:space="preserve"> &amp; </w:t>
-          </w:r>
-          <w:proofErr w:type="spellStart"/>
-          <w:r>
-            <w:rPr>
-              <w:rFonts w:eastAsia="Times New Roman"/>
-              <w:color w:val="000000" w:themeColor="text1"/>
-            </w:rPr>
-            <w:t>Abdulazeez</w:t>
-          </w:r>
-          <w:proofErr w:type="spellEnd"/>
-          <w:r>
-            <w:rPr>
-              <w:rFonts w:eastAsia="Times New Roman"/>
-              <w:color w:val="000000" w:themeColor="text1"/>
-            </w:rPr>
-            <w:t>, 2020)</w:t>
+              <w:color w:val="000000"/>
+            </w:rPr>
+            <w:t>[3]</w:t>
           </w:r>
         </w:sdtContent>
       </w:sdt>
@@ -973,9 +925,9 @@
       <w:sdt>
         <w:sdtPr>
           <w:rPr>
-            <w:color w:val="000000" w:themeColor="text1"/>
+            <w:color w:val="000000"/>
           </w:rPr>
-          <w:tag w:val="MENDELEY_CITATION_v3_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"/>
+          <w:tag w:val="MENDELEY_CITATION_v3_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"/>
           <w:id w:val="-1584976790"/>
           <w:placeholder>
             <w:docPart w:val="DA11A0C1D03C4D3A8E1E4194034F9BD5"/>
@@ -984,23 +936,9 @@
         <w:sdtContent>
           <w:r>
             <w:rPr>
-              <w:color w:val="000000" w:themeColor="text1"/>
-            </w:rPr>
-            <w:t>(</w:t>
-          </w:r>
-          <w:proofErr w:type="spellStart"/>
-          <w:r>
-            <w:rPr>
-              <w:color w:val="000000" w:themeColor="text1"/>
-            </w:rPr>
-            <w:t>Nikhath</w:t>
-          </w:r>
-          <w:proofErr w:type="spellEnd"/>
-          <w:r>
-            <w:rPr>
-              <w:color w:val="000000" w:themeColor="text1"/>
-            </w:rPr>
-            <w:t xml:space="preserve"> et al., n.d.)</w:t>
+              <w:color w:val="000000"/>
+            </w:rPr>
+            <w:t>[4]</w:t>
           </w:r>
         </w:sdtContent>
       </w:sdt>
@@ -1013,9 +951,9 @@
       <w:sdt>
         <w:sdtPr>
           <w:rPr>
-            <w:color w:val="000000" w:themeColor="text1"/>
+            <w:color w:val="000000"/>
           </w:rPr>
-          <w:tag w:val="MENDELEY_CITATION_v3_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"/>
+          <w:tag w:val="MENDELEY_CITATION_v3_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"/>
           <w:id w:val="-269165449"/>
           <w:placeholder>
             <w:docPart w:val="DA11A0C1D03C4D3A8E1E4194034F9BD5"/>
@@ -1024,23 +962,9 @@
         <w:sdtContent>
           <w:r>
             <w:rPr>
-              <w:color w:val="000000" w:themeColor="text1"/>
-            </w:rPr>
-            <w:t>(</w:t>
-          </w:r>
-          <w:proofErr w:type="spellStart"/>
-          <w:r>
-            <w:rPr>
-              <w:color w:val="000000" w:themeColor="text1"/>
-            </w:rPr>
-            <w:t>Farou</w:t>
-          </w:r>
-          <w:proofErr w:type="spellEnd"/>
-          <w:r>
-            <w:rPr>
-              <w:color w:val="000000" w:themeColor="text1"/>
-            </w:rPr>
-            <w:t xml:space="preserve"> et al., 2024)</w:t>
+              <w:color w:val="000000"/>
+            </w:rPr>
+            <w:t>[5]</w:t>
           </w:r>
         </w:sdtContent>
       </w:sdt>
@@ -1147,9 +1071,9 @@
       <w:sdt>
         <w:sdtPr>
           <w:rPr>
-            <w:color w:val="000000" w:themeColor="text1"/>
+            <w:color w:val="000000"/>
           </w:rPr>
-          <w:tag w:val="MENDELEY_CITATION_v3_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"/>
+          <w:tag w:val="MENDELEY_CITATION_v3_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"/>
           <w:id w:val="2025749553"/>
           <w:placeholder>
             <w:docPart w:val="F4372E2D2FC5495F9859F592C2B84CE6"/>
@@ -1158,23 +1082,9 @@
         <w:sdtContent>
           <w:r>
             <w:rPr>
-              <w:color w:val="000000" w:themeColor="text1"/>
-            </w:rPr>
-            <w:t>(</w:t>
-          </w:r>
-          <w:proofErr w:type="spellStart"/>
-          <w:r>
-            <w:rPr>
-              <w:color w:val="000000" w:themeColor="text1"/>
-            </w:rPr>
-            <w:t>Raschka</w:t>
-          </w:r>
-          <w:proofErr w:type="spellEnd"/>
-          <w:r>
-            <w:rPr>
-              <w:color w:val="000000" w:themeColor="text1"/>
-            </w:rPr>
-            <w:t>, 2018)</w:t>
+              <w:color w:val="000000"/>
+            </w:rPr>
+            <w:t>[6]</w:t>
           </w:r>
         </w:sdtContent>
       </w:sdt>
@@ -1223,9 +1133,9 @@
       <w:sdt>
         <w:sdtPr>
           <w:rPr>
-            <w:color w:val="000000" w:themeColor="text1"/>
+            <w:color w:val="000000"/>
           </w:rPr>
-          <w:tag w:val="MENDELEY_CITATION_v3_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"/>
+          <w:tag w:val="MENDELEY_CITATION_v3_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"/>
           <w:id w:val="-1479834737"/>
           <w:placeholder>
             <w:docPart w:val="F4372E2D2FC5495F9859F592C2B84CE6"/>
@@ -1235,9 +1145,9 @@
           <w:r>
             <w:rPr>
               <w:rFonts w:eastAsia="Times New Roman"/>
-              <w:color w:val="000000" w:themeColor="text1"/>
-            </w:rPr>
-            <w:t>(Zhang &amp; Li, 2023)</w:t>
+              <w:color w:val="000000"/>
+            </w:rPr>
+            <w:t>[7]</w:t>
           </w:r>
         </w:sdtContent>
       </w:sdt>
@@ -1286,9 +1196,9 @@
       <w:sdt>
         <w:sdtPr>
           <w:rPr>
-            <w:color w:val="000000" w:themeColor="text1"/>
+            <w:color w:val="000000"/>
           </w:rPr>
-          <w:tag w:val="MENDELEY_CITATION_v3_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"/>
+          <w:tag w:val="MENDELEY_CITATION_v3_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"/>
           <w:id w:val="-191685416"/>
           <w:placeholder>
             <w:docPart w:val="F4372E2D2FC5495F9859F592C2B84CE6"/>
@@ -1298,9 +1208,9 @@
           <w:r>
             <w:rPr>
               <w:rFonts w:eastAsia="Times New Roman"/>
-              <w:color w:val="000000" w:themeColor="text1"/>
-            </w:rPr>
-            <w:t>(Sun &amp; Huang, 2010)</w:t>
+              <w:color w:val="000000"/>
+            </w:rPr>
+            <w:t>[8]</w:t>
           </w:r>
         </w:sdtContent>
       </w:sdt>
@@ -1335,9 +1245,9 @@
       <w:sdt>
         <w:sdtPr>
           <w:rPr>
-            <w:color w:val="000000" w:themeColor="text1"/>
+            <w:color w:val="000000"/>
           </w:rPr>
-          <w:tag w:val="MENDELEY_CITATION_v3_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"/>
+          <w:tag w:val="MENDELEY_CITATION_v3_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"/>
           <w:id w:val="-63411226"/>
           <w:placeholder>
             <w:docPart w:val="F4372E2D2FC5495F9859F592C2B84CE6"/>
@@ -1346,9 +1256,9 @@
         <w:sdtContent>
           <w:r>
             <w:rPr>
-              <w:color w:val="000000" w:themeColor="text1"/>
-            </w:rPr>
-            <w:t>(Liu et al., 2018)</w:t>
+              <w:color w:val="000000"/>
+            </w:rPr>
+            <w:t>[9]</w:t>
           </w:r>
         </w:sdtContent>
       </w:sdt>
@@ -1397,9 +1307,9 @@
       <w:sdt>
         <w:sdtPr>
           <w:rPr>
-            <w:color w:val="000000" w:themeColor="text1"/>
+            <w:color w:val="000000"/>
           </w:rPr>
-          <w:tag w:val="MENDELEY_CITATION_v3_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"/>
+          <w:tag w:val="MENDELEY_CITATION_v3_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"/>
           <w:id w:val="1141544979"/>
           <w:placeholder>
             <w:docPart w:val="F4372E2D2FC5495F9859F592C2B84CE6"/>
@@ -1409,9 +1319,9 @@
           <w:r>
             <w:rPr>
               <w:rFonts w:eastAsia="Times New Roman"/>
-              <w:color w:val="000000" w:themeColor="text1"/>
-            </w:rPr>
-            <w:t>(Anna University. Department of Information Technology. &amp; Institute of Electrical and Electronics Engineers. Madras Section., 2011)</w:t>
+              <w:color w:val="000000"/>
+            </w:rPr>
+            <w:t>[10]</w:t>
           </w:r>
         </w:sdtContent>
       </w:sdt>
@@ -1538,9 +1448,9 @@
           <w:rPr>
             <w:bCs/>
             <w:iCs/>
-            <w:color w:val="000000" w:themeColor="text1"/>
+            <w:color w:val="000000"/>
           </w:rPr>
-          <w:tag w:val="MENDELEY_CITATION_v3_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"/>
+          <w:tag w:val="MENDELEY_CITATION_v3_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"/>
           <w:id w:val="-443531123"/>
           <w:placeholder>
             <w:docPart w:val="F4372E2D2FC5495F9859F592C2B84CE6"/>
@@ -1551,27 +1461,9 @@
             <w:rPr>
               <w:bCs/>
               <w:iCs/>
-              <w:color w:val="000000" w:themeColor="text1"/>
-            </w:rPr>
-            <w:t>(</w:t>
-          </w:r>
-          <w:proofErr w:type="spellStart"/>
-          <w:r>
-            <w:rPr>
-              <w:bCs/>
-              <w:iCs/>
-              <w:color w:val="000000" w:themeColor="text1"/>
-            </w:rPr>
-            <w:t>Chomboon</w:t>
-          </w:r>
-          <w:proofErr w:type="spellEnd"/>
-          <w:r>
-            <w:rPr>
-              <w:bCs/>
-              <w:iCs/>
-              <w:color w:val="000000" w:themeColor="text1"/>
-            </w:rPr>
-            <w:t xml:space="preserve"> et al., 2015)</w:t>
+              <w:color w:val="000000"/>
+            </w:rPr>
+            <w:t>[11]</w:t>
           </w:r>
         </w:sdtContent>
       </w:sdt>
@@ -1698,10 +1590,10 @@
             <w:rFonts w:hint="eastAsia"/>
             <w:bCs/>
             <w:iCs/>
-            <w:color w:val="000000" w:themeColor="text1"/>
+            <w:color w:val="000000"/>
             <w:highlight w:val="yellow"/>
           </w:rPr>
-          <w:tag w:val="MENDELEY_CITATION_v3_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"/>
+          <w:tag w:val="MENDELEY_CITATION_v3_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"/>
           <w:id w:val="-1224059363"/>
           <w:placeholder>
             <w:docPart w:val="F4372E2D2FC5495F9859F592C2B84CE6"/>
@@ -1718,41 +1610,9 @@
           <w:r>
             <w:rPr>
               <w:rFonts w:eastAsia="Times New Roman"/>
-              <w:color w:val="000000" w:themeColor="text1"/>
-            </w:rPr>
-            <w:t>(</w:t>
-          </w:r>
-          <w:proofErr w:type="spellStart"/>
-          <w:r>
-            <w:rPr>
-              <w:rFonts w:eastAsia="Times New Roman"/>
-              <w:color w:val="000000" w:themeColor="text1"/>
-            </w:rPr>
-            <w:t>Boelens</w:t>
-          </w:r>
-          <w:proofErr w:type="spellEnd"/>
-          <w:r>
-            <w:rPr>
-              <w:rFonts w:eastAsia="Times New Roman"/>
-              <w:color w:val="000000" w:themeColor="text1"/>
-            </w:rPr>
-            <w:t xml:space="preserve"> &amp; </w:t>
-          </w:r>
-          <w:proofErr w:type="spellStart"/>
-          <w:r>
-            <w:rPr>
-              <w:rFonts w:eastAsia="Times New Roman"/>
-              <w:color w:val="000000" w:themeColor="text1"/>
-            </w:rPr>
-            <w:t>Tchelepi</w:t>
-          </w:r>
-          <w:proofErr w:type="spellEnd"/>
-          <w:r>
-            <w:rPr>
-              <w:rFonts w:eastAsia="Times New Roman"/>
-              <w:color w:val="000000" w:themeColor="text1"/>
-            </w:rPr>
-            <w:t>, 2020)</w:t>
+              <w:color w:val="000000"/>
+            </w:rPr>
+            <w:t>[12]</w:t>
           </w:r>
         </w:sdtContent>
       </w:sdt>
@@ -2329,10 +2189,10 @@
             <w:rFonts w:hint="eastAsia"/>
             <w:bCs/>
             <w:iCs/>
-            <w:color w:val="000000" w:themeColor="text1"/>
+            <w:color w:val="000000"/>
             <w:highlight w:val="yellow"/>
           </w:rPr>
-          <w:tag w:val="MENDELEY_CITATION_v3_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"/>
+          <w:tag w:val="MENDELEY_CITATION_v3_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"/>
           <w:id w:val="-1705788816"/>
           <w:placeholder>
             <w:docPart w:val="F4372E2D2FC5495F9859F592C2B84CE6"/>
@@ -2348,10 +2208,10 @@
         <w:sdtContent>
           <w:r>
             <w:rPr>
-              <w:color w:val="000000" w:themeColor="text1"/>
+              <w:color w:val="000000"/>
               <w:highlight w:val="yellow"/>
             </w:rPr>
-            <w:t>(Zeng et al., 2020)</w:t>
+            <w:t>[13]</w:t>
           </w:r>
         </w:sdtContent>
       </w:sdt>
@@ -2428,10 +2288,10 @@
             <w:rFonts w:hint="eastAsia"/>
             <w:bCs/>
             <w:iCs/>
-            <w:color w:val="000000" w:themeColor="text1"/>
+            <w:color w:val="000000"/>
             <w:highlight w:val="yellow"/>
           </w:rPr>
-          <w:tag w:val="MENDELEY_CITATION_v3_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"/>
+          <w:tag w:val="MENDELEY_CITATION_v3_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"/>
           <w:id w:val="-763379932"/>
           <w:placeholder>
             <w:docPart w:val="F4372E2D2FC5495F9859F592C2B84CE6"/>
@@ -2447,26 +2307,10 @@
         <w:sdtContent>
           <w:r>
             <w:rPr>
-              <w:color w:val="000000" w:themeColor="text1"/>
+              <w:color w:val="000000"/>
               <w:highlight w:val="yellow"/>
             </w:rPr>
-            <w:t>(</w:t>
-          </w:r>
-          <w:proofErr w:type="spellStart"/>
-          <w:r>
-            <w:rPr>
-              <w:color w:val="000000" w:themeColor="text1"/>
-              <w:highlight w:val="yellow"/>
-            </w:rPr>
-            <w:t>Taunk</w:t>
-          </w:r>
-          <w:proofErr w:type="spellEnd"/>
-          <w:r>
-            <w:rPr>
-              <w:color w:val="000000" w:themeColor="text1"/>
-              <w:highlight w:val="yellow"/>
-            </w:rPr>
-            <w:t xml:space="preserve"> et al., 2019)</w:t>
+            <w:t>[14]</w:t>
           </w:r>
         </w:sdtContent>
       </w:sdt>
@@ -2532,10 +2376,10 @@
             <w:rFonts w:hint="eastAsia"/>
             <w:bCs/>
             <w:iCs/>
-            <w:color w:val="000000" w:themeColor="text1"/>
+            <w:color w:val="000000"/>
             <w:highlight w:val="yellow"/>
           </w:rPr>
-          <w:tag w:val="MENDELEY_CITATION_v3_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"/>
+          <w:tag w:val="MENDELEY_CITATION_v3_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"/>
           <w:id w:val="-1559472693"/>
           <w:placeholder>
             <w:docPart w:val="F4372E2D2FC5495F9859F592C2B84CE6"/>
@@ -2552,41 +2396,9 @@
           <w:r>
             <w:rPr>
               <w:rFonts w:eastAsia="Times New Roman"/>
-              <w:color w:val="000000" w:themeColor="text1"/>
-            </w:rPr>
-            <w:t>(</w:t>
-          </w:r>
-          <w:proofErr w:type="spellStart"/>
-          <w:r>
-            <w:rPr>
-              <w:rFonts w:eastAsia="Times New Roman"/>
-              <w:color w:val="000000" w:themeColor="text1"/>
-            </w:rPr>
-            <w:t>Jaiyen</w:t>
-          </w:r>
-          <w:proofErr w:type="spellEnd"/>
-          <w:r>
-            <w:rPr>
-              <w:rFonts w:eastAsia="Times New Roman"/>
-              <w:color w:val="000000" w:themeColor="text1"/>
-            </w:rPr>
-            <w:t xml:space="preserve"> &amp; </w:t>
-          </w:r>
-          <w:proofErr w:type="spellStart"/>
-          <w:r>
-            <w:rPr>
-              <w:rFonts w:eastAsia="Times New Roman"/>
-              <w:color w:val="000000" w:themeColor="text1"/>
-            </w:rPr>
-            <w:t>Sornsuwit</w:t>
-          </w:r>
-          <w:proofErr w:type="spellEnd"/>
-          <w:r>
-            <w:rPr>
-              <w:rFonts w:eastAsia="Times New Roman"/>
-              <w:color w:val="000000" w:themeColor="text1"/>
-            </w:rPr>
-            <w:t>, 2019)</w:t>
+              <w:color w:val="000000"/>
+            </w:rPr>
+            <w:t>[15]</w:t>
           </w:r>
         </w:sdtContent>
       </w:sdt>
@@ -2624,10 +2436,10 @@
           <w:rPr>
             <w:bCs/>
             <w:iCs/>
-            <w:color w:val="000000" w:themeColor="text1"/>
+            <w:color w:val="000000"/>
             <w:highlight w:val="yellow"/>
           </w:rPr>
-          <w:tag w:val="MENDELEY_CITATION_v3_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"/>
+          <w:tag w:val="MENDELEY_CITATION_v3_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"/>
           <w:id w:val="2145620818"/>
           <w:placeholder>
             <w:docPart w:val="F4372E2D2FC5495F9859F592C2B84CE6"/>
@@ -2637,41 +2449,9 @@
           <w:r>
             <w:rPr>
               <w:rFonts w:eastAsia="Times New Roman"/>
-              <w:color w:val="000000" w:themeColor="text1"/>
-            </w:rPr>
-            <w:t>(</w:t>
-          </w:r>
-          <w:proofErr w:type="spellStart"/>
-          <w:r>
-            <w:rPr>
-              <w:rFonts w:eastAsia="Times New Roman"/>
-              <w:color w:val="000000" w:themeColor="text1"/>
-            </w:rPr>
-            <w:t>Pilinszki</w:t>
-          </w:r>
-          <w:proofErr w:type="spellEnd"/>
-          <w:r>
-            <w:rPr>
-              <w:rFonts w:eastAsia="Times New Roman"/>
-              <w:color w:val="000000" w:themeColor="text1"/>
-            </w:rPr>
-            <w:t xml:space="preserve">-Nagy &amp; </w:t>
-          </w:r>
-          <w:proofErr w:type="spellStart"/>
-          <w:r>
-            <w:rPr>
-              <w:rFonts w:eastAsia="Times New Roman"/>
-              <w:color w:val="000000" w:themeColor="text1"/>
-            </w:rPr>
-            <w:t>Gyires-Tóth</w:t>
-          </w:r>
-          <w:proofErr w:type="spellEnd"/>
-          <w:r>
-            <w:rPr>
-              <w:rFonts w:eastAsia="Times New Roman"/>
-              <w:color w:val="000000" w:themeColor="text1"/>
-            </w:rPr>
-            <w:t>, 2020)</w:t>
+              <w:color w:val="000000"/>
+            </w:rPr>
+            <w:t>[16]</w:t>
           </w:r>
         </w:sdtContent>
       </w:sdt>
@@ -3697,10 +3477,10 @@
           <w:rPr>
             <w:bCs/>
             <w:iCs/>
-            <w:color w:val="000000" w:themeColor="text1"/>
+            <w:color w:val="000000"/>
             <w:highlight w:val="yellow"/>
           </w:rPr>
-          <w:tag w:val="MENDELEY_CITATION_v3_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"/>
+          <w:tag w:val="MENDELEY_CITATION_v3_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"/>
           <w:id w:val="-267862392"/>
           <w:placeholder>
             <w:docPart w:val="F4372E2D2FC5495F9859F592C2B84CE6"/>
@@ -3715,10 +3495,10 @@
         <w:sdtContent>
           <w:r>
             <w:rPr>
-              <w:color w:val="000000" w:themeColor="text1"/>
+              <w:color w:val="000000"/>
               <w:highlight w:val="yellow"/>
             </w:rPr>
-            <w:t>(Maxim et al., 2020)</w:t>
+            <w:t>[17]</w:t>
           </w:r>
         </w:sdtContent>
       </w:sdt>
@@ -4064,10 +3844,10 @@
           <w:rPr>
             <w:bCs/>
             <w:iCs/>
-            <w:color w:val="000000" w:themeColor="text1"/>
+            <w:color w:val="000000"/>
             <w:highlight w:val="yellow"/>
           </w:rPr>
-          <w:tag w:val="MENDELEY_CITATION_v3_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"/>
+          <w:tag w:val="MENDELEY_CITATION_v3_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"/>
           <w:id w:val="-669557939"/>
           <w:placeholder>
             <w:docPart w:val="F4372E2D2FC5495F9859F592C2B84CE6"/>
@@ -4082,10 +3862,10 @@
         <w:sdtContent>
           <w:r>
             <w:rPr>
-              <w:color w:val="000000" w:themeColor="text1"/>
+              <w:color w:val="000000"/>
               <w:highlight w:val="yellow"/>
             </w:rPr>
-            <w:t>(You et al., 2019)</w:t>
+            <w:t>[18]</w:t>
           </w:r>
         </w:sdtContent>
       </w:sdt>
@@ -5069,9 +4849,9 @@
             <w:rFonts w:hint="eastAsia"/>
             <w:bCs/>
             <w:iCs/>
-            <w:color w:val="000000" w:themeColor="text1"/>
+            <w:color w:val="000000"/>
           </w:rPr>
-          <w:tag w:val="MENDELEY_CITATION_v3_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"/>
+          <w:tag w:val="MENDELEY_CITATION_v3_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"/>
           <w:id w:val="-1004048852"/>
           <w:placeholder>
             <w:docPart w:val="F4372E2D2FC5495F9859F592C2B84CE6"/>
@@ -5087,9 +4867,9 @@
         <w:sdtContent>
           <w:r>
             <w:rPr>
-              <w:color w:val="000000" w:themeColor="text1"/>
-            </w:rPr>
-            <w:t>(Jiang et al., 2019)</w:t>
+              <w:color w:val="000000"/>
+            </w:rPr>
+            <w:t>[19]</w:t>
           </w:r>
         </w:sdtContent>
       </w:sdt>
@@ -6381,22 +6161,14 @@
         <w:rPr>
           <w:color w:val="000000" w:themeColor="text1"/>
         </w:rPr>
-        <w:t xml:space="preserve"> classification plays a critical role in determining the model's performance and generalization ability. Selecting the appropriate value of k involves a trade-off between bias and variance in the model. A small value of k (e.g., k=1) can lead to a more flexible decision boundary but may be sensitive to noise and outliers, potentially resulting in overfitting. On the other hand, a large value of k (e.g., k&gt;10) can smooth out the decision boundary and reduce overfitting but may lead to underfitting if the value is too large for the dataset. Choosing an optimal value of k, often </w:t>
-      </w:r>
-      <w:bookmarkStart w:id="6" w:name="_GoBack"/>
-      <w:bookmarkEnd w:id="6"/>
-      <w:r>
-        <w:rPr>
-          <w:color w:val="000000" w:themeColor="text1"/>
-        </w:rPr>
-        <w:t xml:space="preserve">through techniques like cross-validation and considering domain-specific knowledge, is essential to strike a balance between capturing the underlying patterns in the data and avoiding overfitting or underfitting, ultimately improving the classifier's predictive performance </w:t>
+        <w:t xml:space="preserve"> classification plays a critical role in determining the model's performance and generalization ability. Selecting the appropriate value of k involves a trade-off between bias and variance in the model. A small value of k (e.g., k=1) can lead to a more flexible decision boundary but may be sensitive to noise and outliers, potentially resulting in overfitting. On the other hand, a large value of k (e.g., k&gt;10) can smooth out the decision boundary and reduce overfitting but may lead to underfitting if the value is too large for the dataset. Choosing an optimal value of k, often through techniques like cross-validation and considering domain-specific knowledge, is essential to strike a balance between capturing the underlying patterns in the data and avoiding overfitting or underfitting, ultimately improving the classifier's predictive performance </w:t>
       </w:r>
       <w:sdt>
         <w:sdtPr>
           <w:rPr>
-            <w:color w:val="000000" w:themeColor="text1"/>
+            <w:color w:val="000000"/>
           </w:rPr>
-          <w:tag w:val="MENDELEY_CITATION_v3_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"/>
+          <w:tag w:val="MENDELEY_CITATION_v3_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"/>
           <w:id w:val="1488047709"/>
           <w:placeholder>
             <w:docPart w:val="F4372E2D2FC5495F9859F592C2B84CE6"/>
@@ -6405,9 +6177,9 @@
         <w:sdtContent>
           <w:r>
             <w:rPr>
-              <w:color w:val="000000" w:themeColor="text1"/>
-            </w:rPr>
-            <w:t>(Zhang et al., 2017)</w:t>
+              <w:color w:val="000000"/>
+            </w:rPr>
+            <w:t>[20]</w:t>
           </w:r>
         </w:sdtContent>
       </w:sdt>
@@ -6586,9 +6358,9 @@
       <w:sdt>
         <w:sdtPr>
           <w:rPr>
-            <w:color w:val="000000" w:themeColor="text1"/>
+            <w:color w:val="000000"/>
           </w:rPr>
-          <w:tag w:val="MENDELEY_CITATION_v3_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"/>
+          <w:tag w:val="MENDELEY_CITATION_v3_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"/>
           <w:id w:val="171464367"/>
           <w:placeholder>
             <w:docPart w:val="F4372E2D2FC5495F9859F592C2B84CE6"/>
@@ -6597,23 +6369,9 @@
         <w:sdtContent>
           <w:r>
             <w:rPr>
-              <w:color w:val="000000" w:themeColor="text1"/>
-            </w:rPr>
-            <w:t>(</w:t>
-          </w:r>
-          <w:proofErr w:type="spellStart"/>
-          <w:r>
-            <w:rPr>
-              <w:color w:val="000000" w:themeColor="text1"/>
-            </w:rPr>
-            <w:t>Mateos</w:t>
-          </w:r>
-          <w:proofErr w:type="spellEnd"/>
-          <w:r>
-            <w:rPr>
-              <w:color w:val="000000" w:themeColor="text1"/>
-            </w:rPr>
-            <w:t>-García et al., n.d.)</w:t>
+              <w:color w:val="000000"/>
+            </w:rPr>
+            <w:t>[21]</w:t>
           </w:r>
         </w:sdtContent>
       </w:sdt>
@@ -6723,13 +6481,1560 @@
         </w:rPr>
       </w:pPr>
     </w:p>
-    <w:p>
-      <w:pPr>
-        <w:rPr>
-          <w:color w:val="000000" w:themeColor="text1"/>
-        </w:rPr>
-      </w:pPr>
-    </w:p>
+    <w:sdt>
+      <w:sdtPr>
+        <w:rPr>
+          <w:color w:val="000000" w:themeColor="text1"/>
+        </w:rPr>
+        <w:tag w:val="MENDELEY_BIBLIOGRAPHY"/>
+        <w:id w:val="-1452076737"/>
+        <w:placeholder>
+          <w:docPart w:val="DefaultPlaceholder_-1854013440"/>
+        </w:placeholder>
+      </w:sdtPr>
+      <w:sdtContent>
+        <w:p>
+          <w:pPr>
+            <w:autoSpaceDE w:val="0"/>
+            <w:autoSpaceDN w:val="0"/>
+            <w:ind w:hanging="640"/>
+            <w:jc w:val="left"/>
+            <w:divId w:val="1570578918"/>
+            <w:rPr>
+              <w:rFonts w:eastAsia="Times New Roman"/>
+              <w:sz w:val="24"/>
+              <w:szCs w:val="24"/>
+            </w:rPr>
+          </w:pPr>
+          <w:r>
+            <w:rPr>
+              <w:rFonts w:eastAsia="Times New Roman"/>
+            </w:rPr>
+            <w:t>[1]</w:t>
+          </w:r>
+          <w:r>
+            <w:rPr>
+              <w:rFonts w:eastAsia="Times New Roman"/>
+            </w:rPr>
+            <w:tab/>
+            <w:t xml:space="preserve">B. Rajoub, “Supervised and unsupervised learning,” in </w:t>
+          </w:r>
+          <w:r>
+            <w:rPr>
+              <w:rFonts w:eastAsia="Times New Roman"/>
+              <w:i/>
+              <w:iCs/>
+            </w:rPr>
+            <w:t>Biomedical Signal Processing and Artificial Intelligence in Healthcare</w:t>
+          </w:r>
+          <w:r>
+            <w:rPr>
+              <w:rFonts w:eastAsia="Times New Roman"/>
+            </w:rPr>
+            <w:t xml:space="preserve">, Elsevier, 2020, pp. 51–89. </w:t>
+          </w:r>
+          <w:proofErr w:type="spellStart"/>
+          <w:r>
+            <w:rPr>
+              <w:rFonts w:eastAsia="Times New Roman"/>
+            </w:rPr>
+            <w:t>doi</w:t>
+          </w:r>
+          <w:proofErr w:type="spellEnd"/>
+          <w:r>
+            <w:rPr>
+              <w:rFonts w:eastAsia="Times New Roman"/>
+            </w:rPr>
+            <w:t>: 10.1016/B978-0-12-818946-7.00003-2.</w:t>
+          </w:r>
+        </w:p>
+        <w:p>
+          <w:pPr>
+            <w:autoSpaceDE w:val="0"/>
+            <w:autoSpaceDN w:val="0"/>
+            <w:ind w:hanging="640"/>
+            <w:jc w:val="left"/>
+            <w:divId w:val="134567808"/>
+            <w:rPr>
+              <w:rFonts w:eastAsia="Times New Roman"/>
+            </w:rPr>
+          </w:pPr>
+          <w:r>
+            <w:rPr>
+              <w:rFonts w:eastAsia="Times New Roman"/>
+            </w:rPr>
+            <w:t>[2]</w:t>
+          </w:r>
+          <w:r>
+            <w:rPr>
+              <w:rFonts w:eastAsia="Times New Roman"/>
+            </w:rPr>
+            <w:tab/>
+            <w:t xml:space="preserve">A. A. </w:t>
+          </w:r>
+          <w:proofErr w:type="spellStart"/>
+          <w:r>
+            <w:rPr>
+              <w:rFonts w:eastAsia="Times New Roman"/>
+            </w:rPr>
+            <w:t>Soofi</w:t>
+          </w:r>
+          <w:proofErr w:type="spellEnd"/>
+          <w:r>
+            <w:rPr>
+              <w:rFonts w:eastAsia="Times New Roman"/>
+            </w:rPr>
+            <w:t xml:space="preserve"> and A. Awan, “Classification Techniques in Machine Learning: Applications and Issues,” </w:t>
+          </w:r>
+          <w:r>
+            <w:rPr>
+              <w:rFonts w:eastAsia="Times New Roman"/>
+              <w:i/>
+              <w:iCs/>
+            </w:rPr>
+            <w:t>Journal of Basic &amp; Applied Sciences</w:t>
+          </w:r>
+          <w:r>
+            <w:rPr>
+              <w:rFonts w:eastAsia="Times New Roman"/>
+            </w:rPr>
+            <w:t>, vol. 13, pp. 459–465, 2017.</w:t>
+          </w:r>
+        </w:p>
+        <w:p>
+          <w:pPr>
+            <w:autoSpaceDE w:val="0"/>
+            <w:autoSpaceDN w:val="0"/>
+            <w:ind w:hanging="640"/>
+            <w:jc w:val="left"/>
+            <w:divId w:val="1649899619"/>
+            <w:rPr>
+              <w:rFonts w:eastAsia="Times New Roman"/>
+            </w:rPr>
+          </w:pPr>
+          <w:r>
+            <w:rPr>
+              <w:rFonts w:eastAsia="Times New Roman"/>
+            </w:rPr>
+            <w:t>[3]</w:t>
+          </w:r>
+          <w:r>
+            <w:rPr>
+              <w:rFonts w:eastAsia="Times New Roman"/>
+            </w:rPr>
+            <w:tab/>
+            <w:t xml:space="preserve">D. </w:t>
+          </w:r>
+          <w:proofErr w:type="spellStart"/>
+          <w:r>
+            <w:rPr>
+              <w:rFonts w:eastAsia="Times New Roman"/>
+            </w:rPr>
+            <w:t>Maulud</w:t>
+          </w:r>
+          <w:proofErr w:type="spellEnd"/>
+          <w:r>
+            <w:rPr>
+              <w:rFonts w:eastAsia="Times New Roman"/>
+            </w:rPr>
+            <w:t xml:space="preserve"> and A. M. </w:t>
+          </w:r>
+          <w:proofErr w:type="spellStart"/>
+          <w:r>
+            <w:rPr>
+              <w:rFonts w:eastAsia="Times New Roman"/>
+            </w:rPr>
+            <w:t>Abdulazeez</w:t>
+          </w:r>
+          <w:proofErr w:type="spellEnd"/>
+          <w:r>
+            <w:rPr>
+              <w:rFonts w:eastAsia="Times New Roman"/>
+            </w:rPr>
+            <w:t xml:space="preserve">, “A Review on Linear Regression Comprehensive in Machine Learning,” </w:t>
+          </w:r>
+          <w:r>
+            <w:rPr>
+              <w:rFonts w:eastAsia="Times New Roman"/>
+              <w:i/>
+              <w:iCs/>
+            </w:rPr>
+            <w:t>Journal of Applied Science and Technology Trends</w:t>
+          </w:r>
+          <w:r>
+            <w:rPr>
+              <w:rFonts w:eastAsia="Times New Roman"/>
+            </w:rPr>
+            <w:t xml:space="preserve">, vol. 1, no. 4, pp. 140–147, Dec. 2020, </w:t>
+          </w:r>
+          <w:proofErr w:type="spellStart"/>
+          <w:r>
+            <w:rPr>
+              <w:rFonts w:eastAsia="Times New Roman"/>
+            </w:rPr>
+            <w:t>doi</w:t>
+          </w:r>
+          <w:proofErr w:type="spellEnd"/>
+          <w:r>
+            <w:rPr>
+              <w:rFonts w:eastAsia="Times New Roman"/>
+            </w:rPr>
+            <w:t>: 10.38094/jastt1457.</w:t>
+          </w:r>
+        </w:p>
+        <w:p>
+          <w:pPr>
+            <w:autoSpaceDE w:val="0"/>
+            <w:autoSpaceDN w:val="0"/>
+            <w:ind w:hanging="640"/>
+            <w:jc w:val="left"/>
+            <w:divId w:val="185944734"/>
+            <w:rPr>
+              <w:rFonts w:eastAsia="Times New Roman"/>
+            </w:rPr>
+          </w:pPr>
+          <w:r>
+            <w:rPr>
+              <w:rFonts w:eastAsia="Times New Roman"/>
+            </w:rPr>
+            <w:t>[4]</w:t>
+          </w:r>
+          <w:r>
+            <w:rPr>
+              <w:rFonts w:eastAsia="Times New Roman"/>
+            </w:rPr>
+            <w:tab/>
+            <w:t xml:space="preserve">A. K. </w:t>
+          </w:r>
+          <w:proofErr w:type="spellStart"/>
+          <w:r>
+            <w:rPr>
+              <w:rFonts w:eastAsia="Times New Roman"/>
+            </w:rPr>
+            <w:t>Nikhath</w:t>
+          </w:r>
+          <w:proofErr w:type="spellEnd"/>
+          <w:r>
+            <w:rPr>
+              <w:rFonts w:eastAsia="Times New Roman"/>
+            </w:rPr>
+            <w:t xml:space="preserve">, K. Subrahmanyam, and R. </w:t>
+          </w:r>
+          <w:proofErr w:type="spellStart"/>
+          <w:r>
+            <w:rPr>
+              <w:rFonts w:eastAsia="Times New Roman"/>
+            </w:rPr>
+            <w:t>Vasavi</w:t>
+          </w:r>
+          <w:proofErr w:type="spellEnd"/>
+          <w:r>
+            <w:rPr>
+              <w:rFonts w:eastAsia="Times New Roman"/>
+            </w:rPr>
+            <w:t>, “Building a K-Nearest Neighbor Classifier for Text Categorization.” [Online]. Available: www.ijcsit.com</w:t>
+          </w:r>
+        </w:p>
+        <w:p>
+          <w:pPr>
+            <w:autoSpaceDE w:val="0"/>
+            <w:autoSpaceDN w:val="0"/>
+            <w:ind w:hanging="640"/>
+            <w:jc w:val="left"/>
+            <w:divId w:val="676273441"/>
+            <w:rPr>
+              <w:rFonts w:eastAsia="Times New Roman"/>
+            </w:rPr>
+          </w:pPr>
+          <w:r>
+            <w:rPr>
+              <w:rFonts w:eastAsia="Times New Roman"/>
+            </w:rPr>
+            <w:t>[5]</w:t>
+          </w:r>
+          <w:r>
+            <w:rPr>
+              <w:rFonts w:eastAsia="Times New Roman"/>
+            </w:rPr>
+            <w:tab/>
+            <w:t xml:space="preserve">Z. </w:t>
+          </w:r>
+          <w:proofErr w:type="spellStart"/>
+          <w:r>
+            <w:rPr>
+              <w:rFonts w:eastAsia="Times New Roman"/>
+            </w:rPr>
+            <w:t>Farou</w:t>
+          </w:r>
+          <w:proofErr w:type="spellEnd"/>
+          <w:r>
+            <w:rPr>
+              <w:rFonts w:eastAsia="Times New Roman"/>
+            </w:rPr>
+            <w:t xml:space="preserve">, Y. Wang, and T. </w:t>
+          </w:r>
+          <w:proofErr w:type="spellStart"/>
+          <w:r>
+            <w:rPr>
+              <w:rFonts w:eastAsia="Times New Roman"/>
+            </w:rPr>
+            <w:t>Horváth</w:t>
+          </w:r>
+          <w:proofErr w:type="spellEnd"/>
+          <w:r>
+            <w:rPr>
+              <w:rFonts w:eastAsia="Times New Roman"/>
+            </w:rPr>
+            <w:t xml:space="preserve">, “Cluster-based oversampling with area extraction from representative points for class imbalance learning,” </w:t>
+          </w:r>
+          <w:r>
+            <w:rPr>
+              <w:rFonts w:eastAsia="Times New Roman"/>
+              <w:i/>
+              <w:iCs/>
+            </w:rPr>
+            <w:t>Intelligent Systems with Applications</w:t>
+          </w:r>
+          <w:r>
+            <w:rPr>
+              <w:rFonts w:eastAsia="Times New Roman"/>
+            </w:rPr>
+            <w:t xml:space="preserve">, vol. 22, p. 200357, Jun. 2024, </w:t>
+          </w:r>
+          <w:proofErr w:type="spellStart"/>
+          <w:r>
+            <w:rPr>
+              <w:rFonts w:eastAsia="Times New Roman"/>
+            </w:rPr>
+            <w:t>doi</w:t>
+          </w:r>
+          <w:proofErr w:type="spellEnd"/>
+          <w:r>
+            <w:rPr>
+              <w:rFonts w:eastAsia="Times New Roman"/>
+            </w:rPr>
+            <w:t>: 10.1016/j.iswa.2024.200357.</w:t>
+          </w:r>
+        </w:p>
+        <w:p>
+          <w:pPr>
+            <w:autoSpaceDE w:val="0"/>
+            <w:autoSpaceDN w:val="0"/>
+            <w:ind w:hanging="640"/>
+            <w:jc w:val="left"/>
+            <w:divId w:val="42565471"/>
+            <w:rPr>
+              <w:rFonts w:eastAsia="Times New Roman"/>
+            </w:rPr>
+          </w:pPr>
+          <w:r>
+            <w:rPr>
+              <w:rFonts w:eastAsia="Times New Roman"/>
+            </w:rPr>
+            <w:t>[6]</w:t>
+          </w:r>
+          <w:r>
+            <w:rPr>
+              <w:rFonts w:eastAsia="Times New Roman"/>
+            </w:rPr>
+            <w:tab/>
+            <w:t xml:space="preserve">S. </w:t>
+          </w:r>
+          <w:proofErr w:type="spellStart"/>
+          <w:r>
+            <w:rPr>
+              <w:rFonts w:eastAsia="Times New Roman"/>
+            </w:rPr>
+            <w:t>Raschka</w:t>
+          </w:r>
+          <w:proofErr w:type="spellEnd"/>
+          <w:r>
+            <w:rPr>
+              <w:rFonts w:eastAsia="Times New Roman"/>
+            </w:rPr>
+            <w:t>, “STAT 479: Machine Learning Lecture Notes,” 2018. [Online]. Available: http://stat.wisc.edu/</w:t>
+          </w:r>
+          <w:r>
+            <w:rPr>
+              <w:rFonts w:ascii="Cambria Math" w:eastAsia="Times New Roman" w:hAnsi="Cambria Math" w:cs="Cambria Math"/>
+            </w:rPr>
+            <w:t>∼</w:t>
+          </w:r>
+          <w:proofErr w:type="spellStart"/>
+          <w:r>
+            <w:rPr>
+              <w:rFonts w:eastAsia="Times New Roman"/>
+            </w:rPr>
+            <w:t>sraschka</w:t>
+          </w:r>
+          <w:proofErr w:type="spellEnd"/>
+          <w:r>
+            <w:rPr>
+              <w:rFonts w:eastAsia="Times New Roman"/>
+            </w:rPr>
+            <w:t>/teaching/stat479-fs2018/</w:t>
+          </w:r>
+        </w:p>
+        <w:p>
+          <w:pPr>
+            <w:autoSpaceDE w:val="0"/>
+            <w:autoSpaceDN w:val="0"/>
+            <w:ind w:hanging="640"/>
+            <w:jc w:val="left"/>
+            <w:divId w:val="119879175"/>
+            <w:rPr>
+              <w:rFonts w:eastAsia="Times New Roman"/>
+            </w:rPr>
+          </w:pPr>
+          <w:r>
+            <w:rPr>
+              <w:rFonts w:eastAsia="Times New Roman"/>
+            </w:rPr>
+            <w:t>[7]</w:t>
+          </w:r>
+          <w:r>
+            <w:rPr>
+              <w:rFonts w:eastAsia="Times New Roman"/>
+            </w:rPr>
+            <w:tab/>
+            <w:t xml:space="preserve">S. Zhang and J. Li, “KNN Classification </w:t>
+          </w:r>
+          <w:proofErr w:type="gramStart"/>
+          <w:r>
+            <w:rPr>
+              <w:rFonts w:eastAsia="Times New Roman"/>
+            </w:rPr>
+            <w:t>With</w:t>
+          </w:r>
+          <w:proofErr w:type="gramEnd"/>
+          <w:r>
+            <w:rPr>
+              <w:rFonts w:eastAsia="Times New Roman"/>
+            </w:rPr>
+            <w:t xml:space="preserve"> One-Step Computation,” </w:t>
+          </w:r>
+          <w:r>
+            <w:rPr>
+              <w:rFonts w:eastAsia="Times New Roman"/>
+              <w:i/>
+              <w:iCs/>
+            </w:rPr>
+            <w:t xml:space="preserve">IEEE Trans </w:t>
+          </w:r>
+          <w:proofErr w:type="spellStart"/>
+          <w:r>
+            <w:rPr>
+              <w:rFonts w:eastAsia="Times New Roman"/>
+              <w:i/>
+              <w:iCs/>
+            </w:rPr>
+            <w:t>Knowl</w:t>
+          </w:r>
+          <w:proofErr w:type="spellEnd"/>
+          <w:r>
+            <w:rPr>
+              <w:rFonts w:eastAsia="Times New Roman"/>
+              <w:i/>
+              <w:iCs/>
+            </w:rPr>
+            <w:t xml:space="preserve"> Data </w:t>
+          </w:r>
+          <w:proofErr w:type="spellStart"/>
+          <w:r>
+            <w:rPr>
+              <w:rFonts w:eastAsia="Times New Roman"/>
+              <w:i/>
+              <w:iCs/>
+            </w:rPr>
+            <w:t>Eng</w:t>
+          </w:r>
+          <w:proofErr w:type="spellEnd"/>
+          <w:r>
+            <w:rPr>
+              <w:rFonts w:eastAsia="Times New Roman"/>
+            </w:rPr>
+            <w:t xml:space="preserve">, vol. 35, no. 3, pp. 2711–2723, Mar. 2023, </w:t>
+          </w:r>
+          <w:proofErr w:type="spellStart"/>
+          <w:r>
+            <w:rPr>
+              <w:rFonts w:eastAsia="Times New Roman"/>
+            </w:rPr>
+            <w:t>doi</w:t>
+          </w:r>
+          <w:proofErr w:type="spellEnd"/>
+          <w:r>
+            <w:rPr>
+              <w:rFonts w:eastAsia="Times New Roman"/>
+            </w:rPr>
+            <w:t>: 10.1109/TKDE.2021.3119140.</w:t>
+          </w:r>
+        </w:p>
+        <w:p>
+          <w:pPr>
+            <w:autoSpaceDE w:val="0"/>
+            <w:autoSpaceDN w:val="0"/>
+            <w:ind w:hanging="640"/>
+            <w:jc w:val="left"/>
+            <w:divId w:val="1291786694"/>
+            <w:rPr>
+              <w:rFonts w:eastAsia="Times New Roman"/>
+            </w:rPr>
+          </w:pPr>
+          <w:r>
+            <w:rPr>
+              <w:rFonts w:eastAsia="Times New Roman"/>
+            </w:rPr>
+            <w:t>[8]</w:t>
+          </w:r>
+          <w:r>
+            <w:rPr>
+              <w:rFonts w:eastAsia="Times New Roman"/>
+            </w:rPr>
+            <w:tab/>
+            <w:t xml:space="preserve">S. Sun and R. Huang, “An adaptive k-nearest neighbor algorithm,” </w:t>
+          </w:r>
+          <w:r>
+            <w:rPr>
+              <w:rFonts w:eastAsia="Times New Roman"/>
+              <w:i/>
+              <w:iCs/>
+            </w:rPr>
+            <w:t>Proceedings - 2010 7th International Conference on Fuzzy Systems and Knowledge Discovery, FSKD 2010</w:t>
+          </w:r>
+          <w:r>
+            <w:rPr>
+              <w:rFonts w:eastAsia="Times New Roman"/>
+            </w:rPr>
+            <w:t xml:space="preserve">, vol. 1, pp. 91–94, 2010, </w:t>
+          </w:r>
+          <w:proofErr w:type="spellStart"/>
+          <w:r>
+            <w:rPr>
+              <w:rFonts w:eastAsia="Times New Roman"/>
+            </w:rPr>
+            <w:t>doi</w:t>
+          </w:r>
+          <w:proofErr w:type="spellEnd"/>
+          <w:r>
+            <w:rPr>
+              <w:rFonts w:eastAsia="Times New Roman"/>
+            </w:rPr>
+            <w:t>: 10.1109/FSKD.2010.5569740.</w:t>
+          </w:r>
+        </w:p>
+        <w:p>
+          <w:pPr>
+            <w:autoSpaceDE w:val="0"/>
+            <w:autoSpaceDN w:val="0"/>
+            <w:ind w:hanging="640"/>
+            <w:jc w:val="left"/>
+            <w:divId w:val="1056199103"/>
+            <w:rPr>
+              <w:rFonts w:eastAsia="Times New Roman"/>
+            </w:rPr>
+          </w:pPr>
+          <w:r>
+            <w:rPr>
+              <w:rFonts w:eastAsia="Times New Roman"/>
+            </w:rPr>
+            <w:t>[9]</w:t>
+          </w:r>
+          <w:r>
+            <w:rPr>
+              <w:rFonts w:eastAsia="Times New Roman"/>
+            </w:rPr>
+            <w:tab/>
+            <w:t xml:space="preserve">S. Liu, P. Zhu, and S. Qin, “An improved weighted </w:t>
+          </w:r>
+          <w:proofErr w:type="spellStart"/>
+          <w:r>
+            <w:rPr>
+              <w:rFonts w:eastAsia="Times New Roman"/>
+            </w:rPr>
+            <w:t>knn</w:t>
+          </w:r>
+          <w:proofErr w:type="spellEnd"/>
+          <w:r>
+            <w:rPr>
+              <w:rFonts w:eastAsia="Times New Roman"/>
+            </w:rPr>
+            <w:t xml:space="preserve"> algorithm for imbalanced data classification,” </w:t>
+          </w:r>
+          <w:r>
+            <w:rPr>
+              <w:rFonts w:eastAsia="Times New Roman"/>
+              <w:i/>
+              <w:iCs/>
+            </w:rPr>
+            <w:t>2018 IEEE 4th International Conference on Computer and Communications, ICCC 2018</w:t>
+          </w:r>
+          <w:r>
+            <w:rPr>
+              <w:rFonts w:eastAsia="Times New Roman"/>
+            </w:rPr>
+            <w:t xml:space="preserve">, pp. 1814–1819, Dec. 2018, </w:t>
+          </w:r>
+          <w:proofErr w:type="spellStart"/>
+          <w:r>
+            <w:rPr>
+              <w:rFonts w:eastAsia="Times New Roman"/>
+            </w:rPr>
+            <w:t>doi</w:t>
+          </w:r>
+          <w:proofErr w:type="spellEnd"/>
+          <w:r>
+            <w:rPr>
+              <w:rFonts w:eastAsia="Times New Roman"/>
+            </w:rPr>
+            <w:t>: 10.1109/COMPCOMM.2018.8780580.</w:t>
+          </w:r>
+        </w:p>
+        <w:p>
+          <w:pPr>
+            <w:autoSpaceDE w:val="0"/>
+            <w:autoSpaceDN w:val="0"/>
+            <w:ind w:hanging="640"/>
+            <w:jc w:val="left"/>
+            <w:divId w:val="769011291"/>
+            <w:rPr>
+              <w:rFonts w:eastAsia="Times New Roman"/>
+            </w:rPr>
+          </w:pPr>
+          <w:r>
+            <w:rPr>
+              <w:rFonts w:eastAsia="Times New Roman"/>
+            </w:rPr>
+            <w:t>[10]</w:t>
+          </w:r>
+          <w:r>
+            <w:rPr>
+              <w:rFonts w:eastAsia="Times New Roman"/>
+            </w:rPr>
+            <w:tab/>
+            <w:t xml:space="preserve">Anna University. Department of Information Technology. and Institute of Electrical and Electronics Engineers. Madras Section., </w:t>
+          </w:r>
+          <w:r>
+            <w:rPr>
+              <w:rFonts w:eastAsia="Times New Roman"/>
+              <w:i/>
+              <w:iCs/>
+            </w:rPr>
+            <w:t xml:space="preserve">International Conference on Recent Trends in Information </w:t>
+          </w:r>
+          <w:proofErr w:type="gramStart"/>
+          <w:r>
+            <w:rPr>
+              <w:rFonts w:eastAsia="Times New Roman"/>
+              <w:i/>
+              <w:iCs/>
+            </w:rPr>
+            <w:t>Technology :</w:t>
+          </w:r>
+          <w:proofErr w:type="gramEnd"/>
+          <w:r>
+            <w:rPr>
+              <w:rFonts w:eastAsia="Times New Roman"/>
+              <w:i/>
+              <w:iCs/>
+            </w:rPr>
+            <w:t xml:space="preserve"> ICRTIT 2011, June 03-05, 2011</w:t>
+          </w:r>
+          <w:r>
+            <w:rPr>
+              <w:rFonts w:eastAsia="Times New Roman"/>
+            </w:rPr>
+            <w:t>. IEEE, 2011.</w:t>
+          </w:r>
+        </w:p>
+        <w:p>
+          <w:pPr>
+            <w:autoSpaceDE w:val="0"/>
+            <w:autoSpaceDN w:val="0"/>
+            <w:ind w:hanging="640"/>
+            <w:jc w:val="left"/>
+            <w:divId w:val="1615012594"/>
+            <w:rPr>
+              <w:rFonts w:eastAsia="Times New Roman"/>
+            </w:rPr>
+          </w:pPr>
+          <w:r>
+            <w:rPr>
+              <w:rFonts w:eastAsia="Times New Roman"/>
+            </w:rPr>
+            <w:t>[11]</w:t>
+          </w:r>
+          <w:r>
+            <w:rPr>
+              <w:rFonts w:eastAsia="Times New Roman"/>
+            </w:rPr>
+            <w:tab/>
+            <w:t xml:space="preserve">K. </w:t>
+          </w:r>
+          <w:proofErr w:type="spellStart"/>
+          <w:r>
+            <w:rPr>
+              <w:rFonts w:eastAsia="Times New Roman"/>
+            </w:rPr>
+            <w:t>Chomboon</w:t>
+          </w:r>
+          <w:proofErr w:type="spellEnd"/>
+          <w:r>
+            <w:rPr>
+              <w:rFonts w:eastAsia="Times New Roman"/>
+            </w:rPr>
+            <w:t xml:space="preserve">, P. </w:t>
+          </w:r>
+          <w:proofErr w:type="spellStart"/>
+          <w:r>
+            <w:rPr>
+              <w:rFonts w:eastAsia="Times New Roman"/>
+            </w:rPr>
+            <w:t>Chujai</w:t>
+          </w:r>
+          <w:proofErr w:type="spellEnd"/>
+          <w:r>
+            <w:rPr>
+              <w:rFonts w:eastAsia="Times New Roman"/>
+            </w:rPr>
+            <w:t xml:space="preserve">, P. </w:t>
+          </w:r>
+          <w:proofErr w:type="spellStart"/>
+          <w:r>
+            <w:rPr>
+              <w:rFonts w:eastAsia="Times New Roman"/>
+            </w:rPr>
+            <w:t>Teerarassammee</w:t>
+          </w:r>
+          <w:proofErr w:type="spellEnd"/>
+          <w:r>
+            <w:rPr>
+              <w:rFonts w:eastAsia="Times New Roman"/>
+            </w:rPr>
+            <w:t xml:space="preserve">, K. </w:t>
+          </w:r>
+          <w:proofErr w:type="spellStart"/>
+          <w:r>
+            <w:rPr>
+              <w:rFonts w:eastAsia="Times New Roman"/>
+            </w:rPr>
+            <w:t>Kerdprasop</w:t>
+          </w:r>
+          <w:proofErr w:type="spellEnd"/>
+          <w:r>
+            <w:rPr>
+              <w:rFonts w:eastAsia="Times New Roman"/>
+            </w:rPr>
+            <w:t xml:space="preserve">, and N. </w:t>
+          </w:r>
+          <w:proofErr w:type="spellStart"/>
+          <w:r>
+            <w:rPr>
+              <w:rFonts w:eastAsia="Times New Roman"/>
+            </w:rPr>
+            <w:t>Kerdprasop</w:t>
+          </w:r>
+          <w:proofErr w:type="spellEnd"/>
+          <w:r>
+            <w:rPr>
+              <w:rFonts w:eastAsia="Times New Roman"/>
+            </w:rPr>
+            <w:t xml:space="preserve">, “An Empirical Study of Distance Metrics for k-Nearest Neighbor Algorithm,” Institute of Industrial Applications Engineers, 2015, pp. 280–285. </w:t>
+          </w:r>
+          <w:proofErr w:type="spellStart"/>
+          <w:r>
+            <w:rPr>
+              <w:rFonts w:eastAsia="Times New Roman"/>
+            </w:rPr>
+            <w:t>doi</w:t>
+          </w:r>
+          <w:proofErr w:type="spellEnd"/>
+          <w:r>
+            <w:rPr>
+              <w:rFonts w:eastAsia="Times New Roman"/>
+            </w:rPr>
+            <w:t>: 10.12792/iciae2015.051.</w:t>
+          </w:r>
+        </w:p>
+        <w:p>
+          <w:pPr>
+            <w:autoSpaceDE w:val="0"/>
+            <w:autoSpaceDN w:val="0"/>
+            <w:ind w:hanging="640"/>
+            <w:jc w:val="left"/>
+            <w:divId w:val="756442891"/>
+            <w:rPr>
+              <w:rFonts w:eastAsia="Times New Roman"/>
+            </w:rPr>
+          </w:pPr>
+          <w:r>
+            <w:rPr>
+              <w:rFonts w:eastAsia="Times New Roman"/>
+            </w:rPr>
+            <w:t>[12]</w:t>
+          </w:r>
+          <w:r>
+            <w:rPr>
+              <w:rFonts w:eastAsia="Times New Roman"/>
+            </w:rPr>
+            <w:tab/>
+            <w:t xml:space="preserve">A. M. P. </w:t>
+          </w:r>
+          <w:proofErr w:type="spellStart"/>
+          <w:r>
+            <w:rPr>
+              <w:rFonts w:eastAsia="Times New Roman"/>
+            </w:rPr>
+            <w:t>Boelens</w:t>
+          </w:r>
+          <w:proofErr w:type="spellEnd"/>
+          <w:r>
+            <w:rPr>
+              <w:rFonts w:eastAsia="Times New Roman"/>
+            </w:rPr>
+            <w:t xml:space="preserve"> and H. A. </w:t>
+          </w:r>
+          <w:proofErr w:type="spellStart"/>
+          <w:r>
+            <w:rPr>
+              <w:rFonts w:eastAsia="Times New Roman"/>
+            </w:rPr>
+            <w:t>Tchelepi</w:t>
+          </w:r>
+          <w:proofErr w:type="spellEnd"/>
+          <w:r>
+            <w:rPr>
+              <w:rFonts w:eastAsia="Times New Roman"/>
+            </w:rPr>
+            <w:t>, “</w:t>
+          </w:r>
+          <w:proofErr w:type="spellStart"/>
+          <w:r>
+            <w:rPr>
+              <w:rFonts w:eastAsia="Times New Roman"/>
+            </w:rPr>
+            <w:t>Minkowski</w:t>
+          </w:r>
+          <w:proofErr w:type="spellEnd"/>
+          <w:r>
+            <w:rPr>
+              <w:rFonts w:eastAsia="Times New Roman"/>
+            </w:rPr>
+            <w:t xml:space="preserve"> functionals for phase behavior under confinement,” </w:t>
+          </w:r>
+          <w:proofErr w:type="spellStart"/>
+          <w:r>
+            <w:rPr>
+              <w:rFonts w:eastAsia="Times New Roman"/>
+              <w:i/>
+              <w:iCs/>
+            </w:rPr>
+            <w:t>arXiv</w:t>
+          </w:r>
+          <w:proofErr w:type="spellEnd"/>
+          <w:r>
+            <w:rPr>
+              <w:rFonts w:eastAsia="Times New Roman"/>
+              <w:i/>
+              <w:iCs/>
+            </w:rPr>
+            <w:t xml:space="preserve"> preprint arXiv:2004.01344</w:t>
+          </w:r>
+          <w:r>
+            <w:rPr>
+              <w:rFonts w:eastAsia="Times New Roman"/>
+            </w:rPr>
+            <w:t>, 2020.</w:t>
+          </w:r>
+        </w:p>
+        <w:p>
+          <w:pPr>
+            <w:autoSpaceDE w:val="0"/>
+            <w:autoSpaceDN w:val="0"/>
+            <w:ind w:hanging="640"/>
+            <w:jc w:val="left"/>
+            <w:divId w:val="729306213"/>
+            <w:rPr>
+              <w:rFonts w:eastAsia="Times New Roman"/>
+            </w:rPr>
+          </w:pPr>
+          <w:r>
+            <w:rPr>
+              <w:rFonts w:eastAsia="Times New Roman"/>
+            </w:rPr>
+            <w:t>[13]</w:t>
+          </w:r>
+          <w:r>
+            <w:rPr>
+              <w:rFonts w:eastAsia="Times New Roman"/>
+            </w:rPr>
+            <w:tab/>
+            <w:t xml:space="preserve">S. Zeng, X. Wang, X. </w:t>
+          </w:r>
+          <w:proofErr w:type="spellStart"/>
+          <w:r>
+            <w:rPr>
+              <w:rFonts w:eastAsia="Times New Roman"/>
+            </w:rPr>
+            <w:t>Duan</w:t>
+          </w:r>
+          <w:proofErr w:type="spellEnd"/>
+          <w:r>
+            <w:rPr>
+              <w:rFonts w:eastAsia="Times New Roman"/>
+            </w:rPr>
+            <w:t xml:space="preserve">, S. Zeng, Z. Xiao, and D. Feng, “Kernelized </w:t>
+          </w:r>
+          <w:proofErr w:type="spellStart"/>
+          <w:r>
+            <w:rPr>
+              <w:rFonts w:eastAsia="Times New Roman"/>
+            </w:rPr>
+            <w:t>Mahalanobis</w:t>
+          </w:r>
+          <w:proofErr w:type="spellEnd"/>
+          <w:r>
+            <w:rPr>
+              <w:rFonts w:eastAsia="Times New Roman"/>
+            </w:rPr>
+            <w:t xml:space="preserve"> Distance for Fuzzy Clustering,” </w:t>
+          </w:r>
+          <w:r>
+            <w:rPr>
+              <w:rFonts w:eastAsia="Times New Roman"/>
+              <w:i/>
+              <w:iCs/>
+            </w:rPr>
+            <w:t>IEEE Transactions on Fuzzy Systems</w:t>
+          </w:r>
+          <w:r>
+            <w:rPr>
+              <w:rFonts w:eastAsia="Times New Roman"/>
+            </w:rPr>
+            <w:t>, 2020.</w:t>
+          </w:r>
+        </w:p>
+        <w:p>
+          <w:pPr>
+            <w:autoSpaceDE w:val="0"/>
+            <w:autoSpaceDN w:val="0"/>
+            <w:ind w:hanging="640"/>
+            <w:jc w:val="left"/>
+            <w:divId w:val="975336008"/>
+            <w:rPr>
+              <w:rFonts w:eastAsia="Times New Roman"/>
+            </w:rPr>
+          </w:pPr>
+          <w:r>
+            <w:rPr>
+              <w:rFonts w:eastAsia="Times New Roman"/>
+            </w:rPr>
+            <w:t>[14]</w:t>
+          </w:r>
+          <w:r>
+            <w:rPr>
+              <w:rFonts w:eastAsia="Times New Roman"/>
+            </w:rPr>
+            <w:tab/>
+            <w:t xml:space="preserve">K. </w:t>
+          </w:r>
+          <w:proofErr w:type="spellStart"/>
+          <w:r>
+            <w:rPr>
+              <w:rFonts w:eastAsia="Times New Roman"/>
+            </w:rPr>
+            <w:t>Taunk</w:t>
+          </w:r>
+          <w:proofErr w:type="spellEnd"/>
+          <w:r>
+            <w:rPr>
+              <w:rFonts w:eastAsia="Times New Roman"/>
+            </w:rPr>
+            <w:t xml:space="preserve">, S. De, S. Verma, and A. </w:t>
+          </w:r>
+          <w:proofErr w:type="spellStart"/>
+          <w:r>
+            <w:rPr>
+              <w:rFonts w:eastAsia="Times New Roman"/>
+            </w:rPr>
+            <w:t>Swetapadma</w:t>
+          </w:r>
+          <w:proofErr w:type="spellEnd"/>
+          <w:r>
+            <w:rPr>
+              <w:rFonts w:eastAsia="Times New Roman"/>
+            </w:rPr>
+            <w:t xml:space="preserve">, “A Brief Review of Nearest Neighbor Algorithm for Learning and Classification,” in </w:t>
+          </w:r>
+          <w:r>
+            <w:rPr>
+              <w:rFonts w:eastAsia="Times New Roman"/>
+              <w:i/>
+              <w:iCs/>
+            </w:rPr>
+            <w:t>2019 International Conference on Intelligent Computing and Control Systems (ICCS)</w:t>
+          </w:r>
+          <w:r>
+            <w:rPr>
+              <w:rFonts w:eastAsia="Times New Roman"/>
+            </w:rPr>
+            <w:t>, IEEE, 2019, pp. 1255–1260.</w:t>
+          </w:r>
+        </w:p>
+        <w:p>
+          <w:pPr>
+            <w:autoSpaceDE w:val="0"/>
+            <w:autoSpaceDN w:val="0"/>
+            <w:ind w:hanging="640"/>
+            <w:jc w:val="left"/>
+            <w:divId w:val="1784153073"/>
+            <w:rPr>
+              <w:rFonts w:eastAsia="Times New Roman"/>
+            </w:rPr>
+          </w:pPr>
+          <w:r>
+            <w:rPr>
+              <w:rFonts w:eastAsia="Times New Roman"/>
+            </w:rPr>
+            <w:t>[15]</w:t>
+          </w:r>
+          <w:r>
+            <w:rPr>
+              <w:rFonts w:eastAsia="Times New Roman"/>
+            </w:rPr>
+            <w:tab/>
+            <w:t xml:space="preserve">S. </w:t>
+          </w:r>
+          <w:proofErr w:type="spellStart"/>
+          <w:r>
+            <w:rPr>
+              <w:rFonts w:eastAsia="Times New Roman"/>
+            </w:rPr>
+            <w:t>Jaiyen</w:t>
+          </w:r>
+          <w:proofErr w:type="spellEnd"/>
+          <w:r>
+            <w:rPr>
+              <w:rFonts w:eastAsia="Times New Roman"/>
+            </w:rPr>
+            <w:t xml:space="preserve"> and P. </w:t>
+          </w:r>
+          <w:proofErr w:type="spellStart"/>
+          <w:r>
+            <w:rPr>
+              <w:rFonts w:eastAsia="Times New Roman"/>
+            </w:rPr>
+            <w:t>Sornsuwit</w:t>
+          </w:r>
+          <w:proofErr w:type="spellEnd"/>
+          <w:r>
+            <w:rPr>
+              <w:rFonts w:eastAsia="Times New Roman"/>
+            </w:rPr>
+            <w:t xml:space="preserve">, “A new incremental decision tree learning for cyber security based on </w:t>
+          </w:r>
+          <w:proofErr w:type="spellStart"/>
+          <w:r>
+            <w:rPr>
+              <w:rFonts w:eastAsia="Times New Roman"/>
+            </w:rPr>
+            <w:t>ilda</w:t>
+          </w:r>
+          <w:proofErr w:type="spellEnd"/>
+          <w:r>
+            <w:rPr>
+              <w:rFonts w:eastAsia="Times New Roman"/>
+            </w:rPr>
+            <w:t xml:space="preserve"> and </w:t>
+          </w:r>
+          <w:proofErr w:type="spellStart"/>
+          <w:r>
+            <w:rPr>
+              <w:rFonts w:eastAsia="Times New Roman"/>
+            </w:rPr>
+            <w:t>mahalanobis</w:t>
+          </w:r>
+          <w:proofErr w:type="spellEnd"/>
+          <w:r>
+            <w:rPr>
+              <w:rFonts w:eastAsia="Times New Roman"/>
+            </w:rPr>
+            <w:t xml:space="preserve"> distance,” </w:t>
+          </w:r>
+          <w:r>
+            <w:rPr>
+              <w:rFonts w:eastAsia="Times New Roman"/>
+              <w:i/>
+              <w:iCs/>
+            </w:rPr>
+            <w:t>Engineering Journal</w:t>
+          </w:r>
+          <w:r>
+            <w:rPr>
+              <w:rFonts w:eastAsia="Times New Roman"/>
+            </w:rPr>
+            <w:t>, vol. 23, no. 5, pp. 71–88, 2019.</w:t>
+          </w:r>
+        </w:p>
+        <w:p>
+          <w:pPr>
+            <w:autoSpaceDE w:val="0"/>
+            <w:autoSpaceDN w:val="0"/>
+            <w:ind w:hanging="640"/>
+            <w:jc w:val="left"/>
+            <w:divId w:val="870844289"/>
+            <w:rPr>
+              <w:rFonts w:eastAsia="Times New Roman"/>
+            </w:rPr>
+          </w:pPr>
+          <w:r>
+            <w:rPr>
+              <w:rFonts w:eastAsia="Times New Roman"/>
+            </w:rPr>
+            <w:t>[16]</w:t>
+          </w:r>
+          <w:r>
+            <w:rPr>
+              <w:rFonts w:eastAsia="Times New Roman"/>
+            </w:rPr>
+            <w:tab/>
+            <w:t xml:space="preserve">C. </w:t>
+          </w:r>
+          <w:proofErr w:type="spellStart"/>
+          <w:r>
+            <w:rPr>
+              <w:rFonts w:eastAsia="Times New Roman"/>
+            </w:rPr>
+            <w:t>Pilinszki</w:t>
+          </w:r>
+          <w:proofErr w:type="spellEnd"/>
+          <w:r>
+            <w:rPr>
+              <w:rFonts w:eastAsia="Times New Roman"/>
+            </w:rPr>
+            <w:t xml:space="preserve">-Nagy and B. </w:t>
+          </w:r>
+          <w:proofErr w:type="spellStart"/>
+          <w:r>
+            <w:rPr>
+              <w:rFonts w:eastAsia="Times New Roman"/>
+            </w:rPr>
+            <w:t>Gyires-Tóth</w:t>
+          </w:r>
+          <w:proofErr w:type="spellEnd"/>
+          <w:r>
+            <w:rPr>
+              <w:rFonts w:eastAsia="Times New Roman"/>
+            </w:rPr>
+            <w:t xml:space="preserve">, “Performance analysis of sparse matrix representation in hierarchical temporal memory for sequence modeling,” </w:t>
+          </w:r>
+          <w:proofErr w:type="spellStart"/>
+          <w:r>
+            <w:rPr>
+              <w:rFonts w:eastAsia="Times New Roman"/>
+              <w:i/>
+              <w:iCs/>
+            </w:rPr>
+            <w:t>Infocommunications</w:t>
+          </w:r>
+          <w:proofErr w:type="spellEnd"/>
+          <w:r>
+            <w:rPr>
+              <w:rFonts w:eastAsia="Times New Roman"/>
+              <w:i/>
+              <w:iCs/>
+            </w:rPr>
+            <w:t xml:space="preserve"> Journal</w:t>
+          </w:r>
+          <w:r>
+            <w:rPr>
+              <w:rFonts w:eastAsia="Times New Roman"/>
+            </w:rPr>
+            <w:t xml:space="preserve">, vol. 12, no. 2, pp. 41–49, Aug. 2020, </w:t>
+          </w:r>
+          <w:proofErr w:type="spellStart"/>
+          <w:r>
+            <w:rPr>
+              <w:rFonts w:eastAsia="Times New Roman"/>
+            </w:rPr>
+            <w:t>doi</w:t>
+          </w:r>
+          <w:proofErr w:type="spellEnd"/>
+          <w:r>
+            <w:rPr>
+              <w:rFonts w:eastAsia="Times New Roman"/>
+            </w:rPr>
+            <w:t>: 10.36244/ICJ.2020.2.6.</w:t>
+          </w:r>
+        </w:p>
+        <w:p>
+          <w:pPr>
+            <w:autoSpaceDE w:val="0"/>
+            <w:autoSpaceDN w:val="0"/>
+            <w:ind w:hanging="640"/>
+            <w:jc w:val="left"/>
+            <w:divId w:val="1773937985"/>
+            <w:rPr>
+              <w:rFonts w:eastAsia="Times New Roman"/>
+            </w:rPr>
+          </w:pPr>
+          <w:r>
+            <w:rPr>
+              <w:rFonts w:eastAsia="Times New Roman"/>
+            </w:rPr>
+            <w:t>[17]</w:t>
+          </w:r>
+          <w:r>
+            <w:rPr>
+              <w:rFonts w:eastAsia="Times New Roman"/>
+            </w:rPr>
+            <w:tab/>
+            <w:t xml:space="preserve">L. G. Maxim, J. I. Rodriguez, and B. Wang, “Euclidean distance degree of the </w:t>
+          </w:r>
+          <w:proofErr w:type="spellStart"/>
+          <w:r>
+            <w:rPr>
+              <w:rFonts w:eastAsia="Times New Roman"/>
+            </w:rPr>
+            <w:t>multiview</w:t>
+          </w:r>
+          <w:proofErr w:type="spellEnd"/>
+          <w:r>
+            <w:rPr>
+              <w:rFonts w:eastAsia="Times New Roman"/>
+            </w:rPr>
+            <w:t xml:space="preserve"> </w:t>
+          </w:r>
+          <w:bookmarkStart w:id="6" w:name="_GoBack"/>
+          <w:bookmarkEnd w:id="6"/>
+          <w:r>
+            <w:rPr>
+              <w:rFonts w:eastAsia="Times New Roman"/>
+            </w:rPr>
+            <w:t xml:space="preserve">variety,” </w:t>
+          </w:r>
+          <w:r>
+            <w:rPr>
+              <w:rFonts w:eastAsia="Times New Roman"/>
+              <w:i/>
+              <w:iCs/>
+            </w:rPr>
+            <w:t xml:space="preserve">SIAM J Appl </w:t>
+          </w:r>
+          <w:proofErr w:type="spellStart"/>
+          <w:r>
+            <w:rPr>
+              <w:rFonts w:eastAsia="Times New Roman"/>
+              <w:i/>
+              <w:iCs/>
+            </w:rPr>
+            <w:t>Algebr</w:t>
+          </w:r>
+          <w:proofErr w:type="spellEnd"/>
+          <w:r>
+            <w:rPr>
+              <w:rFonts w:eastAsia="Times New Roman"/>
+              <w:i/>
+              <w:iCs/>
+            </w:rPr>
+            <w:t xml:space="preserve"> </w:t>
+          </w:r>
+          <w:proofErr w:type="spellStart"/>
+          <w:r>
+            <w:rPr>
+              <w:rFonts w:eastAsia="Times New Roman"/>
+              <w:i/>
+              <w:iCs/>
+            </w:rPr>
+            <w:t>Geom</w:t>
+          </w:r>
+          <w:proofErr w:type="spellEnd"/>
+          <w:r>
+            <w:rPr>
+              <w:rFonts w:eastAsia="Times New Roman"/>
+            </w:rPr>
+            <w:t>, vol. 4, no. 1, pp. 28–48, 2020.</w:t>
+          </w:r>
+        </w:p>
+        <w:p>
+          <w:pPr>
+            <w:autoSpaceDE w:val="0"/>
+            <w:autoSpaceDN w:val="0"/>
+            <w:ind w:hanging="640"/>
+            <w:jc w:val="left"/>
+            <w:divId w:val="1142573595"/>
+            <w:rPr>
+              <w:rFonts w:eastAsia="Times New Roman"/>
+            </w:rPr>
+          </w:pPr>
+          <w:r>
+            <w:rPr>
+              <w:rFonts w:eastAsia="Times New Roman"/>
+            </w:rPr>
+            <w:t>[18]</w:t>
+          </w:r>
+          <w:r>
+            <w:rPr>
+              <w:rFonts w:eastAsia="Times New Roman"/>
+            </w:rPr>
+            <w:tab/>
+            <w:t xml:space="preserve">M. You, Y. Xiao, S. Zhang, P. Yang, and S. Zhou, “Optimal mathematical programming for the warehouse location problem with Euclidean distance linearization,” </w:t>
+          </w:r>
+          <w:proofErr w:type="spellStart"/>
+          <w:r>
+            <w:rPr>
+              <w:rFonts w:eastAsia="Times New Roman"/>
+              <w:i/>
+              <w:iCs/>
+            </w:rPr>
+            <w:t>Comput</w:t>
+          </w:r>
+          <w:proofErr w:type="spellEnd"/>
+          <w:r>
+            <w:rPr>
+              <w:rFonts w:eastAsia="Times New Roman"/>
+              <w:i/>
+              <w:iCs/>
+            </w:rPr>
+            <w:t xml:space="preserve"> Ind </w:t>
+          </w:r>
+          <w:proofErr w:type="spellStart"/>
+          <w:r>
+            <w:rPr>
+              <w:rFonts w:eastAsia="Times New Roman"/>
+              <w:i/>
+              <w:iCs/>
+            </w:rPr>
+            <w:t>Eng</w:t>
+          </w:r>
+          <w:proofErr w:type="spellEnd"/>
+          <w:r>
+            <w:rPr>
+              <w:rFonts w:eastAsia="Times New Roman"/>
+            </w:rPr>
+            <w:t>, vol. 136, pp. 70–79, 2019.</w:t>
+          </w:r>
+        </w:p>
+        <w:p>
+          <w:pPr>
+            <w:autoSpaceDE w:val="0"/>
+            <w:autoSpaceDN w:val="0"/>
+            <w:ind w:hanging="640"/>
+            <w:jc w:val="left"/>
+            <w:divId w:val="201989522"/>
+            <w:rPr>
+              <w:rFonts w:eastAsia="Times New Roman"/>
+            </w:rPr>
+          </w:pPr>
+          <w:r>
+            <w:rPr>
+              <w:rFonts w:eastAsia="Times New Roman"/>
+            </w:rPr>
+            <w:t>[19]</w:t>
+          </w:r>
+          <w:r>
+            <w:rPr>
+              <w:rFonts w:eastAsia="Times New Roman"/>
+            </w:rPr>
+            <w:tab/>
+            <w:t xml:space="preserve">W. Jiang, M. Wang, X. Deng, and L. Gou, “Fault diagnosis based on TOPSIS method with Manhattan distance,” </w:t>
+          </w:r>
+          <w:r>
+            <w:rPr>
+              <w:rFonts w:eastAsia="Times New Roman"/>
+              <w:i/>
+              <w:iCs/>
+            </w:rPr>
+            <w:t>Advances in Mechanical Engineering</w:t>
+          </w:r>
+          <w:r>
+            <w:rPr>
+              <w:rFonts w:eastAsia="Times New Roman"/>
+            </w:rPr>
+            <w:t>, vol. 11, no. 3, p. 1687814019833279, 2019.</w:t>
+          </w:r>
+        </w:p>
+        <w:p>
+          <w:pPr>
+            <w:autoSpaceDE w:val="0"/>
+            <w:autoSpaceDN w:val="0"/>
+            <w:ind w:hanging="640"/>
+            <w:jc w:val="left"/>
+            <w:divId w:val="1768305243"/>
+            <w:rPr>
+              <w:rFonts w:eastAsia="Times New Roman"/>
+            </w:rPr>
+          </w:pPr>
+          <w:r>
+            <w:rPr>
+              <w:rFonts w:eastAsia="Times New Roman"/>
+            </w:rPr>
+            <w:t>[20]</w:t>
+          </w:r>
+          <w:r>
+            <w:rPr>
+              <w:rFonts w:eastAsia="Times New Roman"/>
+            </w:rPr>
+            <w:tab/>
+            <w:t xml:space="preserve">S. Zhang, X. Li, M. </w:t>
+          </w:r>
+          <w:proofErr w:type="spellStart"/>
+          <w:r>
+            <w:rPr>
+              <w:rFonts w:eastAsia="Times New Roman"/>
+            </w:rPr>
+            <w:t>Zong</w:t>
+          </w:r>
+          <w:proofErr w:type="spellEnd"/>
+          <w:r>
+            <w:rPr>
+              <w:rFonts w:eastAsia="Times New Roman"/>
+            </w:rPr>
+            <w:t xml:space="preserve">, X. Zhu, and D. Cheng, “Learning k for </w:t>
+          </w:r>
+          <w:proofErr w:type="spellStart"/>
+          <w:r>
+            <w:rPr>
+              <w:rFonts w:eastAsia="Times New Roman"/>
+            </w:rPr>
+            <w:t>kNN</w:t>
+          </w:r>
+          <w:proofErr w:type="spellEnd"/>
+          <w:r>
+            <w:rPr>
+              <w:rFonts w:eastAsia="Times New Roman"/>
+            </w:rPr>
+            <w:t xml:space="preserve"> Classification,” </w:t>
+          </w:r>
+          <w:r>
+            <w:rPr>
+              <w:rFonts w:eastAsia="Times New Roman"/>
+              <w:i/>
+              <w:iCs/>
+            </w:rPr>
+            <w:t xml:space="preserve">ACM Trans </w:t>
+          </w:r>
+          <w:proofErr w:type="spellStart"/>
+          <w:r>
+            <w:rPr>
+              <w:rFonts w:eastAsia="Times New Roman"/>
+              <w:i/>
+              <w:iCs/>
+            </w:rPr>
+            <w:t>Intell</w:t>
+          </w:r>
+          <w:proofErr w:type="spellEnd"/>
+          <w:r>
+            <w:rPr>
+              <w:rFonts w:eastAsia="Times New Roman"/>
+              <w:i/>
+              <w:iCs/>
+            </w:rPr>
+            <w:t xml:space="preserve"> Syst Technol</w:t>
+          </w:r>
+          <w:r>
+            <w:rPr>
+              <w:rFonts w:eastAsia="Times New Roman"/>
+            </w:rPr>
+            <w:t xml:space="preserve">, vol. 8, no. 3, Jan. 2017, </w:t>
+          </w:r>
+          <w:proofErr w:type="spellStart"/>
+          <w:r>
+            <w:rPr>
+              <w:rFonts w:eastAsia="Times New Roman"/>
+            </w:rPr>
+            <w:t>doi</w:t>
+          </w:r>
+          <w:proofErr w:type="spellEnd"/>
+          <w:r>
+            <w:rPr>
+              <w:rFonts w:eastAsia="Times New Roman"/>
+            </w:rPr>
+            <w:t>: 10.1145/2990508.</w:t>
+          </w:r>
+        </w:p>
+        <w:p>
+          <w:pPr>
+            <w:autoSpaceDE w:val="0"/>
+            <w:autoSpaceDN w:val="0"/>
+            <w:ind w:hanging="640"/>
+            <w:jc w:val="left"/>
+            <w:divId w:val="1400906146"/>
+            <w:rPr>
+              <w:rFonts w:eastAsia="Times New Roman"/>
+            </w:rPr>
+          </w:pPr>
+          <w:r>
+            <w:rPr>
+              <w:rFonts w:eastAsia="Times New Roman"/>
+            </w:rPr>
+            <w:t>[21]</w:t>
+          </w:r>
+          <w:r>
+            <w:rPr>
+              <w:rFonts w:eastAsia="Times New Roman"/>
+            </w:rPr>
+            <w:tab/>
+            <w:t xml:space="preserve">D. </w:t>
+          </w:r>
+          <w:proofErr w:type="spellStart"/>
+          <w:r>
+            <w:rPr>
+              <w:rFonts w:eastAsia="Times New Roman"/>
+            </w:rPr>
+            <w:t>Mateos</w:t>
+          </w:r>
+          <w:proofErr w:type="spellEnd"/>
+          <w:r>
+            <w:rPr>
+              <w:rFonts w:eastAsia="Times New Roman"/>
+            </w:rPr>
+            <w:t xml:space="preserve">-García, J. García-Gutiérrez, and J. C. </w:t>
+          </w:r>
+          <w:proofErr w:type="spellStart"/>
+          <w:r>
+            <w:rPr>
+              <w:rFonts w:eastAsia="Times New Roman"/>
+            </w:rPr>
+            <w:t>Riquelme</w:t>
+          </w:r>
+          <w:proofErr w:type="spellEnd"/>
+          <w:r>
+            <w:rPr>
+              <w:rFonts w:eastAsia="Times New Roman"/>
+            </w:rPr>
+            <w:t xml:space="preserve">-Santos, “An evolutionary voting for k-nearest </w:t>
+          </w:r>
+          <w:proofErr w:type="spellStart"/>
+          <w:r>
+            <w:rPr>
+              <w:rFonts w:eastAsia="Times New Roman"/>
+            </w:rPr>
+            <w:t>neighbours</w:t>
+          </w:r>
+          <w:proofErr w:type="spellEnd"/>
+          <w:r>
+            <w:rPr>
+              <w:rFonts w:eastAsia="Times New Roman"/>
+            </w:rPr>
+            <w:t>.”</w:t>
+          </w:r>
+        </w:p>
+        <w:p>
+          <w:pPr>
+            <w:rPr>
+              <w:color w:val="000000" w:themeColor="text1"/>
+            </w:rPr>
+          </w:pPr>
+          <w:r>
+            <w:rPr>
+              <w:rFonts w:eastAsia="Times New Roman"/>
+            </w:rPr>
+            <w:t> </w:t>
+          </w:r>
+        </w:p>
+      </w:sdtContent>
+    </w:sdt>
     <w:bookmarkEnd w:id="0"/>
     <w:bookmarkEnd w:id="5"/>
     <w:p>
@@ -10337,6 +11642,32 @@
     </w:docPart>
     <w:docPart>
       <w:docPartPr>
+        <w:name w:val="DefaultPlaceholder_-1854013440"/>
+        <w:category>
+          <w:name w:val="General"/>
+          <w:gallery w:val="placeholder"/>
+        </w:category>
+        <w:types>
+          <w:type w:val="bbPlcHdr"/>
+        </w:types>
+        <w:behaviors>
+          <w:behavior w:val="content"/>
+        </w:behaviors>
+        <w:guid w:val="{4C9859C0-5204-4C33-9362-E43B085BA8A2}"/>
+      </w:docPartPr>
+      <w:docPartBody>
+        <w:p>
+          <w:r>
+            <w:rPr>
+              <w:rStyle w:val="PlaceholderText"/>
+            </w:rPr>
+            <w:t>Click or tap here to enter text.</w:t>
+          </w:r>
+        </w:p>
+      </w:docPartBody>
+    </w:docPart>
+    <w:docPart>
+      <w:docPartPr>
         <w:name w:val="F4372E2D2FC5495F9859F592C2B84CE6"/>
         <w:category>
           <w:name w:val="General"/>
@@ -10484,7 +11815,7 @@
   </w:compat>
   <w:rsids>
     <w:rsidRoot w:val="00F6291A"/>
-    <w:rsid w:val="005E7629"/>
+    <w:rsid w:val="00B0057E"/>
     <w:rsid w:val="00F6291A"/>
   </w:rsids>
   <m:mathPr>
@@ -11271,8 +12602,8 @@
     <we:reference id="wa104382081" version="1.55.1.0" store="" storeType="OMEX"/>
   </we:alternateReferences>
   <we:properties>
-    <we:property name="MENDELEY_CITATIONS" value="[{&quot;citationID&quot;:&quot;MENDELEY_CITATION_0a30bc50-12eb-4b9f-a423-f6b1cb67bb4f&quot;,&quot;properties&quot;:{&quot;noteIndex&quot;:0},&quot;isEdited&quot;:false,&quot;manualOverride&quot;:{&quot;isManuallyOverridden&quot;:false,&quot;citeprocText&quot;:&quot;(Rajoub, 2020)&quot;,&quot;manualOverrideText&quot;:&quot;&quot;},&quot;citationTag&quot;:&quot;MENDELEY_CITATION_v3_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&quot;,&quot;citationItems&quot;:[{&quot;id&quot;:&quot;61447b52-6175-3df5-8121-1a6a3965d5a9&quot;,&quot;itemData&quot;:{&quot;type&quot;:&quot;chapter&quot;,&quot;id&quot;:&quot;61447b52-6175-3df5-8121-1a6a3965d5a9&quot;,&quot;title&quot;:&quot;Supervised and unsupervised learning&quot;,&quot;author&quot;:[{&quot;family&quot;:&quot;Rajoub&quot;,&quot;given&quot;:&quot;Bashar&quot;,&quot;parse-names&quot;:false,&quot;dropping-particle&quot;:&quot;&quot;,&quot;non-dropping-particle&quot;:&quot;&quot;}],&quot;container-title&quot;:&quot;Biomedical Signal Processing and Artificial Intelligence in Healthcare&quot;,&quot;DOI&quot;:&quot;10.1016/B978-0-12-818946-7.00003-2&quot;,&quot;ISBN&quot;:&quot;9780128189467&quot;,&quot;issued&quot;:{&quot;date-parts&quot;:[[2020,1,1]]},&quot;page&quot;:&quot;51-89&quot;,&quot;abstract&quot;:&quot;Clinicians are constantly dealing with various information sources about our health, for example, ECG signals, brain activity, blood pressure, and oxygen saturation levels. However, due to the vast amount of data recorded and the limited resources, physicians tend to make treatment decisions based on isolated and short snapshots of a patient’s data. Machine learning offers automated analysis of heterogeneous measurement sources, helps detecting early warning signs of critical life-threatening events (e.g., heart attacks), improves clinical diagnostic accuracy, and helps clinicians make correct and timely medical interventions. This chapter introduces the reader to the basic principles of machine learning. First, we will start with definitions of supervised and unsupervised machine learning. Then, we will discuss a number of fundamental models for density estimation and classification such as maximum likelihood density estimation, kernel density estimation, Bayes classifiers, discriminant functions, logistic regression, and support vector machines. Finally the chapter is concluded with practical guidance for training and testing machine learning models.&quot;,&quot;publisher&quot;:&quot;Elsevier&quot;,&quot;container-title-short&quot;:&quot;&quot;},&quot;isTemporary&quot;:false}]},{&quot;citationID&quot;:&quot;MENDELEY_CITATION_36993a17-2a2f-4cb8-9596-f173ae93d88b&quot;,&quot;properties&quot;:{&quot;noteIndex&quot;:0},&quot;isEdited&quot;:false,&quot;manualOverride&quot;:{&quot;isManuallyOverridden&quot;:false,&quot;citeprocText&quot;:&quot;(Soofi &amp;#38; Awan, 2017)&quot;,&quot;manualOverrideText&quot;:&quot;&quot;},&quot;citationTag&quot;:&quot;MENDELEY_CITATION_v3_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&quot;,&quot;citationItems&quot;:[{&quot;id&quot;:&quot;bc0ab14f-babb-3ed0-9269-d278628daba8&quot;,&quot;itemData&quot;:{&quot;type&quot;:&quot;article-journal&quot;,&quot;id&quot;:&quot;bc0ab14f-babb-3ed0-9269-d278628daba8&quot;,&quot;title&quot;:&quot;Classification Techniques in Machine Learning: Applications and Issues&quot;,&quot;author&quot;:[{&quot;family&quot;:&quot;Soofi&quot;,&quot;given&quot;:&quot;Aized Amin&quot;,&quot;parse-names&quot;:false,&quot;dropping-particle&quot;:&quot;&quot;,&quot;non-dropping-particle&quot;:&quot;&quot;},{&quot;family&quot;:&quot;Awan&quot;,&quot;given&quot;:&quot;Arshad&quot;,&quot;parse-names&quot;:false,&quot;dropping-particle&quot;:&quot;&quot;,&quot;non-dropping-particle&quot;:&quot;&quot;}],&quot;container-title&quot;:&quot;Journal of Basic &amp; Applied Sciences&quot;,&quot;ISSN&quot;:&quot;1814-8085&quot;,&quot;issued&quot;:{&quot;date-parts&quot;:[[2017]]},&quot;page&quot;:&quot;459-465&quot;,&quot;abstract&quot;:&quot;Classification is a data mining (machine learning) technique used to predict group membership for data instances. There are several classification techniques that can be used for classification purpose. In this paper, we present the basic classification techniques. Later we discuss some major types of classification method including Bayesian networks, decision tree induction, k-nearest neighbor classifier and Support Vector Machines (SVM) with their strengths, weaknesses, potential applications and issues with their available solution. The goal of this study is to provide a comprehensive review of different classification techniques in machine learning. This work will be helpful for both academia and new comers in the field of machine learning to further strengthen the basis of classification methods.&quot;,&quot;volume&quot;:&quot;13&quot;,&quot;container-title-short&quot;:&quot;&quot;},&quot;isTemporary&quot;:false}]},{&quot;citationID&quot;:&quot;MENDELEY_CITATION_bbbadcb6-2b52-48b5-825d-d2305c00346e&quot;,&quot;properties&quot;:{&quot;noteIndex&quot;:0},&quot;isEdited&quot;:false,&quot;manualOverride&quot;:{&quot;isManuallyOverridden&quot;:false,&quot;citeprocText&quot;:&quot;(Maulud &amp;#38; Abdulazeez, 2020)&quot;,&quot;manualOverrideText&quot;:&quot;&quot;},&quot;citationTag&quot;:&quot;MENDELEY_CITATION_v3_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&quot;,&quot;citationItems&quot;:[{&quot;id&quot;:&quot;7da3149d-b24e-3bfe-83e8-0a44056fd3df&quot;,&quot;itemData&quot;:{&quot;type&quot;:&quot;article-journal&quot;,&quot;id&quot;:&quot;7da3149d-b24e-3bfe-83e8-0a44056fd3df&quot;,&quot;title&quot;:&quot;A Review on Linear Regression Comprehensive in Machine Learning&quot;,&quot;author&quot;:[{&quot;family&quot;:&quot;Maulud&quot;,&quot;given&quot;:&quot;Dastan&quot;,&quot;parse-names&quot;:false,&quot;dropping-particle&quot;:&quot;&quot;,&quot;non-dropping-particle&quot;:&quot;&quot;},{&quot;family&quot;:&quot;Abdulazeez&quot;,&quot;given&quot;:&quot;Adnan M.&quot;,&quot;parse-names&quot;:false,&quot;dropping-particle&quot;:&quot;&quot;,&quot;non-dropping-particle&quot;:&quot;&quot;}],&quot;container-title&quot;:&quot;Journal of Applied Science and Technology Trends&quot;,&quot;DOI&quot;:&quot;10.38094/jastt1457&quot;,&quot;issued&quot;:{&quot;date-parts&quot;:[[2020,12,31]]},&quot;page&quot;:&quot;140-147&quot;,&quot;abstract&quot;:&quot;Perhaps one of the most common and comprehensive statistical and machine learning algorithms are linear regression. Linear regression is used to find a linear relationship between one or more predictors. The linear regression has two types: simple regression and multiple regression (MLR). This paper discusses various works by different researchers on linear regression and polynomial regression and compares their performance using the best approach to optimize prediction and precision. Almost all of the articles analyzed in this review is focused on datasets; in order to determine a model's efficiency, it must be correlated with the actual values obtained for the explanatory variables.&quot;,&quot;publisher&quot;:&quot;Interdisciplinary Publishing Academia&quot;,&quot;issue&quot;:&quot;4&quot;,&quot;volume&quot;:&quot;1&quot;,&quot;container-title-short&quot;:&quot;&quot;},&quot;isTemporary&quot;:false}]},{&quot;citationID&quot;:&quot;MENDELEY_CITATION_c60948f6-03a6-4acc-9396-8f6e03895abc&quot;,&quot;properties&quot;:{&quot;noteIndex&quot;:0},&quot;isEdited&quot;:false,&quot;manualOverride&quot;:{&quot;isManuallyOverridden&quot;:false,&quot;citeprocText&quot;:&quot;(Nikhath et al., n.d.)&quot;,&quot;manualOverrideText&quot;:&quot;&quot;},&quot;citationTag&quot;:&quot;MENDELEY_CITATION_v3_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&quot;,&quot;citationItems&quot;:[{&quot;id&quot;:&quot;edcc30f5-cb40-3083-9d64-c56410c7e039&quot;,&quot;itemData&quot;:{&quot;type&quot;:&quot;report&quot;,&quot;id&quot;:&quot;edcc30f5-cb40-3083-9d64-c56410c7e039&quot;,&quot;title&quot;:&quot;Building a K-Nearest Neighbor Classifier for Text Categorization&quot;,&quot;author&quot;:[{&quot;family&quot;:&quot;Nikhath&quot;,&quot;given&quot;:&quot;A Kousar&quot;,&quot;parse-names&quot;:false,&quot;dropping-particle&quot;:&quot;&quot;,&quot;non-dropping-particle&quot;:&quot;&quot;},{&quot;family&quot;:&quot;Subrahmanyam&quot;,&quot;given&quot;:&quot;K&quot;,&quot;parse-names&quot;:false,&quot;dropping-particle&quot;:&quot;&quot;,&quot;non-dropping-particle&quot;:&quot;&quot;},{&quot;family&quot;:&quot;Vasavi&quot;,&quot;given&quot;:&quot;R&quot;,&quot;parse-names&quot;:false,&quot;dropping-particle&quot;:&quot;&quot;,&quot;non-dropping-particle&quot;:&quot;&quot;}],&quot;URL&quot;:&quot;www.ijcsit.com&quot;,&quot;abstract&quot;:&quot;Text categorization is a process of assigning various input texts (or documents) to one or more target categories based on its contents. This paper introduces an email classification application of text categorization, using k-Nearest Neighbor (k-NN) classification[1]. In this work text categorization involves two processes: training process and classification process. First, The training processes use a previously categorized set of documents to train the system to understand what each category looks like[1].Second,the classifier uses the training 'model' to classify new incoming documents.The k-Nearest Neighbor classification method makes use of training documents, which have known categories, and finds the closest neighbors of the new sample document among all[2]. These neighbors enable to find the new document's category. The Euclideandistance has been used as a similarity function for measuring the difference or similarity between two instances[3].&quot;,&quot;container-title-short&quot;:&quot;&quot;},&quot;isTemporary&quot;:false}]},{&quot;citationID&quot;:&quot;MENDELEY_CITATION_9bc2d7f7-e7eb-4b57-8315-1a1f65fc10aa&quot;,&quot;properties&quot;:{&quot;noteIndex&quot;:0},&quot;isEdited&quot;:false,&quot;manualOverride&quot;:{&quot;isManuallyOverridden&quot;:false,&quot;citeprocText&quot;:&quot;(Farou et al., 2024)&quot;,&quot;manualOverrideText&quot;:&quot;&quot;},&quot;citationTag&quot;:&quot;MENDELEY_CITATION_v3_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&quot;,&quot;citationItems&quot;:[{&quot;id&quot;:&quot;f5b72dac-4aa7-361f-bd5a-4bd16d4c4f2d&quot;,&quot;itemData&quot;:{&quot;type&quot;:&quot;article-journal&quot;,&quot;id&quot;:&quot;f5b72dac-4aa7-361f-bd5a-4bd16d4c4f2d&quot;,&quot;title&quot;:&quot;Cluster-based oversampling with area extraction from representative points for class imbalance learning&quot;,&quot;author&quot;:[{&quot;family&quot;:&quot;Farou&quot;,&quot;given&quot;:&quot;Zakarya&quot;,&quot;parse-names&quot;:false,&quot;dropping-particle&quot;:&quot;&quot;,&quot;non-dropping-particle&quot;:&quot;&quot;},{&quot;family&quot;:&quot;Wang&quot;,&quot;given&quot;:&quot;Yizhi&quot;,&quot;parse-names&quot;:false,&quot;dropping-particle&quot;:&quot;&quot;,&quot;non-dropping-particle&quot;:&quot;&quot;},{&quot;family&quot;:&quot;Horváth&quot;,&quot;given&quot;:&quot;Tomáš&quot;,&quot;parse-names&quot;:false,&quot;dropping-particle&quot;:&quot;&quot;,&quot;non-dropping-particle&quot;:&quot;&quot;}],&quot;container-title&quot;:&quot;Intelligent Systems with Applications&quot;,&quot;DOI&quot;:&quot;10.1016/j.iswa.2024.200357&quot;,&quot;ISSN&quot;:&quot;26673053&quot;,&quot;URL&quot;:&quot;https://linkinghub.elsevier.com/retrieve/pii/S2667305324000334&quot;,&quot;issued&quot;:{&quot;date-parts&quot;:[[2024,6]]},&quot;page&quot;:&quot;200357&quot;,&quot;volume&quot;:&quot;22&quot;,&quot;container-title-short&quot;:&quot;&quot;},&quot;isTemporary&quot;:false}]},{&quot;citationID&quot;:&quot;MENDELEY_CITATION_8e613a27-4c84-40ab-80e1-c6f8e8e0175d&quot;,&quot;properties&quot;:{&quot;noteIndex&quot;:0},&quot;isEdited&quot;:false,&quot;manualOverride&quot;:{&quot;isManuallyOverridden&quot;:false,&quot;citeprocText&quot;:&quot;(Raschka, 2018)&quot;,&quot;manualOverrideText&quot;:&quot;&quot;},&quot;citationItems&quot;:[{&quot;id&quot;:&quot;6c1b3dfc-3a68-3ba9-9728-aa239d1c1fab&quot;,&quot;itemData&quot;:{&quot;type&quot;:&quot;report&quot;,&quot;id&quot;:&quot;6c1b3dfc-3a68-3ba9-9728-aa239d1c1fab&quot;,&quot;title&quot;:&quot;STAT 479: Machine Learning Lecture Notes&quot;,&quot;author&quot;:[{&quot;family&quot;:&quot;Raschka&quot;,&quot;given&quot;:&quot;Sebastian&quot;,&quot;parse-names&quot;:false,&quot;dropping-particle&quot;:&quot;&quot;,&quot;non-dropping-particle&quot;:&quot;&quot;}],&quot;URL&quot;:&quot;http://stat.wisc.edu/∼sraschka/teaching/stat479-fs2018/&quot;,&quot;issued&quot;:{&quot;date-parts&quot;:[[2018]]},&quot;container-title-short&quot;:&quot;&quot;},&quot;isTemporary&quot;:false}],&quot;citationTag&quot;:&quot;MENDELEY_CITATION_v3_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&quot;},{&quot;citationID&quot;:&quot;MENDELEY_CITATION_06a46df7-d563-42b2-8b19-3df3faec3fdc&quot;,&quot;properties&quot;:{&quot;noteIndex&quot;:0},&quot;isEdited&quot;:false,&quot;manualOverride&quot;:{&quot;isManuallyOverridden&quot;:false,&quot;citeprocText&quot;:&quot;(Zhang &amp;#38; Li, 2023)&quot;,&quot;manualOverrideText&quot;:&quot;&quot;},&quot;citationItems&quot;:[{&quot;id&quot;:&quot;b83ab8b3-3c1b-3b79-a62d-6e7a969192f1&quot;,&quot;itemData&quot;:{&quot;type&quot;:&quot;article-journal&quot;,&quot;id&quot;:&quot;b83ab8b3-3c1b-3b79-a62d-6e7a969192f1&quot;,&quot;title&quot;:&quot;KNN Classification With One-Step Computation&quot;,&quot;author&quot;:[{&quot;family&quot;:&quot;Zhang&quot;,&quot;given&quot;:&quot;Shichao&quot;,&quot;parse-names&quot;:false,&quot;dropping-particle&quot;:&quot;&quot;,&quot;non-dropping-particle&quot;:&quot;&quot;},{&quot;family&quot;:&quot;Li&quot;,&quot;given&quot;:&quot;Jiaye&quot;,&quot;parse-names&quot;:false,&quot;dropping-particle&quot;:&quot;&quot;,&quot;non-dropping-particle&quot;:&quot;&quot;}],&quot;container-title&quot;:&quot;IEEE Transactions on Knowledge and Data Engineering&quot;,&quot;container-title-short&quot;:&quot;IEEE Trans Knowl Data Eng&quot;,&quot;DOI&quot;:&quot;10.1109/TKDE.2021.3119140&quot;,&quot;ISSN&quot;:&quot;15582191&quot;,&quot;issued&quot;:{&quot;date-parts&quot;:[[2023,3,1]]},&quot;page&quot;:&quot;2711-2723&quot;,&quot;abstract&quot;:&quot;KNN classification is an improvisational learning mode, in which they are carried out only when a test data is predicted that set a suitable K value and search the K nearest neighbors from the whole training sample space, referred them to the lazy part of KNN classification. This lazy part has been the bottleneck problem of applying KNN classification due to the complete search of K nearest neighbors. In this paper, a one-step computation is proposed to replace the lazy part of KNN classification. The one-step computation actually transforms the lazy part to a matrix computation as follows. Given a test data, training samples are first applied to fit the test data with the least squares loss function. And then, a relationship matrix is generated by weighting all training samples according to their influence on the test data. Finally, a group lasso is employed to perform sparse learning of the relationship matrix. In this way, setting K value and searching K nearest neighbors are both integrated to a unified computation. In addition, a new classification rule is proposed for improving the performance of one-step KNN classification. The proposed approach is experimentally evaluated, and demonstrated that the one-step KNN classification is efficient and promising.&quot;,&quot;publisher&quot;:&quot;IEEE Computer Society&quot;,&quot;issue&quot;:&quot;3&quot;,&quot;volume&quot;:&quot;35&quot;},&quot;isTemporary&quot;:false}],&quot;citationTag&quot;:&quot;MENDELEY_CITATION_v3_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&quot;},{&quot;citationID&quot;:&quot;MENDELEY_CITATION_659368b5-94c7-4114-8f0d-afadda8fe872&quot;,&quot;properties&quot;:{&quot;noteIndex&quot;:0},&quot;isEdited&quot;:false,&quot;manualOverride&quot;:{&quot;isManuallyOverridden&quot;:false,&quot;citeprocText&quot;:&quot;(Sun &amp;#38; Huang, 2010)&quot;,&quot;manualOverrideText&quot;:&quot;&quot;},&quot;citationItems&quot;:[{&quot;id&quot;:&quot;8f8417af-1d45-32f6-8dd0-7f6f66dc69ce&quot;,&quot;itemData&quot;:{&quot;type&quot;:&quot;article-journal&quot;,&quot;id&quot;:&quot;8f8417af-1d45-32f6-8dd0-7f6f66dc69ce&quot;,&quot;title&quot;:&quot;An adaptive k-nearest neighbor algorithm&quot;,&quot;author&quot;:[{&quot;family&quot;:&quot;Sun&quot;,&quot;given&quot;:&quot;Shiliang&quot;,&quot;parse-names&quot;:false,&quot;dropping-particle&quot;:&quot;&quot;,&quot;non-dropping-particle&quot;:&quot;&quot;},{&quot;family&quot;:&quot;Huang&quot;,&quot;given&quot;:&quot;Rongqing&quot;,&quot;parse-names&quot;:false,&quot;dropping-particle&quot;:&quot;&quot;,&quot;non-dropping-particle&quot;:&quot;&quot;}],&quot;container-title&quot;:&quot;Proceedings - 2010 7th International Conference on Fuzzy Systems and Knowledge Discovery, FSKD 2010&quot;,&quot;accessed&quot;:{&quot;date-parts&quot;:[[2024,3,20]]},&quot;DOI&quot;:&quot;10.1109/FSKD.2010.5569740&quot;,&quot;ISBN&quot;:&quot;9781424459346&quot;,&quot;issued&quot;:{&quot;date-parts&quot;:[[2010]]},&quot;page&quot;:&quot;91-94&quot;,&quot;abstract&quot;:&quot;An adaptive k-nearest neighbor algorithm (AdaNN) is brought forward in this paper to overcome the limitation of the traditional k-nearest neighbor algorithm (kNN) which usually identifies the same number of nearest neighbors for each test example. It is known that the value of k has crucial influence on the performance of the kNN algorithm, and our improved kNN algorithm focuses on finding out the suitable k for each test example. The proposed algorithm finds out the optimal k, the number of the fewest nearest neighbors that every training example can use to get its correct class label. For classifying each test example using the kNN algorithm, we set k to be the same as the optimal k of its nearest neighbor in the training set. The performance of the proposed algorithm is tested on several data sets. Experimental results indicate that our algorithm performs better than the traditional kNN algorithm. ©2010 IEEE.&quot;,&quot;volume&quot;:&quot;1&quot;,&quot;container-title-short&quot;:&quot;&quot;},&quot;isTemporary&quot;:false}],&quot;citationTag&quot;:&quot;MENDELEY_CITATION_v3_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&quot;},{&quot;citationID&quot;:&quot;MENDELEY_CITATION_ddb199a0-71c0-4aa5-bf3a-cca3b970d275&quot;,&quot;properties&quot;:{&quot;noteIndex&quot;:0},&quot;isEdited&quot;:false,&quot;manualOverride&quot;:{&quot;isManuallyOverridden&quot;:false,&quot;citeprocText&quot;:&quot;(Liu et al., 2018)&quot;,&quot;manualOverrideText&quot;:&quot;&quot;},&quot;citationItems&quot;:[{&quot;id&quot;:&quot;d78d9631-c4cf-329e-bbab-636ab527428c&quot;,&quot;itemData&quot;:{&quot;type&quot;:&quot;article-journal&quot;,&quot;id&quot;:&quot;d78d9631-c4cf-329e-bbab-636ab527428c&quot;,&quot;title&quot;:&quot;An improved weighted knn algorithm for imbalanced data classification&quot;,&quot;author&quot;:[{&quot;family&quot;:&quot;Liu&quot;,&quot;given&quot;:&quot;Shenglan&quot;,&quot;parse-names&quot;:false,&quot;dropping-particle&quot;:&quot;&quot;,&quot;non-dropping-particle&quot;:&quot;&quot;},{&quot;family&quot;:&quot;Zhu&quot;,&quot;given&quot;:&quot;Ping&quot;,&quot;parse-names&quot;:false,&quot;dropping-particle&quot;:&quot;&quot;,&quot;non-dropping-particle&quot;:&quot;&quot;},{&quot;family&quot;:&quot;Qin&quot;,&quot;given&quot;:&quot;Sujuan&quot;,&quot;parse-names&quot;:false,&quot;dropping-particle&quot;:&quot;&quot;,&quot;non-dropping-particle&quot;:&quot;&quot;}],&quot;container-title&quot;:&quot;2018 IEEE 4th International Conference on Computer and Communications, ICCC 2018&quot;,&quot;accessed&quot;:{&quot;date-parts&quot;:[[2024,3,20]]},&quot;DOI&quot;:&quot;10.1109/COMPCOMM.2018.8780580&quot;,&quot;ISBN&quot;:&quot;9781538683392&quot;,&quot;issued&quot;:{&quot;date-parts&quot;:[[2018,12,1]]},&quot;page&quot;:&quot;1814-1819&quot;,&quot;abstract&quot;:&quot;The k-nearest neighbor (KNN) is a widely used classification algorithm in data mining. One of the problems faced by the KNN approach is how to determine the appropriate value of k. The common value of k is usually not optimal for all instances, especially when there is a large difference between instances. In this paper, we take a proposed training method (PTM) to select the corresponding optimal local k value for every instance according to the distribution characteristics, and apply it to class-imbalanced data sets. Then, considering the difference in impact due to distance between the instance and its neighbors, we assign different weights to its neighbors which is called weighted k-nearest neighbor (WKNN), and classify the test instance by weighted voting. The new proposed PTM-WKNN method combines the advantages of past methods, and aims at improving the classification performance of imbalanced data. In addition, we do an experiment on the class-imbalanced data sets from the University of California at Irvine (UCI) machine learning repository, and obtain the values of Recall, G-mean and F-score as evaluations. The experiment results show that the proposed method has a better performance in class-imbalanced data sets.&quot;,&quot;publisher&quot;:&quot;Institute of Electrical and Electronics Engineers Inc.&quot;,&quot;container-title-short&quot;:&quot;&quot;},&quot;isTemporary&quot;:false}],&quot;citationTag&quot;:&quot;MENDELEY_CITATION_v3_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&quot;},{&quot;citationID&quot;:&quot;MENDELEY_CITATION_3e4a0e86-73c1-4160-8aa4-6a70998aada6&quot;,&quot;properties&quot;:{&quot;noteIndex&quot;:0},&quot;isEdited&quot;:false,&quot;manualOverride&quot;:{&quot;isManuallyOverridden&quot;:false,&quot;citeprocText&quot;:&quot;(Anna University. Department of Information Technology. &amp;#38; Institute of Electrical and Electronics Engineers. Madras Section., 2011)&quot;,&quot;manualOverrideText&quot;:&quot;&quot;},&quot;citationItems&quot;:[{&quot;id&quot;:&quot;a5d1175a-f4e9-327d-b564-91f2253d6a8b&quot;,&quot;itemData&quot;:{&quot;type&quot;:&quot;book&quot;,&quot;id&quot;:&quot;a5d1175a-f4e9-327d-b564-91f2253d6a8b&quot;,&quot;title&quot;:&quot;International Conference on Recent Trends in Information Technology : ICRTIT 2011, June 03-05, 2011&quot;,&quot;author&quot;:[{&quot;family&quot;:&quot;Anna University. Department of Information Technology.&quot;,&quot;given&quot;:&quot;&quot;,&quot;parse-names&quot;:false,&quot;dropping-particle&quot;:&quot;&quot;,&quot;non-dropping-particle&quot;:&quot;&quot;},{&quot;family&quot;:&quot;Institute of Electrical and Electronics Engineers. Madras Section.&quot;,&quot;given&quot;:&quot;&quot;,&quot;parse-names&quot;:false,&quot;dropping-particle&quot;:&quot;&quot;,&quot;non-dropping-particle&quot;:&quot;&quot;}],&quot;ISBN&quot;:&quot;9781457705908&quot;,&quot;issued&quot;:{&quot;date-parts&quot;:[[2011]]},&quot;publisher&quot;:&quot;IEEE&quot;,&quot;container-title-short&quot;:&quot;&quot;},&quot;isTemporary&quot;:false}],&quot;citationTag&quot;:&quot;MENDELEY_CITATION_v3_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&quot;},{&quot;citationID&quot;:&quot;MENDELEY_CITATION_1e495046-c60d-4852-9382-2b1a12aafb43&quot;,&quot;properties&quot;:{&quot;noteIndex&quot;:0},&quot;isEdited&quot;:false,&quot;manualOverride&quot;:{&quot;isManuallyOverridden&quot;:false,&quot;citeprocText&quot;:&quot;(Chomboon et al., 2015)&quot;,&quot;manualOverrideText&quot;:&quot;&quot;},&quot;citationItems&quot;:[{&quot;id&quot;:&quot;bc1067a5-f236-38dc-87b9-e47ddbfe2b21&quot;,&quot;itemData&quot;:{&quot;type&quot;:&quot;paper-conference&quot;,&quot;id&quot;:&quot;bc1067a5-f236-38dc-87b9-e47ddbfe2b21&quot;,&quot;title&quot;:&quot;An Empirical Study of Distance Metrics for k-Nearest Neighbor Algorithm&quot;,&quot;author&quot;:[{&quot;family&quot;:&quot;Chomboon&quot;,&quot;given&quot;:&quot;Kittipong&quot;,&quot;parse-names&quot;:false,&quot;dropping-particle&quot;:&quot;&quot;,&quot;non-dropping-particle&quot;:&quot;&quot;},{&quot;family&quot;:&quot;Chujai&quot;,&quot;given&quot;:&quot;Pasapichi&quot;,&quot;parse-names&quot;:false,&quot;dropping-particle&quot;:&quot;&quot;,&quot;non-dropping-particle&quot;:&quot;&quot;},{&quot;family&quot;:&quot;Teerarassammee&quot;,&quot;given&quot;:&quot;Pongsakorn&quot;,&quot;parse-names&quot;:false,&quot;dropping-particle&quot;:&quot;&quot;,&quot;non-dropping-particle&quot;:&quot;&quot;},{&quot;family&quot;:&quot;Kerdprasop&quot;,&quot;given&quot;:&quot;Kittisak&quot;,&quot;parse-names&quot;:false,&quot;dropping-particle&quot;:&quot;&quot;,&quot;non-dropping-particle&quot;:&quot;&quot;},{&quot;family&quot;:&quot;Kerdprasop&quot;,&quot;given&quot;:&quot;Nittaya&quot;,&quot;parse-names&quot;:false,&quot;dropping-particle&quot;:&quot;&quot;,&quot;non-dropping-particle&quot;:&quot;&quot;}],&quot;DOI&quot;:&quot;10.12792/iciae2015.051&quot;,&quot;issued&quot;:{&quot;date-parts&quot;:[[2015]]},&quot;page&quot;:&quot;280-285&quot;,&quot;abstract&quot;:&quot;This research aims at studying the performance of k-nearest neighbor classification when applying different distance measurements. In this work, we comparatively study 11 distance metrics including Euclidean, Standardized Euclidean, Mahalanobis, City block, Minkowski, Chebychev, Cosine, Correlation, Hamming, Jaccard, and Spearman. A series of experimentations has been performed on eight synthetic datasets with various kinds of distribution. The distance computations that provide highly accurate prediction consist of City block, Chebychev, Euclidean, Mahalanobis, Minkowski, and Standardize Euclidean techniques.&quot;,&quot;publisher&quot;:&quot;Institute of Industrial Applications Engineers&quot;,&quot;container-title-short&quot;:&quot;&quot;},&quot;isTemporary&quot;:false}],&quot;citationTag&quot;:&quot;MENDELEY_CITATION_v3_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&quot;},{&quot;citationID&quot;:&quot;MENDELEY_CITATION_4cf2fe93-d109-4e9a-ba29-07773a51e7e2&quot;,&quot;properties&quot;:{&quot;noteIndex&quot;:0},&quot;isEdited&quot;:false,&quot;manualOverride&quot;:{&quot;citeprocText&quot;:&quot;(Boelens &amp;#38; Tchelepi, 2020)&quot;,&quot;isManuallyOverridden&quot;:false,&quot;manualOverrideText&quot;:&quot;&quot;},&quot;citationItems&quot;:[{&quot;id&quot;:&quot;c1b2fb56-08e7-5a9a-b09e-b717575728cd&quot;,&quot;itemData&quot;:{&quot;author&quot;:[{&quot;dropping-particle&quot;:&quot;&quot;,&quot;family&quot;:&quot;Boelens&quot;,&quot;given&quot;:&quot;Arnout M P&quot;,&quot;non-dropping-particle&quot;:&quot;&quot;,&quot;parse-names&quot;:false,&quot;suffix&quot;:&quot;&quot;},{&quot;dropping-particle&quot;:&quot;&quot;,&quot;family&quot;:&quot;Tchelepi&quot;,&quot;given&quot;:&quot;Hamdi A&quot;,&quot;non-dropping-particle&quot;:&quot;&quot;,&quot;parse-names&quot;:false,&quot;suffix&quot;:&quot;&quot;}],&quot;container-title&quot;:&quot;arXiv preprint arXiv:2004.01344&quot;,&quot;id&quot;:&quot;c1b2fb56-08e7-5a9a-b09e-b717575728cd&quot;,&quot;issued&quot;:{&quot;date-parts&quot;:[[&quot;2020&quot;]]},&quot;title&quot;:&quot;Minkowski functionals for phase behavior under confinement&quot;,&quot;type&quot;:&quot;article-journal&quot;,&quot;container-title-short&quot;:&quot;&quot;},&quot;uris&quot;:[&quot;http://www.mendeley.com/documents/?uuid=8859fc7d-a9bf-44dd-95df-3bf01f987a75&quot;],&quot;isTemporary&quot;:false,&quot;legacyDesktopId&quot;:&quot;8859fc7d-a9bf-44dd-95df-3bf01f987a75&quot;}],&quot;citationTag&quot;:&quot;MENDELEY_CITATION_v3_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&quot;},{&quot;citationID&quot;:&quot;MENDELEY_CITATION_449ea20b-1a2b-47da-bcf9-0c758e757699&quot;,&quot;properties&quot;:{&quot;noteIndex&quot;:0},&quot;isEdited&quot;:false,&quot;manualOverride&quot;:{&quot;citeprocText&quot;:&quot;(Zeng et al., 2020)&quot;,&quot;isManuallyOverridden&quot;:false,&quot;manualOverrideText&quot;:&quot;&quot;},&quot;citationItems&quot;:[{&quot;id&quot;:&quot;f7b3ac65-9962-5162-8394-d9641b86fce1&quot;,&quot;itemData&quot;:{&quot;ISSN&quot;:&quot;1063-6706&quot;,&quot;author&quot;:[{&quot;dropping-particle&quot;:&quot;&quot;,&quot;family&quot;:&quot;Zeng&quot;,&quot;given&quot;:&quot;Shan&quot;,&quot;non-dropping-particle&quot;:&quot;&quot;,&quot;parse-names&quot;:false,&quot;suffix&quot;:&quot;&quot;},{&quot;dropping-particle&quot;:&quot;&quot;,&quot;family&quot;:&quot;Wang&quot;,&quot;given&quot;:&quot;Xiuying&quot;,&quot;non-dropping-particle&quot;:&quot;&quot;,&quot;parse-names&quot;:false,&quot;suffix&quot;:&quot;&quot;},{&quot;dropping-particle&quot;:&quot;&quot;,&quot;family&quot;:&quot;Duan&quot;,&quot;given&quot;:&quot;Xiangjun&quot;,&quot;non-dropping-particle&quot;:&quot;&quot;,&quot;parse-names&quot;:false,&quot;suffix&quot;:&quot;&quot;},{&quot;dropping-particle&quot;:&quot;&quot;,&quot;family&quot;:&quot;Zeng&quot;,&quot;given&quot;:&quot;Sen&quot;,&quot;non-dropping-particle&quot;:&quot;&quot;,&quot;parse-names&quot;:false,&quot;suffix&quot;:&quot;&quot;},{&quot;dropping-particle&quot;:&quot;&quot;,&quot;family&quot;:&quot;Xiao&quot;,&quot;given&quot;:&quot;Zuyin&quot;,&quot;non-dropping-particle&quot;:&quot;&quot;,&quot;parse-names&quot;:false,&quot;suffix&quot;:&quot;&quot;},{&quot;dropping-particle&quot;:&quot;&quot;,&quot;family&quot;:&quot;Feng&quot;,&quot;given&quot;:&quot;David&quot;,&quot;non-dropping-particle&quot;:&quot;&quot;,&quot;parse-names&quot;:false,&quot;suffix&quot;:&quot;&quot;}],&quot;container-title&quot;:&quot;IEEE Transactions on Fuzzy Systems&quot;,&quot;id&quot;:&quot;f7b3ac65-9962-5162-8394-d9641b86fce1&quot;,&quot;issued&quot;:{&quot;date-parts&quot;:[[&quot;2020&quot;]]},&quot;publisher&quot;:&quot;IEEE&quot;,&quot;title&quot;:&quot;Kernelized Mahalanobis Distance for Fuzzy Clustering&quot;,&quot;type&quot;:&quot;article-journal&quot;,&quot;container-title-short&quot;:&quot;&quot;},&quot;uris&quot;:[&quot;http://www.mendeley.com/documents/?uuid=004b6246-87cb-4155-b477-6ca70959864a&quot;],&quot;isTemporary&quot;:false,&quot;legacyDesktopId&quot;:&quot;004b6246-87cb-4155-b477-6ca70959864a&quot;}],&quot;citationTag&quot;:&quot;MENDELEY_CITATION_v3_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&quot;},{&quot;citationID&quot;:&quot;MENDELEY_CITATION_36757e3f-1480-4999-82a1-0ae4ca25a0f5&quot;,&quot;properties&quot;:{&quot;noteIndex&quot;:0},&quot;isEdited&quot;:false,&quot;manualOverride&quot;:{&quot;citeprocText&quot;:&quot;(Taunk et al., 2019)&quot;,&quot;isManuallyOverridden&quot;:false,&quot;manualOverrideText&quot;:&quot;&quot;},&quot;citationItems&quot;:[{&quot;id&quot;:&quot;89c6cfd4-293b-5788-b5c1-51bd83f948aa&quot;,&quot;itemData&quot;:{&quot;ISBN&quot;:&quot;1538681137&quot;,&quot;author&quot;:[{&quot;dropping-particle&quot;:&quot;&quot;,&quot;family&quot;:&quot;Taunk&quot;,&quot;given&quot;:&quot;Kashvi&quot;,&quot;non-dropping-particle&quot;:&quot;&quot;,&quot;parse-names&quot;:false,&quot;suffix&quot;:&quot;&quot;},{&quot;dropping-particle&quot;:&quot;&quot;,&quot;family&quot;:&quot;De&quot;,&quot;given&quot;:&quot;Sanjukta&quot;,&quot;non-dropping-particle&quot;:&quot;&quot;,&quot;parse-names&quot;:false,&quot;suffix&quot;:&quot;&quot;},{&quot;dropping-particle&quot;:&quot;&quot;,&quot;family&quot;:&quot;Verma&quot;,&quot;given&quot;:&quot;Srishti&quot;,&quot;non-dropping-particle&quot;:&quot;&quot;,&quot;parse-names&quot;:false,&quot;suffix&quot;:&quot;&quot;},{&quot;dropping-particle&quot;:&quot;&quot;,&quot;family&quot;:&quot;Swetapadma&quot;,&quot;given&quot;:&quot;Aleena&quot;,&quot;non-dropping-particle&quot;:&quot;&quot;,&quot;parse-names&quot;:false,&quot;suffix&quot;:&quot;&quot;}],&quot;container-title&quot;:&quot;2019 International Conference on Intelligent Computing and Control Systems (ICCS)&quot;,&quot;id&quot;:&quot;89c6cfd4-293b-5788-b5c1-51bd83f948aa&quot;,&quot;issued&quot;:{&quot;date-parts&quot;:[[&quot;2019&quot;]]},&quot;page&quot;:&quot;1255-1260&quot;,&quot;publisher&quot;:&quot;IEEE&quot;,&quot;title&quot;:&quot;A Brief Review of Nearest Neighbor Algorithm for Learning and Classification&quot;,&quot;type&quot;:&quot;paper-conference&quot;,&quot;container-title-short&quot;:&quot;&quot;},&quot;uris&quot;:[&quot;http://www.mendeley.com/documents/?uuid=a5c0992d-bdbd-49a7-bf99-b5bdba6a51e1&quot;],&quot;isTemporary&quot;:false,&quot;legacyDesktopId&quot;:&quot;a5c0992d-bdbd-49a7-bf99-b5bdba6a51e1&quot;}],&quot;citationTag&quot;:&quot;MENDELEY_CITATION_v3_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&quot;},{&quot;citationID&quot;:&quot;MENDELEY_CITATION_4789e4fc-68e5-4f9e-9e1d-d44ac9f4090d&quot;,&quot;properties&quot;:{&quot;noteIndex&quot;:0},&quot;isEdited&quot;:false,&quot;manualOverride&quot;:{&quot;citeprocText&quot;:&quot;(Jaiyen &amp;#38; Sornsuwit, 2019)&quot;,&quot;isManuallyOverridden&quot;:false,&quot;manualOverrideText&quot;:&quot;&quot;},&quot;citationItems&quot;:[{&quot;id&quot;:&quot;fdfd127b-1f8f-57fc-943b-5437d2ea20b8&quot;,&quot;itemData&quot;:{&quot;ISSN&quot;:&quot;0125-8281&quot;,&quot;author&quot;:[{&quot;dropping-particle&quot;:&quot;&quot;,&quot;family&quot;:&quot;Jaiyen&quot;,&quot;given&quot;:&quot;Saichon&quot;,&quot;non-dropping-particle&quot;:&quot;&quot;,&quot;parse-names&quot;:false,&quot;suffix&quot;:&quot;&quot;},{&quot;dropping-particle&quot;:&quot;&quot;,&quot;family&quot;:&quot;Sornsuwit&quot;,&quot;given&quot;:&quot;Ployphan&quot;,&quot;non-dropping-particle&quot;:&quot;&quot;,&quot;parse-names&quot;:false,&quot;suffix&quot;:&quot;&quot;}],&quot;container-title&quot;:&quot;Engineering Journal&quot;,&quot;id&quot;:&quot;fdfd127b-1f8f-57fc-943b-5437d2ea20b8&quot;,&quot;issue&quot;:&quot;5&quot;,&quot;issued&quot;:{&quot;date-parts&quot;:[[&quot;2019&quot;]]},&quot;page&quot;:&quot;71-88&quot;,&quot;title&quot;:&quot;A new incremental decision tree learning for cyber security based on ilda and mahalanobis distance&quot;,&quot;type&quot;:&quot;article-journal&quot;,&quot;volume&quot;:&quot;23&quot;,&quot;container-title-short&quot;:&quot;&quot;},&quot;uris&quot;:[&quot;http://www.mendeley.com/documents/?uuid=646c9291-3de2-4efb-a58c-a93aa6e41e4a&quot;],&quot;isTemporary&quot;:false,&quot;legacyDesktopId&quot;:&quot;646c9291-3de2-4efb-a58c-a93aa6e41e4a&quot;}],&quot;citationTag&quot;:&quot;MENDELEY_CITATION_v3_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&quot;},{&quot;citationID&quot;:&quot;MENDELEY_CITATION_86d7811a-d3db-45ec-9cd0-34ae07504fbc&quot;,&quot;properties&quot;:{&quot;noteIndex&quot;:0},&quot;isEdited&quot;:false,&quot;manualOverride&quot;:{&quot;isManuallyOverridden&quot;:false,&quot;citeprocText&quot;:&quot;(Pilinszki-Nagy &amp;#38; Gyires-Tóth, 2020)&quot;,&quot;manualOverrideText&quot;:&quot;&quot;},&quot;citationItems&quot;:[{&quot;id&quot;:&quot;3993f58a-a2ed-341a-8d7c-b28c49d2290d&quot;,&quot;itemData&quot;:{&quot;type&quot;:&quot;article-journal&quot;,&quot;id&quot;:&quot;3993f58a-a2ed-341a-8d7c-b28c49d2290d&quot;,&quot;title&quot;:&quot;Performance analysis of sparse matrix representation in hierarchical temporal memory for sequence modeling&quot;,&quot;author&quot;:[{&quot;family&quot;:&quot;Pilinszki-Nagy&quot;,&quot;given&quot;:&quot;Csongor&quot;,&quot;parse-names&quot;:false,&quot;dropping-particle&quot;:&quot;&quot;,&quot;non-dropping-particle&quot;:&quot;&quot;},{&quot;family&quot;:&quot;Gyires-Tóth&quot;,&quot;given&quot;:&quot;Bálint&quot;,&quot;parse-names&quot;:false,&quot;dropping-particle&quot;:&quot;&quot;,&quot;non-dropping-particle&quot;:&quot;&quot;}],&quot;container-title&quot;:&quot;Infocommunications Journal&quot;,&quot;DOI&quot;:&quot;10.36244/ICJ.2020.2.6&quot;,&quot;ISSN&quot;:&quot;20612125&quot;,&quot;issued&quot;:{&quot;date-parts&quot;:[[2020,8,1]]},&quot;page&quot;:&quot;41-49&quot;,&quot;abstract&quot;:&quot;Hierarchical Temporal Memory (HTM) is a special type of artificial neural network (ANN), that differs from the widely used approaches. It is suited to efficiently model sequential data (including time series). The network implements a variable order sequence memory, it is trained by Hebbian learning and all of the network's activations are binary and sparse. The network consists of four separable units. First, the encoder layer translates the numerical input into sparse binary vectors. The Spatial Pooler performs normalization and models the spatial features of the encoded input. The Temporal Memory is responsible for learning the Spatial Pooler's normalized output sequence. Finally, the decoder takes the Temporal Memory's outputs and translates it to the target. The connections in the network are also sparse, which requires prudent design and implementation. In this paper a sparse matrix implementation is elaborated, it is compared to the dense implementation. Furthermore, the HTM's performance is evaluated in terms of accuracy, speed and memory complexity and compared to the deep neural network-based LSTM (Long Short-Term Memory).&quot;,&quot;publisher&quot;:&quot;Scientific Association for Infocommunications&quot;,&quot;issue&quot;:&quot;2&quot;,&quot;volume&quot;:&quot;12&quot;,&quot;container-title-short&quot;:&quot;&quot;},&quot;isTemporary&quot;:false}],&quot;citationTag&quot;:&quot;MENDELEY_CITATION_v3_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&quot;},{&quot;citationID&quot;:&quot;MENDELEY_CITATION_8b1ee816-78a2-4496-8cf3-500e38e919aa&quot;,&quot;properties&quot;:{&quot;noteIndex&quot;:0},&quot;isEdited&quot;:false,&quot;manualOverride&quot;:{&quot;citeprocText&quot;:&quot;(Maxim et al., 2020)&quot;,&quot;isManuallyOverridden&quot;:false,&quot;manualOverrideText&quot;:&quot;&quot;},&quot;citationItems&quot;:[{&quot;id&quot;:&quot;80111e33-b5fd-5677-8936-30a66aaf4fde&quot;,&quot;itemData&quot;:{&quot;ISSN&quot;:&quot;2470-6566&quot;,&quot;author&quot;:[{&quot;dropping-particle&quot;:&quot;&quot;,&quot;family&quot;:&quot;Maxim&quot;,&quot;given&quot;:&quot;Laurentiu G&quot;,&quot;non-dropping-particle&quot;:&quot;&quot;,&quot;parse-names&quot;:false,&quot;suffix&quot;:&quot;&quot;},{&quot;dropping-particle&quot;:&quot;&quot;,&quot;family&quot;:&quot;Rodriguez&quot;,&quot;given&quot;:&quot;Jose I&quot;,&quot;non-dropping-particle&quot;:&quot;&quot;,&quot;parse-names&quot;:false,&quot;suffix&quot;:&quot;&quot;},{&quot;dropping-particle&quot;:&quot;&quot;,&quot;family&quot;:&quot;Wang&quot;,&quot;given&quot;:&quot;Botong&quot;,&quot;non-dropping-particle&quot;:&quot;&quot;,&quot;parse-names&quot;:false,&quot;suffix&quot;:&quot;&quot;}],&quot;container-title&quot;:&quot;SIAM Journal on Applied Algebra and Geometry&quot;,&quot;id&quot;:&quot;80111e33-b5fd-5677-8936-30a66aaf4fde&quot;,&quot;issue&quot;:&quot;1&quot;,&quot;issued&quot;:{&quot;date-parts&quot;:[[&quot;2020&quot;]]},&quot;page&quot;:&quot;28-48&quot;,&quot;publisher&quot;:&quot;SIAM&quot;,&quot;title&quot;:&quot;Euclidean distance degree of the multiview variety&quot;,&quot;type&quot;:&quot;article-journal&quot;,&quot;volume&quot;:&quot;4&quot;,&quot;container-title-short&quot;:&quot;SIAM J Appl Algebr Geom&quot;},&quot;uris&quot;:[&quot;http://www.mendeley.com/documents/?uuid=14bad528-0fbb-4db8-ae1d-9f6740e5a53d&quot;],&quot;isTemporary&quot;:false,&quot;legacyDesktopId&quot;:&quot;14bad528-0fbb-4db8-ae1d-9f6740e5a53d&quot;}],&quot;citationTag&quot;:&quot;MENDELEY_CITATION_v3_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&quot;},{&quot;citationID&quot;:&quot;MENDELEY_CITATION_cbfe0147-fa8e-4886-917c-99f9d71902b0&quot;,&quot;properties&quot;:{&quot;noteIndex&quot;:0},&quot;isEdited&quot;:false,&quot;manualOverride&quot;:{&quot;citeprocText&quot;:&quot;(You et al., 2019)&quot;,&quot;isManuallyOverridden&quot;:false,&quot;manualOverrideText&quot;:&quot;&quot;},&quot;citationItems&quot;:[{&quot;id&quot;:&quot;d72c7d28-837a-52f1-82c5-983089f4ac6b&quot;,&quot;itemData&quot;:{&quot;ISSN&quot;:&quot;0360-8352&quot;,&quot;author&quot;:[{&quot;dropping-particle&quot;:&quot;&quot;,&quot;family&quot;:&quot;You&quot;,&quot;given&quot;:&quot;Meng&quot;,&quot;non-dropping-particle&quot;:&quot;&quot;,&quot;parse-names&quot;:false,&quot;suffix&quot;:&quot;&quot;},{&quot;dropping-particle&quot;:&quot;&quot;,&quot;family&quot;:&quot;Xiao&quot;,&quot;given&quot;:&quot;Yiyong&quot;,&quot;non-dropping-particle&quot;:&quot;&quot;,&quot;parse-names&quot;:false,&quot;suffix&quot;:&quot;&quot;},{&quot;dropping-particle&quot;:&quot;&quot;,&quot;family&quot;:&quot;Zhang&quot;,&quot;given&quot;:&quot;Siyue&quot;,&quot;non-dropping-particle&quot;:&quot;&quot;,&quot;parse-names&quot;:false,&quot;suffix&quot;:&quot;&quot;},{&quot;dropping-particle&quot;:&quot;&quot;,&quot;family&quot;:&quot;Yang&quot;,&quot;given&quot;:&quot;Pei&quot;,&quot;non-dropping-particle&quot;:&quot;&quot;,&quot;parse-names&quot;:false,&quot;suffix&quot;:&quot;&quot;},{&quot;dropping-particle&quot;:&quot;&quot;,&quot;family&quot;:&quot;Zhou&quot;,&quot;given&quot;:&quot;Shenghan&quot;,&quot;non-dropping-particle&quot;:&quot;&quot;,&quot;parse-names&quot;:false,&quot;suffix&quot;:&quot;&quot;}],&quot;container-title&quot;:&quot;Computers &amp; Industrial Engineering&quot;,&quot;id&quot;:&quot;d72c7d28-837a-52f1-82c5-983089f4ac6b&quot;,&quot;issued&quot;:{&quot;date-parts&quot;:[[&quot;2019&quot;]]},&quot;page&quot;:&quot;70-79&quot;,&quot;publisher&quot;:&quot;Elsevier&quot;,&quot;title&quot;:&quot;Optimal mathematical programming for the warehouse location problem with Euclidean distance linearization&quot;,&quot;type&quot;:&quot;article-journal&quot;,&quot;volume&quot;:&quot;136&quot;,&quot;container-title-short&quot;:&quot;Comput Ind Eng&quot;},&quot;uris&quot;:[&quot;http://www.mendeley.com/documents/?uuid=8eaa879f-4034-44f6-bfb9-a5eaa7201d44&quot;],&quot;isTemporary&quot;:false,&quot;legacyDesktopId&quot;:&quot;8eaa879f-4034-44f6-bfb9-a5eaa7201d44&quot;}],&quot;citationTag&quot;:&quot;MENDELEY_CITATION_v3_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&quot;},{&quot;citationID&quot;:&quot;MENDELEY_CITATION_d0d266b7-9705-44e8-9799-319d2d474ef8&quot;,&quot;properties&quot;:{&quot;noteIndex&quot;:0},&quot;isEdited&quot;:false,&quot;manualOverride&quot;:{&quot;citeprocText&quot;:&quot;(Jiang et al., 2019)&quot;,&quot;isManuallyOverridden&quot;:false,&quot;manualOverrideText&quot;:&quot;&quot;},&quot;citationItems&quot;:[{&quot;id&quot;:&quot;676943b9-3d68-5fac-8f80-234a12608a2e&quot;,&quot;itemData&quot;:{&quot;ISSN&quot;:&quot;1687-8140&quot;,&quot;author&quot;:[{&quot;dropping-particle&quot;:&quot;&quot;,&quot;family&quot;:&quot;Jiang&quot;,&quot;given&quot;:&quot;Wen&quot;,&quot;non-dropping-particle&quot;:&quot;&quot;,&quot;parse-names&quot;:false,&quot;suffix&quot;:&quot;&quot;},{&quot;dropping-particle&quot;:&quot;&quot;,&quot;family&quot;:&quot;Wang&quot;,&quot;given&quot;:&quot;Meijuan&quot;,&quot;non-dropping-particle&quot;:&quot;&quot;,&quot;parse-names&quot;:false,&quot;suffix&quot;:&quot;&quot;},{&quot;dropping-particle&quot;:&quot;&quot;,&quot;family&quot;:&quot;Deng&quot;,&quot;given&quot;:&quot;Xinyang&quot;,&quot;non-dropping-particle&quot;:&quot;&quot;,&quot;parse-names&quot;:false,&quot;suffix&quot;:&quot;&quot;},{&quot;dropping-particle&quot;:&quot;&quot;,&quot;family&quot;:&quot;Gou&quot;,&quot;given&quot;:&quot;Linfeng&quot;,&quot;non-dropping-particle&quot;:&quot;&quot;,&quot;parse-names&quot;:false,&quot;suffix&quot;:&quot;&quot;}],&quot;container-title&quot;:&quot;Advances in Mechanical Engineering&quot;,&quot;id&quot;:&quot;676943b9-3d68-5fac-8f80-234a12608a2e&quot;,&quot;issue&quot;:&quot;3&quot;,&quot;issued&quot;:{&quot;date-parts&quot;:[[&quot;2019&quot;]]},&quot;page&quot;:&quot;1687814019833279&quot;,&quot;publisher&quot;:&quot;SAGE Publications Sage UK: London, England&quot;,&quot;title&quot;:&quot;Fault diagnosis based on TOPSIS method with Manhattan distance&quot;,&quot;type&quot;:&quot;article-journal&quot;,&quot;volume&quot;:&quot;11&quot;,&quot;container-title-short&quot;:&quot;&quot;},&quot;uris&quot;:[&quot;http://www.mendeley.com/documents/?uuid=176129f1-2b34-41ff-9b13-eebe036187be&quot;],&quot;isTemporary&quot;:false,&quot;legacyDesktopId&quot;:&quot;176129f1-2b34-41ff-9b13-eebe036187be&quot;}],&quot;citationTag&quot;:&quot;MENDELEY_CITATION_v3_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&quot;},{&quot;citationID&quot;:&quot;MENDELEY_CITATION_56a3a9e3-ec5b-4a39-b31f-5b0d12314525&quot;,&quot;properties&quot;:{&quot;noteIndex&quot;:0},&quot;isEdited&quot;:false,&quot;manualOverride&quot;:{&quot;isManuallyOverridden&quot;:false,&quot;citeprocText&quot;:&quot;(Zhang et al., 2017)&quot;,&quot;manualOverrideText&quot;:&quot;&quot;},&quot;citationItems&quot;:[{&quot;id&quot;:&quot;1b856714-f5ea-376f-9fef-c8abe8957b5e&quot;,&quot;itemData&quot;:{&quot;type&quot;:&quot;article-journal&quot;,&quot;id&quot;:&quot;1b856714-f5ea-376f-9fef-c8abe8957b5e&quot;,&quot;title&quot;:&quot;Learning k for kNN Classification&quot;,&quot;author&quot;:[{&quot;family&quot;:&quot;Zhang&quot;,&quot;given&quot;:&quot;Shichao&quot;,&quot;parse-names&quot;:false,&quot;dropping-particle&quot;:&quot;&quot;,&quot;non-dropping-particle&quot;:&quot;&quot;},{&quot;family&quot;:&quot;Li&quot;,&quot;given&quot;:&quot;Xuelong&quot;,&quot;parse-names&quot;:false,&quot;dropping-particle&quot;:&quot;&quot;,&quot;non-dropping-particle&quot;:&quot;&quot;},{&quot;family&quot;:&quot;Zong&quot;,&quot;given&quot;:&quot;Ming&quot;,&quot;parse-names&quot;:false,&quot;dropping-particle&quot;:&quot;&quot;,&quot;non-dropping-particle&quot;:&quot;&quot;},{&quot;family&quot;:&quot;Zhu&quot;,&quot;given&quot;:&quot;Xiaofeng&quot;,&quot;parse-names&quot;:false,&quot;dropping-particle&quot;:&quot;&quot;,&quot;non-dropping-particle&quot;:&quot;&quot;},{&quot;family&quot;:&quot;Cheng&quot;,&quot;given&quot;:&quot;Debo&quot;,&quot;parse-names&quot;:false,&quot;dropping-particle&quot;:&quot;&quot;,&quot;non-dropping-particle&quot;:&quot;&quot;}],&quot;container-title&quot;:&quot;ACM Transactions on Intelligent Systems and Technology&quot;,&quot;container-title-short&quot;:&quot;ACM Trans Intell Syst Technol&quot;,&quot;DOI&quot;:&quot;10.1145/2990508&quot;,&quot;ISSN&quot;:&quot;21576912&quot;,&quot;issued&quot;:{&quot;date-parts&quot;:[[2017,1,1]]},&quot;abstract&quot;:&quot;The K Nearest Neighbor (kNN) method has widely been used in the applications of data mining andmachine learning due to its simple implementation and distinguished performance. However, setting all test data with the same κvalue in the previous kNN methods has been proven to make these methods impractical in real applications. This article proposes to learn a correlation matrix to reconstruct test data points by training data to assign different κ values to different test data points, referred to as the Correlation Matrix kNN (CM-kNN for short) classification. Specifically, the least-squares loss function is employed to minimize the reconstruction error to reconstruct each test data point by all training data points. Then, a graph Laplacian regularizer is advocated to preserve the local structure of the data in the reconstruction process. Moreover, an ℓ1-norm regularizer and an ℓ2,1-norm regularizer are applied to learn different κ values for different test data and to result in low sparsity to remove the redundant/noisy feature from the reconstruction process, respectively. Besides for classification tasks, the kNNmethods (including our proposed CM-kNN method) are further utilized to regression and missing data imputation.We conducted sets of experiments for illustrating the efficiency, and experimental results showed that the proposed method was more accurate and efficient than existing kNN methods in data-mining applications, such as classification, regression, and missing data imputation. Copyright is held by the owner/author(s). Publication rights licensed to ACM.&quot;,&quot;publisher&quot;:&quot;Association for Computing Machinery&quot;,&quot;issue&quot;:&quot;3&quot;,&quot;volume&quot;:&quot;8&quot;},&quot;isTemporary&quot;:false}],&quot;citationTag&quot;:&quot;MENDELEY_CITATION_v3_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&quot;},{&quot;citationID&quot;:&quot;MENDELEY_CITATION_ab284a29-2095-4c6c-9dde-a238c80fbff8&quot;,&quot;properties&quot;:{&quot;noteIndex&quot;:0},&quot;isEdited&quot;:false,&quot;manualOverride&quot;:{&quot;isManuallyOverridden&quot;:false,&quot;citeprocText&quot;:&quot;(Mateos-García et al., n.d.)&quot;,&quot;manualOverrideText&quot;:&quot;&quot;},&quot;citationItems&quot;:[{&quot;id&quot;:&quot;91f82ed3-9569-3b9c-9f7f-9ecd0a3f7cf9&quot;,&quot;itemData&quot;:{&quot;type&quot;:&quot;report&quot;,&quot;id&quot;:&quot;91f82ed3-9569-3b9c-9f7f-9ecd0a3f7cf9&quot;,&quot;title&quot;:&quot;An evolutionary voting for k-nearest neighbours&quot;,&quot;author&quot;:[{&quot;family&quot;:&quot;Mateos-García&quot;,&quot;given&quot;:&quot;Daniel&quot;,&quot;parse-names&quot;:false,&quot;dropping-particle&quot;:&quot;&quot;,&quot;non-dropping-particle&quot;:&quot;&quot;},{&quot;family&quot;:&quot;García-Gutiérrez&quot;,&quot;given&quot;:&quot;Jorge&quot;,&quot;parse-names&quot;:false,&quot;dropping-particle&quot;:&quot;&quot;,&quot;non-dropping-particle&quot;:&quot;&quot;},{&quot;family&quot;:&quot;Riquelme-Santos&quot;,&quot;given&quot;:&quot;José C&quot;,&quot;parse-names&quot;:false,&quot;dropping-particle&quot;:&quot;&quot;,&quot;non-dropping-particle&quot;:&quot;&quot;}],&quot;abstract&quot;:&quot;This work presents an evolutionary approach to modify the voting system of the k-nearest neighbours (kNN) rule we called EvoNN. Our approach results in a real-valued vector which provides the optimal relative contribution of the k-nearest neighbours. We compare two possible versions of our algorithm. One of them (EvoNN1) introduces a constraint on the resulted real-valued vector where the greater value is assigned to the nearest neighbour. The second version (EvoNN2) does not include any particular constraint on the order of the weights. We compare both versions with classical kNN and 4 other weighted variants of the kNN on 48 datasets of the UCI repository. Results show that EvoNN1 outperforms EvoNN2 and statistically obtains better results than the rest of the compared methods.&quot;,&quot;container-title-short&quot;:&quot;&quot;},&quot;isTemporary&quot;:false}],&quot;citationTag&quot;:&quot;MENDELEY_CITATION_v3_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&quot;}]"/>
-    <we:property name="MENDELEY_CITATIONS_STYLE" value="{&quot;id&quot;:&quot;https://www.zotero.org/styles/apa&quot;,&quot;title&quot;:&quot;American Psychological Association 7th edition&quot;,&quot;format&quot;:&quot;author-date&quot;,&quot;defaultLocale&quot;:null,&quot;isLocaleCodeValid&quot;:true}"/>
+    <we:property name="MENDELEY_CITATIONS" value="[{&quot;citationID&quot;:&quot;MENDELEY_CITATION_0a30bc50-12eb-4b9f-a423-f6b1cb67bb4f&quot;,&quot;properties&quot;:{&quot;noteIndex&quot;:0},&quot;isEdited&quot;:false,&quot;manualOverride&quot;:{&quot;isManuallyOverridden&quot;:false,&quot;citeprocText&quot;:&quot;[1]&quot;,&quot;manualOverrideText&quot;:&quot;&quot;},&quot;citationTag&quot;:&quot;MENDELEY_CITATION_v3_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&quot;,&quot;citationItems&quot;:[{&quot;id&quot;:&quot;61447b52-6175-3df5-8121-1a6a3965d5a9&quot;,&quot;itemData&quot;:{&quot;type&quot;:&quot;chapter&quot;,&quot;id&quot;:&quot;61447b52-6175-3df5-8121-1a6a3965d5a9&quot;,&quot;title&quot;:&quot;Supervised and unsupervised learning&quot;,&quot;author&quot;:[{&quot;family&quot;:&quot;Rajoub&quot;,&quot;given&quot;:&quot;Bashar&quot;,&quot;parse-names&quot;:false,&quot;dropping-particle&quot;:&quot;&quot;,&quot;non-dropping-particle&quot;:&quot;&quot;}],&quot;container-title&quot;:&quot;Biomedical Signal Processing and Artificial Intelligence in Healthcare&quot;,&quot;DOI&quot;:&quot;10.1016/B978-0-12-818946-7.00003-2&quot;,&quot;ISBN&quot;:&quot;9780128189467&quot;,&quot;issued&quot;:{&quot;date-parts&quot;:[[2020,1,1]]},&quot;page&quot;:&quot;51-89&quot;,&quot;abstract&quot;:&quot;Clinicians are constantly dealing with various information sources about our health, for example, ECG signals, brain activity, blood pressure, and oxygen saturation levels. However, due to the vast amount of data recorded and the limited resources, physicians tend to make treatment decisions based on isolated and short snapshots of a patient’s data. Machine learning offers automated analysis of heterogeneous measurement sources, helps detecting early warning signs of critical life-threatening events (e.g., heart attacks), improves clinical diagnostic accuracy, and helps clinicians make correct and timely medical interventions. This chapter introduces the reader to the basic principles of machine learning. First, we will start with definitions of supervised and unsupervised machine learning. Then, we will discuss a number of fundamental models for density estimation and classification such as maximum likelihood density estimation, kernel density estimation, Bayes classifiers, discriminant functions, logistic regression, and support vector machines. Finally the chapter is concluded with practical guidance for training and testing machine learning models.&quot;,&quot;publisher&quot;:&quot;Elsevier&quot;,&quot;container-title-short&quot;:&quot;&quot;},&quot;isTemporary&quot;:false}]},{&quot;citationID&quot;:&quot;MENDELEY_CITATION_36993a17-2a2f-4cb8-9596-f173ae93d88b&quot;,&quot;properties&quot;:{&quot;noteIndex&quot;:0},&quot;isEdited&quot;:false,&quot;manualOverride&quot;:{&quot;isManuallyOverridden&quot;:false,&quot;citeprocText&quot;:&quot;[2]&quot;,&quot;manualOverrideText&quot;:&quot;&quot;},&quot;citationTag&quot;:&quot;MENDELEY_CITATION_v3_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&quot;,&quot;citationItems&quot;:[{&quot;id&quot;:&quot;bc0ab14f-babb-3ed0-9269-d278628daba8&quot;,&quot;itemData&quot;:{&quot;type&quot;:&quot;article-journal&quot;,&quot;id&quot;:&quot;bc0ab14f-babb-3ed0-9269-d278628daba8&quot;,&quot;title&quot;:&quot;Classification Techniques in Machine Learning: Applications and Issues&quot;,&quot;author&quot;:[{&quot;family&quot;:&quot;Soofi&quot;,&quot;given&quot;:&quot;Aized Amin&quot;,&quot;parse-names&quot;:false,&quot;dropping-particle&quot;:&quot;&quot;,&quot;non-dropping-particle&quot;:&quot;&quot;},{&quot;family&quot;:&quot;Awan&quot;,&quot;given&quot;:&quot;Arshad&quot;,&quot;parse-names&quot;:false,&quot;dropping-particle&quot;:&quot;&quot;,&quot;non-dropping-particle&quot;:&quot;&quot;}],&quot;container-title&quot;:&quot;Journal of Basic &amp; Applied Sciences&quot;,&quot;ISSN&quot;:&quot;1814-8085&quot;,&quot;issued&quot;:{&quot;date-parts&quot;:[[2017]]},&quot;page&quot;:&quot;459-465&quot;,&quot;abstract&quot;:&quot;Classification is a data mining (machine learning) technique used to predict group membership for data instances. There are several classification techniques that can be used for classification purpose. In this paper, we present the basic classification techniques. Later we discuss some major types of classification method including Bayesian networks, decision tree induction, k-nearest neighbor classifier and Support Vector Machines (SVM) with their strengths, weaknesses, potential applications and issues with their available solution. The goal of this study is to provide a comprehensive review of different classification techniques in machine learning. This work will be helpful for both academia and new comers in the field of machine learning to further strengthen the basis of classification methods.&quot;,&quot;volume&quot;:&quot;13&quot;,&quot;container-title-short&quot;:&quot;&quot;},&quot;isTemporary&quot;:false}]},{&quot;citationID&quot;:&quot;MENDELEY_CITATION_bbbadcb6-2b52-48b5-825d-d2305c00346e&quot;,&quot;properties&quot;:{&quot;noteIndex&quot;:0},&quot;isEdited&quot;:false,&quot;manualOverride&quot;:{&quot;isManuallyOverridden&quot;:false,&quot;citeprocText&quot;:&quot;[3]&quot;,&quot;manualOverrideText&quot;:&quot;&quot;},&quot;citationTag&quot;:&quot;MENDELEY_CITATION_v3_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&quot;,&quot;citationItems&quot;:[{&quot;id&quot;:&quot;7da3149d-b24e-3bfe-83e8-0a44056fd3df&quot;,&quot;itemData&quot;:{&quot;type&quot;:&quot;article-journal&quot;,&quot;id&quot;:&quot;7da3149d-b24e-3bfe-83e8-0a44056fd3df&quot;,&quot;title&quot;:&quot;A Review on Linear Regression Comprehensive in Machine Learning&quot;,&quot;author&quot;:[{&quot;family&quot;:&quot;Maulud&quot;,&quot;given&quot;:&quot;Dastan&quot;,&quot;parse-names&quot;:false,&quot;dropping-particle&quot;:&quot;&quot;,&quot;non-dropping-particle&quot;:&quot;&quot;},{&quot;family&quot;:&quot;Abdulazeez&quot;,&quot;given&quot;:&quot;Adnan M.&quot;,&quot;parse-names&quot;:false,&quot;dropping-particle&quot;:&quot;&quot;,&quot;non-dropping-particle&quot;:&quot;&quot;}],&quot;container-title&quot;:&quot;Journal of Applied Science and Technology Trends&quot;,&quot;DOI&quot;:&quot;10.38094/jastt1457&quot;,&quot;issued&quot;:{&quot;date-parts&quot;:[[2020,12,31]]},&quot;page&quot;:&quot;140-147&quot;,&quot;abstract&quot;:&quot;Perhaps one of the most common and comprehensive statistical and machine learning algorithms are linear regression. Linear regression is used to find a linear relationship between one or more predictors. The linear regression has two types: simple regression and multiple regression (MLR). This paper discusses various works by different researchers on linear regression and polynomial regression and compares their performance using the best approach to optimize prediction and precision. Almost all of the articles analyzed in this review is focused on datasets; in order to determine a model's efficiency, it must be correlated with the actual values obtained for the explanatory variables.&quot;,&quot;publisher&quot;:&quot;Interdisciplinary Publishing Academia&quot;,&quot;issue&quot;:&quot;4&quot;,&quot;volume&quot;:&quot;1&quot;,&quot;container-title-short&quot;:&quot;&quot;},&quot;isTemporary&quot;:false}]},{&quot;citationID&quot;:&quot;MENDELEY_CITATION_c60948f6-03a6-4acc-9396-8f6e03895abc&quot;,&quot;properties&quot;:{&quot;noteIndex&quot;:0},&quot;isEdited&quot;:false,&quot;manualOverride&quot;:{&quot;isManuallyOverridden&quot;:false,&quot;citeprocText&quot;:&quot;[4]&quot;,&quot;manualOverrideText&quot;:&quot;&quot;},&quot;citationTag&quot;:&quot;MENDELEY_CITATION_v3_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&quot;,&quot;citationItems&quot;:[{&quot;id&quot;:&quot;edcc30f5-cb40-3083-9d64-c56410c7e039&quot;,&quot;itemData&quot;:{&quot;type&quot;:&quot;report&quot;,&quot;id&quot;:&quot;edcc30f5-cb40-3083-9d64-c56410c7e039&quot;,&quot;title&quot;:&quot;Building a K-Nearest Neighbor Classifier for Text Categorization&quot;,&quot;author&quot;:[{&quot;family&quot;:&quot;Nikhath&quot;,&quot;given&quot;:&quot;A Kousar&quot;,&quot;parse-names&quot;:false,&quot;dropping-particle&quot;:&quot;&quot;,&quot;non-dropping-particle&quot;:&quot;&quot;},{&quot;family&quot;:&quot;Subrahmanyam&quot;,&quot;given&quot;:&quot;K&quot;,&quot;parse-names&quot;:false,&quot;dropping-particle&quot;:&quot;&quot;,&quot;non-dropping-particle&quot;:&quot;&quot;},{&quot;family&quot;:&quot;Vasavi&quot;,&quot;given&quot;:&quot;R&quot;,&quot;parse-names&quot;:false,&quot;dropping-particle&quot;:&quot;&quot;,&quot;non-dropping-particle&quot;:&quot;&quot;}],&quot;URL&quot;:&quot;www.ijcsit.com&quot;,&quot;abstract&quot;:&quot;Text categorization is a process of assigning various input texts (or documents) to one or more target categories based on its contents. This paper introduces an email classification application of text categorization, using k-Nearest Neighbor (k-NN) classification[1]. In this work text categorization involves two processes: training process and classification process. First, The training processes use a previously categorized set of documents to train the system to understand what each category looks like[1].Second,the classifier uses the training 'model' to classify new incoming documents.The k-Nearest Neighbor classification method makes use of training documents, which have known categories, and finds the closest neighbors of the new sample document among all[2]. These neighbors enable to find the new document's category. The Euclideandistance has been used as a similarity function for measuring the difference or similarity between two instances[3].&quot;,&quot;container-title-short&quot;:&quot;&quot;},&quot;isTemporary&quot;:false}]},{&quot;citationID&quot;:&quot;MENDELEY_CITATION_9bc2d7f7-e7eb-4b57-8315-1a1f65fc10aa&quot;,&quot;properties&quot;:{&quot;noteIndex&quot;:0},&quot;isEdited&quot;:false,&quot;manualOverride&quot;:{&quot;isManuallyOverridden&quot;:false,&quot;citeprocText&quot;:&quot;[5]&quot;,&quot;manualOverrideText&quot;:&quot;&quot;},&quot;citationTag&quot;:&quot;MENDELEY_CITATION_v3_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&quot;,&quot;citationItems&quot;:[{&quot;id&quot;:&quot;f5b72dac-4aa7-361f-bd5a-4bd16d4c4f2d&quot;,&quot;itemData&quot;:{&quot;type&quot;:&quot;article-journal&quot;,&quot;id&quot;:&quot;f5b72dac-4aa7-361f-bd5a-4bd16d4c4f2d&quot;,&quot;title&quot;:&quot;Cluster-based oversampling with area extraction from representative points for class imbalance learning&quot;,&quot;author&quot;:[{&quot;family&quot;:&quot;Farou&quot;,&quot;given&quot;:&quot;Zakarya&quot;,&quot;parse-names&quot;:false,&quot;dropping-particle&quot;:&quot;&quot;,&quot;non-dropping-particle&quot;:&quot;&quot;},{&quot;family&quot;:&quot;Wang&quot;,&quot;given&quot;:&quot;Yizhi&quot;,&quot;parse-names&quot;:false,&quot;dropping-particle&quot;:&quot;&quot;,&quot;non-dropping-particle&quot;:&quot;&quot;},{&quot;family&quot;:&quot;Horváth&quot;,&quot;given&quot;:&quot;Tomáš&quot;,&quot;parse-names&quot;:false,&quot;dropping-particle&quot;:&quot;&quot;,&quot;non-dropping-particle&quot;:&quot;&quot;}],&quot;container-title&quot;:&quot;Intelligent Systems with Applications&quot;,&quot;DOI&quot;:&quot;10.1016/j.iswa.2024.200357&quot;,&quot;ISSN&quot;:&quot;26673053&quot;,&quot;URL&quot;:&quot;https://linkinghub.elsevier.com/retrieve/pii/S2667305324000334&quot;,&quot;issued&quot;:{&quot;date-parts&quot;:[[2024,6]]},&quot;page&quot;:&quot;200357&quot;,&quot;volume&quot;:&quot;22&quot;,&quot;container-title-short&quot;:&quot;&quot;},&quot;isTemporary&quot;:false}]},{&quot;citationID&quot;:&quot;MENDELEY_CITATION_8e613a27-4c84-40ab-80e1-c6f8e8e0175d&quot;,&quot;properties&quot;:{&quot;noteIndex&quot;:0},&quot;isEdited&quot;:false,&quot;manualOverride&quot;:{&quot;isManuallyOverridden&quot;:false,&quot;citeprocText&quot;:&quot;[6]&quot;,&quot;manualOverrideText&quot;:&quot;&quot;},&quot;citationItems&quot;:[{&quot;id&quot;:&quot;6c1b3dfc-3a68-3ba9-9728-aa239d1c1fab&quot;,&quot;itemData&quot;:{&quot;type&quot;:&quot;report&quot;,&quot;id&quot;:&quot;6c1b3dfc-3a68-3ba9-9728-aa239d1c1fab&quot;,&quot;title&quot;:&quot;STAT 479: Machine Learning Lecture Notes&quot;,&quot;author&quot;:[{&quot;family&quot;:&quot;Raschka&quot;,&quot;given&quot;:&quot;Sebastian&quot;,&quot;parse-names&quot;:false,&quot;dropping-particle&quot;:&quot;&quot;,&quot;non-dropping-particle&quot;:&quot;&quot;}],&quot;URL&quot;:&quot;http://stat.wisc.edu/∼sraschka/teaching/stat479-fs2018/&quot;,&quot;issued&quot;:{&quot;date-parts&quot;:[[2018]]},&quot;container-title-short&quot;:&quot;&quot;},&quot;isTemporary&quot;:false}],&quot;citationTag&quot;:&quot;MENDELEY_CITATION_v3_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&quot;},{&quot;citationID&quot;:&quot;MENDELEY_CITATION_06a46df7-d563-42b2-8b19-3df3faec3fdc&quot;,&quot;properties&quot;:{&quot;noteIndex&quot;:0},&quot;isEdited&quot;:false,&quot;manualOverride&quot;:{&quot;isManuallyOverridden&quot;:false,&quot;citeprocText&quot;:&quot;[7]&quot;,&quot;manualOverrideText&quot;:&quot;&quot;},&quot;citationItems&quot;:[{&quot;id&quot;:&quot;b83ab8b3-3c1b-3b79-a62d-6e7a969192f1&quot;,&quot;itemData&quot;:{&quot;type&quot;:&quot;article-journal&quot;,&quot;id&quot;:&quot;b83ab8b3-3c1b-3b79-a62d-6e7a969192f1&quot;,&quot;title&quot;:&quot;KNN Classification With One-Step Computation&quot;,&quot;author&quot;:[{&quot;family&quot;:&quot;Zhang&quot;,&quot;given&quot;:&quot;Shichao&quot;,&quot;parse-names&quot;:false,&quot;dropping-particle&quot;:&quot;&quot;,&quot;non-dropping-particle&quot;:&quot;&quot;},{&quot;family&quot;:&quot;Li&quot;,&quot;given&quot;:&quot;Jiaye&quot;,&quot;parse-names&quot;:false,&quot;dropping-particle&quot;:&quot;&quot;,&quot;non-dropping-particle&quot;:&quot;&quot;}],&quot;container-title&quot;:&quot;IEEE Transactions on Knowledge and Data Engineering&quot;,&quot;container-title-short&quot;:&quot;IEEE Trans Knowl Data Eng&quot;,&quot;DOI&quot;:&quot;10.1109/TKDE.2021.3119140&quot;,&quot;ISSN&quot;:&quot;15582191&quot;,&quot;issued&quot;:{&quot;date-parts&quot;:[[2023,3,1]]},&quot;page&quot;:&quot;2711-2723&quot;,&quot;abstract&quot;:&quot;KNN classification is an improvisational learning mode, in which they are carried out only when a test data is predicted that set a suitable K value and search the K nearest neighbors from the whole training sample space, referred them to the lazy part of KNN classification. This lazy part has been the bottleneck problem of applying KNN classification due to the complete search of K nearest neighbors. In this paper, a one-step computation is proposed to replace the lazy part of KNN classification. The one-step computation actually transforms the lazy part to a matrix computation as follows. Given a test data, training samples are first applied to fit the test data with the least squares loss function. And then, a relationship matrix is generated by weighting all training samples according to their influence on the test data. Finally, a group lasso is employed to perform sparse learning of the relationship matrix. In this way, setting K value and searching K nearest neighbors are both integrated to a unified computation. In addition, a new classification rule is proposed for improving the performance of one-step KNN classification. The proposed approach is experimentally evaluated, and demonstrated that the one-step KNN classification is efficient and promising.&quot;,&quot;publisher&quot;:&quot;IEEE Computer Society&quot;,&quot;issue&quot;:&quot;3&quot;,&quot;volume&quot;:&quot;35&quot;},&quot;isTemporary&quot;:false}],&quot;citationTag&quot;:&quot;MENDELEY_CITATION_v3_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&quot;},{&quot;citationID&quot;:&quot;MENDELEY_CITATION_659368b5-94c7-4114-8f0d-afadda8fe872&quot;,&quot;properties&quot;:{&quot;noteIndex&quot;:0},&quot;isEdited&quot;:false,&quot;manualOverride&quot;:{&quot;isManuallyOverridden&quot;:false,&quot;citeprocText&quot;:&quot;[8]&quot;,&quot;manualOverrideText&quot;:&quot;&quot;},&quot;citationItems&quot;:[{&quot;id&quot;:&quot;8f8417af-1d45-32f6-8dd0-7f6f66dc69ce&quot;,&quot;itemData&quot;:{&quot;type&quot;:&quot;article-journal&quot;,&quot;id&quot;:&quot;8f8417af-1d45-32f6-8dd0-7f6f66dc69ce&quot;,&quot;title&quot;:&quot;An adaptive k-nearest neighbor algorithm&quot;,&quot;author&quot;:[{&quot;family&quot;:&quot;Sun&quot;,&quot;given&quot;:&quot;Shiliang&quot;,&quot;parse-names&quot;:false,&quot;dropping-particle&quot;:&quot;&quot;,&quot;non-dropping-particle&quot;:&quot;&quot;},{&quot;family&quot;:&quot;Huang&quot;,&quot;given&quot;:&quot;Rongqing&quot;,&quot;parse-names&quot;:false,&quot;dropping-particle&quot;:&quot;&quot;,&quot;non-dropping-particle&quot;:&quot;&quot;}],&quot;container-title&quot;:&quot;Proceedings - 2010 7th International Conference on Fuzzy Systems and Knowledge Discovery, FSKD 2010&quot;,&quot;accessed&quot;:{&quot;date-parts&quot;:[[2024,3,20]]},&quot;DOI&quot;:&quot;10.1109/FSKD.2010.5569740&quot;,&quot;ISBN&quot;:&quot;9781424459346&quot;,&quot;issued&quot;:{&quot;date-parts&quot;:[[2010]]},&quot;page&quot;:&quot;91-94&quot;,&quot;abstract&quot;:&quot;An adaptive k-nearest neighbor algorithm (AdaNN) is brought forward in this paper to overcome the limitation of the traditional k-nearest neighbor algorithm (kNN) which usually identifies the same number of nearest neighbors for each test example. It is known that the value of k has crucial influence on the performance of the kNN algorithm, and our improved kNN algorithm focuses on finding out the suitable k for each test example. The proposed algorithm finds out the optimal k, the number of the fewest nearest neighbors that every training example can use to get its correct class label. For classifying each test example using the kNN algorithm, we set k to be the same as the optimal k of its nearest neighbor in the training set. The performance of the proposed algorithm is tested on several data sets. Experimental results indicate that our algorithm performs better than the traditional kNN algorithm. ©2010 IEEE.&quot;,&quot;volume&quot;:&quot;1&quot;,&quot;container-title-short&quot;:&quot;&quot;},&quot;isTemporary&quot;:false}],&quot;citationTag&quot;:&quot;MENDELEY_CITATION_v3_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&quot;},{&quot;citationID&quot;:&quot;MENDELEY_CITATION_ddb199a0-71c0-4aa5-bf3a-cca3b970d275&quot;,&quot;properties&quot;:{&quot;noteIndex&quot;:0},&quot;isEdited&quot;:false,&quot;manualOverride&quot;:{&quot;isManuallyOverridden&quot;:false,&quot;citeprocText&quot;:&quot;[9]&quot;,&quot;manualOverrideText&quot;:&quot;&quot;},&quot;citationItems&quot;:[{&quot;id&quot;:&quot;d78d9631-c4cf-329e-bbab-636ab527428c&quot;,&quot;itemData&quot;:{&quot;type&quot;:&quot;article-journal&quot;,&quot;id&quot;:&quot;d78d9631-c4cf-329e-bbab-636ab527428c&quot;,&quot;title&quot;:&quot;An improved weighted knn algorithm for imbalanced data classification&quot;,&quot;author&quot;:[{&quot;family&quot;:&quot;Liu&quot;,&quot;given&quot;:&quot;Shenglan&quot;,&quot;parse-names&quot;:false,&quot;dropping-particle&quot;:&quot;&quot;,&quot;non-dropping-particle&quot;:&quot;&quot;},{&quot;family&quot;:&quot;Zhu&quot;,&quot;given&quot;:&quot;Ping&quot;,&quot;parse-names&quot;:false,&quot;dropping-particle&quot;:&quot;&quot;,&quot;non-dropping-particle&quot;:&quot;&quot;},{&quot;family&quot;:&quot;Qin&quot;,&quot;given&quot;:&quot;Sujuan&quot;,&quot;parse-names&quot;:false,&quot;dropping-particle&quot;:&quot;&quot;,&quot;non-dropping-particle&quot;:&quot;&quot;}],&quot;container-title&quot;:&quot;2018 IEEE 4th International Conference on Computer and Communications, ICCC 2018&quot;,&quot;accessed&quot;:{&quot;date-parts&quot;:[[2024,3,20]]},&quot;DOI&quot;:&quot;10.1109/COMPCOMM.2018.8780580&quot;,&quot;ISBN&quot;:&quot;9781538683392&quot;,&quot;issued&quot;:{&quot;date-parts&quot;:[[2018,12,1]]},&quot;page&quot;:&quot;1814-1819&quot;,&quot;abstract&quot;:&quot;The k-nearest neighbor (KNN) is a widely used classification algorithm in data mining. One of the problems faced by the KNN approach is how to determine the appropriate value of k. The common value of k is usually not optimal for all instances, especially when there is a large difference between instances. In this paper, we take a proposed training method (PTM) to select the corresponding optimal local k value for every instance according to the distribution characteristics, and apply it to class-imbalanced data sets. Then, considering the difference in impact due to distance between the instance and its neighbors, we assign different weights to its neighbors which is called weighted k-nearest neighbor (WKNN), and classify the test instance by weighted voting. The new proposed PTM-WKNN method combines the advantages of past methods, and aims at improving the classification performance of imbalanced data. In addition, we do an experiment on the class-imbalanced data sets from the University of California at Irvine (UCI) machine learning repository, and obtain the values of Recall, G-mean and F-score as evaluations. The experiment results show that the proposed method has a better performance in class-imbalanced data sets.&quot;,&quot;publisher&quot;:&quot;Institute of Electrical and Electronics Engineers Inc.&quot;,&quot;container-title-short&quot;:&quot;&quot;},&quot;isTemporary&quot;:false}],&quot;citationTag&quot;:&quot;MENDELEY_CITATION_v3_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&quot;},{&quot;citationID&quot;:&quot;MENDELEY_CITATION_3e4a0e86-73c1-4160-8aa4-6a70998aada6&quot;,&quot;properties&quot;:{&quot;noteIndex&quot;:0},&quot;isEdited&quot;:false,&quot;manualOverride&quot;:{&quot;isManuallyOverridden&quot;:false,&quot;citeprocText&quot;:&quot;[10]&quot;,&quot;manualOverrideText&quot;:&quot;&quot;},&quot;citationItems&quot;:[{&quot;id&quot;:&quot;a5d1175a-f4e9-327d-b564-91f2253d6a8b&quot;,&quot;itemData&quot;:{&quot;type&quot;:&quot;book&quot;,&quot;id&quot;:&quot;a5d1175a-f4e9-327d-b564-91f2253d6a8b&quot;,&quot;title&quot;:&quot;International Conference on Recent Trends in Information Technology : ICRTIT 2011, June 03-05, 2011&quot;,&quot;author&quot;:[{&quot;family&quot;:&quot;Anna University. Department of Information Technology.&quot;,&quot;given&quot;:&quot;&quot;,&quot;parse-names&quot;:false,&quot;dropping-particle&quot;:&quot;&quot;,&quot;non-dropping-particle&quot;:&quot;&quot;},{&quot;family&quot;:&quot;Institute of Electrical and Electronics Engineers. Madras Section.&quot;,&quot;given&quot;:&quot;&quot;,&quot;parse-names&quot;:false,&quot;dropping-particle&quot;:&quot;&quot;,&quot;non-dropping-particle&quot;:&quot;&quot;}],&quot;ISBN&quot;:&quot;9781457705908&quot;,&quot;issued&quot;:{&quot;date-parts&quot;:[[2011]]},&quot;publisher&quot;:&quot;IEEE&quot;,&quot;container-title-short&quot;:&quot;&quot;},&quot;isTemporary&quot;:false}],&quot;citationTag&quot;:&quot;MENDELEY_CITATION_v3_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&quot;},{&quot;citationID&quot;:&quot;MENDELEY_CITATION_1e495046-c60d-4852-9382-2b1a12aafb43&quot;,&quot;properties&quot;:{&quot;noteIndex&quot;:0},&quot;isEdited&quot;:false,&quot;manualOverride&quot;:{&quot;isManuallyOverridden&quot;:false,&quot;citeprocText&quot;:&quot;[11]&quot;,&quot;manualOverrideText&quot;:&quot;&quot;},&quot;citationItems&quot;:[{&quot;id&quot;:&quot;bc1067a5-f236-38dc-87b9-e47ddbfe2b21&quot;,&quot;itemData&quot;:{&quot;type&quot;:&quot;paper-conference&quot;,&quot;id&quot;:&quot;bc1067a5-f236-38dc-87b9-e47ddbfe2b21&quot;,&quot;title&quot;:&quot;An Empirical Study of Distance Metrics for k-Nearest Neighbor Algorithm&quot;,&quot;author&quot;:[{&quot;family&quot;:&quot;Chomboon&quot;,&quot;given&quot;:&quot;Kittipong&quot;,&quot;parse-names&quot;:false,&quot;dropping-particle&quot;:&quot;&quot;,&quot;non-dropping-particle&quot;:&quot;&quot;},{&quot;family&quot;:&quot;Chujai&quot;,&quot;given&quot;:&quot;Pasapichi&quot;,&quot;parse-names&quot;:false,&quot;dropping-particle&quot;:&quot;&quot;,&quot;non-dropping-particle&quot;:&quot;&quot;},{&quot;family&quot;:&quot;Teerarassammee&quot;,&quot;given&quot;:&quot;Pongsakorn&quot;,&quot;parse-names&quot;:false,&quot;dropping-particle&quot;:&quot;&quot;,&quot;non-dropping-particle&quot;:&quot;&quot;},{&quot;family&quot;:&quot;Kerdprasop&quot;,&quot;given&quot;:&quot;Kittisak&quot;,&quot;parse-names&quot;:false,&quot;dropping-particle&quot;:&quot;&quot;,&quot;non-dropping-particle&quot;:&quot;&quot;},{&quot;family&quot;:&quot;Kerdprasop&quot;,&quot;given&quot;:&quot;Nittaya&quot;,&quot;parse-names&quot;:false,&quot;dropping-particle&quot;:&quot;&quot;,&quot;non-dropping-particle&quot;:&quot;&quot;}],&quot;DOI&quot;:&quot;10.12792/iciae2015.051&quot;,&quot;issued&quot;:{&quot;date-parts&quot;:[[2015]]},&quot;page&quot;:&quot;280-285&quot;,&quot;abstract&quot;:&quot;This research aims at studying the performance of k-nearest neighbor classification when applying different distance measurements. In this work, we comparatively study 11 distance metrics including Euclidean, Standardized Euclidean, Mahalanobis, City block, Minkowski, Chebychev, Cosine, Correlation, Hamming, Jaccard, and Spearman. A series of experimentations has been performed on eight synthetic datasets with various kinds of distribution. The distance computations that provide highly accurate prediction consist of City block, Chebychev, Euclidean, Mahalanobis, Minkowski, and Standardize Euclidean techniques.&quot;,&quot;publisher&quot;:&quot;Institute of Industrial Applications Engineers&quot;,&quot;container-title-short&quot;:&quot;&quot;},&quot;isTemporary&quot;:false}],&quot;citationTag&quot;:&quot;MENDELEY_CITATION_v3_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&quot;},{&quot;citationID&quot;:&quot;MENDELEY_CITATION_4cf2fe93-d109-4e9a-ba29-07773a51e7e2&quot;,&quot;properties&quot;:{&quot;noteIndex&quot;:0},&quot;isEdited&quot;:false,&quot;manualOverride&quot;:{&quot;citeprocText&quot;:&quot;[12]&quot;,&quot;isManuallyOverridden&quot;:false,&quot;manualOverrideText&quot;:&quot;&quot;},&quot;citationItems&quot;:[{&quot;id&quot;:&quot;c1b2fb56-08e7-5a9a-b09e-b717575728cd&quot;,&quot;itemData&quot;:{&quot;author&quot;:[{&quot;dropping-particle&quot;:&quot;&quot;,&quot;family&quot;:&quot;Boelens&quot;,&quot;given&quot;:&quot;Arnout M P&quot;,&quot;non-dropping-particle&quot;:&quot;&quot;,&quot;parse-names&quot;:false,&quot;suffix&quot;:&quot;&quot;},{&quot;dropping-particle&quot;:&quot;&quot;,&quot;family&quot;:&quot;Tchelepi&quot;,&quot;given&quot;:&quot;Hamdi A&quot;,&quot;non-dropping-particle&quot;:&quot;&quot;,&quot;parse-names&quot;:false,&quot;suffix&quot;:&quot;&quot;}],&quot;container-title&quot;:&quot;arXiv preprint arXiv:2004.01344&quot;,&quot;id&quot;:&quot;c1b2fb56-08e7-5a9a-b09e-b717575728cd&quot;,&quot;issued&quot;:{&quot;date-parts&quot;:[[&quot;2020&quot;]]},&quot;title&quot;:&quot;Minkowski functionals for phase behavior under confinement&quot;,&quot;type&quot;:&quot;article-journal&quot;,&quot;container-title-short&quot;:&quot;&quot;},&quot;uris&quot;:[&quot;http://www.mendeley.com/documents/?uuid=8859fc7d-a9bf-44dd-95df-3bf01f987a75&quot;],&quot;isTemporary&quot;:false,&quot;legacyDesktopId&quot;:&quot;8859fc7d-a9bf-44dd-95df-3bf01f987a75&quot;}],&quot;citationTag&quot;:&quot;MENDELEY_CITATION_v3_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&quot;},{&quot;citationID&quot;:&quot;MENDELEY_CITATION_449ea20b-1a2b-47da-bcf9-0c758e757699&quot;,&quot;properties&quot;:{&quot;noteIndex&quot;:0},&quot;isEdited&quot;:false,&quot;manualOverride&quot;:{&quot;citeprocText&quot;:&quot;[13]&quot;,&quot;isManuallyOverridden&quot;:false,&quot;manualOverrideText&quot;:&quot;&quot;},&quot;citationItems&quot;:[{&quot;id&quot;:&quot;f7b3ac65-9962-5162-8394-d9641b86fce1&quot;,&quot;itemData&quot;:{&quot;ISSN&quot;:&quot;1063-6706&quot;,&quot;author&quot;:[{&quot;dropping-particle&quot;:&quot;&quot;,&quot;family&quot;:&quot;Zeng&quot;,&quot;given&quot;:&quot;Shan&quot;,&quot;non-dropping-particle&quot;:&quot;&quot;,&quot;parse-names&quot;:false,&quot;suffix&quot;:&quot;&quot;},{&quot;dropping-particle&quot;:&quot;&quot;,&quot;family&quot;:&quot;Wang&quot;,&quot;given&quot;:&quot;Xiuying&quot;,&quot;non-dropping-particle&quot;:&quot;&quot;,&quot;parse-names&quot;:false,&quot;suffix&quot;:&quot;&quot;},{&quot;dropping-particle&quot;:&quot;&quot;,&quot;family&quot;:&quot;Duan&quot;,&quot;given&quot;:&quot;Xiangjun&quot;,&quot;non-dropping-particle&quot;:&quot;&quot;,&quot;parse-names&quot;:false,&quot;suffix&quot;:&quot;&quot;},{&quot;dropping-particle&quot;:&quot;&quot;,&quot;family&quot;:&quot;Zeng&quot;,&quot;given&quot;:&quot;Sen&quot;,&quot;non-dropping-particle&quot;:&quot;&quot;,&quot;parse-names&quot;:false,&quot;suffix&quot;:&quot;&quot;},{&quot;dropping-particle&quot;:&quot;&quot;,&quot;family&quot;:&quot;Xiao&quot;,&quot;given&quot;:&quot;Zuyin&quot;,&quot;non-dropping-particle&quot;:&quot;&quot;,&quot;parse-names&quot;:false,&quot;suffix&quot;:&quot;&quot;},{&quot;dropping-particle&quot;:&quot;&quot;,&quot;family&quot;:&quot;Feng&quot;,&quot;given&quot;:&quot;David&quot;,&quot;non-dropping-particle&quot;:&quot;&quot;,&quot;parse-names&quot;:false,&quot;suffix&quot;:&quot;&quot;}],&quot;container-title&quot;:&quot;IEEE Transactions on Fuzzy Systems&quot;,&quot;id&quot;:&quot;f7b3ac65-9962-5162-8394-d9641b86fce1&quot;,&quot;issued&quot;:{&quot;date-parts&quot;:[[&quot;2020&quot;]]},&quot;publisher&quot;:&quot;IEEE&quot;,&quot;title&quot;:&quot;Kernelized Mahalanobis Distance for Fuzzy Clustering&quot;,&quot;type&quot;:&quot;article-journal&quot;,&quot;container-title-short&quot;:&quot;&quot;},&quot;uris&quot;:[&quot;http://www.mendeley.com/documents/?uuid=004b6246-87cb-4155-b477-6ca70959864a&quot;],&quot;isTemporary&quot;:false,&quot;legacyDesktopId&quot;:&quot;004b6246-87cb-4155-b477-6ca70959864a&quot;}],&quot;citationTag&quot;:&quot;MENDELEY_CITATION_v3_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&quot;},{&quot;citationID&quot;:&quot;MENDELEY_CITATION_36757e3f-1480-4999-82a1-0ae4ca25a0f5&quot;,&quot;properties&quot;:{&quot;noteIndex&quot;:0},&quot;isEdited&quot;:false,&quot;manualOverride&quot;:{&quot;citeprocText&quot;:&quot;[14]&quot;,&quot;isManuallyOverridden&quot;:false,&quot;manualOverrideText&quot;:&quot;&quot;},&quot;citationItems&quot;:[{&quot;id&quot;:&quot;89c6cfd4-293b-5788-b5c1-51bd83f948aa&quot;,&quot;itemData&quot;:{&quot;ISBN&quot;:&quot;1538681137&quot;,&quot;author&quot;:[{&quot;dropping-particle&quot;:&quot;&quot;,&quot;family&quot;:&quot;Taunk&quot;,&quot;given&quot;:&quot;Kashvi&quot;,&quot;non-dropping-particle&quot;:&quot;&quot;,&quot;parse-names&quot;:false,&quot;suffix&quot;:&quot;&quot;},{&quot;dropping-particle&quot;:&quot;&quot;,&quot;family&quot;:&quot;De&quot;,&quot;given&quot;:&quot;Sanjukta&quot;,&quot;non-dropping-particle&quot;:&quot;&quot;,&quot;parse-names&quot;:false,&quot;suffix&quot;:&quot;&quot;},{&quot;dropping-particle&quot;:&quot;&quot;,&quot;family&quot;:&quot;Verma&quot;,&quot;given&quot;:&quot;Srishti&quot;,&quot;non-dropping-particle&quot;:&quot;&quot;,&quot;parse-names&quot;:false,&quot;suffix&quot;:&quot;&quot;},{&quot;dropping-particle&quot;:&quot;&quot;,&quot;family&quot;:&quot;Swetapadma&quot;,&quot;given&quot;:&quot;Aleena&quot;,&quot;non-dropping-particle&quot;:&quot;&quot;,&quot;parse-names&quot;:false,&quot;suffix&quot;:&quot;&quot;}],&quot;container-title&quot;:&quot;2019 International Conference on Intelligent Computing and Control Systems (ICCS)&quot;,&quot;id&quot;:&quot;89c6cfd4-293b-5788-b5c1-51bd83f948aa&quot;,&quot;issued&quot;:{&quot;date-parts&quot;:[[&quot;2019&quot;]]},&quot;page&quot;:&quot;1255-1260&quot;,&quot;publisher&quot;:&quot;IEEE&quot;,&quot;title&quot;:&quot;A Brief Review of Nearest Neighbor Algorithm for Learning and Classification&quot;,&quot;type&quot;:&quot;paper-conference&quot;,&quot;container-title-short&quot;:&quot;&quot;},&quot;uris&quot;:[&quot;http://www.mendeley.com/documents/?uuid=a5c0992d-bdbd-49a7-bf99-b5bdba6a51e1&quot;],&quot;isTemporary&quot;:false,&quot;legacyDesktopId&quot;:&quot;a5c0992d-bdbd-49a7-bf99-b5bdba6a51e1&quot;}],&quot;citationTag&quot;:&quot;MENDELEY_CITATION_v3_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&quot;},{&quot;citationID&quot;:&quot;MENDELEY_CITATION_4789e4fc-68e5-4f9e-9e1d-d44ac9f4090d&quot;,&quot;properties&quot;:{&quot;noteIndex&quot;:0},&quot;isEdited&quot;:false,&quot;manualOverride&quot;:{&quot;citeprocText&quot;:&quot;[15]&quot;,&quot;isManuallyOverridden&quot;:false,&quot;manualOverrideText&quot;:&quot;&quot;},&quot;citationItems&quot;:[{&quot;id&quot;:&quot;fdfd127b-1f8f-57fc-943b-5437d2ea20b8&quot;,&quot;itemData&quot;:{&quot;ISSN&quot;:&quot;0125-8281&quot;,&quot;author&quot;:[{&quot;dropping-particle&quot;:&quot;&quot;,&quot;family&quot;:&quot;Jaiyen&quot;,&quot;given&quot;:&quot;Saichon&quot;,&quot;non-dropping-particle&quot;:&quot;&quot;,&quot;parse-names&quot;:false,&quot;suffix&quot;:&quot;&quot;},{&quot;dropping-particle&quot;:&quot;&quot;,&quot;family&quot;:&quot;Sornsuwit&quot;,&quot;given&quot;:&quot;Ployphan&quot;,&quot;non-dropping-particle&quot;:&quot;&quot;,&quot;parse-names&quot;:false,&quot;suffix&quot;:&quot;&quot;}],&quot;container-title&quot;:&quot;Engineering Journal&quot;,&quot;id&quot;:&quot;fdfd127b-1f8f-57fc-943b-5437d2ea20b8&quot;,&quot;issue&quot;:&quot;5&quot;,&quot;issued&quot;:{&quot;date-parts&quot;:[[&quot;2019&quot;]]},&quot;page&quot;:&quot;71-88&quot;,&quot;title&quot;:&quot;A new incremental decision tree learning for cyber security based on ilda and mahalanobis distance&quot;,&quot;type&quot;:&quot;article-journal&quot;,&quot;volume&quot;:&quot;23&quot;,&quot;container-title-short&quot;:&quot;&quot;},&quot;uris&quot;:[&quot;http://www.mendeley.com/documents/?uuid=646c9291-3de2-4efb-a58c-a93aa6e41e4a&quot;],&quot;isTemporary&quot;:false,&quot;legacyDesktopId&quot;:&quot;646c9291-3de2-4efb-a58c-a93aa6e41e4a&quot;}],&quot;citationTag&quot;:&quot;MENDELEY_CITATION_v3_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&quot;},{&quot;citationID&quot;:&quot;MENDELEY_CITATION_86d7811a-d3db-45ec-9cd0-34ae07504fbc&quot;,&quot;properties&quot;:{&quot;noteIndex&quot;:0},&quot;isEdited&quot;:false,&quot;manualOverride&quot;:{&quot;isManuallyOverridden&quot;:false,&quot;citeprocText&quot;:&quot;[16]&quot;,&quot;manualOverrideText&quot;:&quot;&quot;},&quot;citationItems&quot;:[{&quot;id&quot;:&quot;3993f58a-a2ed-341a-8d7c-b28c49d2290d&quot;,&quot;itemData&quot;:{&quot;type&quot;:&quot;article-journal&quot;,&quot;id&quot;:&quot;3993f58a-a2ed-341a-8d7c-b28c49d2290d&quot;,&quot;title&quot;:&quot;Performance analysis of sparse matrix representation in hierarchical temporal memory for sequence modeling&quot;,&quot;author&quot;:[{&quot;family&quot;:&quot;Pilinszki-Nagy&quot;,&quot;given&quot;:&quot;Csongor&quot;,&quot;parse-names&quot;:false,&quot;dropping-particle&quot;:&quot;&quot;,&quot;non-dropping-particle&quot;:&quot;&quot;},{&quot;family&quot;:&quot;Gyires-Tóth&quot;,&quot;given&quot;:&quot;Bálint&quot;,&quot;parse-names&quot;:false,&quot;dropping-particle&quot;:&quot;&quot;,&quot;non-dropping-particle&quot;:&quot;&quot;}],&quot;container-title&quot;:&quot;Infocommunications Journal&quot;,&quot;DOI&quot;:&quot;10.36244/ICJ.2020.2.6&quot;,&quot;ISSN&quot;:&quot;20612125&quot;,&quot;issued&quot;:{&quot;date-parts&quot;:[[2020,8,1]]},&quot;page&quot;:&quot;41-49&quot;,&quot;abstract&quot;:&quot;Hierarchical Temporal Memory (HTM) is a special type of artificial neural network (ANN), that differs from the widely used approaches. It is suited to efficiently model sequential data (including time series). The network implements a variable order sequence memory, it is trained by Hebbian learning and all of the network's activations are binary and sparse. The network consists of four separable units. First, the encoder layer translates the numerical input into sparse binary vectors. The Spatial Pooler performs normalization and models the spatial features of the encoded input. The Temporal Memory is responsible for learning the Spatial Pooler's normalized output sequence. Finally, the decoder takes the Temporal Memory's outputs and translates it to the target. The connections in the network are also sparse, which requires prudent design and implementation. In this paper a sparse matrix implementation is elaborated, it is compared to the dense implementation. Furthermore, the HTM's performance is evaluated in terms of accuracy, speed and memory complexity and compared to the deep neural network-based LSTM (Long Short-Term Memory).&quot;,&quot;publisher&quot;:&quot;Scientific Association for Infocommunications&quot;,&quot;issue&quot;:&quot;2&quot;,&quot;volume&quot;:&quot;12&quot;,&quot;container-title-short&quot;:&quot;&quot;},&quot;isTemporary&quot;:false}],&quot;citationTag&quot;:&quot;MENDELEY_CITATION_v3_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&quot;},{&quot;citationID&quot;:&quot;MENDELEY_CITATION_8b1ee816-78a2-4496-8cf3-500e38e919aa&quot;,&quot;properties&quot;:{&quot;noteIndex&quot;:0},&quot;isEdited&quot;:false,&quot;manualOverride&quot;:{&quot;citeprocText&quot;:&quot;[17]&quot;,&quot;isManuallyOverridden&quot;:false,&quot;manualOverrideText&quot;:&quot;&quot;},&quot;citationItems&quot;:[{&quot;id&quot;:&quot;80111e33-b5fd-5677-8936-30a66aaf4fde&quot;,&quot;itemData&quot;:{&quot;ISSN&quot;:&quot;2470-6566&quot;,&quot;author&quot;:[{&quot;dropping-particle&quot;:&quot;&quot;,&quot;family&quot;:&quot;Maxim&quot;,&quot;given&quot;:&quot;Laurentiu G&quot;,&quot;non-dropping-particle&quot;:&quot;&quot;,&quot;parse-names&quot;:false,&quot;suffix&quot;:&quot;&quot;},{&quot;dropping-particle&quot;:&quot;&quot;,&quot;family&quot;:&quot;Rodriguez&quot;,&quot;given&quot;:&quot;Jose I&quot;,&quot;non-dropping-particle&quot;:&quot;&quot;,&quot;parse-names&quot;:false,&quot;suffix&quot;:&quot;&quot;},{&quot;dropping-particle&quot;:&quot;&quot;,&quot;family&quot;:&quot;Wang&quot;,&quot;given&quot;:&quot;Botong&quot;,&quot;non-dropping-particle&quot;:&quot;&quot;,&quot;parse-names&quot;:false,&quot;suffix&quot;:&quot;&quot;}],&quot;container-title&quot;:&quot;SIAM Journal on Applied Algebra and Geometry&quot;,&quot;id&quot;:&quot;80111e33-b5fd-5677-8936-30a66aaf4fde&quot;,&quot;issue&quot;:&quot;1&quot;,&quot;issued&quot;:{&quot;date-parts&quot;:[[&quot;2020&quot;]]},&quot;page&quot;:&quot;28-48&quot;,&quot;publisher&quot;:&quot;SIAM&quot;,&quot;title&quot;:&quot;Euclidean distance degree of the multiview variety&quot;,&quot;type&quot;:&quot;article-journal&quot;,&quot;volume&quot;:&quot;4&quot;,&quot;container-title-short&quot;:&quot;SIAM J Appl Algebr Geom&quot;},&quot;uris&quot;:[&quot;http://www.mendeley.com/documents/?uuid=14bad528-0fbb-4db8-ae1d-9f6740e5a53d&quot;],&quot;isTemporary&quot;:false,&quot;legacyDesktopId&quot;:&quot;14bad528-0fbb-4db8-ae1d-9f6740e5a53d&quot;}],&quot;citationTag&quot;:&quot;MENDELEY_CITATION_v3_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&quot;},{&quot;citationID&quot;:&quot;MENDELEY_CITATION_cbfe0147-fa8e-4886-917c-99f9d71902b0&quot;,&quot;properties&quot;:{&quot;noteIndex&quot;:0},&quot;isEdited&quot;:false,&quot;manualOverride&quot;:{&quot;citeprocText&quot;:&quot;[18]&quot;,&quot;isManuallyOverridden&quot;:false,&quot;manualOverrideText&quot;:&quot;&quot;},&quot;citationItems&quot;:[{&quot;id&quot;:&quot;d72c7d28-837a-52f1-82c5-983089f4ac6b&quot;,&quot;itemData&quot;:{&quot;ISSN&quot;:&quot;0360-8352&quot;,&quot;author&quot;:[{&quot;dropping-particle&quot;:&quot;&quot;,&quot;family&quot;:&quot;You&quot;,&quot;given&quot;:&quot;Meng&quot;,&quot;non-dropping-particle&quot;:&quot;&quot;,&quot;parse-names&quot;:false,&quot;suffix&quot;:&quot;&quot;},{&quot;dropping-particle&quot;:&quot;&quot;,&quot;family&quot;:&quot;Xiao&quot;,&quot;given&quot;:&quot;Yiyong&quot;,&quot;non-dropping-particle&quot;:&quot;&quot;,&quot;parse-names&quot;:false,&quot;suffix&quot;:&quot;&quot;},{&quot;dropping-particle&quot;:&quot;&quot;,&quot;family&quot;:&quot;Zhang&quot;,&quot;given&quot;:&quot;Siyue&quot;,&quot;non-dropping-particle&quot;:&quot;&quot;,&quot;parse-names&quot;:false,&quot;suffix&quot;:&quot;&quot;},{&quot;dropping-particle&quot;:&quot;&quot;,&quot;family&quot;:&quot;Yang&quot;,&quot;given&quot;:&quot;Pei&quot;,&quot;non-dropping-particle&quot;:&quot;&quot;,&quot;parse-names&quot;:false,&quot;suffix&quot;:&quot;&quot;},{&quot;dropping-particle&quot;:&quot;&quot;,&quot;family&quot;:&quot;Zhou&quot;,&quot;given&quot;:&quot;Shenghan&quot;,&quot;non-dropping-particle&quot;:&quot;&quot;,&quot;parse-names&quot;:false,&quot;suffix&quot;:&quot;&quot;}],&quot;container-title&quot;:&quot;Computers &amp; Industrial Engineering&quot;,&quot;id&quot;:&quot;d72c7d28-837a-52f1-82c5-983089f4ac6b&quot;,&quot;issued&quot;:{&quot;date-parts&quot;:[[&quot;2019&quot;]]},&quot;page&quot;:&quot;70-79&quot;,&quot;publisher&quot;:&quot;Elsevier&quot;,&quot;title&quot;:&quot;Optimal mathematical programming for the warehouse location problem with Euclidean distance linearization&quot;,&quot;type&quot;:&quot;article-journal&quot;,&quot;volume&quot;:&quot;136&quot;,&quot;container-title-short&quot;:&quot;Comput Ind Eng&quot;},&quot;uris&quot;:[&quot;http://www.mendeley.com/documents/?uuid=8eaa879f-4034-44f6-bfb9-a5eaa7201d44&quot;],&quot;isTemporary&quot;:false,&quot;legacyDesktopId&quot;:&quot;8eaa879f-4034-44f6-bfb9-a5eaa7201d44&quot;}],&quot;citationTag&quot;:&quot;MENDELEY_CITATION_v3_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&quot;},{&quot;citationID&quot;:&quot;MENDELEY_CITATION_d0d266b7-9705-44e8-9799-319d2d474ef8&quot;,&quot;properties&quot;:{&quot;noteIndex&quot;:0},&quot;isEdited&quot;:false,&quot;manualOverride&quot;:{&quot;citeprocText&quot;:&quot;[19]&quot;,&quot;isManuallyOverridden&quot;:false,&quot;manualOverrideText&quot;:&quot;&quot;},&quot;citationItems&quot;:[{&quot;id&quot;:&quot;676943b9-3d68-5fac-8f80-234a12608a2e&quot;,&quot;itemData&quot;:{&quot;ISSN&quot;:&quot;1687-8140&quot;,&quot;author&quot;:[{&quot;dropping-particle&quot;:&quot;&quot;,&quot;family&quot;:&quot;Jiang&quot;,&quot;given&quot;:&quot;Wen&quot;,&quot;non-dropping-particle&quot;:&quot;&quot;,&quot;parse-names&quot;:false,&quot;suffix&quot;:&quot;&quot;},{&quot;dropping-particle&quot;:&quot;&quot;,&quot;family&quot;:&quot;Wang&quot;,&quot;given&quot;:&quot;Meijuan&quot;,&quot;non-dropping-particle&quot;:&quot;&quot;,&quot;parse-names&quot;:false,&quot;suffix&quot;:&quot;&quot;},{&quot;dropping-particle&quot;:&quot;&quot;,&quot;family&quot;:&quot;Deng&quot;,&quot;given&quot;:&quot;Xinyang&quot;,&quot;non-dropping-particle&quot;:&quot;&quot;,&quot;parse-names&quot;:false,&quot;suffix&quot;:&quot;&quot;},{&quot;dropping-particle&quot;:&quot;&quot;,&quot;family&quot;:&quot;Gou&quot;,&quot;given&quot;:&quot;Linfeng&quot;,&quot;non-dropping-particle&quot;:&quot;&quot;,&quot;parse-names&quot;:false,&quot;suffix&quot;:&quot;&quot;}],&quot;container-title&quot;:&quot;Advances in Mechanical Engineering&quot;,&quot;id&quot;:&quot;676943b9-3d68-5fac-8f80-234a12608a2e&quot;,&quot;issue&quot;:&quot;3&quot;,&quot;issued&quot;:{&quot;date-parts&quot;:[[&quot;2019&quot;]]},&quot;page&quot;:&quot;1687814019833279&quot;,&quot;publisher&quot;:&quot;SAGE Publications Sage UK: London, England&quot;,&quot;title&quot;:&quot;Fault diagnosis based on TOPSIS method with Manhattan distance&quot;,&quot;type&quot;:&quot;article-journal&quot;,&quot;volume&quot;:&quot;11&quot;,&quot;container-title-short&quot;:&quot;&quot;},&quot;uris&quot;:[&quot;http://www.mendeley.com/documents/?uuid=176129f1-2b34-41ff-9b13-eebe036187be&quot;],&quot;isTemporary&quot;:false,&quot;legacyDesktopId&quot;:&quot;176129f1-2b34-41ff-9b13-eebe036187be&quot;}],&quot;citationTag&quot;:&quot;MENDELEY_CITATION_v3_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&quot;},{&quot;citationID&quot;:&quot;MENDELEY_CITATION_56a3a9e3-ec5b-4a39-b31f-5b0d12314525&quot;,&quot;properties&quot;:{&quot;noteIndex&quot;:0},&quot;isEdited&quot;:false,&quot;manualOverride&quot;:{&quot;isManuallyOverridden&quot;:false,&quot;citeprocText&quot;:&quot;[20]&quot;,&quot;manualOverrideText&quot;:&quot;&quot;},&quot;citationItems&quot;:[{&quot;id&quot;:&quot;1b856714-f5ea-376f-9fef-c8abe8957b5e&quot;,&quot;itemData&quot;:{&quot;type&quot;:&quot;article-journal&quot;,&quot;id&quot;:&quot;1b856714-f5ea-376f-9fef-c8abe8957b5e&quot;,&quot;title&quot;:&quot;Learning k for kNN Classification&quot;,&quot;author&quot;:[{&quot;family&quot;:&quot;Zhang&quot;,&quot;given&quot;:&quot;Shichao&quot;,&quot;parse-names&quot;:false,&quot;dropping-particle&quot;:&quot;&quot;,&quot;non-dropping-particle&quot;:&quot;&quot;},{&quot;family&quot;:&quot;Li&quot;,&quot;given&quot;:&quot;Xuelong&quot;,&quot;parse-names&quot;:false,&quot;dropping-particle&quot;:&quot;&quot;,&quot;non-dropping-particle&quot;:&quot;&quot;},{&quot;family&quot;:&quot;Zong&quot;,&quot;given&quot;:&quot;Ming&quot;,&quot;parse-names&quot;:false,&quot;dropping-particle&quot;:&quot;&quot;,&quot;non-dropping-particle&quot;:&quot;&quot;},{&quot;family&quot;:&quot;Zhu&quot;,&quot;given&quot;:&quot;Xiaofeng&quot;,&quot;parse-names&quot;:false,&quot;dropping-particle&quot;:&quot;&quot;,&quot;non-dropping-particle&quot;:&quot;&quot;},{&quot;family&quot;:&quot;Cheng&quot;,&quot;given&quot;:&quot;Debo&quot;,&quot;parse-names&quot;:false,&quot;dropping-particle&quot;:&quot;&quot;,&quot;non-dropping-particle&quot;:&quot;&quot;}],&quot;container-title&quot;:&quot;ACM Transactions on Intelligent Systems and Technology&quot;,&quot;container-title-short&quot;:&quot;ACM Trans Intell Syst Technol&quot;,&quot;DOI&quot;:&quot;10.1145/2990508&quot;,&quot;ISSN&quot;:&quot;21576912&quot;,&quot;issued&quot;:{&quot;date-parts&quot;:[[2017,1,1]]},&quot;abstract&quot;:&quot;The K Nearest Neighbor (kNN) method has widely been used in the applications of data mining andmachine learning due to its simple implementation and distinguished performance. However, setting all test data with the same κvalue in the previous kNN methods has been proven to make these methods impractical in real applications. This article proposes to learn a correlation matrix to reconstruct test data points by training data to assign different κ values to different test data points, referred to as the Correlation Matrix kNN (CM-kNN for short) classification. Specifically, the least-squares loss function is employed to minimize the reconstruction error to reconstruct each test data point by all training data points. Then, a graph Laplacian regularizer is advocated to preserve the local structure of the data in the reconstruction process. Moreover, an ℓ1-norm regularizer and an ℓ2,1-norm regularizer are applied to learn different κ values for different test data and to result in low sparsity to remove the redundant/noisy feature from the reconstruction process, respectively. Besides for classification tasks, the kNNmethods (including our proposed CM-kNN method) are further utilized to regression and missing data imputation.We conducted sets of experiments for illustrating the efficiency, and experimental results showed that the proposed method was more accurate and efficient than existing kNN methods in data-mining applications, such as classification, regression, and missing data imputation. Copyright is held by the owner/author(s). Publication rights licensed to ACM.&quot;,&quot;publisher&quot;:&quot;Association for Computing Machinery&quot;,&quot;issue&quot;:&quot;3&quot;,&quot;volume&quot;:&quot;8&quot;},&quot;isTemporary&quot;:false}],&quot;citationTag&quot;:&quot;MENDELEY_CITATION_v3_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&quot;},{&quot;citationID&quot;:&quot;MENDELEY_CITATION_ab284a29-2095-4c6c-9dde-a238c80fbff8&quot;,&quot;properties&quot;:{&quot;noteIndex&quot;:0},&quot;isEdited&quot;:false,&quot;manualOverride&quot;:{&quot;isManuallyOverridden&quot;:false,&quot;citeprocText&quot;:&quot;[21]&quot;,&quot;manualOverrideText&quot;:&quot;&quot;},&quot;citationItems&quot;:[{&quot;id&quot;:&quot;91f82ed3-9569-3b9c-9f7f-9ecd0a3f7cf9&quot;,&quot;itemData&quot;:{&quot;type&quot;:&quot;report&quot;,&quot;id&quot;:&quot;91f82ed3-9569-3b9c-9f7f-9ecd0a3f7cf9&quot;,&quot;title&quot;:&quot;An evolutionary voting for k-nearest neighbours&quot;,&quot;author&quot;:[{&quot;family&quot;:&quot;Mateos-García&quot;,&quot;given&quot;:&quot;Daniel&quot;,&quot;parse-names&quot;:false,&quot;dropping-particle&quot;:&quot;&quot;,&quot;non-dropping-particle&quot;:&quot;&quot;},{&quot;family&quot;:&quot;García-Gutiérrez&quot;,&quot;given&quot;:&quot;Jorge&quot;,&quot;parse-names&quot;:false,&quot;dropping-particle&quot;:&quot;&quot;,&quot;non-dropping-particle&quot;:&quot;&quot;},{&quot;family&quot;:&quot;Riquelme-Santos&quot;,&quot;given&quot;:&quot;José C&quot;,&quot;parse-names&quot;:false,&quot;dropping-particle&quot;:&quot;&quot;,&quot;non-dropping-particle&quot;:&quot;&quot;}],&quot;abstract&quot;:&quot;This work presents an evolutionary approach to modify the voting system of the k-nearest neighbours (kNN) rule we called EvoNN. Our approach results in a real-valued vector which provides the optimal relative contribution of the k-nearest neighbours. We compare two possible versions of our algorithm. One of them (EvoNN1) introduces a constraint on the resulted real-valued vector where the greater value is assigned to the nearest neighbour. The second version (EvoNN2) does not include any particular constraint on the order of the weights. We compare both versions with classical kNN and 4 other weighted variants of the kNN on 48 datasets of the UCI repository. Results show that EvoNN1 outperforms EvoNN2 and statistically obtains better results than the rest of the compared methods.&quot;,&quot;container-title-short&quot;:&quot;&quot;},&quot;isTemporary&quot;:false}],&quot;citationTag&quot;:&quot;MENDELEY_CITATION_v3_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&quot;}]"/>
+    <we:property name="MENDELEY_CITATIONS_STYLE" value="{&quot;id&quot;:&quot;https://www.zotero.org/styles/ieee&quot;,&quot;title&quot;:&quot;IEEE&quot;,&quot;format&quot;:&quot;numeric&quot;,&quot;defaultLocale&quot;:null,&quot;isLocaleCodeValid&quot;:true}"/>
   </we:properties>
   <we:bindings/>
   <we:snapshot xmlns:r="http://schemas.openxmlformats.org/officeDocument/2006/relationships"/>
@@ -11284,7 +12615,7 @@
 </file>
 
 <file path=customXml/itemProps1.xml><?xml version="1.0" encoding="utf-8"?>
-<ds:datastoreItem xmlns:ds="http://schemas.openxmlformats.org/officeDocument/2006/customXml" ds:itemID="{B39AF2D9-F179-4B8D-B876-DD27F9079D9D}">
+<ds:datastoreItem xmlns:ds="http://schemas.openxmlformats.org/officeDocument/2006/customXml" ds:itemID="{1A88D0EE-7B13-4826-B661-CA2D3E609D25}">
   <ds:schemaRefs>
     <ds:schemaRef ds:uri="http://schemas.openxmlformats.org/officeDocument/2006/bibliography"/>
   </ds:schemaRefs>

</xml_diff>

<commit_message>
Explaining the KNN through figures
</commit_message>
<xml_diff>
--- a/source/MySEProject/Documentation/Implement_the_KNN__Classifier_KNN_Quest.docx
+++ b/source/MySEProject/Documentation/Implement_the_KNN__Classifier_KNN_Quest.docx
@@ -6439,11 +6439,1696 @@
       <w:pPr>
         <w:jc w:val="both"/>
         <w:rPr>
-          <w:bCs/>
-          <w:iCs/>
-          <w:color w:val="000000" w:themeColor="text1"/>
-        </w:rPr>
-      </w:pPr>
+          <w:color w:val="000000" w:themeColor="text1"/>
+        </w:rPr>
+      </w:pPr>
+    </w:p>
+    <w:p>
+      <w:pPr>
+        <w:jc w:val="both"/>
+        <w:rPr>
+          <w:color w:val="000000" w:themeColor="text1"/>
+        </w:rPr>
+      </w:pPr>
+    </w:p>
+    <w:p>
+      <w:pPr>
+        <w:jc w:val="both"/>
+        <w:rPr>
+          <w:color w:val="000000" w:themeColor="text1"/>
+        </w:rPr>
+      </w:pPr>
+    </w:p>
+    <w:p>
+      <w:pPr>
+        <w:jc w:val="both"/>
+        <w:rPr>
+          <w:color w:val="000000" w:themeColor="text1"/>
+        </w:rPr>
+      </w:pPr>
+    </w:p>
+    <w:p>
+      <w:pPr>
+        <w:jc w:val="both"/>
+        <w:rPr>
+          <w:color w:val="000000" w:themeColor="text1"/>
+        </w:rPr>
+      </w:pPr>
+    </w:p>
+    <w:p>
+      <w:pPr>
+        <w:jc w:val="both"/>
+        <w:rPr>
+          <w:color w:val="000000" w:themeColor="text1"/>
+        </w:rPr>
+      </w:pPr>
+    </w:p>
+    <w:p>
+      <w:pPr>
+        <w:jc w:val="both"/>
+        <w:rPr>
+          <w:color w:val="000000" w:themeColor="text1"/>
+        </w:rPr>
+      </w:pPr>
+    </w:p>
+    <w:p>
+      <w:pPr>
+        <w:jc w:val="both"/>
+        <w:rPr>
+          <w:color w:val="000000" w:themeColor="text1"/>
+        </w:rPr>
+      </w:pPr>
+    </w:p>
+    <w:p>
+      <w:pPr>
+        <w:jc w:val="both"/>
+        <w:rPr>
+          <w:color w:val="000000" w:themeColor="text1"/>
+        </w:rPr>
+      </w:pPr>
+    </w:p>
+    <w:p>
+      <w:pPr>
+        <w:jc w:val="both"/>
+        <w:rPr>
+          <w:color w:val="000000" w:themeColor="text1"/>
+        </w:rPr>
+      </w:pPr>
+    </w:p>
+    <w:p>
+      <w:pPr>
+        <w:jc w:val="both"/>
+        <w:rPr>
+          <w:color w:val="000000" w:themeColor="text1"/>
+        </w:rPr>
+      </w:pPr>
+    </w:p>
+    <w:p>
+      <w:pPr>
+        <w:jc w:val="both"/>
+        <w:rPr>
+          <w:color w:val="000000" w:themeColor="text1"/>
+        </w:rPr>
+      </w:pPr>
+    </w:p>
+    <w:p>
+      <w:pPr>
+        <w:jc w:val="both"/>
+        <w:rPr>
+          <w:color w:val="000000" w:themeColor="text1"/>
+        </w:rPr>
+      </w:pPr>
+    </w:p>
+    <w:p>
+      <w:pPr>
+        <w:jc w:val="both"/>
+        <w:rPr>
+          <w:color w:val="000000" w:themeColor="text1"/>
+        </w:rPr>
+      </w:pPr>
+    </w:p>
+    <w:p>
+      <w:pPr>
+        <w:jc w:val="both"/>
+        <w:rPr>
+          <w:color w:val="000000" w:themeColor="text1"/>
+        </w:rPr>
+      </w:pPr>
+    </w:p>
+    <w:p>
+      <w:pPr>
+        <w:jc w:val="both"/>
+        <w:rPr>
+          <w:color w:val="000000" w:themeColor="text1"/>
+        </w:rPr>
+      </w:pPr>
+    </w:p>
+    <w:p>
+      <w:pPr>
+        <w:jc w:val="both"/>
+        <w:rPr>
+          <w:color w:val="000000" w:themeColor="text1"/>
+        </w:rPr>
+      </w:pPr>
+    </w:p>
+    <w:p>
+      <w:pPr>
+        <w:jc w:val="both"/>
+        <w:rPr>
+          <w:color w:val="000000" w:themeColor="text1"/>
+        </w:rPr>
+      </w:pPr>
+    </w:p>
+    <w:p>
+      <w:pPr>
+        <w:jc w:val="both"/>
+        <w:rPr>
+          <w:color w:val="000000" w:themeColor="text1"/>
+        </w:rPr>
+      </w:pPr>
+    </w:p>
+    <w:p>
+      <w:pPr>
+        <w:jc w:val="both"/>
+        <w:rPr>
+          <w:color w:val="000000" w:themeColor="text1"/>
+        </w:rPr>
+      </w:pPr>
+    </w:p>
+    <w:p>
+      <w:pPr>
+        <w:jc w:val="both"/>
+        <w:rPr>
+          <w:color w:val="000000" w:themeColor="text1"/>
+        </w:rPr>
+      </w:pPr>
+    </w:p>
+    <w:p>
+      <w:pPr>
+        <w:jc w:val="both"/>
+        <w:rPr>
+          <w:color w:val="000000" w:themeColor="text1"/>
+        </w:rPr>
+      </w:pPr>
+    </w:p>
+    <w:p>
+      <w:pPr>
+        <w:jc w:val="both"/>
+        <w:rPr>
+          <w:color w:val="000000" w:themeColor="text1"/>
+        </w:rPr>
+      </w:pPr>
+    </w:p>
+    <w:p>
+      <w:pPr>
+        <w:jc w:val="both"/>
+        <w:rPr>
+          <w:color w:val="000000" w:themeColor="text1"/>
+        </w:rPr>
+      </w:pPr>
+    </w:p>
+    <w:p>
+      <w:pPr>
+        <w:jc w:val="both"/>
+        <w:rPr>
+          <w:color w:val="000000" w:themeColor="text1"/>
+        </w:rPr>
+      </w:pPr>
+    </w:p>
+    <w:p>
+      <w:pPr>
+        <w:jc w:val="both"/>
+        <w:rPr>
+          <w:color w:val="000000" w:themeColor="text1"/>
+        </w:rPr>
+      </w:pPr>
+    </w:p>
+    <w:p>
+      <w:pPr>
+        <w:jc w:val="both"/>
+        <w:rPr>
+          <w:color w:val="000000" w:themeColor="text1"/>
+        </w:rPr>
+      </w:pPr>
+    </w:p>
+    <w:p>
+      <w:pPr>
+        <w:jc w:val="both"/>
+        <w:rPr>
+          <w:color w:val="000000" w:themeColor="text1"/>
+        </w:rPr>
+      </w:pPr>
+    </w:p>
+    <w:p>
+      <w:pPr>
+        <w:jc w:val="both"/>
+        <w:rPr>
+          <w:color w:val="000000" w:themeColor="text1"/>
+        </w:rPr>
+      </w:pPr>
+    </w:p>
+    <w:p>
+      <w:pPr>
+        <w:jc w:val="both"/>
+        <w:rPr>
+          <w:color w:val="000000" w:themeColor="text1"/>
+        </w:rPr>
+      </w:pPr>
+    </w:p>
+    <w:p>
+      <w:pPr>
+        <w:jc w:val="both"/>
+        <w:rPr>
+          <w:color w:val="000000" w:themeColor="text1"/>
+        </w:rPr>
+      </w:pPr>
+    </w:p>
+    <w:p>
+      <w:pPr>
+        <w:jc w:val="both"/>
+        <w:rPr>
+          <w:color w:val="000000" w:themeColor="text1"/>
+        </w:rPr>
+      </w:pPr>
+    </w:p>
+    <w:p>
+      <w:pPr>
+        <w:jc w:val="both"/>
+        <w:rPr>
+          <w:color w:val="000000" w:themeColor="text1"/>
+        </w:rPr>
+      </w:pPr>
+    </w:p>
+    <w:p>
+      <w:pPr>
+        <w:jc w:val="both"/>
+        <w:rPr>
+          <w:color w:val="000000" w:themeColor="text1"/>
+        </w:rPr>
+      </w:pPr>
+    </w:p>
+    <w:p>
+      <w:pPr>
+        <w:jc w:val="both"/>
+        <w:rPr>
+          <w:color w:val="000000" w:themeColor="text1"/>
+        </w:rPr>
+      </w:pPr>
+    </w:p>
+    <w:p>
+      <w:pPr>
+        <w:jc w:val="both"/>
+        <w:rPr>
+          <w:color w:val="000000" w:themeColor="text1"/>
+        </w:rPr>
+      </w:pPr>
+    </w:p>
+    <w:p>
+      <w:pPr>
+        <w:jc w:val="both"/>
+        <w:rPr>
+          <w:color w:val="000000" w:themeColor="text1"/>
+        </w:rPr>
+      </w:pPr>
+    </w:p>
+    <w:p>
+      <w:pPr>
+        <w:jc w:val="both"/>
+        <w:rPr>
+          <w:color w:val="000000" w:themeColor="text1"/>
+        </w:rPr>
+      </w:pPr>
+    </w:p>
+    <w:p>
+      <w:pPr>
+        <w:jc w:val="both"/>
+        <w:rPr>
+          <w:color w:val="000000" w:themeColor="text1"/>
+        </w:rPr>
+      </w:pPr>
+    </w:p>
+    <w:p>
+      <w:pPr>
+        <w:jc w:val="both"/>
+        <w:rPr>
+          <w:color w:val="000000" w:themeColor="text1"/>
+        </w:rPr>
+      </w:pPr>
+    </w:p>
+    <w:p>
+      <w:pPr>
+        <w:jc w:val="both"/>
+        <w:rPr>
+          <w:color w:val="000000" w:themeColor="text1"/>
+        </w:rPr>
+      </w:pPr>
+    </w:p>
+    <w:p>
+      <w:pPr>
+        <w:jc w:val="both"/>
+        <w:rPr>
+          <w:color w:val="000000" w:themeColor="text1"/>
+        </w:rPr>
+      </w:pPr>
+    </w:p>
+    <w:p>
+      <w:pPr>
+        <w:jc w:val="both"/>
+        <w:rPr>
+          <w:color w:val="000000" w:themeColor="text1"/>
+        </w:rPr>
+      </w:pPr>
+    </w:p>
+    <w:p>
+      <w:pPr>
+        <w:jc w:val="both"/>
+        <w:rPr>
+          <w:color w:val="000000" w:themeColor="text1"/>
+        </w:rPr>
+      </w:pPr>
+    </w:p>
+    <w:p>
+      <w:pPr>
+        <w:jc w:val="both"/>
+        <w:rPr>
+          <w:color w:val="000000" w:themeColor="text1"/>
+        </w:rPr>
+      </w:pPr>
+    </w:p>
+    <w:p>
+      <w:pPr>
+        <w:jc w:val="both"/>
+        <w:rPr>
+          <w:color w:val="000000" w:themeColor="text1"/>
+        </w:rPr>
+      </w:pPr>
+    </w:p>
+    <w:p>
+      <w:pPr>
+        <w:rPr>
+          <w:color w:val="FF0000"/>
+        </w:rPr>
+      </w:pPr>
+      <w:r>
+        <w:rPr>
+          <w:noProof/>
+        </w:rPr>
+        <w:drawing>
+          <wp:inline distT="0" distB="0" distL="0" distR="0" wp14:anchorId="282E4320" wp14:editId="11D1E9CF">
+            <wp:extent cx="2596243" cy="961298"/>
+            <wp:effectExtent l="0" t="0" r="0" b="0"/>
+            <wp:docPr id="7" name="Picture 7" descr="https://www.mdpi.com/electronics/electronics-10-01630/article_deploy/html/images/electronics-10-01630-g001.png"/>
+            <wp:cNvGraphicFramePr>
+              <a:graphicFrameLocks xmlns:a="http://schemas.openxmlformats.org/drawingml/2006/main" noChangeAspect="1"/>
+            </wp:cNvGraphicFramePr>
+            <a:graphic xmlns:a="http://schemas.openxmlformats.org/drawingml/2006/main">
+              <a:graphicData uri="http://schemas.openxmlformats.org/drawingml/2006/picture">
+                <pic:pic xmlns:pic="http://schemas.openxmlformats.org/drawingml/2006/picture">
+                  <pic:nvPicPr>
+                    <pic:cNvPr id="0" name="Picture 1" descr="https://www.mdpi.com/electronics/electronics-10-01630/article_deploy/html/images/electronics-10-01630-g001.png"/>
+                    <pic:cNvPicPr>
+                      <a:picLocks noChangeAspect="1" noChangeArrowheads="1"/>
+                    </pic:cNvPicPr>
+                  </pic:nvPicPr>
+                  <pic:blipFill>
+                    <a:blip r:embed="rId11" cstate="print">
+                      <a:extLst>
+                        <a:ext uri="{28A0092B-C50C-407E-A947-70E740481C1C}">
+                          <a14:useLocalDpi xmlns:a14="http://schemas.microsoft.com/office/drawing/2010/main" val="0"/>
+                        </a:ext>
+                      </a:extLst>
+                    </a:blip>
+                    <a:srcRect/>
+                    <a:stretch>
+                      <a:fillRect/>
+                    </a:stretch>
+                  </pic:blipFill>
+                  <pic:spPr bwMode="auto">
+                    <a:xfrm>
+                      <a:off x="0" y="0"/>
+                      <a:ext cx="2622647" cy="971075"/>
+                    </a:xfrm>
+                    <a:prstGeom prst="rect">
+                      <a:avLst/>
+                    </a:prstGeom>
+                    <a:noFill/>
+                    <a:ln>
+                      <a:noFill/>
+                    </a:ln>
+                  </pic:spPr>
+                </pic:pic>
+              </a:graphicData>
+            </a:graphic>
+          </wp:inline>
+        </w:drawing>
+      </w:r>
+    </w:p>
+    <w:p>
+      <w:pPr>
+        <w:rPr>
+          <w:bCs/>
+          <w:i/>
+          <w:iCs/>
+          <w:noProof/>
+          <w:color w:val="FF0000"/>
+          <w:sz w:val="16"/>
+        </w:rPr>
+      </w:pPr>
+      <w:r>
+        <w:rPr>
+          <w:bCs/>
+          <w:i/>
+          <w:iCs/>
+          <w:noProof/>
+          <w:sz w:val="16"/>
+        </w:rPr>
+        <w:t xml:space="preserve">Figure </w:t>
+      </w:r>
+      <w:r>
+        <w:rPr>
+          <w:bCs/>
+          <w:i/>
+          <w:iCs/>
+          <w:noProof/>
+          <w:sz w:val="16"/>
+        </w:rPr>
+        <w:t>2</w:t>
+      </w:r>
+      <w:r>
+        <w:rPr>
+          <w:bCs/>
+          <w:i/>
+          <w:iCs/>
+          <w:noProof/>
+          <w:sz w:val="16"/>
+        </w:rPr>
+        <w:t>: Euclidean distance</w:t>
+      </w:r>
+    </w:p>
+    <w:p>
+      <w:pPr>
+        <w:jc w:val="both"/>
+        <w:rPr>
+          <w:color w:val="FF0000"/>
+        </w:rPr>
+      </w:pPr>
+    </w:p>
+    <w:p>
+      <w:pPr>
+        <w:jc w:val="both"/>
+      </w:pPr>
+      <w:r>
+        <w:t xml:space="preserve">The Neocortex API serves as a software interface that allows developers to access and utilize the HTM algorithms and functionalities in their applications. By providing a standardized way to interact with HTM technology, the Neocortex API simplifies the implementation of HTM systems and enables developers to leverage the power of HTM in their projects. This API facilitates the creation of HTM-based solutions for tasks such as pattern recognition, anomaly detection, and sequence prediction, making it a valuable tool for researchers and developers working in the field of artificial intelligence and machine learning </w:t>
+      </w:r>
+      <w:sdt>
+        <w:sdtPr>
+          <w:rPr>
+            <w:color w:val="000000"/>
+          </w:rPr>
+          <w:tag w:val="MENDELEY_CITATION_v3_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"/>
+          <w:id w:val="1324089392"/>
+          <w:placeholder>
+            <w:docPart w:val="4ECCE8040C2D47738D99E4A9B9F62F26"/>
+          </w:placeholder>
+        </w:sdtPr>
+        <w:sdtContent>
+          <w:r>
+            <w:rPr>
+              <w:color w:val="000000"/>
+            </w:rPr>
+            <w:t>[22]</w:t>
+          </w:r>
+        </w:sdtContent>
+      </w:sdt>
+      <w:r>
+        <w:t>.</w:t>
+      </w:r>
+    </w:p>
+    <w:p>
+      <w:pPr>
+        <w:jc w:val="both"/>
+      </w:pPr>
+    </w:p>
+    <w:p>
+      <w:pPr>
+        <w:pStyle w:val="Heading1"/>
+        <w:rPr>
+          <w:b/>
+        </w:rPr>
+      </w:pPr>
+      <w:r>
+        <w:rPr>
+          <w:b/>
+        </w:rPr>
+        <w:t>KNN Classifier Implementation</w:t>
+      </w:r>
+    </w:p>
+    <w:p>
+      <w:pPr>
+        <w:jc w:val="both"/>
+      </w:pPr>
+    </w:p>
+    <w:p>
+      <w:pPr>
+        <w:jc w:val="both"/>
+        <w:rPr>
+          <w:b/>
+        </w:rPr>
+      </w:pPr>
+      <w:r>
+        <w:rPr>
+          <w:b/>
+        </w:rPr>
+        <w:t>A. Native KNN Classifier</w:t>
+      </w:r>
+    </w:p>
+    <w:p>
+      <w:pPr>
+        <w:jc w:val="both"/>
+      </w:pPr>
+      <w:r>
+        <w:t xml:space="preserve">We developed a basic KNN classifier to understand the working and functionality of a KNN classifier. </w:t>
+      </w:r>
+      <w:r>
+        <w:t>KNN classifiers operate on the principle that data points with similar characteristics tend to belong to the same class. During training, the classifier stores labeled data points, where each point represents a specific feature set and its corresponding class label. When making predictions, the classifier calculates the distance between a new data point and the stored data points. It then identifies the k nearest neighbors (data points) to this new point based on the chosen distance metric. Finally, the classifier predicts the class label for the new data point by performing a majority vote among the k nearest neighbors.</w:t>
+      </w:r>
+      <w:r>
+        <w:t xml:space="preserve"> The </w:t>
+      </w:r>
+    </w:p>
+    <w:p>
+      <w:r>
+        <w:rPr>
+          <w:noProof/>
+        </w:rPr>
+        <w:drawing>
+          <wp:inline distT="0" distB="0" distL="0" distR="0" wp14:anchorId="3D03731B" wp14:editId="4863A288">
+            <wp:extent cx="2489122" cy="1600200"/>
+            <wp:effectExtent l="0" t="0" r="0" b="0"/>
+            <wp:docPr id="4" name="Picture 4"/>
+            <wp:cNvGraphicFramePr>
+              <a:graphicFrameLocks xmlns:a="http://schemas.openxmlformats.org/drawingml/2006/main" noChangeAspect="1"/>
+            </wp:cNvGraphicFramePr>
+            <a:graphic xmlns:a="http://schemas.openxmlformats.org/drawingml/2006/main">
+              <a:graphicData uri="http://schemas.openxmlformats.org/drawingml/2006/picture">
+                <pic:pic xmlns:pic="http://schemas.openxmlformats.org/drawingml/2006/picture">
+                  <pic:nvPicPr>
+                    <pic:cNvPr id="4" name="A (x1,y1) (1).png"/>
+                    <pic:cNvPicPr/>
+                  </pic:nvPicPr>
+                  <pic:blipFill rotWithShape="1">
+                    <a:blip r:embed="rId12" cstate="print">
+                      <a:extLst>
+                        <a:ext uri="{28A0092B-C50C-407E-A947-70E740481C1C}">
+                          <a14:useLocalDpi xmlns:a14="http://schemas.microsoft.com/office/drawing/2010/main" val="0"/>
+                        </a:ext>
+                      </a:extLst>
+                    </a:blip>
+                    <a:srcRect t="19179" b="35358"/>
+                    <a:stretch/>
+                  </pic:blipFill>
+                  <pic:spPr bwMode="auto">
+                    <a:xfrm>
+                      <a:off x="0" y="0"/>
+                      <a:ext cx="2498939" cy="1606511"/>
+                    </a:xfrm>
+                    <a:prstGeom prst="rect">
+                      <a:avLst/>
+                    </a:prstGeom>
+                    <a:ln>
+                      <a:noFill/>
+                    </a:ln>
+                    <a:extLst>
+                      <a:ext uri="{53640926-AAD7-44D8-BBD7-CCE9431645EC}">
+                        <a14:shadowObscured xmlns:a14="http://schemas.microsoft.com/office/drawing/2010/main"/>
+                      </a:ext>
+                    </a:extLst>
+                  </pic:spPr>
+                </pic:pic>
+              </a:graphicData>
+            </a:graphic>
+          </wp:inline>
+        </w:drawing>
+      </w:r>
+    </w:p>
+    <w:p>
+      <w:pPr>
+        <w:rPr>
+          <w:bCs/>
+          <w:i/>
+          <w:iCs/>
+          <w:noProof/>
+          <w:color w:val="FF0000"/>
+          <w:sz w:val="16"/>
+        </w:rPr>
+      </w:pPr>
+      <w:r>
+        <w:rPr>
+          <w:bCs/>
+          <w:i/>
+          <w:iCs/>
+          <w:noProof/>
+          <w:sz w:val="16"/>
+        </w:rPr>
+        <w:t xml:space="preserve">Figure </w:t>
+      </w:r>
+      <w:r>
+        <w:rPr>
+          <w:bCs/>
+          <w:i/>
+          <w:iCs/>
+          <w:noProof/>
+          <w:sz w:val="16"/>
+        </w:rPr>
+        <w:t>3</w:t>
+      </w:r>
+      <w:r>
+        <w:rPr>
+          <w:bCs/>
+          <w:i/>
+          <w:iCs/>
+          <w:noProof/>
+          <w:sz w:val="16"/>
+        </w:rPr>
+        <w:t>: Euclidean distance</w:t>
+      </w:r>
+    </w:p>
+    <w:p/>
+    <w:p>
+      <w:pPr>
+        <w:jc w:val="both"/>
+      </w:pPr>
+    </w:p>
+    <w:p>
+      <w:pPr>
+        <w:jc w:val="both"/>
+      </w:pPr>
+    </w:p>
+    <w:p>
+      <w:pPr>
+        <w:jc w:val="both"/>
+        <w:rPr>
+          <w:b/>
+        </w:rPr>
+      </w:pPr>
+      <w:r>
+        <w:rPr>
+          <w:b/>
+        </w:rPr>
+        <w:t>Selecting Value of K</w:t>
+      </w:r>
+    </w:p>
+    <w:p>
+      <w:pPr>
+        <w:jc w:val="both"/>
+        <w:rPr>
+          <w:b/>
+        </w:rPr>
+      </w:pPr>
+    </w:p>
+    <w:p>
+      <w:pPr>
+        <w:jc w:val="both"/>
+      </w:pPr>
+    </w:p>
+    <w:p>
+      <w:pPr>
+        <w:jc w:val="both"/>
+        <w:rPr>
+          <w:b/>
+        </w:rPr>
+      </w:pPr>
+      <w:r>
+        <w:rPr>
+          <w:b/>
+        </w:rPr>
+        <w:t>Calculating Distance</w:t>
+      </w:r>
+    </w:p>
+    <w:p>
+      <w:pPr>
+        <w:jc w:val="both"/>
+      </w:pPr>
+      <w:bookmarkStart w:id="6" w:name="_Hlk161750695"/>
+      <m:oMath>
+        <m:r>
+          <w:rPr>
+            <w:rFonts w:ascii="Cambria Math" w:hAnsi="Cambria Math"/>
+          </w:rPr>
+          <m:t>d</m:t>
+        </m:r>
+        <m:d>
+          <m:dPr>
+            <m:ctrlPr>
+              <w:rPr>
+                <w:rFonts w:ascii="Cambria Math" w:hAnsi="Cambria Math"/>
+                <w:i/>
+              </w:rPr>
+            </m:ctrlPr>
+          </m:dPr>
+          <m:e>
+            <m:r>
+              <w:rPr>
+                <w:rFonts w:ascii="Cambria Math" w:hAnsi="Cambria Math"/>
+              </w:rPr>
+              <m:t>A,B</m:t>
+            </m:r>
+          </m:e>
+        </m:d>
+        <m:r>
+          <w:rPr>
+            <w:rFonts w:ascii="Cambria Math" w:hAnsi="Cambria Math"/>
+          </w:rPr>
+          <m:t xml:space="preserve">= </m:t>
+        </m:r>
+        <m:rad>
+          <m:radPr>
+            <m:degHide m:val="1"/>
+            <m:ctrlPr>
+              <w:rPr>
+                <w:rFonts w:ascii="Cambria Math" w:hAnsi="Cambria Math"/>
+                <w:i/>
+              </w:rPr>
+            </m:ctrlPr>
+          </m:radPr>
+          <m:deg/>
+          <m:e>
+            <m:r>
+              <w:rPr>
+                <w:rFonts w:ascii="Cambria Math" w:hAnsi="Cambria Math"/>
+              </w:rPr>
+              <m:t>(</m:t>
+            </m:r>
+            <m:sSub>
+              <m:sSubPr>
+                <m:ctrlPr>
+                  <w:rPr>
+                    <w:rFonts w:ascii="Cambria Math" w:hAnsi="Cambria Math"/>
+                    <w:i/>
+                  </w:rPr>
+                </m:ctrlPr>
+              </m:sSubPr>
+              <m:e>
+                <m:r>
+                  <w:rPr>
+                    <w:rFonts w:ascii="Cambria Math" w:hAnsi="Cambria Math"/>
+                  </w:rPr>
+                  <m:t>x</m:t>
+                </m:r>
+              </m:e>
+              <m:sub>
+                <m:r>
+                  <w:rPr>
+                    <w:rFonts w:ascii="Cambria Math" w:hAnsi="Cambria Math"/>
+                  </w:rPr>
+                  <m:t>1</m:t>
+                </m:r>
+              </m:sub>
+            </m:sSub>
+            <m:r>
+              <w:rPr>
+                <w:rFonts w:ascii="Cambria Math" w:hAnsi="Cambria Math"/>
+              </w:rPr>
+              <m:t xml:space="preserve">- </m:t>
+            </m:r>
+            <m:sSub>
+              <m:sSubPr>
+                <m:ctrlPr>
+                  <w:rPr>
+                    <w:rFonts w:ascii="Cambria Math" w:hAnsi="Cambria Math"/>
+                    <w:i/>
+                  </w:rPr>
+                </m:ctrlPr>
+              </m:sSubPr>
+              <m:e>
+                <m:r>
+                  <w:rPr>
+                    <w:rFonts w:ascii="Cambria Math" w:hAnsi="Cambria Math"/>
+                  </w:rPr>
+                  <m:t>x</m:t>
+                </m:r>
+              </m:e>
+              <m:sub>
+                <m:r>
+                  <w:rPr>
+                    <w:rFonts w:ascii="Cambria Math" w:hAnsi="Cambria Math"/>
+                  </w:rPr>
+                  <m:t>2</m:t>
+                </m:r>
+              </m:sub>
+            </m:sSub>
+            <m:sSup>
+              <m:sSupPr>
+                <m:ctrlPr>
+                  <w:rPr>
+                    <w:rFonts w:ascii="Cambria Math" w:hAnsi="Cambria Math"/>
+                  </w:rPr>
+                </m:ctrlPr>
+              </m:sSupPr>
+              <m:e>
+                <m:r>
+                  <w:rPr>
+                    <w:rFonts w:ascii="Cambria Math" w:hAnsi="Cambria Math"/>
+                  </w:rPr>
+                  <m:t>)</m:t>
+                </m:r>
+              </m:e>
+              <m:sup>
+                <m:r>
+                  <w:rPr>
+                    <w:rFonts w:ascii="Cambria Math" w:hAnsi="Cambria Math"/>
+                  </w:rPr>
+                  <m:t>2</m:t>
+                </m:r>
+              </m:sup>
+            </m:sSup>
+            <m:r>
+              <w:rPr>
+                <w:rFonts w:ascii="Cambria Math" w:hAnsi="Cambria Math"/>
+              </w:rPr>
+              <m:t>+(</m:t>
+            </m:r>
+            <m:sSub>
+              <m:sSubPr>
+                <m:ctrlPr>
+                  <w:rPr>
+                    <w:rFonts w:ascii="Cambria Math" w:hAnsi="Cambria Math"/>
+                    <w:i/>
+                  </w:rPr>
+                </m:ctrlPr>
+              </m:sSubPr>
+              <m:e>
+                <m:r>
+                  <w:rPr>
+                    <w:rFonts w:ascii="Cambria Math" w:hAnsi="Cambria Math"/>
+                  </w:rPr>
+                  <m:t>y</m:t>
+                </m:r>
+              </m:e>
+              <m:sub>
+                <m:r>
+                  <w:rPr>
+                    <w:rFonts w:ascii="Cambria Math" w:hAnsi="Cambria Math"/>
+                  </w:rPr>
+                  <m:t>1</m:t>
+                </m:r>
+              </m:sub>
+            </m:sSub>
+            <m:r>
+              <w:rPr>
+                <w:rFonts w:ascii="Cambria Math" w:hAnsi="Cambria Math"/>
+              </w:rPr>
+              <m:t xml:space="preserve">- </m:t>
+            </m:r>
+            <m:sSub>
+              <m:sSubPr>
+                <m:ctrlPr>
+                  <w:rPr>
+                    <w:rFonts w:ascii="Cambria Math" w:hAnsi="Cambria Math"/>
+                    <w:i/>
+                  </w:rPr>
+                </m:ctrlPr>
+              </m:sSubPr>
+              <m:e>
+                <m:r>
+                  <w:rPr>
+                    <w:rFonts w:ascii="Cambria Math" w:hAnsi="Cambria Math"/>
+                  </w:rPr>
+                  <m:t>y</m:t>
+                </m:r>
+              </m:e>
+              <m:sub>
+                <m:r>
+                  <w:rPr>
+                    <w:rFonts w:ascii="Cambria Math" w:hAnsi="Cambria Math"/>
+                  </w:rPr>
+                  <m:t>2</m:t>
+                </m:r>
+              </m:sub>
+            </m:sSub>
+            <m:sSup>
+              <m:sSupPr>
+                <m:ctrlPr>
+                  <w:rPr>
+                    <w:rFonts w:ascii="Cambria Math" w:hAnsi="Cambria Math"/>
+                  </w:rPr>
+                </m:ctrlPr>
+              </m:sSupPr>
+              <m:e>
+                <m:r>
+                  <w:rPr>
+                    <w:rFonts w:ascii="Cambria Math" w:hAnsi="Cambria Math"/>
+                  </w:rPr>
+                  <m:t>)</m:t>
+                </m:r>
+              </m:e>
+              <m:sup>
+                <m:r>
+                  <w:rPr>
+                    <w:rFonts w:ascii="Cambria Math" w:hAnsi="Cambria Math"/>
+                  </w:rPr>
+                  <m:t>2</m:t>
+                </m:r>
+              </m:sup>
+            </m:sSup>
+          </m:e>
+        </m:rad>
+      </m:oMath>
+      <w:r>
+        <w:t xml:space="preserve">       </w:t>
+      </w:r>
+    </w:p>
+    <w:bookmarkEnd w:id="6"/>
+    <w:p>
+      <w:r>
+        <w:rPr>
+          <w:noProof/>
+        </w:rPr>
+        <w:drawing>
+          <wp:inline distT="0" distB="0" distL="0" distR="0" wp14:anchorId="315F1F70" wp14:editId="2945D1F9">
+            <wp:extent cx="2545869" cy="1529862"/>
+            <wp:effectExtent l="0" t="0" r="0" b="0"/>
+            <wp:docPr id="2" name="Picture 2"/>
+            <wp:cNvGraphicFramePr>
+              <a:graphicFrameLocks xmlns:a="http://schemas.openxmlformats.org/drawingml/2006/main" noChangeAspect="1"/>
+            </wp:cNvGraphicFramePr>
+            <a:graphic xmlns:a="http://schemas.openxmlformats.org/drawingml/2006/main">
+              <a:graphicData uri="http://schemas.openxmlformats.org/drawingml/2006/picture">
+                <pic:pic xmlns:pic="http://schemas.openxmlformats.org/drawingml/2006/picture">
+                  <pic:nvPicPr>
+                    <pic:cNvPr id="2" name="A (x1,y1).png"/>
+                    <pic:cNvPicPr/>
+                  </pic:nvPicPr>
+                  <pic:blipFill rotWithShape="1">
+                    <a:blip r:embed="rId13" cstate="print">
+                      <a:extLst>
+                        <a:ext uri="{28A0092B-C50C-407E-A947-70E740481C1C}">
+                          <a14:useLocalDpi xmlns:a14="http://schemas.microsoft.com/office/drawing/2010/main" val="0"/>
+                        </a:ext>
+                      </a:extLst>
+                    </a:blip>
+                    <a:srcRect t="20604" b="36914"/>
+                    <a:stretch/>
+                  </pic:blipFill>
+                  <pic:spPr bwMode="auto">
+                    <a:xfrm>
+                      <a:off x="0" y="0"/>
+                      <a:ext cx="2556778" cy="1536418"/>
+                    </a:xfrm>
+                    <a:prstGeom prst="rect">
+                      <a:avLst/>
+                    </a:prstGeom>
+                    <a:ln>
+                      <a:noFill/>
+                    </a:ln>
+                    <a:extLst>
+                      <a:ext uri="{53640926-AAD7-44D8-BBD7-CCE9431645EC}">
+                        <a14:shadowObscured xmlns:a14="http://schemas.microsoft.com/office/drawing/2010/main"/>
+                      </a:ext>
+                    </a:extLst>
+                  </pic:spPr>
+                </pic:pic>
+              </a:graphicData>
+            </a:graphic>
+          </wp:inline>
+        </w:drawing>
+      </w:r>
+    </w:p>
+    <w:p>
+      <w:pPr>
+        <w:rPr>
+          <w:b/>
+          <w:bCs/>
+          <w:iCs/>
+          <w:noProof/>
+          <w:sz w:val="12"/>
+        </w:rPr>
+      </w:pPr>
+      <m:oMathPara>
+        <m:oMath>
+          <m:r>
+            <m:rPr>
+              <m:sty m:val="b"/>
+            </m:rPr>
+            <w:rPr>
+              <w:rFonts w:ascii="Cambria Math" w:hAnsi="Cambria Math"/>
+              <w:noProof/>
+              <w:sz w:val="12"/>
+            </w:rPr>
+            <m:t>Euclidean distance: d</m:t>
+          </m:r>
+          <m:d>
+            <m:dPr>
+              <m:ctrlPr>
+                <w:rPr>
+                  <w:rFonts w:ascii="Cambria Math" w:hAnsi="Cambria Math"/>
+                  <w:b/>
+                  <w:bCs/>
+                  <w:iCs/>
+                  <w:noProof/>
+                  <w:sz w:val="12"/>
+                </w:rPr>
+              </m:ctrlPr>
+            </m:dPr>
+            <m:e>
+              <m:r>
+                <m:rPr>
+                  <m:sty m:val="b"/>
+                </m:rPr>
+                <w:rPr>
+                  <w:rFonts w:ascii="Cambria Math" w:hAnsi="Cambria Math"/>
+                  <w:noProof/>
+                  <w:sz w:val="12"/>
+                </w:rPr>
+                <m:t>A,B</m:t>
+              </m:r>
+            </m:e>
+          </m:d>
+          <m:r>
+            <m:rPr>
+              <m:sty m:val="b"/>
+            </m:rPr>
+            <w:rPr>
+              <w:rFonts w:ascii="Cambria Math" w:hAnsi="Cambria Math"/>
+              <w:noProof/>
+              <w:sz w:val="12"/>
+            </w:rPr>
+            <m:t xml:space="preserve">= </m:t>
+          </m:r>
+          <m:rad>
+            <m:radPr>
+              <m:degHide m:val="1"/>
+              <m:ctrlPr>
+                <w:rPr>
+                  <w:rFonts w:ascii="Cambria Math" w:hAnsi="Cambria Math"/>
+                  <w:b/>
+                  <w:bCs/>
+                  <w:iCs/>
+                  <w:noProof/>
+                  <w:sz w:val="12"/>
+                </w:rPr>
+              </m:ctrlPr>
+            </m:radPr>
+            <m:deg/>
+            <m:e>
+              <m:r>
+                <m:rPr>
+                  <m:sty m:val="b"/>
+                </m:rPr>
+                <w:rPr>
+                  <w:rFonts w:ascii="Cambria Math" w:hAnsi="Cambria Math"/>
+                  <w:noProof/>
+                  <w:sz w:val="12"/>
+                </w:rPr>
+                <m:t>(</m:t>
+              </m:r>
+              <m:sSub>
+                <m:sSubPr>
+                  <m:ctrlPr>
+                    <w:rPr>
+                      <w:rFonts w:ascii="Cambria Math" w:hAnsi="Cambria Math"/>
+                      <w:b/>
+                      <w:bCs/>
+                      <w:iCs/>
+                      <w:noProof/>
+                      <w:sz w:val="12"/>
+                    </w:rPr>
+                  </m:ctrlPr>
+                </m:sSubPr>
+                <m:e>
+                  <m:r>
+                    <m:rPr>
+                      <m:sty m:val="b"/>
+                    </m:rPr>
+                    <w:rPr>
+                      <w:rFonts w:ascii="Cambria Math" w:hAnsi="Cambria Math"/>
+                      <w:noProof/>
+                      <w:sz w:val="12"/>
+                    </w:rPr>
+                    <m:t>x</m:t>
+                  </m:r>
+                </m:e>
+                <m:sub>
+                  <m:r>
+                    <m:rPr>
+                      <m:sty m:val="b"/>
+                    </m:rPr>
+                    <w:rPr>
+                      <w:rFonts w:ascii="Cambria Math" w:hAnsi="Cambria Math"/>
+                      <w:noProof/>
+                      <w:sz w:val="12"/>
+                    </w:rPr>
+                    <m:t>1</m:t>
+                  </m:r>
+                </m:sub>
+              </m:sSub>
+              <m:r>
+                <m:rPr>
+                  <m:sty m:val="b"/>
+                </m:rPr>
+                <w:rPr>
+                  <w:rFonts w:ascii="Cambria Math" w:hAnsi="Cambria Math"/>
+                  <w:noProof/>
+                  <w:sz w:val="12"/>
+                </w:rPr>
+                <m:t xml:space="preserve">- </m:t>
+              </m:r>
+              <m:sSub>
+                <m:sSubPr>
+                  <m:ctrlPr>
+                    <w:rPr>
+                      <w:rFonts w:ascii="Cambria Math" w:hAnsi="Cambria Math"/>
+                      <w:b/>
+                      <w:bCs/>
+                      <w:iCs/>
+                      <w:noProof/>
+                      <w:sz w:val="12"/>
+                    </w:rPr>
+                  </m:ctrlPr>
+                </m:sSubPr>
+                <m:e>
+                  <m:r>
+                    <m:rPr>
+                      <m:sty m:val="b"/>
+                    </m:rPr>
+                    <w:rPr>
+                      <w:rFonts w:ascii="Cambria Math" w:hAnsi="Cambria Math"/>
+                      <w:noProof/>
+                      <w:sz w:val="12"/>
+                    </w:rPr>
+                    <m:t>x</m:t>
+                  </m:r>
+                </m:e>
+                <m:sub>
+                  <m:r>
+                    <m:rPr>
+                      <m:sty m:val="b"/>
+                    </m:rPr>
+                    <w:rPr>
+                      <w:rFonts w:ascii="Cambria Math" w:hAnsi="Cambria Math"/>
+                      <w:noProof/>
+                      <w:sz w:val="12"/>
+                    </w:rPr>
+                    <m:t>2</m:t>
+                  </m:r>
+                </m:sub>
+              </m:sSub>
+              <m:sSup>
+                <m:sSupPr>
+                  <m:ctrlPr>
+                    <w:rPr>
+                      <w:rFonts w:ascii="Cambria Math" w:hAnsi="Cambria Math"/>
+                      <w:b/>
+                      <w:bCs/>
+                      <w:iCs/>
+                      <w:noProof/>
+                      <w:sz w:val="12"/>
+                    </w:rPr>
+                  </m:ctrlPr>
+                </m:sSupPr>
+                <m:e>
+                  <m:r>
+                    <m:rPr>
+                      <m:sty m:val="b"/>
+                    </m:rPr>
+                    <w:rPr>
+                      <w:rFonts w:ascii="Cambria Math" w:hAnsi="Cambria Math"/>
+                      <w:noProof/>
+                      <w:sz w:val="12"/>
+                    </w:rPr>
+                    <m:t>)</m:t>
+                  </m:r>
+                </m:e>
+                <m:sup>
+                  <m:r>
+                    <m:rPr>
+                      <m:sty m:val="b"/>
+                    </m:rPr>
+                    <w:rPr>
+                      <w:rFonts w:ascii="Cambria Math" w:hAnsi="Cambria Math"/>
+                      <w:noProof/>
+                      <w:sz w:val="12"/>
+                    </w:rPr>
+                    <m:t>2</m:t>
+                  </m:r>
+                </m:sup>
+              </m:sSup>
+              <m:r>
+                <m:rPr>
+                  <m:sty m:val="b"/>
+                </m:rPr>
+                <w:rPr>
+                  <w:rFonts w:ascii="Cambria Math" w:hAnsi="Cambria Math"/>
+                  <w:noProof/>
+                  <w:sz w:val="12"/>
+                </w:rPr>
+                <m:t>+(</m:t>
+              </m:r>
+              <m:sSub>
+                <m:sSubPr>
+                  <m:ctrlPr>
+                    <w:rPr>
+                      <w:rFonts w:ascii="Cambria Math" w:hAnsi="Cambria Math"/>
+                      <w:b/>
+                      <w:bCs/>
+                      <w:iCs/>
+                      <w:noProof/>
+                      <w:sz w:val="12"/>
+                    </w:rPr>
+                  </m:ctrlPr>
+                </m:sSubPr>
+                <m:e>
+                  <m:r>
+                    <m:rPr>
+                      <m:sty m:val="b"/>
+                    </m:rPr>
+                    <w:rPr>
+                      <w:rFonts w:ascii="Cambria Math" w:hAnsi="Cambria Math"/>
+                      <w:noProof/>
+                      <w:sz w:val="12"/>
+                    </w:rPr>
+                    <m:t>y</m:t>
+                  </m:r>
+                </m:e>
+                <m:sub>
+                  <m:r>
+                    <m:rPr>
+                      <m:sty m:val="b"/>
+                    </m:rPr>
+                    <w:rPr>
+                      <w:rFonts w:ascii="Cambria Math" w:hAnsi="Cambria Math"/>
+                      <w:noProof/>
+                      <w:sz w:val="12"/>
+                    </w:rPr>
+                    <m:t>1</m:t>
+                  </m:r>
+                </m:sub>
+              </m:sSub>
+              <m:r>
+                <m:rPr>
+                  <m:sty m:val="b"/>
+                </m:rPr>
+                <w:rPr>
+                  <w:rFonts w:ascii="Cambria Math" w:hAnsi="Cambria Math"/>
+                  <w:noProof/>
+                  <w:sz w:val="12"/>
+                </w:rPr>
+                <m:t xml:space="preserve">- </m:t>
+              </m:r>
+              <m:sSub>
+                <m:sSubPr>
+                  <m:ctrlPr>
+                    <w:rPr>
+                      <w:rFonts w:ascii="Cambria Math" w:hAnsi="Cambria Math"/>
+                      <w:b/>
+                      <w:bCs/>
+                      <w:iCs/>
+                      <w:noProof/>
+                      <w:sz w:val="12"/>
+                    </w:rPr>
+                  </m:ctrlPr>
+                </m:sSubPr>
+                <m:e>
+                  <m:r>
+                    <m:rPr>
+                      <m:sty m:val="b"/>
+                    </m:rPr>
+                    <w:rPr>
+                      <w:rFonts w:ascii="Cambria Math" w:hAnsi="Cambria Math"/>
+                      <w:noProof/>
+                      <w:sz w:val="12"/>
+                    </w:rPr>
+                    <m:t>y</m:t>
+                  </m:r>
+                </m:e>
+                <m:sub>
+                  <m:r>
+                    <m:rPr>
+                      <m:sty m:val="b"/>
+                    </m:rPr>
+                    <w:rPr>
+                      <w:rFonts w:ascii="Cambria Math" w:hAnsi="Cambria Math"/>
+                      <w:noProof/>
+                      <w:sz w:val="12"/>
+                    </w:rPr>
+                    <m:t>2</m:t>
+                  </m:r>
+                </m:sub>
+              </m:sSub>
+              <m:sSup>
+                <m:sSupPr>
+                  <m:ctrlPr>
+                    <w:rPr>
+                      <w:rFonts w:ascii="Cambria Math" w:hAnsi="Cambria Math"/>
+                      <w:b/>
+                      <w:bCs/>
+                      <w:iCs/>
+                      <w:noProof/>
+                      <w:sz w:val="12"/>
+                    </w:rPr>
+                  </m:ctrlPr>
+                </m:sSupPr>
+                <m:e>
+                  <m:r>
+                    <m:rPr>
+                      <m:sty m:val="b"/>
+                    </m:rPr>
+                    <w:rPr>
+                      <w:rFonts w:ascii="Cambria Math" w:hAnsi="Cambria Math"/>
+                      <w:noProof/>
+                      <w:sz w:val="12"/>
+                    </w:rPr>
+                    <m:t>)</m:t>
+                  </m:r>
+                </m:e>
+                <m:sup>
+                  <m:r>
+                    <m:rPr>
+                      <m:sty m:val="b"/>
+                    </m:rPr>
+                    <w:rPr>
+                      <w:rFonts w:ascii="Cambria Math" w:hAnsi="Cambria Math"/>
+                      <w:noProof/>
+                      <w:sz w:val="12"/>
+                    </w:rPr>
+                    <m:t>2</m:t>
+                  </m:r>
+                </m:sup>
+              </m:sSup>
+            </m:e>
+          </m:rad>
+        </m:oMath>
+      </m:oMathPara>
+    </w:p>
+    <w:p>
+      <w:pPr>
+        <w:rPr>
+          <w:b/>
+          <w:bCs/>
+          <w:iCs/>
+          <w:noProof/>
+          <w:sz w:val="12"/>
+        </w:rPr>
+      </w:pPr>
+    </w:p>
+    <w:p>
+      <w:pPr>
+        <w:rPr>
+          <w:bCs/>
+          <w:i/>
+          <w:iCs/>
+          <w:noProof/>
+          <w:color w:val="FF0000"/>
+          <w:sz w:val="16"/>
+        </w:rPr>
+      </w:pPr>
+      <w:r>
+        <w:rPr>
+          <w:bCs/>
+          <w:i/>
+          <w:iCs/>
+          <w:noProof/>
+          <w:sz w:val="16"/>
+        </w:rPr>
+        <w:t xml:space="preserve">Figure </w:t>
+      </w:r>
+      <w:r>
+        <w:rPr>
+          <w:bCs/>
+          <w:i/>
+          <w:iCs/>
+          <w:noProof/>
+          <w:sz w:val="16"/>
+        </w:rPr>
+        <w:t>2</w:t>
+      </w:r>
+      <w:r>
+        <w:rPr>
+          <w:bCs/>
+          <w:i/>
+          <w:iCs/>
+          <w:noProof/>
+          <w:sz w:val="16"/>
+        </w:rPr>
+        <w:t>: Euclidean distance</w:t>
+      </w:r>
+    </w:p>
+    <w:p>
+      <w:pPr>
+        <w:rPr>
+          <w:bCs/>
+          <w:iCs/>
+          <w:noProof/>
+          <w:sz w:val="12"/>
+        </w:rPr>
+      </w:pPr>
+    </w:p>
+    <w:p>
+      <w:pPr>
+        <w:jc w:val="both"/>
+      </w:pPr>
+    </w:p>
+    <w:p>
+      <w:pPr>
+        <w:jc w:val="both"/>
+      </w:pPr>
+    </w:p>
+    <w:p>
+      <w:pPr>
+        <w:jc w:val="both"/>
+        <w:rPr>
+          <w:b/>
+        </w:rPr>
+      </w:pPr>
+      <w:r>
+        <w:rPr>
+          <w:b/>
+        </w:rPr>
+        <w:t>Finding Nearest Neighbor</w:t>
+      </w:r>
+    </w:p>
+    <w:p>
+      <w:pPr>
+        <w:jc w:val="both"/>
+        <w:rPr>
+          <w:noProof/>
+        </w:rPr>
+      </w:pPr>
+    </w:p>
+    <w:p>
+      <w:r>
+        <w:rPr>
+          <w:noProof/>
+        </w:rPr>
+        <w:drawing>
+          <wp:inline distT="0" distB="0" distL="0" distR="0" wp14:anchorId="7694FF77" wp14:editId="4D197968">
+            <wp:extent cx="2344615" cy="1503413"/>
+            <wp:effectExtent l="0" t="0" r="0" b="0"/>
+            <wp:docPr id="5" name="Picture 5"/>
+            <wp:cNvGraphicFramePr>
+              <a:graphicFrameLocks xmlns:a="http://schemas.openxmlformats.org/drawingml/2006/main" noChangeAspect="1"/>
+            </wp:cNvGraphicFramePr>
+            <a:graphic xmlns:a="http://schemas.openxmlformats.org/drawingml/2006/main">
+              <a:graphicData uri="http://schemas.openxmlformats.org/drawingml/2006/picture">
+                <pic:pic xmlns:pic="http://schemas.openxmlformats.org/drawingml/2006/picture">
+                  <pic:nvPicPr>
+                    <pic:cNvPr id="5" name="A (x1,y1) (2).png"/>
+                    <pic:cNvPicPr/>
+                  </pic:nvPicPr>
+                  <pic:blipFill rotWithShape="1">
+                    <a:blip r:embed="rId14" cstate="print">
+                      <a:extLst>
+                        <a:ext uri="{28A0092B-C50C-407E-A947-70E740481C1C}">
+                          <a14:useLocalDpi xmlns:a14="http://schemas.microsoft.com/office/drawing/2010/main" val="0"/>
+                        </a:ext>
+                      </a:extLst>
+                    </a:blip>
+                    <a:srcRect t="19580" b="35088"/>
+                    <a:stretch/>
+                  </pic:blipFill>
+                  <pic:spPr bwMode="auto">
+                    <a:xfrm>
+                      <a:off x="0" y="0"/>
+                      <a:ext cx="2356034" cy="1510735"/>
+                    </a:xfrm>
+                    <a:prstGeom prst="rect">
+                      <a:avLst/>
+                    </a:prstGeom>
+                    <a:ln>
+                      <a:noFill/>
+                    </a:ln>
+                    <a:extLst>
+                      <a:ext uri="{53640926-AAD7-44D8-BBD7-CCE9431645EC}">
+                        <a14:shadowObscured xmlns:a14="http://schemas.microsoft.com/office/drawing/2010/main"/>
+                      </a:ext>
+                    </a:extLst>
+                  </pic:spPr>
+                </pic:pic>
+              </a:graphicData>
+            </a:graphic>
+          </wp:inline>
+        </w:drawing>
+      </w:r>
+    </w:p>
+    <w:p>
+      <w:pPr>
+        <w:rPr>
+          <w:bCs/>
+          <w:i/>
+          <w:iCs/>
+          <w:noProof/>
+          <w:color w:val="FF0000"/>
+          <w:sz w:val="16"/>
+        </w:rPr>
+      </w:pPr>
+      <w:r>
+        <w:rPr>
+          <w:bCs/>
+          <w:i/>
+          <w:iCs/>
+          <w:noProof/>
+          <w:sz w:val="16"/>
+        </w:rPr>
+        <w:t xml:space="preserve">Figure </w:t>
+      </w:r>
+      <w:r>
+        <w:rPr>
+          <w:bCs/>
+          <w:i/>
+          <w:iCs/>
+          <w:noProof/>
+          <w:sz w:val="16"/>
+        </w:rPr>
+        <w:t>2</w:t>
+      </w:r>
+      <w:r>
+        <w:rPr>
+          <w:bCs/>
+          <w:i/>
+          <w:iCs/>
+          <w:noProof/>
+          <w:sz w:val="16"/>
+        </w:rPr>
+        <w:t>: Euclidean distance</w:t>
+      </w:r>
+    </w:p>
+    <w:p/>
+    <w:p>
+      <w:pPr>
+        <w:jc w:val="both"/>
+      </w:pPr>
+    </w:p>
+    <w:p>
+      <w:pPr>
+        <w:jc w:val="both"/>
+        <w:rPr>
+          <w:b/>
+        </w:rPr>
+      </w:pPr>
+      <w:r>
+        <w:rPr>
+          <w:b/>
+        </w:rPr>
+        <w:t>Voting and Prediction</w:t>
+      </w:r>
+    </w:p>
+    <w:p>
+      <w:r>
+        <w:rPr>
+          <w:noProof/>
+        </w:rPr>
+        <w:drawing>
+          <wp:inline distT="0" distB="0" distL="0" distR="0" wp14:anchorId="65536A50" wp14:editId="4C226F9B">
+            <wp:extent cx="2478081" cy="1539240"/>
+            <wp:effectExtent l="0" t="0" r="0" b="3810"/>
+            <wp:docPr id="6" name="Picture 6"/>
+            <wp:cNvGraphicFramePr>
+              <a:graphicFrameLocks xmlns:a="http://schemas.openxmlformats.org/drawingml/2006/main" noChangeAspect="1"/>
+            </wp:cNvGraphicFramePr>
+            <a:graphic xmlns:a="http://schemas.openxmlformats.org/drawingml/2006/main">
+              <a:graphicData uri="http://schemas.openxmlformats.org/drawingml/2006/picture">
+                <pic:pic xmlns:pic="http://schemas.openxmlformats.org/drawingml/2006/picture">
+                  <pic:nvPicPr>
+                    <pic:cNvPr id="6" name="A (x1,y1) (3).png"/>
+                    <pic:cNvPicPr/>
+                  </pic:nvPicPr>
+                  <pic:blipFill rotWithShape="1">
+                    <a:blip r:embed="rId15" cstate="print">
+                      <a:extLst>
+                        <a:ext uri="{28A0092B-C50C-407E-A947-70E740481C1C}">
+                          <a14:useLocalDpi xmlns:a14="http://schemas.microsoft.com/office/drawing/2010/main" val="0"/>
+                        </a:ext>
+                      </a:extLst>
+                    </a:blip>
+                    <a:srcRect t="20129" b="35958"/>
+                    <a:stretch/>
+                  </pic:blipFill>
+                  <pic:spPr bwMode="auto">
+                    <a:xfrm>
+                      <a:off x="0" y="0"/>
+                      <a:ext cx="2492295" cy="1548069"/>
+                    </a:xfrm>
+                    <a:prstGeom prst="rect">
+                      <a:avLst/>
+                    </a:prstGeom>
+                    <a:ln>
+                      <a:noFill/>
+                    </a:ln>
+                    <a:extLst>
+                      <a:ext uri="{53640926-AAD7-44D8-BBD7-CCE9431645EC}">
+                        <a14:shadowObscured xmlns:a14="http://schemas.microsoft.com/office/drawing/2010/main"/>
+                      </a:ext>
+                    </a:extLst>
+                  </pic:spPr>
+                </pic:pic>
+              </a:graphicData>
+            </a:graphic>
+          </wp:inline>
+        </w:drawing>
+      </w:r>
+    </w:p>
+    <w:p>
+      <w:pPr>
+        <w:rPr>
+          <w:bCs/>
+          <w:i/>
+          <w:iCs/>
+          <w:noProof/>
+          <w:color w:val="FF0000"/>
+          <w:sz w:val="16"/>
+        </w:rPr>
+      </w:pPr>
+      <w:r>
+        <w:rPr>
+          <w:bCs/>
+          <w:i/>
+          <w:iCs/>
+          <w:noProof/>
+          <w:sz w:val="16"/>
+        </w:rPr>
+        <w:t xml:space="preserve">Figure </w:t>
+      </w:r>
+      <w:r>
+        <w:rPr>
+          <w:bCs/>
+          <w:i/>
+          <w:iCs/>
+          <w:noProof/>
+          <w:sz w:val="16"/>
+        </w:rPr>
+        <w:t>2</w:t>
+      </w:r>
+      <w:r>
+        <w:rPr>
+          <w:bCs/>
+          <w:i/>
+          <w:iCs/>
+          <w:noProof/>
+          <w:sz w:val="16"/>
+        </w:rPr>
+        <w:t>: Euclidean distance</w:t>
+      </w:r>
+    </w:p>
+    <w:p/>
+    <w:p>
+      <w:pPr>
+        <w:jc w:val="both"/>
+        <w:rPr>
+          <w:color w:val="000000" w:themeColor="text1"/>
+        </w:rPr>
+      </w:pPr>
+    </w:p>
+    <w:p>
+      <w:pPr>
+        <w:jc w:val="both"/>
+        <w:rPr>
+          <w:bCs/>
+          <w:iCs/>
+          <w:color w:val="000000" w:themeColor="text1"/>
+        </w:rPr>
+      </w:pPr>
+      <w:bookmarkStart w:id="7" w:name="_GoBack"/>
+      <w:bookmarkEnd w:id="7"/>
     </w:p>
     <w:p>
       <w:pPr>
@@ -6499,7 +8184,7 @@
             <w:autoSpaceDN w:val="0"/>
             <w:ind w:hanging="640"/>
             <w:jc w:val="left"/>
-            <w:divId w:val="1570578918"/>
+            <w:divId w:val="93719172"/>
             <w:rPr>
               <w:rFonts w:eastAsia="Times New Roman"/>
               <w:sz w:val="24"/>
@@ -6554,7 +8239,7 @@
             <w:autoSpaceDN w:val="0"/>
             <w:ind w:hanging="640"/>
             <w:jc w:val="left"/>
-            <w:divId w:val="134567808"/>
+            <w:divId w:val="2094619987"/>
             <w:rPr>
               <w:rFonts w:eastAsia="Times New Roman"/>
             </w:rPr>
@@ -6607,7 +8292,7 @@
             <w:autoSpaceDN w:val="0"/>
             <w:ind w:hanging="640"/>
             <w:jc w:val="left"/>
-            <w:divId w:val="1649899619"/>
+            <w:divId w:val="1342967675"/>
             <w:rPr>
               <w:rFonts w:eastAsia="Times New Roman"/>
             </w:rPr>
@@ -6688,7 +8373,7 @@
             <w:autoSpaceDN w:val="0"/>
             <w:ind w:hanging="640"/>
             <w:jc w:val="left"/>
-            <w:divId w:val="185944734"/>
+            <w:divId w:val="1602910953"/>
             <w:rPr>
               <w:rFonts w:eastAsia="Times New Roman"/>
             </w:rPr>
@@ -6741,7 +8426,7 @@
             <w:autoSpaceDN w:val="0"/>
             <w:ind w:hanging="640"/>
             <w:jc w:val="left"/>
-            <w:divId w:val="676273441"/>
+            <w:divId w:val="1857042394"/>
             <w:rPr>
               <w:rFonts w:eastAsia="Times New Roman"/>
             </w:rPr>
@@ -6822,7 +8507,7 @@
             <w:autoSpaceDN w:val="0"/>
             <w:ind w:hanging="640"/>
             <w:jc w:val="left"/>
-            <w:divId w:val="42565471"/>
+            <w:divId w:val="1073116151"/>
             <w:rPr>
               <w:rFonts w:eastAsia="Times New Roman"/>
             </w:rPr>
@@ -6881,7 +8566,7 @@
             <w:autoSpaceDN w:val="0"/>
             <w:ind w:hanging="640"/>
             <w:jc w:val="left"/>
-            <w:divId w:val="119879175"/>
+            <w:divId w:val="1778913010"/>
             <w:rPr>
               <w:rFonts w:eastAsia="Times New Roman"/>
             </w:rPr>
@@ -6976,7 +8661,7 @@
             <w:autoSpaceDN w:val="0"/>
             <w:ind w:hanging="640"/>
             <w:jc w:val="left"/>
-            <w:divId w:val="1291786694"/>
+            <w:divId w:val="1573850842"/>
             <w:rPr>
               <w:rFonts w:eastAsia="Times New Roman"/>
             </w:rPr>
@@ -7029,7 +8714,7 @@
             <w:autoSpaceDN w:val="0"/>
             <w:ind w:hanging="640"/>
             <w:jc w:val="left"/>
-            <w:divId w:val="1056199103"/>
+            <w:divId w:val="1062604947"/>
             <w:rPr>
               <w:rFonts w:eastAsia="Times New Roman"/>
             </w:rPr>
@@ -7096,7 +8781,7 @@
             <w:autoSpaceDN w:val="0"/>
             <w:ind w:hanging="640"/>
             <w:jc w:val="left"/>
-            <w:divId w:val="769011291"/>
+            <w:divId w:val="1889224815"/>
             <w:rPr>
               <w:rFonts w:eastAsia="Times New Roman"/>
             </w:rPr>
@@ -7153,7 +8838,7 @@
             <w:autoSpaceDN w:val="0"/>
             <w:ind w:hanging="640"/>
             <w:jc w:val="left"/>
-            <w:divId w:val="1615012594"/>
+            <w:divId w:val="1775324995"/>
             <w:rPr>
               <w:rFonts w:eastAsia="Times New Roman"/>
             </w:rPr>
@@ -7262,7 +8947,7 @@
             <w:autoSpaceDN w:val="0"/>
             <w:ind w:hanging="640"/>
             <w:jc w:val="left"/>
-            <w:divId w:val="756442891"/>
+            <w:divId w:val="1578712357"/>
             <w:rPr>
               <w:rFonts w:eastAsia="Times New Roman"/>
             </w:rPr>
@@ -7353,7 +9038,7 @@
             <w:autoSpaceDN w:val="0"/>
             <w:ind w:hanging="640"/>
             <w:jc w:val="left"/>
-            <w:divId w:val="729306213"/>
+            <w:divId w:val="1133328353"/>
             <w:rPr>
               <w:rFonts w:eastAsia="Times New Roman"/>
             </w:rPr>
@@ -7420,7 +9105,7 @@
             <w:autoSpaceDN w:val="0"/>
             <w:ind w:hanging="640"/>
             <w:jc w:val="left"/>
-            <w:divId w:val="975336008"/>
+            <w:divId w:val="1037121707"/>
             <w:rPr>
               <w:rFonts w:eastAsia="Times New Roman"/>
             </w:rPr>
@@ -7487,7 +9172,7 @@
             <w:autoSpaceDN w:val="0"/>
             <w:ind w:hanging="640"/>
             <w:jc w:val="left"/>
-            <w:divId w:val="1784153073"/>
+            <w:divId w:val="94443363"/>
             <w:rPr>
               <w:rFonts w:eastAsia="Times New Roman"/>
             </w:rPr>
@@ -7582,7 +9267,7 @@
             <w:autoSpaceDN w:val="0"/>
             <w:ind w:hanging="640"/>
             <w:jc w:val="left"/>
-            <w:divId w:val="870844289"/>
+            <w:divId w:val="1211306149"/>
             <w:rPr>
               <w:rFonts w:eastAsia="Times New Roman"/>
             </w:rPr>
@@ -7673,7 +9358,7 @@
             <w:autoSpaceDN w:val="0"/>
             <w:ind w:hanging="640"/>
             <w:jc w:val="left"/>
-            <w:divId w:val="1773937985"/>
+            <w:divId w:val="339167072"/>
             <w:rPr>
               <w:rFonts w:eastAsia="Times New Roman"/>
             </w:rPr>
@@ -7703,15 +9388,7 @@
             <w:rPr>
               <w:rFonts w:eastAsia="Times New Roman"/>
             </w:rPr>
-            <w:t xml:space="preserve"> </w:t>
-          </w:r>
-          <w:bookmarkStart w:id="6" w:name="_GoBack"/>
-          <w:bookmarkEnd w:id="6"/>
-          <w:r>
-            <w:rPr>
-              <w:rFonts w:eastAsia="Times New Roman"/>
-            </w:rPr>
-            <w:t xml:space="preserve">variety,” </w:t>
+            <w:t xml:space="preserve"> variety,” </w:t>
           </w:r>
           <w:r>
             <w:rPr>
@@ -7762,7 +9439,7 @@
             <w:autoSpaceDN w:val="0"/>
             <w:ind w:hanging="640"/>
             <w:jc w:val="left"/>
-            <w:divId w:val="1142573595"/>
+            <w:divId w:val="1292714191"/>
             <w:rPr>
               <w:rFonts w:eastAsia="Times New Roman"/>
             </w:rPr>
@@ -7821,7 +9498,7 @@
             <w:autoSpaceDN w:val="0"/>
             <w:ind w:hanging="640"/>
             <w:jc w:val="left"/>
-            <w:divId w:val="201989522"/>
+            <w:divId w:val="1840464229"/>
             <w:rPr>
               <w:rFonts w:eastAsia="Times New Roman"/>
             </w:rPr>
@@ -7860,7 +9537,7 @@
             <w:autoSpaceDN w:val="0"/>
             <w:ind w:hanging="640"/>
             <w:jc w:val="left"/>
-            <w:divId w:val="1768305243"/>
+            <w:divId w:val="1610700250"/>
             <w:rPr>
               <w:rFonts w:eastAsia="Times New Roman"/>
             </w:rPr>
@@ -7959,7 +9636,7 @@
             <w:autoSpaceDN w:val="0"/>
             <w:ind w:hanging="640"/>
             <w:jc w:val="left"/>
-            <w:divId w:val="1400906146"/>
+            <w:divId w:val="554128586"/>
             <w:rPr>
               <w:rFonts w:eastAsia="Times New Roman"/>
             </w:rPr>
@@ -8022,6 +9699,102 @@
         </w:p>
         <w:p>
           <w:pPr>
+            <w:autoSpaceDE w:val="0"/>
+            <w:autoSpaceDN w:val="0"/>
+            <w:ind w:hanging="640"/>
+            <w:jc w:val="left"/>
+            <w:divId w:val="1993214706"/>
+            <w:rPr>
+              <w:rFonts w:eastAsia="Times New Roman"/>
+            </w:rPr>
+          </w:pPr>
+          <w:r>
+            <w:rPr>
+              <w:rFonts w:eastAsia="Times New Roman"/>
+            </w:rPr>
+            <w:t>[22]</w:t>
+          </w:r>
+          <w:r>
+            <w:rPr>
+              <w:rFonts w:eastAsia="Times New Roman"/>
+            </w:rPr>
+            <w:tab/>
+            <w:t xml:space="preserve">D. </w:t>
+          </w:r>
+          <w:proofErr w:type="spellStart"/>
+          <w:r>
+            <w:rPr>
+              <w:rFonts w:eastAsia="Times New Roman"/>
+            </w:rPr>
+            <w:t>Dobric</w:t>
+          </w:r>
+          <w:proofErr w:type="spellEnd"/>
+          <w:r>
+            <w:rPr>
+              <w:rFonts w:eastAsia="Times New Roman"/>
+            </w:rPr>
+            <w:t xml:space="preserve">, A. </w:t>
+          </w:r>
+          <w:proofErr w:type="spellStart"/>
+          <w:r>
+            <w:rPr>
+              <w:rFonts w:eastAsia="Times New Roman"/>
+            </w:rPr>
+            <w:t>Pech</w:t>
+          </w:r>
+          <w:proofErr w:type="spellEnd"/>
+          <w:r>
+            <w:rPr>
+              <w:rFonts w:eastAsia="Times New Roman"/>
+            </w:rPr>
+            <w:t xml:space="preserve">, B. Ghita, and T. </w:t>
+          </w:r>
+          <w:proofErr w:type="spellStart"/>
+          <w:r>
+            <w:rPr>
+              <w:rFonts w:eastAsia="Times New Roman"/>
+            </w:rPr>
+            <w:t>Wennekers</w:t>
+          </w:r>
+          <w:proofErr w:type="spellEnd"/>
+          <w:r>
+            <w:rPr>
+              <w:rFonts w:eastAsia="Times New Roman"/>
+            </w:rPr>
+            <w:t xml:space="preserve">, “Scaling the HTM Spatial Pooler,” </w:t>
+          </w:r>
+          <w:r>
+            <w:rPr>
+              <w:rFonts w:eastAsia="Times New Roman"/>
+              <w:i/>
+              <w:iCs/>
+            </w:rPr>
+            <w:t>International Journal of Artificial Intelligence &amp; Applications</w:t>
+          </w:r>
+          <w:r>
+            <w:rPr>
+              <w:rFonts w:eastAsia="Times New Roman"/>
+            </w:rPr>
+            <w:t xml:space="preserve">, vol. 11, no. 4, pp. 83–100, Jul. 2020, </w:t>
+          </w:r>
+          <w:proofErr w:type="spellStart"/>
+          <w:r>
+            <w:rPr>
+              <w:rFonts w:eastAsia="Times New Roman"/>
+            </w:rPr>
+            <w:t>doi</w:t>
+          </w:r>
+          <w:proofErr w:type="spellEnd"/>
+          <w:r>
+            <w:rPr>
+              <w:rFonts w:eastAsia="Times New Roman"/>
+            </w:rPr>
+            <w:t>: 10.5121/ijaia.2020.11407.</w:t>
+          </w:r>
+        </w:p>
+        <w:p>
+          <w:pPr>
+            <w:jc w:val="left"/>
             <w:rPr>
               <w:color w:val="000000" w:themeColor="text1"/>
             </w:rPr>
@@ -8040,6 +9813,7 @@
     <w:p>
       <w:pPr>
         <w:pStyle w:val="BodyText"/>
+        <w:jc w:val="left"/>
         <w:rPr>
           <w:color w:val="000000" w:themeColor="text1"/>
           <w:lang w:val="en-US"/>
@@ -11695,6 +13469,35 @@
         </w:p>
       </w:docPartBody>
     </w:docPart>
+    <w:docPart>
+      <w:docPartPr>
+        <w:name w:val="4ECCE8040C2D47738D99E4A9B9F62F26"/>
+        <w:category>
+          <w:name w:val="General"/>
+          <w:gallery w:val="placeholder"/>
+        </w:category>
+        <w:types>
+          <w:type w:val="bbPlcHdr"/>
+        </w:types>
+        <w:behaviors>
+          <w:behavior w:val="content"/>
+        </w:behaviors>
+        <w:guid w:val="{82B1AE1F-413F-4FEA-AE01-C4D2635E8C7C}"/>
+      </w:docPartPr>
+      <w:docPartBody>
+        <w:p>
+          <w:pPr>
+            <w:pStyle w:val="4ECCE8040C2D47738D99E4A9B9F62F26"/>
+          </w:pPr>
+          <w:r>
+            <w:rPr>
+              <w:rStyle w:val="PlaceholderText"/>
+            </w:rPr>
+            <w:t>Click or tap here to enter text.</w:t>
+          </w:r>
+        </w:p>
+      </w:docPartBody>
+    </w:docPart>
   </w:docParts>
 </w:glossaryDocument>
 </file>
@@ -11815,7 +13618,7 @@
   </w:compat>
   <w:rsids>
     <w:rsidRoot w:val="00F6291A"/>
-    <w:rsid w:val="00B0057E"/>
+    <w:rsid w:val="009064B8"/>
     <w:rsid w:val="00F6291A"/>
   </w:rsids>
   <m:mathPr>
@@ -12282,6 +14085,10 @@
     <w:name w:val="F4372E2D2FC5495F9859F592C2B84CE6"/>
     <w:rsid w:val="00F6291A"/>
   </w:style>
+  <w:style w:type="paragraph" w:customStyle="1" w:styleId="4ECCE8040C2D47738D99E4A9B9F62F26">
+    <w:name w:val="4ECCE8040C2D47738D99E4A9B9F62F26"/>
+    <w:rsid w:val="00F6291A"/>
+  </w:style>
 </w:styles>
 </file>
 
@@ -12602,7 +14409,7 @@
     <we:reference id="wa104382081" version="1.55.1.0" store="" storeType="OMEX"/>
   </we:alternateReferences>
   <we:properties>
-    <we:property name="MENDELEY_CITATIONS" value="[{&quot;citationID&quot;:&quot;MENDELEY_CITATION_0a30bc50-12eb-4b9f-a423-f6b1cb67bb4f&quot;,&quot;properties&quot;:{&quot;noteIndex&quot;:0},&quot;isEdited&quot;:false,&quot;manualOverride&quot;:{&quot;isManuallyOverridden&quot;:false,&quot;citeprocText&quot;:&quot;[1]&quot;,&quot;manualOverrideText&quot;:&quot;&quot;},&quot;citationTag&quot;:&quot;MENDELEY_CITATION_v3_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&quot;,&quot;citationItems&quot;:[{&quot;id&quot;:&quot;61447b52-6175-3df5-8121-1a6a3965d5a9&quot;,&quot;itemData&quot;:{&quot;type&quot;:&quot;chapter&quot;,&quot;id&quot;:&quot;61447b52-6175-3df5-8121-1a6a3965d5a9&quot;,&quot;title&quot;:&quot;Supervised and unsupervised learning&quot;,&quot;author&quot;:[{&quot;family&quot;:&quot;Rajoub&quot;,&quot;given&quot;:&quot;Bashar&quot;,&quot;parse-names&quot;:false,&quot;dropping-particle&quot;:&quot;&quot;,&quot;non-dropping-particle&quot;:&quot;&quot;}],&quot;container-title&quot;:&quot;Biomedical Signal Processing and Artificial Intelligence in Healthcare&quot;,&quot;DOI&quot;:&quot;10.1016/B978-0-12-818946-7.00003-2&quot;,&quot;ISBN&quot;:&quot;9780128189467&quot;,&quot;issued&quot;:{&quot;date-parts&quot;:[[2020,1,1]]},&quot;page&quot;:&quot;51-89&quot;,&quot;abstract&quot;:&quot;Clinicians are constantly dealing with various information sources about our health, for example, ECG signals, brain activity, blood pressure, and oxygen saturation levels. However, due to the vast amount of data recorded and the limited resources, physicians tend to make treatment decisions based on isolated and short snapshots of a patient’s data. Machine learning offers automated analysis of heterogeneous measurement sources, helps detecting early warning signs of critical life-threatening events (e.g., heart attacks), improves clinical diagnostic accuracy, and helps clinicians make correct and timely medical interventions. This chapter introduces the reader to the basic principles of machine learning. First, we will start with definitions of supervised and unsupervised machine learning. Then, we will discuss a number of fundamental models for density estimation and classification such as maximum likelihood density estimation, kernel density estimation, Bayes classifiers, discriminant functions, logistic regression, and support vector machines. Finally the chapter is concluded with practical guidance for training and testing machine learning models.&quot;,&quot;publisher&quot;:&quot;Elsevier&quot;,&quot;container-title-short&quot;:&quot;&quot;},&quot;isTemporary&quot;:false}]},{&quot;citationID&quot;:&quot;MENDELEY_CITATION_36993a17-2a2f-4cb8-9596-f173ae93d88b&quot;,&quot;properties&quot;:{&quot;noteIndex&quot;:0},&quot;isEdited&quot;:false,&quot;manualOverride&quot;:{&quot;isManuallyOverridden&quot;:false,&quot;citeprocText&quot;:&quot;[2]&quot;,&quot;manualOverrideText&quot;:&quot;&quot;},&quot;citationTag&quot;:&quot;MENDELEY_CITATION_v3_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&quot;,&quot;citationItems&quot;:[{&quot;id&quot;:&quot;bc0ab14f-babb-3ed0-9269-d278628daba8&quot;,&quot;itemData&quot;:{&quot;type&quot;:&quot;article-journal&quot;,&quot;id&quot;:&quot;bc0ab14f-babb-3ed0-9269-d278628daba8&quot;,&quot;title&quot;:&quot;Classification Techniques in Machine Learning: Applications and Issues&quot;,&quot;author&quot;:[{&quot;family&quot;:&quot;Soofi&quot;,&quot;given&quot;:&quot;Aized Amin&quot;,&quot;parse-names&quot;:false,&quot;dropping-particle&quot;:&quot;&quot;,&quot;non-dropping-particle&quot;:&quot;&quot;},{&quot;family&quot;:&quot;Awan&quot;,&quot;given&quot;:&quot;Arshad&quot;,&quot;parse-names&quot;:false,&quot;dropping-particle&quot;:&quot;&quot;,&quot;non-dropping-particle&quot;:&quot;&quot;}],&quot;container-title&quot;:&quot;Journal of Basic &amp; Applied Sciences&quot;,&quot;ISSN&quot;:&quot;1814-8085&quot;,&quot;issued&quot;:{&quot;date-parts&quot;:[[2017]]},&quot;page&quot;:&quot;459-465&quot;,&quot;abstract&quot;:&quot;Classification is a data mining (machine learning) technique used to predict group membership for data instances. There are several classification techniques that can be used for classification purpose. In this paper, we present the basic classification techniques. Later we discuss some major types of classification method including Bayesian networks, decision tree induction, k-nearest neighbor classifier and Support Vector Machines (SVM) with their strengths, weaknesses, potential applications and issues with their available solution. The goal of this study is to provide a comprehensive review of different classification techniques in machine learning. This work will be helpful for both academia and new comers in the field of machine learning to further strengthen the basis of classification methods.&quot;,&quot;volume&quot;:&quot;13&quot;,&quot;container-title-short&quot;:&quot;&quot;},&quot;isTemporary&quot;:false}]},{&quot;citationID&quot;:&quot;MENDELEY_CITATION_bbbadcb6-2b52-48b5-825d-d2305c00346e&quot;,&quot;properties&quot;:{&quot;noteIndex&quot;:0},&quot;isEdited&quot;:false,&quot;manualOverride&quot;:{&quot;isManuallyOverridden&quot;:false,&quot;citeprocText&quot;:&quot;[3]&quot;,&quot;manualOverrideText&quot;:&quot;&quot;},&quot;citationTag&quot;:&quot;MENDELEY_CITATION_v3_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&quot;,&quot;citationItems&quot;:[{&quot;id&quot;:&quot;7da3149d-b24e-3bfe-83e8-0a44056fd3df&quot;,&quot;itemData&quot;:{&quot;type&quot;:&quot;article-journal&quot;,&quot;id&quot;:&quot;7da3149d-b24e-3bfe-83e8-0a44056fd3df&quot;,&quot;title&quot;:&quot;A Review on Linear Regression Comprehensive in Machine Learning&quot;,&quot;author&quot;:[{&quot;family&quot;:&quot;Maulud&quot;,&quot;given&quot;:&quot;Dastan&quot;,&quot;parse-names&quot;:false,&quot;dropping-particle&quot;:&quot;&quot;,&quot;non-dropping-particle&quot;:&quot;&quot;},{&quot;family&quot;:&quot;Abdulazeez&quot;,&quot;given&quot;:&quot;Adnan M.&quot;,&quot;parse-names&quot;:false,&quot;dropping-particle&quot;:&quot;&quot;,&quot;non-dropping-particle&quot;:&quot;&quot;}],&quot;container-title&quot;:&quot;Journal of Applied Science and Technology Trends&quot;,&quot;DOI&quot;:&quot;10.38094/jastt1457&quot;,&quot;issued&quot;:{&quot;date-parts&quot;:[[2020,12,31]]},&quot;page&quot;:&quot;140-147&quot;,&quot;abstract&quot;:&quot;Perhaps one of the most common and comprehensive statistical and machine learning algorithms are linear regression. Linear regression is used to find a linear relationship between one or more predictors. The linear regression has two types: simple regression and multiple regression (MLR). This paper discusses various works by different researchers on linear regression and polynomial regression and compares their performance using the best approach to optimize prediction and precision. Almost all of the articles analyzed in this review is focused on datasets; in order to determine a model's efficiency, it must be correlated with the actual values obtained for the explanatory variables.&quot;,&quot;publisher&quot;:&quot;Interdisciplinary Publishing Academia&quot;,&quot;issue&quot;:&quot;4&quot;,&quot;volume&quot;:&quot;1&quot;,&quot;container-title-short&quot;:&quot;&quot;},&quot;isTemporary&quot;:false}]},{&quot;citationID&quot;:&quot;MENDELEY_CITATION_c60948f6-03a6-4acc-9396-8f6e03895abc&quot;,&quot;properties&quot;:{&quot;noteIndex&quot;:0},&quot;isEdited&quot;:false,&quot;manualOverride&quot;:{&quot;isManuallyOverridden&quot;:false,&quot;citeprocText&quot;:&quot;[4]&quot;,&quot;manualOverrideText&quot;:&quot;&quot;},&quot;citationTag&quot;:&quot;MENDELEY_CITATION_v3_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&quot;,&quot;citationItems&quot;:[{&quot;id&quot;:&quot;edcc30f5-cb40-3083-9d64-c56410c7e039&quot;,&quot;itemData&quot;:{&quot;type&quot;:&quot;report&quot;,&quot;id&quot;:&quot;edcc30f5-cb40-3083-9d64-c56410c7e039&quot;,&quot;title&quot;:&quot;Building a K-Nearest Neighbor Classifier for Text Categorization&quot;,&quot;author&quot;:[{&quot;family&quot;:&quot;Nikhath&quot;,&quot;given&quot;:&quot;A Kousar&quot;,&quot;parse-names&quot;:false,&quot;dropping-particle&quot;:&quot;&quot;,&quot;non-dropping-particle&quot;:&quot;&quot;},{&quot;family&quot;:&quot;Subrahmanyam&quot;,&quot;given&quot;:&quot;K&quot;,&quot;parse-names&quot;:false,&quot;dropping-particle&quot;:&quot;&quot;,&quot;non-dropping-particle&quot;:&quot;&quot;},{&quot;family&quot;:&quot;Vasavi&quot;,&quot;given&quot;:&quot;R&quot;,&quot;parse-names&quot;:false,&quot;dropping-particle&quot;:&quot;&quot;,&quot;non-dropping-particle&quot;:&quot;&quot;}],&quot;URL&quot;:&quot;www.ijcsit.com&quot;,&quot;abstract&quot;:&quot;Text categorization is a process of assigning various input texts (or documents) to one or more target categories based on its contents. This paper introduces an email classification application of text categorization, using k-Nearest Neighbor (k-NN) classification[1]. In this work text categorization involves two processes: training process and classification process. First, The training processes use a previously categorized set of documents to train the system to understand what each category looks like[1].Second,the classifier uses the training 'model' to classify new incoming documents.The k-Nearest Neighbor classification method makes use of training documents, which have known categories, and finds the closest neighbors of the new sample document among all[2]. These neighbors enable to find the new document's category. The Euclideandistance has been used as a similarity function for measuring the difference or similarity between two instances[3].&quot;,&quot;container-title-short&quot;:&quot;&quot;},&quot;isTemporary&quot;:false}]},{&quot;citationID&quot;:&quot;MENDELEY_CITATION_9bc2d7f7-e7eb-4b57-8315-1a1f65fc10aa&quot;,&quot;properties&quot;:{&quot;noteIndex&quot;:0},&quot;isEdited&quot;:false,&quot;manualOverride&quot;:{&quot;isManuallyOverridden&quot;:false,&quot;citeprocText&quot;:&quot;[5]&quot;,&quot;manualOverrideText&quot;:&quot;&quot;},&quot;citationTag&quot;:&quot;MENDELEY_CITATION_v3_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&quot;,&quot;citationItems&quot;:[{&quot;id&quot;:&quot;f5b72dac-4aa7-361f-bd5a-4bd16d4c4f2d&quot;,&quot;itemData&quot;:{&quot;type&quot;:&quot;article-journal&quot;,&quot;id&quot;:&quot;f5b72dac-4aa7-361f-bd5a-4bd16d4c4f2d&quot;,&quot;title&quot;:&quot;Cluster-based oversampling with area extraction from representative points for class imbalance learning&quot;,&quot;author&quot;:[{&quot;family&quot;:&quot;Farou&quot;,&quot;given&quot;:&quot;Zakarya&quot;,&quot;parse-names&quot;:false,&quot;dropping-particle&quot;:&quot;&quot;,&quot;non-dropping-particle&quot;:&quot;&quot;},{&quot;family&quot;:&quot;Wang&quot;,&quot;given&quot;:&quot;Yizhi&quot;,&quot;parse-names&quot;:false,&quot;dropping-particle&quot;:&quot;&quot;,&quot;non-dropping-particle&quot;:&quot;&quot;},{&quot;family&quot;:&quot;Horváth&quot;,&quot;given&quot;:&quot;Tomáš&quot;,&quot;parse-names&quot;:false,&quot;dropping-particle&quot;:&quot;&quot;,&quot;non-dropping-particle&quot;:&quot;&quot;}],&quot;container-title&quot;:&quot;Intelligent Systems with Applications&quot;,&quot;DOI&quot;:&quot;10.1016/j.iswa.2024.200357&quot;,&quot;ISSN&quot;:&quot;26673053&quot;,&quot;URL&quot;:&quot;https://linkinghub.elsevier.com/retrieve/pii/S2667305324000334&quot;,&quot;issued&quot;:{&quot;date-parts&quot;:[[2024,6]]},&quot;page&quot;:&quot;200357&quot;,&quot;volume&quot;:&quot;22&quot;,&quot;container-title-short&quot;:&quot;&quot;},&quot;isTemporary&quot;:false}]},{&quot;citationID&quot;:&quot;MENDELEY_CITATION_8e613a27-4c84-40ab-80e1-c6f8e8e0175d&quot;,&quot;properties&quot;:{&quot;noteIndex&quot;:0},&quot;isEdited&quot;:false,&quot;manualOverride&quot;:{&quot;isManuallyOverridden&quot;:false,&quot;citeprocText&quot;:&quot;[6]&quot;,&quot;manualOverrideText&quot;:&quot;&quot;},&quot;citationItems&quot;:[{&quot;id&quot;:&quot;6c1b3dfc-3a68-3ba9-9728-aa239d1c1fab&quot;,&quot;itemData&quot;:{&quot;type&quot;:&quot;report&quot;,&quot;id&quot;:&quot;6c1b3dfc-3a68-3ba9-9728-aa239d1c1fab&quot;,&quot;title&quot;:&quot;STAT 479: Machine Learning Lecture Notes&quot;,&quot;author&quot;:[{&quot;family&quot;:&quot;Raschka&quot;,&quot;given&quot;:&quot;Sebastian&quot;,&quot;parse-names&quot;:false,&quot;dropping-particle&quot;:&quot;&quot;,&quot;non-dropping-particle&quot;:&quot;&quot;}],&quot;URL&quot;:&quot;http://stat.wisc.edu/∼sraschka/teaching/stat479-fs2018/&quot;,&quot;issued&quot;:{&quot;date-parts&quot;:[[2018]]},&quot;container-title-short&quot;:&quot;&quot;},&quot;isTemporary&quot;:false}],&quot;citationTag&quot;:&quot;MENDELEY_CITATION_v3_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&quot;},{&quot;citationID&quot;:&quot;MENDELEY_CITATION_06a46df7-d563-42b2-8b19-3df3faec3fdc&quot;,&quot;properties&quot;:{&quot;noteIndex&quot;:0},&quot;isEdited&quot;:false,&quot;manualOverride&quot;:{&quot;isManuallyOverridden&quot;:false,&quot;citeprocText&quot;:&quot;[7]&quot;,&quot;manualOverrideText&quot;:&quot;&quot;},&quot;citationItems&quot;:[{&quot;id&quot;:&quot;b83ab8b3-3c1b-3b79-a62d-6e7a969192f1&quot;,&quot;itemData&quot;:{&quot;type&quot;:&quot;article-journal&quot;,&quot;id&quot;:&quot;b83ab8b3-3c1b-3b79-a62d-6e7a969192f1&quot;,&quot;title&quot;:&quot;KNN Classification With One-Step Computation&quot;,&quot;author&quot;:[{&quot;family&quot;:&quot;Zhang&quot;,&quot;given&quot;:&quot;Shichao&quot;,&quot;parse-names&quot;:false,&quot;dropping-particle&quot;:&quot;&quot;,&quot;non-dropping-particle&quot;:&quot;&quot;},{&quot;family&quot;:&quot;Li&quot;,&quot;given&quot;:&quot;Jiaye&quot;,&quot;parse-names&quot;:false,&quot;dropping-particle&quot;:&quot;&quot;,&quot;non-dropping-particle&quot;:&quot;&quot;}],&quot;container-title&quot;:&quot;IEEE Transactions on Knowledge and Data Engineering&quot;,&quot;container-title-short&quot;:&quot;IEEE Trans Knowl Data Eng&quot;,&quot;DOI&quot;:&quot;10.1109/TKDE.2021.3119140&quot;,&quot;ISSN&quot;:&quot;15582191&quot;,&quot;issued&quot;:{&quot;date-parts&quot;:[[2023,3,1]]},&quot;page&quot;:&quot;2711-2723&quot;,&quot;abstract&quot;:&quot;KNN classification is an improvisational learning mode, in which they are carried out only when a test data is predicted that set a suitable K value and search the K nearest neighbors from the whole training sample space, referred them to the lazy part of KNN classification. This lazy part has been the bottleneck problem of applying KNN classification due to the complete search of K nearest neighbors. In this paper, a one-step computation is proposed to replace the lazy part of KNN classification. The one-step computation actually transforms the lazy part to a matrix computation as follows. Given a test data, training samples are first applied to fit the test data with the least squares loss function. And then, a relationship matrix is generated by weighting all training samples according to their influence on the test data. Finally, a group lasso is employed to perform sparse learning of the relationship matrix. In this way, setting K value and searching K nearest neighbors are both integrated to a unified computation. In addition, a new classification rule is proposed for improving the performance of one-step KNN classification. The proposed approach is experimentally evaluated, and demonstrated that the one-step KNN classification is efficient and promising.&quot;,&quot;publisher&quot;:&quot;IEEE Computer Society&quot;,&quot;issue&quot;:&quot;3&quot;,&quot;volume&quot;:&quot;35&quot;},&quot;isTemporary&quot;:false}],&quot;citationTag&quot;:&quot;MENDELEY_CITATION_v3_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&quot;},{&quot;citationID&quot;:&quot;MENDELEY_CITATION_659368b5-94c7-4114-8f0d-afadda8fe872&quot;,&quot;properties&quot;:{&quot;noteIndex&quot;:0},&quot;isEdited&quot;:false,&quot;manualOverride&quot;:{&quot;isManuallyOverridden&quot;:false,&quot;citeprocText&quot;:&quot;[8]&quot;,&quot;manualOverrideText&quot;:&quot;&quot;},&quot;citationItems&quot;:[{&quot;id&quot;:&quot;8f8417af-1d45-32f6-8dd0-7f6f66dc69ce&quot;,&quot;itemData&quot;:{&quot;type&quot;:&quot;article-journal&quot;,&quot;id&quot;:&quot;8f8417af-1d45-32f6-8dd0-7f6f66dc69ce&quot;,&quot;title&quot;:&quot;An adaptive k-nearest neighbor algorithm&quot;,&quot;author&quot;:[{&quot;family&quot;:&quot;Sun&quot;,&quot;given&quot;:&quot;Shiliang&quot;,&quot;parse-names&quot;:false,&quot;dropping-particle&quot;:&quot;&quot;,&quot;non-dropping-particle&quot;:&quot;&quot;},{&quot;family&quot;:&quot;Huang&quot;,&quot;given&quot;:&quot;Rongqing&quot;,&quot;parse-names&quot;:false,&quot;dropping-particle&quot;:&quot;&quot;,&quot;non-dropping-particle&quot;:&quot;&quot;}],&quot;container-title&quot;:&quot;Proceedings - 2010 7th International Conference on Fuzzy Systems and Knowledge Discovery, FSKD 2010&quot;,&quot;accessed&quot;:{&quot;date-parts&quot;:[[2024,3,20]]},&quot;DOI&quot;:&quot;10.1109/FSKD.2010.5569740&quot;,&quot;ISBN&quot;:&quot;9781424459346&quot;,&quot;issued&quot;:{&quot;date-parts&quot;:[[2010]]},&quot;page&quot;:&quot;91-94&quot;,&quot;abstract&quot;:&quot;An adaptive k-nearest neighbor algorithm (AdaNN) is brought forward in this paper to overcome the limitation of the traditional k-nearest neighbor algorithm (kNN) which usually identifies the same number of nearest neighbors for each test example. It is known that the value of k has crucial influence on the performance of the kNN algorithm, and our improved kNN algorithm focuses on finding out the suitable k for each test example. The proposed algorithm finds out the optimal k, the number of the fewest nearest neighbors that every training example can use to get its correct class label. For classifying each test example using the kNN algorithm, we set k to be the same as the optimal k of its nearest neighbor in the training set. The performance of the proposed algorithm is tested on several data sets. Experimental results indicate that our algorithm performs better than the traditional kNN algorithm. ©2010 IEEE.&quot;,&quot;volume&quot;:&quot;1&quot;,&quot;container-title-short&quot;:&quot;&quot;},&quot;isTemporary&quot;:false}],&quot;citationTag&quot;:&quot;MENDELEY_CITATION_v3_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&quot;},{&quot;citationID&quot;:&quot;MENDELEY_CITATION_ddb199a0-71c0-4aa5-bf3a-cca3b970d275&quot;,&quot;properties&quot;:{&quot;noteIndex&quot;:0},&quot;isEdited&quot;:false,&quot;manualOverride&quot;:{&quot;isManuallyOverridden&quot;:false,&quot;citeprocText&quot;:&quot;[9]&quot;,&quot;manualOverrideText&quot;:&quot;&quot;},&quot;citationItems&quot;:[{&quot;id&quot;:&quot;d78d9631-c4cf-329e-bbab-636ab527428c&quot;,&quot;itemData&quot;:{&quot;type&quot;:&quot;article-journal&quot;,&quot;id&quot;:&quot;d78d9631-c4cf-329e-bbab-636ab527428c&quot;,&quot;title&quot;:&quot;An improved weighted knn algorithm for imbalanced data classification&quot;,&quot;author&quot;:[{&quot;family&quot;:&quot;Liu&quot;,&quot;given&quot;:&quot;Shenglan&quot;,&quot;parse-names&quot;:false,&quot;dropping-particle&quot;:&quot;&quot;,&quot;non-dropping-particle&quot;:&quot;&quot;},{&quot;family&quot;:&quot;Zhu&quot;,&quot;given&quot;:&quot;Ping&quot;,&quot;parse-names&quot;:false,&quot;dropping-particle&quot;:&quot;&quot;,&quot;non-dropping-particle&quot;:&quot;&quot;},{&quot;family&quot;:&quot;Qin&quot;,&quot;given&quot;:&quot;Sujuan&quot;,&quot;parse-names&quot;:false,&quot;dropping-particle&quot;:&quot;&quot;,&quot;non-dropping-particle&quot;:&quot;&quot;}],&quot;container-title&quot;:&quot;2018 IEEE 4th International Conference on Computer and Communications, ICCC 2018&quot;,&quot;accessed&quot;:{&quot;date-parts&quot;:[[2024,3,20]]},&quot;DOI&quot;:&quot;10.1109/COMPCOMM.2018.8780580&quot;,&quot;ISBN&quot;:&quot;9781538683392&quot;,&quot;issued&quot;:{&quot;date-parts&quot;:[[2018,12,1]]},&quot;page&quot;:&quot;1814-1819&quot;,&quot;abstract&quot;:&quot;The k-nearest neighbor (KNN) is a widely used classification algorithm in data mining. One of the problems faced by the KNN approach is how to determine the appropriate value of k. The common value of k is usually not optimal for all instances, especially when there is a large difference between instances. In this paper, we take a proposed training method (PTM) to select the corresponding optimal local k value for every instance according to the distribution characteristics, and apply it to class-imbalanced data sets. Then, considering the difference in impact due to distance between the instance and its neighbors, we assign different weights to its neighbors which is called weighted k-nearest neighbor (WKNN), and classify the test instance by weighted voting. The new proposed PTM-WKNN method combines the advantages of past methods, and aims at improving the classification performance of imbalanced data. In addition, we do an experiment on the class-imbalanced data sets from the University of California at Irvine (UCI) machine learning repository, and obtain the values of Recall, G-mean and F-score as evaluations. The experiment results show that the proposed method has a better performance in class-imbalanced data sets.&quot;,&quot;publisher&quot;:&quot;Institute of Electrical and Electronics Engineers Inc.&quot;,&quot;container-title-short&quot;:&quot;&quot;},&quot;isTemporary&quot;:false}],&quot;citationTag&quot;:&quot;MENDELEY_CITATION_v3_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&quot;},{&quot;citationID&quot;:&quot;MENDELEY_CITATION_3e4a0e86-73c1-4160-8aa4-6a70998aada6&quot;,&quot;properties&quot;:{&quot;noteIndex&quot;:0},&quot;isEdited&quot;:false,&quot;manualOverride&quot;:{&quot;isManuallyOverridden&quot;:false,&quot;citeprocText&quot;:&quot;[10]&quot;,&quot;manualOverrideText&quot;:&quot;&quot;},&quot;citationItems&quot;:[{&quot;id&quot;:&quot;a5d1175a-f4e9-327d-b564-91f2253d6a8b&quot;,&quot;itemData&quot;:{&quot;type&quot;:&quot;book&quot;,&quot;id&quot;:&quot;a5d1175a-f4e9-327d-b564-91f2253d6a8b&quot;,&quot;title&quot;:&quot;International Conference on Recent Trends in Information Technology : ICRTIT 2011, June 03-05, 2011&quot;,&quot;author&quot;:[{&quot;family&quot;:&quot;Anna University. Department of Information Technology.&quot;,&quot;given&quot;:&quot;&quot;,&quot;parse-names&quot;:false,&quot;dropping-particle&quot;:&quot;&quot;,&quot;non-dropping-particle&quot;:&quot;&quot;},{&quot;family&quot;:&quot;Institute of Electrical and Electronics Engineers. Madras Section.&quot;,&quot;given&quot;:&quot;&quot;,&quot;parse-names&quot;:false,&quot;dropping-particle&quot;:&quot;&quot;,&quot;non-dropping-particle&quot;:&quot;&quot;}],&quot;ISBN&quot;:&quot;9781457705908&quot;,&quot;issued&quot;:{&quot;date-parts&quot;:[[2011]]},&quot;publisher&quot;:&quot;IEEE&quot;,&quot;container-title-short&quot;:&quot;&quot;},&quot;isTemporary&quot;:false}],&quot;citationTag&quot;:&quot;MENDELEY_CITATION_v3_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&quot;},{&quot;citationID&quot;:&quot;MENDELEY_CITATION_1e495046-c60d-4852-9382-2b1a12aafb43&quot;,&quot;properties&quot;:{&quot;noteIndex&quot;:0},&quot;isEdited&quot;:false,&quot;manualOverride&quot;:{&quot;isManuallyOverridden&quot;:false,&quot;citeprocText&quot;:&quot;[11]&quot;,&quot;manualOverrideText&quot;:&quot;&quot;},&quot;citationItems&quot;:[{&quot;id&quot;:&quot;bc1067a5-f236-38dc-87b9-e47ddbfe2b21&quot;,&quot;itemData&quot;:{&quot;type&quot;:&quot;paper-conference&quot;,&quot;id&quot;:&quot;bc1067a5-f236-38dc-87b9-e47ddbfe2b21&quot;,&quot;title&quot;:&quot;An Empirical Study of Distance Metrics for k-Nearest Neighbor Algorithm&quot;,&quot;author&quot;:[{&quot;family&quot;:&quot;Chomboon&quot;,&quot;given&quot;:&quot;Kittipong&quot;,&quot;parse-names&quot;:false,&quot;dropping-particle&quot;:&quot;&quot;,&quot;non-dropping-particle&quot;:&quot;&quot;},{&quot;family&quot;:&quot;Chujai&quot;,&quot;given&quot;:&quot;Pasapichi&quot;,&quot;parse-names&quot;:false,&quot;dropping-particle&quot;:&quot;&quot;,&quot;non-dropping-particle&quot;:&quot;&quot;},{&quot;family&quot;:&quot;Teerarassammee&quot;,&quot;given&quot;:&quot;Pongsakorn&quot;,&quot;parse-names&quot;:false,&quot;dropping-particle&quot;:&quot;&quot;,&quot;non-dropping-particle&quot;:&quot;&quot;},{&quot;family&quot;:&quot;Kerdprasop&quot;,&quot;given&quot;:&quot;Kittisak&quot;,&quot;parse-names&quot;:false,&quot;dropping-particle&quot;:&quot;&quot;,&quot;non-dropping-particle&quot;:&quot;&quot;},{&quot;family&quot;:&quot;Kerdprasop&quot;,&quot;given&quot;:&quot;Nittaya&quot;,&quot;parse-names&quot;:false,&quot;dropping-particle&quot;:&quot;&quot;,&quot;non-dropping-particle&quot;:&quot;&quot;}],&quot;DOI&quot;:&quot;10.12792/iciae2015.051&quot;,&quot;issued&quot;:{&quot;date-parts&quot;:[[2015]]},&quot;page&quot;:&quot;280-285&quot;,&quot;abstract&quot;:&quot;This research aims at studying the performance of k-nearest neighbor classification when applying different distance measurements. In this work, we comparatively study 11 distance metrics including Euclidean, Standardized Euclidean, Mahalanobis, City block, Minkowski, Chebychev, Cosine, Correlation, Hamming, Jaccard, and Spearman. A series of experimentations has been performed on eight synthetic datasets with various kinds of distribution. The distance computations that provide highly accurate prediction consist of City block, Chebychev, Euclidean, Mahalanobis, Minkowski, and Standardize Euclidean techniques.&quot;,&quot;publisher&quot;:&quot;Institute of Industrial Applications Engineers&quot;,&quot;container-title-short&quot;:&quot;&quot;},&quot;isTemporary&quot;:false}],&quot;citationTag&quot;:&quot;MENDELEY_CITATION_v3_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&quot;},{&quot;citationID&quot;:&quot;MENDELEY_CITATION_4cf2fe93-d109-4e9a-ba29-07773a51e7e2&quot;,&quot;properties&quot;:{&quot;noteIndex&quot;:0},&quot;isEdited&quot;:false,&quot;manualOverride&quot;:{&quot;citeprocText&quot;:&quot;[12]&quot;,&quot;isManuallyOverridden&quot;:false,&quot;manualOverrideText&quot;:&quot;&quot;},&quot;citationItems&quot;:[{&quot;id&quot;:&quot;c1b2fb56-08e7-5a9a-b09e-b717575728cd&quot;,&quot;itemData&quot;:{&quot;author&quot;:[{&quot;dropping-particle&quot;:&quot;&quot;,&quot;family&quot;:&quot;Boelens&quot;,&quot;given&quot;:&quot;Arnout M P&quot;,&quot;non-dropping-particle&quot;:&quot;&quot;,&quot;parse-names&quot;:false,&quot;suffix&quot;:&quot;&quot;},{&quot;dropping-particle&quot;:&quot;&quot;,&quot;family&quot;:&quot;Tchelepi&quot;,&quot;given&quot;:&quot;Hamdi A&quot;,&quot;non-dropping-particle&quot;:&quot;&quot;,&quot;parse-names&quot;:false,&quot;suffix&quot;:&quot;&quot;}],&quot;container-title&quot;:&quot;arXiv preprint arXiv:2004.01344&quot;,&quot;id&quot;:&quot;c1b2fb56-08e7-5a9a-b09e-b717575728cd&quot;,&quot;issued&quot;:{&quot;date-parts&quot;:[[&quot;2020&quot;]]},&quot;title&quot;:&quot;Minkowski functionals for phase behavior under confinement&quot;,&quot;type&quot;:&quot;article-journal&quot;,&quot;container-title-short&quot;:&quot;&quot;},&quot;uris&quot;:[&quot;http://www.mendeley.com/documents/?uuid=8859fc7d-a9bf-44dd-95df-3bf01f987a75&quot;],&quot;isTemporary&quot;:false,&quot;legacyDesktopId&quot;:&quot;8859fc7d-a9bf-44dd-95df-3bf01f987a75&quot;}],&quot;citationTag&quot;:&quot;MENDELEY_CITATION_v3_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&quot;},{&quot;citationID&quot;:&quot;MENDELEY_CITATION_449ea20b-1a2b-47da-bcf9-0c758e757699&quot;,&quot;properties&quot;:{&quot;noteIndex&quot;:0},&quot;isEdited&quot;:false,&quot;manualOverride&quot;:{&quot;citeprocText&quot;:&quot;[13]&quot;,&quot;isManuallyOverridden&quot;:false,&quot;manualOverrideText&quot;:&quot;&quot;},&quot;citationItems&quot;:[{&quot;id&quot;:&quot;f7b3ac65-9962-5162-8394-d9641b86fce1&quot;,&quot;itemData&quot;:{&quot;ISSN&quot;:&quot;1063-6706&quot;,&quot;author&quot;:[{&quot;dropping-particle&quot;:&quot;&quot;,&quot;family&quot;:&quot;Zeng&quot;,&quot;given&quot;:&quot;Shan&quot;,&quot;non-dropping-particle&quot;:&quot;&quot;,&quot;parse-names&quot;:false,&quot;suffix&quot;:&quot;&quot;},{&quot;dropping-particle&quot;:&quot;&quot;,&quot;family&quot;:&quot;Wang&quot;,&quot;given&quot;:&quot;Xiuying&quot;,&quot;non-dropping-particle&quot;:&quot;&quot;,&quot;parse-names&quot;:false,&quot;suffix&quot;:&quot;&quot;},{&quot;dropping-particle&quot;:&quot;&quot;,&quot;family&quot;:&quot;Duan&quot;,&quot;given&quot;:&quot;Xiangjun&quot;,&quot;non-dropping-particle&quot;:&quot;&quot;,&quot;parse-names&quot;:false,&quot;suffix&quot;:&quot;&quot;},{&quot;dropping-particle&quot;:&quot;&quot;,&quot;family&quot;:&quot;Zeng&quot;,&quot;given&quot;:&quot;Sen&quot;,&quot;non-dropping-particle&quot;:&quot;&quot;,&quot;parse-names&quot;:false,&quot;suffix&quot;:&quot;&quot;},{&quot;dropping-particle&quot;:&quot;&quot;,&quot;family&quot;:&quot;Xiao&quot;,&quot;given&quot;:&quot;Zuyin&quot;,&quot;non-dropping-particle&quot;:&quot;&quot;,&quot;parse-names&quot;:false,&quot;suffix&quot;:&quot;&quot;},{&quot;dropping-particle&quot;:&quot;&quot;,&quot;family&quot;:&quot;Feng&quot;,&quot;given&quot;:&quot;David&quot;,&quot;non-dropping-particle&quot;:&quot;&quot;,&quot;parse-names&quot;:false,&quot;suffix&quot;:&quot;&quot;}],&quot;container-title&quot;:&quot;IEEE Transactions on Fuzzy Systems&quot;,&quot;id&quot;:&quot;f7b3ac65-9962-5162-8394-d9641b86fce1&quot;,&quot;issued&quot;:{&quot;date-parts&quot;:[[&quot;2020&quot;]]},&quot;publisher&quot;:&quot;IEEE&quot;,&quot;title&quot;:&quot;Kernelized Mahalanobis Distance for Fuzzy Clustering&quot;,&quot;type&quot;:&quot;article-journal&quot;,&quot;container-title-short&quot;:&quot;&quot;},&quot;uris&quot;:[&quot;http://www.mendeley.com/documents/?uuid=004b6246-87cb-4155-b477-6ca70959864a&quot;],&quot;isTemporary&quot;:false,&quot;legacyDesktopId&quot;:&quot;004b6246-87cb-4155-b477-6ca70959864a&quot;}],&quot;citationTag&quot;:&quot;MENDELEY_CITATION_v3_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&quot;},{&quot;citationID&quot;:&quot;MENDELEY_CITATION_36757e3f-1480-4999-82a1-0ae4ca25a0f5&quot;,&quot;properties&quot;:{&quot;noteIndex&quot;:0},&quot;isEdited&quot;:false,&quot;manualOverride&quot;:{&quot;citeprocText&quot;:&quot;[14]&quot;,&quot;isManuallyOverridden&quot;:false,&quot;manualOverrideText&quot;:&quot;&quot;},&quot;citationItems&quot;:[{&quot;id&quot;:&quot;89c6cfd4-293b-5788-b5c1-51bd83f948aa&quot;,&quot;itemData&quot;:{&quot;ISBN&quot;:&quot;1538681137&quot;,&quot;author&quot;:[{&quot;dropping-particle&quot;:&quot;&quot;,&quot;family&quot;:&quot;Taunk&quot;,&quot;given&quot;:&quot;Kashvi&quot;,&quot;non-dropping-particle&quot;:&quot;&quot;,&quot;parse-names&quot;:false,&quot;suffix&quot;:&quot;&quot;},{&quot;dropping-particle&quot;:&quot;&quot;,&quot;family&quot;:&quot;De&quot;,&quot;given&quot;:&quot;Sanjukta&quot;,&quot;non-dropping-particle&quot;:&quot;&quot;,&quot;parse-names&quot;:false,&quot;suffix&quot;:&quot;&quot;},{&quot;dropping-particle&quot;:&quot;&quot;,&quot;family&quot;:&quot;Verma&quot;,&quot;given&quot;:&quot;Srishti&quot;,&quot;non-dropping-particle&quot;:&quot;&quot;,&quot;parse-names&quot;:false,&quot;suffix&quot;:&quot;&quot;},{&quot;dropping-particle&quot;:&quot;&quot;,&quot;family&quot;:&quot;Swetapadma&quot;,&quot;given&quot;:&quot;Aleena&quot;,&quot;non-dropping-particle&quot;:&quot;&quot;,&quot;parse-names&quot;:false,&quot;suffix&quot;:&quot;&quot;}],&quot;container-title&quot;:&quot;2019 International Conference on Intelligent Computing and Control Systems (ICCS)&quot;,&quot;id&quot;:&quot;89c6cfd4-293b-5788-b5c1-51bd83f948aa&quot;,&quot;issued&quot;:{&quot;date-parts&quot;:[[&quot;2019&quot;]]},&quot;page&quot;:&quot;1255-1260&quot;,&quot;publisher&quot;:&quot;IEEE&quot;,&quot;title&quot;:&quot;A Brief Review of Nearest Neighbor Algorithm for Learning and Classification&quot;,&quot;type&quot;:&quot;paper-conference&quot;,&quot;container-title-short&quot;:&quot;&quot;},&quot;uris&quot;:[&quot;http://www.mendeley.com/documents/?uuid=a5c0992d-bdbd-49a7-bf99-b5bdba6a51e1&quot;],&quot;isTemporary&quot;:false,&quot;legacyDesktopId&quot;:&quot;a5c0992d-bdbd-49a7-bf99-b5bdba6a51e1&quot;}],&quot;citationTag&quot;:&quot;MENDELEY_CITATION_v3_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&quot;},{&quot;citationID&quot;:&quot;MENDELEY_CITATION_4789e4fc-68e5-4f9e-9e1d-d44ac9f4090d&quot;,&quot;properties&quot;:{&quot;noteIndex&quot;:0},&quot;isEdited&quot;:false,&quot;manualOverride&quot;:{&quot;citeprocText&quot;:&quot;[15]&quot;,&quot;isManuallyOverridden&quot;:false,&quot;manualOverrideText&quot;:&quot;&quot;},&quot;citationItems&quot;:[{&quot;id&quot;:&quot;fdfd127b-1f8f-57fc-943b-5437d2ea20b8&quot;,&quot;itemData&quot;:{&quot;ISSN&quot;:&quot;0125-8281&quot;,&quot;author&quot;:[{&quot;dropping-particle&quot;:&quot;&quot;,&quot;family&quot;:&quot;Jaiyen&quot;,&quot;given&quot;:&quot;Saichon&quot;,&quot;non-dropping-particle&quot;:&quot;&quot;,&quot;parse-names&quot;:false,&quot;suffix&quot;:&quot;&quot;},{&quot;dropping-particle&quot;:&quot;&quot;,&quot;family&quot;:&quot;Sornsuwit&quot;,&quot;given&quot;:&quot;Ployphan&quot;,&quot;non-dropping-particle&quot;:&quot;&quot;,&quot;parse-names&quot;:false,&quot;suffix&quot;:&quot;&quot;}],&quot;container-title&quot;:&quot;Engineering Journal&quot;,&quot;id&quot;:&quot;fdfd127b-1f8f-57fc-943b-5437d2ea20b8&quot;,&quot;issue&quot;:&quot;5&quot;,&quot;issued&quot;:{&quot;date-parts&quot;:[[&quot;2019&quot;]]},&quot;page&quot;:&quot;71-88&quot;,&quot;title&quot;:&quot;A new incremental decision tree learning for cyber security based on ilda and mahalanobis distance&quot;,&quot;type&quot;:&quot;article-journal&quot;,&quot;volume&quot;:&quot;23&quot;,&quot;container-title-short&quot;:&quot;&quot;},&quot;uris&quot;:[&quot;http://www.mendeley.com/documents/?uuid=646c9291-3de2-4efb-a58c-a93aa6e41e4a&quot;],&quot;isTemporary&quot;:false,&quot;legacyDesktopId&quot;:&quot;646c9291-3de2-4efb-a58c-a93aa6e41e4a&quot;}],&quot;citationTag&quot;:&quot;MENDELEY_CITATION_v3_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&quot;},{&quot;citationID&quot;:&quot;MENDELEY_CITATION_86d7811a-d3db-45ec-9cd0-34ae07504fbc&quot;,&quot;properties&quot;:{&quot;noteIndex&quot;:0},&quot;isEdited&quot;:false,&quot;manualOverride&quot;:{&quot;isManuallyOverridden&quot;:false,&quot;citeprocText&quot;:&quot;[16]&quot;,&quot;manualOverrideText&quot;:&quot;&quot;},&quot;citationItems&quot;:[{&quot;id&quot;:&quot;3993f58a-a2ed-341a-8d7c-b28c49d2290d&quot;,&quot;itemData&quot;:{&quot;type&quot;:&quot;article-journal&quot;,&quot;id&quot;:&quot;3993f58a-a2ed-341a-8d7c-b28c49d2290d&quot;,&quot;title&quot;:&quot;Performance analysis of sparse matrix representation in hierarchical temporal memory for sequence modeling&quot;,&quot;author&quot;:[{&quot;family&quot;:&quot;Pilinszki-Nagy&quot;,&quot;given&quot;:&quot;Csongor&quot;,&quot;parse-names&quot;:false,&quot;dropping-particle&quot;:&quot;&quot;,&quot;non-dropping-particle&quot;:&quot;&quot;},{&quot;family&quot;:&quot;Gyires-Tóth&quot;,&quot;given&quot;:&quot;Bálint&quot;,&quot;parse-names&quot;:false,&quot;dropping-particle&quot;:&quot;&quot;,&quot;non-dropping-particle&quot;:&quot;&quot;}],&quot;container-title&quot;:&quot;Infocommunications Journal&quot;,&quot;DOI&quot;:&quot;10.36244/ICJ.2020.2.6&quot;,&quot;ISSN&quot;:&quot;20612125&quot;,&quot;issued&quot;:{&quot;date-parts&quot;:[[2020,8,1]]},&quot;page&quot;:&quot;41-49&quot;,&quot;abstract&quot;:&quot;Hierarchical Temporal Memory (HTM) is a special type of artificial neural network (ANN), that differs from the widely used approaches. It is suited to efficiently model sequential data (including time series). The network implements a variable order sequence memory, it is trained by Hebbian learning and all of the network's activations are binary and sparse. The network consists of four separable units. First, the encoder layer translates the numerical input into sparse binary vectors. The Spatial Pooler performs normalization and models the spatial features of the encoded input. The Temporal Memory is responsible for learning the Spatial Pooler's normalized output sequence. Finally, the decoder takes the Temporal Memory's outputs and translates it to the target. The connections in the network are also sparse, which requires prudent design and implementation. In this paper a sparse matrix implementation is elaborated, it is compared to the dense implementation. Furthermore, the HTM's performance is evaluated in terms of accuracy, speed and memory complexity and compared to the deep neural network-based LSTM (Long Short-Term Memory).&quot;,&quot;publisher&quot;:&quot;Scientific Association for Infocommunications&quot;,&quot;issue&quot;:&quot;2&quot;,&quot;volume&quot;:&quot;12&quot;,&quot;container-title-short&quot;:&quot;&quot;},&quot;isTemporary&quot;:false}],&quot;citationTag&quot;:&quot;MENDELEY_CITATION_v3_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&quot;},{&quot;citationID&quot;:&quot;MENDELEY_CITATION_8b1ee816-78a2-4496-8cf3-500e38e919aa&quot;,&quot;properties&quot;:{&quot;noteIndex&quot;:0},&quot;isEdited&quot;:false,&quot;manualOverride&quot;:{&quot;citeprocText&quot;:&quot;[17]&quot;,&quot;isManuallyOverridden&quot;:false,&quot;manualOverrideText&quot;:&quot;&quot;},&quot;citationItems&quot;:[{&quot;id&quot;:&quot;80111e33-b5fd-5677-8936-30a66aaf4fde&quot;,&quot;itemData&quot;:{&quot;ISSN&quot;:&quot;2470-6566&quot;,&quot;author&quot;:[{&quot;dropping-particle&quot;:&quot;&quot;,&quot;family&quot;:&quot;Maxim&quot;,&quot;given&quot;:&quot;Laurentiu G&quot;,&quot;non-dropping-particle&quot;:&quot;&quot;,&quot;parse-names&quot;:false,&quot;suffix&quot;:&quot;&quot;},{&quot;dropping-particle&quot;:&quot;&quot;,&quot;family&quot;:&quot;Rodriguez&quot;,&quot;given&quot;:&quot;Jose I&quot;,&quot;non-dropping-particle&quot;:&quot;&quot;,&quot;parse-names&quot;:false,&quot;suffix&quot;:&quot;&quot;},{&quot;dropping-particle&quot;:&quot;&quot;,&quot;family&quot;:&quot;Wang&quot;,&quot;given&quot;:&quot;Botong&quot;,&quot;non-dropping-particle&quot;:&quot;&quot;,&quot;parse-names&quot;:false,&quot;suffix&quot;:&quot;&quot;}],&quot;container-title&quot;:&quot;SIAM Journal on Applied Algebra and Geometry&quot;,&quot;id&quot;:&quot;80111e33-b5fd-5677-8936-30a66aaf4fde&quot;,&quot;issue&quot;:&quot;1&quot;,&quot;issued&quot;:{&quot;date-parts&quot;:[[&quot;2020&quot;]]},&quot;page&quot;:&quot;28-48&quot;,&quot;publisher&quot;:&quot;SIAM&quot;,&quot;title&quot;:&quot;Euclidean distance degree of the multiview variety&quot;,&quot;type&quot;:&quot;article-journal&quot;,&quot;volume&quot;:&quot;4&quot;,&quot;container-title-short&quot;:&quot;SIAM J Appl Algebr Geom&quot;},&quot;uris&quot;:[&quot;http://www.mendeley.com/documents/?uuid=14bad528-0fbb-4db8-ae1d-9f6740e5a53d&quot;],&quot;isTemporary&quot;:false,&quot;legacyDesktopId&quot;:&quot;14bad528-0fbb-4db8-ae1d-9f6740e5a53d&quot;}],&quot;citationTag&quot;:&quot;MENDELEY_CITATION_v3_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&quot;},{&quot;citationID&quot;:&quot;MENDELEY_CITATION_cbfe0147-fa8e-4886-917c-99f9d71902b0&quot;,&quot;properties&quot;:{&quot;noteIndex&quot;:0},&quot;isEdited&quot;:false,&quot;manualOverride&quot;:{&quot;citeprocText&quot;:&quot;[18]&quot;,&quot;isManuallyOverridden&quot;:false,&quot;manualOverrideText&quot;:&quot;&quot;},&quot;citationItems&quot;:[{&quot;id&quot;:&quot;d72c7d28-837a-52f1-82c5-983089f4ac6b&quot;,&quot;itemData&quot;:{&quot;ISSN&quot;:&quot;0360-8352&quot;,&quot;author&quot;:[{&quot;dropping-particle&quot;:&quot;&quot;,&quot;family&quot;:&quot;You&quot;,&quot;given&quot;:&quot;Meng&quot;,&quot;non-dropping-particle&quot;:&quot;&quot;,&quot;parse-names&quot;:false,&quot;suffix&quot;:&quot;&quot;},{&quot;dropping-particle&quot;:&quot;&quot;,&quot;family&quot;:&quot;Xiao&quot;,&quot;given&quot;:&quot;Yiyong&quot;,&quot;non-dropping-particle&quot;:&quot;&quot;,&quot;parse-names&quot;:false,&quot;suffix&quot;:&quot;&quot;},{&quot;dropping-particle&quot;:&quot;&quot;,&quot;family&quot;:&quot;Zhang&quot;,&quot;given&quot;:&quot;Siyue&quot;,&quot;non-dropping-particle&quot;:&quot;&quot;,&quot;parse-names&quot;:false,&quot;suffix&quot;:&quot;&quot;},{&quot;dropping-particle&quot;:&quot;&quot;,&quot;family&quot;:&quot;Yang&quot;,&quot;given&quot;:&quot;Pei&quot;,&quot;non-dropping-particle&quot;:&quot;&quot;,&quot;parse-names&quot;:false,&quot;suffix&quot;:&quot;&quot;},{&quot;dropping-particle&quot;:&quot;&quot;,&quot;family&quot;:&quot;Zhou&quot;,&quot;given&quot;:&quot;Shenghan&quot;,&quot;non-dropping-particle&quot;:&quot;&quot;,&quot;parse-names&quot;:false,&quot;suffix&quot;:&quot;&quot;}],&quot;container-title&quot;:&quot;Computers &amp; Industrial Engineering&quot;,&quot;id&quot;:&quot;d72c7d28-837a-52f1-82c5-983089f4ac6b&quot;,&quot;issued&quot;:{&quot;date-parts&quot;:[[&quot;2019&quot;]]},&quot;page&quot;:&quot;70-79&quot;,&quot;publisher&quot;:&quot;Elsevier&quot;,&quot;title&quot;:&quot;Optimal mathematical programming for the warehouse location problem with Euclidean distance linearization&quot;,&quot;type&quot;:&quot;article-journal&quot;,&quot;volume&quot;:&quot;136&quot;,&quot;container-title-short&quot;:&quot;Comput Ind Eng&quot;},&quot;uris&quot;:[&quot;http://www.mendeley.com/documents/?uuid=8eaa879f-4034-44f6-bfb9-a5eaa7201d44&quot;],&quot;isTemporary&quot;:false,&quot;legacyDesktopId&quot;:&quot;8eaa879f-4034-44f6-bfb9-a5eaa7201d44&quot;}],&quot;citationTag&quot;:&quot;MENDELEY_CITATION_v3_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&quot;},{&quot;citationID&quot;:&quot;MENDELEY_CITATION_d0d266b7-9705-44e8-9799-319d2d474ef8&quot;,&quot;properties&quot;:{&quot;noteIndex&quot;:0},&quot;isEdited&quot;:false,&quot;manualOverride&quot;:{&quot;citeprocText&quot;:&quot;[19]&quot;,&quot;isManuallyOverridden&quot;:false,&quot;manualOverrideText&quot;:&quot;&quot;},&quot;citationItems&quot;:[{&quot;id&quot;:&quot;676943b9-3d68-5fac-8f80-234a12608a2e&quot;,&quot;itemData&quot;:{&quot;ISSN&quot;:&quot;1687-8140&quot;,&quot;author&quot;:[{&quot;dropping-particle&quot;:&quot;&quot;,&quot;family&quot;:&quot;Jiang&quot;,&quot;given&quot;:&quot;Wen&quot;,&quot;non-dropping-particle&quot;:&quot;&quot;,&quot;parse-names&quot;:false,&quot;suffix&quot;:&quot;&quot;},{&quot;dropping-particle&quot;:&quot;&quot;,&quot;family&quot;:&quot;Wang&quot;,&quot;given&quot;:&quot;Meijuan&quot;,&quot;non-dropping-particle&quot;:&quot;&quot;,&quot;parse-names&quot;:false,&quot;suffix&quot;:&quot;&quot;},{&quot;dropping-particle&quot;:&quot;&quot;,&quot;family&quot;:&quot;Deng&quot;,&quot;given&quot;:&quot;Xinyang&quot;,&quot;non-dropping-particle&quot;:&quot;&quot;,&quot;parse-names&quot;:false,&quot;suffix&quot;:&quot;&quot;},{&quot;dropping-particle&quot;:&quot;&quot;,&quot;family&quot;:&quot;Gou&quot;,&quot;given&quot;:&quot;Linfeng&quot;,&quot;non-dropping-particle&quot;:&quot;&quot;,&quot;parse-names&quot;:false,&quot;suffix&quot;:&quot;&quot;}],&quot;container-title&quot;:&quot;Advances in Mechanical Engineering&quot;,&quot;id&quot;:&quot;676943b9-3d68-5fac-8f80-234a12608a2e&quot;,&quot;issue&quot;:&quot;3&quot;,&quot;issued&quot;:{&quot;date-parts&quot;:[[&quot;2019&quot;]]},&quot;page&quot;:&quot;1687814019833279&quot;,&quot;publisher&quot;:&quot;SAGE Publications Sage UK: London, England&quot;,&quot;title&quot;:&quot;Fault diagnosis based on TOPSIS method with Manhattan distance&quot;,&quot;type&quot;:&quot;article-journal&quot;,&quot;volume&quot;:&quot;11&quot;,&quot;container-title-short&quot;:&quot;&quot;},&quot;uris&quot;:[&quot;http://www.mendeley.com/documents/?uuid=176129f1-2b34-41ff-9b13-eebe036187be&quot;],&quot;isTemporary&quot;:false,&quot;legacyDesktopId&quot;:&quot;176129f1-2b34-41ff-9b13-eebe036187be&quot;}],&quot;citationTag&quot;:&quot;MENDELEY_CITATION_v3_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&quot;},{&quot;citationID&quot;:&quot;MENDELEY_CITATION_56a3a9e3-ec5b-4a39-b31f-5b0d12314525&quot;,&quot;properties&quot;:{&quot;noteIndex&quot;:0},&quot;isEdited&quot;:false,&quot;manualOverride&quot;:{&quot;isManuallyOverridden&quot;:false,&quot;citeprocText&quot;:&quot;[20]&quot;,&quot;manualOverrideText&quot;:&quot;&quot;},&quot;citationItems&quot;:[{&quot;id&quot;:&quot;1b856714-f5ea-376f-9fef-c8abe8957b5e&quot;,&quot;itemData&quot;:{&quot;type&quot;:&quot;article-journal&quot;,&quot;id&quot;:&quot;1b856714-f5ea-376f-9fef-c8abe8957b5e&quot;,&quot;title&quot;:&quot;Learning k for kNN Classification&quot;,&quot;author&quot;:[{&quot;family&quot;:&quot;Zhang&quot;,&quot;given&quot;:&quot;Shichao&quot;,&quot;parse-names&quot;:false,&quot;dropping-particle&quot;:&quot;&quot;,&quot;non-dropping-particle&quot;:&quot;&quot;},{&quot;family&quot;:&quot;Li&quot;,&quot;given&quot;:&quot;Xuelong&quot;,&quot;parse-names&quot;:false,&quot;dropping-particle&quot;:&quot;&quot;,&quot;non-dropping-particle&quot;:&quot;&quot;},{&quot;family&quot;:&quot;Zong&quot;,&quot;given&quot;:&quot;Ming&quot;,&quot;parse-names&quot;:false,&quot;dropping-particle&quot;:&quot;&quot;,&quot;non-dropping-particle&quot;:&quot;&quot;},{&quot;family&quot;:&quot;Zhu&quot;,&quot;given&quot;:&quot;Xiaofeng&quot;,&quot;parse-names&quot;:false,&quot;dropping-particle&quot;:&quot;&quot;,&quot;non-dropping-particle&quot;:&quot;&quot;},{&quot;family&quot;:&quot;Cheng&quot;,&quot;given&quot;:&quot;Debo&quot;,&quot;parse-names&quot;:false,&quot;dropping-particle&quot;:&quot;&quot;,&quot;non-dropping-particle&quot;:&quot;&quot;}],&quot;container-title&quot;:&quot;ACM Transactions on Intelligent Systems and Technology&quot;,&quot;container-title-short&quot;:&quot;ACM Trans Intell Syst Technol&quot;,&quot;DOI&quot;:&quot;10.1145/2990508&quot;,&quot;ISSN&quot;:&quot;21576912&quot;,&quot;issued&quot;:{&quot;date-parts&quot;:[[2017,1,1]]},&quot;abstract&quot;:&quot;The K Nearest Neighbor (kNN) method has widely been used in the applications of data mining andmachine learning due to its simple implementation and distinguished performance. However, setting all test data with the same κvalue in the previous kNN methods has been proven to make these methods impractical in real applications. This article proposes to learn a correlation matrix to reconstruct test data points by training data to assign different κ values to different test data points, referred to as the Correlation Matrix kNN (CM-kNN for short) classification. Specifically, the least-squares loss function is employed to minimize the reconstruction error to reconstruct each test data point by all training data points. Then, a graph Laplacian regularizer is advocated to preserve the local structure of the data in the reconstruction process. Moreover, an ℓ1-norm regularizer and an ℓ2,1-norm regularizer are applied to learn different κ values for different test data and to result in low sparsity to remove the redundant/noisy feature from the reconstruction process, respectively. Besides for classification tasks, the kNNmethods (including our proposed CM-kNN method) are further utilized to regression and missing data imputation.We conducted sets of experiments for illustrating the efficiency, and experimental results showed that the proposed method was more accurate and efficient than existing kNN methods in data-mining applications, such as classification, regression, and missing data imputation. Copyright is held by the owner/author(s). Publication rights licensed to ACM.&quot;,&quot;publisher&quot;:&quot;Association for Computing Machinery&quot;,&quot;issue&quot;:&quot;3&quot;,&quot;volume&quot;:&quot;8&quot;},&quot;isTemporary&quot;:false}],&quot;citationTag&quot;:&quot;MENDELEY_CITATION_v3_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&quot;},{&quot;citationID&quot;:&quot;MENDELEY_CITATION_ab284a29-2095-4c6c-9dde-a238c80fbff8&quot;,&quot;properties&quot;:{&quot;noteIndex&quot;:0},&quot;isEdited&quot;:false,&quot;manualOverride&quot;:{&quot;isManuallyOverridden&quot;:false,&quot;citeprocText&quot;:&quot;[21]&quot;,&quot;manualOverrideText&quot;:&quot;&quot;},&quot;citationItems&quot;:[{&quot;id&quot;:&quot;91f82ed3-9569-3b9c-9f7f-9ecd0a3f7cf9&quot;,&quot;itemData&quot;:{&quot;type&quot;:&quot;report&quot;,&quot;id&quot;:&quot;91f82ed3-9569-3b9c-9f7f-9ecd0a3f7cf9&quot;,&quot;title&quot;:&quot;An evolutionary voting for k-nearest neighbours&quot;,&quot;author&quot;:[{&quot;family&quot;:&quot;Mateos-García&quot;,&quot;given&quot;:&quot;Daniel&quot;,&quot;parse-names&quot;:false,&quot;dropping-particle&quot;:&quot;&quot;,&quot;non-dropping-particle&quot;:&quot;&quot;},{&quot;family&quot;:&quot;García-Gutiérrez&quot;,&quot;given&quot;:&quot;Jorge&quot;,&quot;parse-names&quot;:false,&quot;dropping-particle&quot;:&quot;&quot;,&quot;non-dropping-particle&quot;:&quot;&quot;},{&quot;family&quot;:&quot;Riquelme-Santos&quot;,&quot;given&quot;:&quot;José C&quot;,&quot;parse-names&quot;:false,&quot;dropping-particle&quot;:&quot;&quot;,&quot;non-dropping-particle&quot;:&quot;&quot;}],&quot;abstract&quot;:&quot;This work presents an evolutionary approach to modify the voting system of the k-nearest neighbours (kNN) rule we called EvoNN. Our approach results in a real-valued vector which provides the optimal relative contribution of the k-nearest neighbours. We compare two possible versions of our algorithm. One of them (EvoNN1) introduces a constraint on the resulted real-valued vector where the greater value is assigned to the nearest neighbour. The second version (EvoNN2) does not include any particular constraint on the order of the weights. We compare both versions with classical kNN and 4 other weighted variants of the kNN on 48 datasets of the UCI repository. Results show that EvoNN1 outperforms EvoNN2 and statistically obtains better results than the rest of the compared methods.&quot;,&quot;container-title-short&quot;:&quot;&quot;},&quot;isTemporary&quot;:false}],&quot;citationTag&quot;:&quot;MENDELEY_CITATION_v3_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&quot;}]"/>
+    <we:property name="MENDELEY_CITATIONS" value="[{&quot;citationID&quot;:&quot;MENDELEY_CITATION_0a30bc50-12eb-4b9f-a423-f6b1cb67bb4f&quot;,&quot;properties&quot;:{&quot;noteIndex&quot;:0},&quot;isEdited&quot;:false,&quot;manualOverride&quot;:{&quot;isManuallyOverridden&quot;:false,&quot;citeprocText&quot;:&quot;[1]&quot;,&quot;manualOverrideText&quot;:&quot;&quot;},&quot;citationTag&quot;:&quot;MENDELEY_CITATION_v3_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&quot;,&quot;citationItems&quot;:[{&quot;id&quot;:&quot;61447b52-6175-3df5-8121-1a6a3965d5a9&quot;,&quot;itemData&quot;:{&quot;type&quot;:&quot;chapter&quot;,&quot;id&quot;:&quot;61447b52-6175-3df5-8121-1a6a3965d5a9&quot;,&quot;title&quot;:&quot;Supervised and unsupervised learning&quot;,&quot;author&quot;:[{&quot;family&quot;:&quot;Rajoub&quot;,&quot;given&quot;:&quot;Bashar&quot;,&quot;parse-names&quot;:false,&quot;dropping-particle&quot;:&quot;&quot;,&quot;non-dropping-particle&quot;:&quot;&quot;}],&quot;container-title&quot;:&quot;Biomedical Signal Processing and Artificial Intelligence in Healthcare&quot;,&quot;DOI&quot;:&quot;10.1016/B978-0-12-818946-7.00003-2&quot;,&quot;ISBN&quot;:&quot;9780128189467&quot;,&quot;issued&quot;:{&quot;date-parts&quot;:[[2020,1,1]]},&quot;page&quot;:&quot;51-89&quot;,&quot;abstract&quot;:&quot;Clinicians are constantly dealing with various information sources about our health, for example, ECG signals, brain activity, blood pressure, and oxygen saturation levels. However, due to the vast amount of data recorded and the limited resources, physicians tend to make treatment decisions based on isolated and short snapshots of a patient’s data. Machine learning offers automated analysis of heterogeneous measurement sources, helps detecting early warning signs of critical life-threatening events (e.g., heart attacks), improves clinical diagnostic accuracy, and helps clinicians make correct and timely medical interventions. This chapter introduces the reader to the basic principles of machine learning. First, we will start with definitions of supervised and unsupervised machine learning. Then, we will discuss a number of fundamental models for density estimation and classification such as maximum likelihood density estimation, kernel density estimation, Bayes classifiers, discriminant functions, logistic regression, and support vector machines. Finally the chapter is concluded with practical guidance for training and testing machine learning models.&quot;,&quot;publisher&quot;:&quot;Elsevier&quot;,&quot;container-title-short&quot;:&quot;&quot;},&quot;isTemporary&quot;:false}]},{&quot;citationID&quot;:&quot;MENDELEY_CITATION_36993a17-2a2f-4cb8-9596-f173ae93d88b&quot;,&quot;properties&quot;:{&quot;noteIndex&quot;:0},&quot;isEdited&quot;:false,&quot;manualOverride&quot;:{&quot;isManuallyOverridden&quot;:false,&quot;citeprocText&quot;:&quot;[2]&quot;,&quot;manualOverrideText&quot;:&quot;&quot;},&quot;citationTag&quot;:&quot;MENDELEY_CITATION_v3_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&quot;,&quot;citationItems&quot;:[{&quot;id&quot;:&quot;bc0ab14f-babb-3ed0-9269-d278628daba8&quot;,&quot;itemData&quot;:{&quot;type&quot;:&quot;article-journal&quot;,&quot;id&quot;:&quot;bc0ab14f-babb-3ed0-9269-d278628daba8&quot;,&quot;title&quot;:&quot;Classification Techniques in Machine Learning: Applications and Issues&quot;,&quot;author&quot;:[{&quot;family&quot;:&quot;Soofi&quot;,&quot;given&quot;:&quot;Aized Amin&quot;,&quot;parse-names&quot;:false,&quot;dropping-particle&quot;:&quot;&quot;,&quot;non-dropping-particle&quot;:&quot;&quot;},{&quot;family&quot;:&quot;Awan&quot;,&quot;given&quot;:&quot;Arshad&quot;,&quot;parse-names&quot;:false,&quot;dropping-particle&quot;:&quot;&quot;,&quot;non-dropping-particle&quot;:&quot;&quot;}],&quot;container-title&quot;:&quot;Journal of Basic &amp; Applied Sciences&quot;,&quot;ISSN&quot;:&quot;1814-8085&quot;,&quot;issued&quot;:{&quot;date-parts&quot;:[[2017]]},&quot;page&quot;:&quot;459-465&quot;,&quot;abstract&quot;:&quot;Classification is a data mining (machine learning) technique used to predict group membership for data instances. There are several classification techniques that can be used for classification purpose. In this paper, we present the basic classification techniques. Later we discuss some major types of classification method including Bayesian networks, decision tree induction, k-nearest neighbor classifier and Support Vector Machines (SVM) with their strengths, weaknesses, potential applications and issues with their available solution. The goal of this study is to provide a comprehensive review of different classification techniques in machine learning. This work will be helpful for both academia and new comers in the field of machine learning to further strengthen the basis of classification methods.&quot;,&quot;volume&quot;:&quot;13&quot;,&quot;container-title-short&quot;:&quot;&quot;},&quot;isTemporary&quot;:false}]},{&quot;citationID&quot;:&quot;MENDELEY_CITATION_bbbadcb6-2b52-48b5-825d-d2305c00346e&quot;,&quot;properties&quot;:{&quot;noteIndex&quot;:0},&quot;isEdited&quot;:false,&quot;manualOverride&quot;:{&quot;isManuallyOverridden&quot;:false,&quot;citeprocText&quot;:&quot;[3]&quot;,&quot;manualOverrideText&quot;:&quot;&quot;},&quot;citationTag&quot;:&quot;MENDELEY_CITATION_v3_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&quot;,&quot;citationItems&quot;:[{&quot;id&quot;:&quot;7da3149d-b24e-3bfe-83e8-0a44056fd3df&quot;,&quot;itemData&quot;:{&quot;type&quot;:&quot;article-journal&quot;,&quot;id&quot;:&quot;7da3149d-b24e-3bfe-83e8-0a44056fd3df&quot;,&quot;title&quot;:&quot;A Review on Linear Regression Comprehensive in Machine Learning&quot;,&quot;author&quot;:[{&quot;family&quot;:&quot;Maulud&quot;,&quot;given&quot;:&quot;Dastan&quot;,&quot;parse-names&quot;:false,&quot;dropping-particle&quot;:&quot;&quot;,&quot;non-dropping-particle&quot;:&quot;&quot;},{&quot;family&quot;:&quot;Abdulazeez&quot;,&quot;given&quot;:&quot;Adnan M.&quot;,&quot;parse-names&quot;:false,&quot;dropping-particle&quot;:&quot;&quot;,&quot;non-dropping-particle&quot;:&quot;&quot;}],&quot;container-title&quot;:&quot;Journal of Applied Science and Technology Trends&quot;,&quot;DOI&quot;:&quot;10.38094/jastt1457&quot;,&quot;issued&quot;:{&quot;date-parts&quot;:[[2020,12,31]]},&quot;page&quot;:&quot;140-147&quot;,&quot;abstract&quot;:&quot;Perhaps one of the most common and comprehensive statistical and machine learning algorithms are linear regression. Linear regression is used to find a linear relationship between one or more predictors. The linear regression has two types: simple regression and multiple regression (MLR). This paper discusses various works by different researchers on linear regression and polynomial regression and compares their performance using the best approach to optimize prediction and precision. Almost all of the articles analyzed in this review is focused on datasets; in order to determine a model's efficiency, it must be correlated with the actual values obtained for the explanatory variables.&quot;,&quot;publisher&quot;:&quot;Interdisciplinary Publishing Academia&quot;,&quot;issue&quot;:&quot;4&quot;,&quot;volume&quot;:&quot;1&quot;,&quot;container-title-short&quot;:&quot;&quot;},&quot;isTemporary&quot;:false}]},{&quot;citationID&quot;:&quot;MENDELEY_CITATION_c60948f6-03a6-4acc-9396-8f6e03895abc&quot;,&quot;properties&quot;:{&quot;noteIndex&quot;:0},&quot;isEdited&quot;:false,&quot;manualOverride&quot;:{&quot;isManuallyOverridden&quot;:false,&quot;citeprocText&quot;:&quot;[4]&quot;,&quot;manualOverrideText&quot;:&quot;&quot;},&quot;citationTag&quot;:&quot;MENDELEY_CITATION_v3_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&quot;,&quot;citationItems&quot;:[{&quot;id&quot;:&quot;edcc30f5-cb40-3083-9d64-c56410c7e039&quot;,&quot;itemData&quot;:{&quot;type&quot;:&quot;report&quot;,&quot;id&quot;:&quot;edcc30f5-cb40-3083-9d64-c56410c7e039&quot;,&quot;title&quot;:&quot;Building a K-Nearest Neighbor Classifier for Text Categorization&quot;,&quot;author&quot;:[{&quot;family&quot;:&quot;Nikhath&quot;,&quot;given&quot;:&quot;A Kousar&quot;,&quot;parse-names&quot;:false,&quot;dropping-particle&quot;:&quot;&quot;,&quot;non-dropping-particle&quot;:&quot;&quot;},{&quot;family&quot;:&quot;Subrahmanyam&quot;,&quot;given&quot;:&quot;K&quot;,&quot;parse-names&quot;:false,&quot;dropping-particle&quot;:&quot;&quot;,&quot;non-dropping-particle&quot;:&quot;&quot;},{&quot;family&quot;:&quot;Vasavi&quot;,&quot;given&quot;:&quot;R&quot;,&quot;parse-names&quot;:false,&quot;dropping-particle&quot;:&quot;&quot;,&quot;non-dropping-particle&quot;:&quot;&quot;}],&quot;URL&quot;:&quot;www.ijcsit.com&quot;,&quot;abstract&quot;:&quot;Text categorization is a process of assigning various input texts (or documents) to one or more target categories based on its contents. This paper introduces an email classification application of text categorization, using k-Nearest Neighbor (k-NN) classification[1]. In this work text categorization involves two processes: training process and classification process. First, The training processes use a previously categorized set of documents to train the system to understand what each category looks like[1].Second,the classifier uses the training 'model' to classify new incoming documents.The k-Nearest Neighbor classification method makes use of training documents, which have known categories, and finds the closest neighbors of the new sample document among all[2]. These neighbors enable to find the new document's category. The Euclideandistance has been used as a similarity function for measuring the difference or similarity between two instances[3].&quot;,&quot;container-title-short&quot;:&quot;&quot;},&quot;isTemporary&quot;:false}]},{&quot;citationID&quot;:&quot;MENDELEY_CITATION_9bc2d7f7-e7eb-4b57-8315-1a1f65fc10aa&quot;,&quot;properties&quot;:{&quot;noteIndex&quot;:0},&quot;isEdited&quot;:false,&quot;manualOverride&quot;:{&quot;isManuallyOverridden&quot;:false,&quot;citeprocText&quot;:&quot;[5]&quot;,&quot;manualOverrideText&quot;:&quot;&quot;},&quot;citationTag&quot;:&quot;MENDELEY_CITATION_v3_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&quot;,&quot;citationItems&quot;:[{&quot;id&quot;:&quot;f5b72dac-4aa7-361f-bd5a-4bd16d4c4f2d&quot;,&quot;itemData&quot;:{&quot;type&quot;:&quot;article-journal&quot;,&quot;id&quot;:&quot;f5b72dac-4aa7-361f-bd5a-4bd16d4c4f2d&quot;,&quot;title&quot;:&quot;Cluster-based oversampling with area extraction from representative points for class imbalance learning&quot;,&quot;author&quot;:[{&quot;family&quot;:&quot;Farou&quot;,&quot;given&quot;:&quot;Zakarya&quot;,&quot;parse-names&quot;:false,&quot;dropping-particle&quot;:&quot;&quot;,&quot;non-dropping-particle&quot;:&quot;&quot;},{&quot;family&quot;:&quot;Wang&quot;,&quot;given&quot;:&quot;Yizhi&quot;,&quot;parse-names&quot;:false,&quot;dropping-particle&quot;:&quot;&quot;,&quot;non-dropping-particle&quot;:&quot;&quot;},{&quot;family&quot;:&quot;Horváth&quot;,&quot;given&quot;:&quot;Tomáš&quot;,&quot;parse-names&quot;:false,&quot;dropping-particle&quot;:&quot;&quot;,&quot;non-dropping-particle&quot;:&quot;&quot;}],&quot;container-title&quot;:&quot;Intelligent Systems with Applications&quot;,&quot;DOI&quot;:&quot;10.1016/j.iswa.2024.200357&quot;,&quot;ISSN&quot;:&quot;26673053&quot;,&quot;URL&quot;:&quot;https://linkinghub.elsevier.com/retrieve/pii/S2667305324000334&quot;,&quot;issued&quot;:{&quot;date-parts&quot;:[[2024,6]]},&quot;page&quot;:&quot;200357&quot;,&quot;volume&quot;:&quot;22&quot;,&quot;container-title-short&quot;:&quot;&quot;},&quot;isTemporary&quot;:false}]},{&quot;citationID&quot;:&quot;MENDELEY_CITATION_8e613a27-4c84-40ab-80e1-c6f8e8e0175d&quot;,&quot;properties&quot;:{&quot;noteIndex&quot;:0},&quot;isEdited&quot;:false,&quot;manualOverride&quot;:{&quot;isManuallyOverridden&quot;:false,&quot;citeprocText&quot;:&quot;[6]&quot;,&quot;manualOverrideText&quot;:&quot;&quot;},&quot;citationItems&quot;:[{&quot;id&quot;:&quot;6c1b3dfc-3a68-3ba9-9728-aa239d1c1fab&quot;,&quot;itemData&quot;:{&quot;type&quot;:&quot;report&quot;,&quot;id&quot;:&quot;6c1b3dfc-3a68-3ba9-9728-aa239d1c1fab&quot;,&quot;title&quot;:&quot;STAT 479: Machine Learning Lecture Notes&quot;,&quot;author&quot;:[{&quot;family&quot;:&quot;Raschka&quot;,&quot;given&quot;:&quot;Sebastian&quot;,&quot;parse-names&quot;:false,&quot;dropping-particle&quot;:&quot;&quot;,&quot;non-dropping-particle&quot;:&quot;&quot;}],&quot;URL&quot;:&quot;http://stat.wisc.edu/∼sraschka/teaching/stat479-fs2018/&quot;,&quot;issued&quot;:{&quot;date-parts&quot;:[[2018]]},&quot;container-title-short&quot;:&quot;&quot;},&quot;isTemporary&quot;:false}],&quot;citationTag&quot;:&quot;MENDELEY_CITATION_v3_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&quot;},{&quot;citationID&quot;:&quot;MENDELEY_CITATION_06a46df7-d563-42b2-8b19-3df3faec3fdc&quot;,&quot;properties&quot;:{&quot;noteIndex&quot;:0},&quot;isEdited&quot;:false,&quot;manualOverride&quot;:{&quot;isManuallyOverridden&quot;:false,&quot;citeprocText&quot;:&quot;[7]&quot;,&quot;manualOverrideText&quot;:&quot;&quot;},&quot;citationItems&quot;:[{&quot;id&quot;:&quot;b83ab8b3-3c1b-3b79-a62d-6e7a969192f1&quot;,&quot;itemData&quot;:{&quot;type&quot;:&quot;article-journal&quot;,&quot;id&quot;:&quot;b83ab8b3-3c1b-3b79-a62d-6e7a969192f1&quot;,&quot;title&quot;:&quot;KNN Classification With One-Step Computation&quot;,&quot;author&quot;:[{&quot;family&quot;:&quot;Zhang&quot;,&quot;given&quot;:&quot;Shichao&quot;,&quot;parse-names&quot;:false,&quot;dropping-particle&quot;:&quot;&quot;,&quot;non-dropping-particle&quot;:&quot;&quot;},{&quot;family&quot;:&quot;Li&quot;,&quot;given&quot;:&quot;Jiaye&quot;,&quot;parse-names&quot;:false,&quot;dropping-particle&quot;:&quot;&quot;,&quot;non-dropping-particle&quot;:&quot;&quot;}],&quot;container-title&quot;:&quot;IEEE Transactions on Knowledge and Data Engineering&quot;,&quot;container-title-short&quot;:&quot;IEEE Trans Knowl Data Eng&quot;,&quot;DOI&quot;:&quot;10.1109/TKDE.2021.3119140&quot;,&quot;ISSN&quot;:&quot;15582191&quot;,&quot;issued&quot;:{&quot;date-parts&quot;:[[2023,3,1]]},&quot;page&quot;:&quot;2711-2723&quot;,&quot;abstract&quot;:&quot;KNN classification is an improvisational learning mode, in which they are carried out only when a test data is predicted that set a suitable K value and search the K nearest neighbors from the whole training sample space, referred them to the lazy part of KNN classification. This lazy part has been the bottleneck problem of applying KNN classification due to the complete search of K nearest neighbors. In this paper, a one-step computation is proposed to replace the lazy part of KNN classification. The one-step computation actually transforms the lazy part to a matrix computation as follows. Given a test data, training samples are first applied to fit the test data with the least squares loss function. And then, a relationship matrix is generated by weighting all training samples according to their influence on the test data. Finally, a group lasso is employed to perform sparse learning of the relationship matrix. In this way, setting K value and searching K nearest neighbors are both integrated to a unified computation. In addition, a new classification rule is proposed for improving the performance of one-step KNN classification. The proposed approach is experimentally evaluated, and demonstrated that the one-step KNN classification is efficient and promising.&quot;,&quot;publisher&quot;:&quot;IEEE Computer Society&quot;,&quot;issue&quot;:&quot;3&quot;,&quot;volume&quot;:&quot;35&quot;},&quot;isTemporary&quot;:false}],&quot;citationTag&quot;:&quot;MENDELEY_CITATION_v3_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&quot;},{&quot;citationID&quot;:&quot;MENDELEY_CITATION_659368b5-94c7-4114-8f0d-afadda8fe872&quot;,&quot;properties&quot;:{&quot;noteIndex&quot;:0},&quot;isEdited&quot;:false,&quot;manualOverride&quot;:{&quot;isManuallyOverridden&quot;:false,&quot;citeprocText&quot;:&quot;[8]&quot;,&quot;manualOverrideText&quot;:&quot;&quot;},&quot;citationItems&quot;:[{&quot;id&quot;:&quot;8f8417af-1d45-32f6-8dd0-7f6f66dc69ce&quot;,&quot;itemData&quot;:{&quot;type&quot;:&quot;article-journal&quot;,&quot;id&quot;:&quot;8f8417af-1d45-32f6-8dd0-7f6f66dc69ce&quot;,&quot;title&quot;:&quot;An adaptive k-nearest neighbor algorithm&quot;,&quot;author&quot;:[{&quot;family&quot;:&quot;Sun&quot;,&quot;given&quot;:&quot;Shiliang&quot;,&quot;parse-names&quot;:false,&quot;dropping-particle&quot;:&quot;&quot;,&quot;non-dropping-particle&quot;:&quot;&quot;},{&quot;family&quot;:&quot;Huang&quot;,&quot;given&quot;:&quot;Rongqing&quot;,&quot;parse-names&quot;:false,&quot;dropping-particle&quot;:&quot;&quot;,&quot;non-dropping-particle&quot;:&quot;&quot;}],&quot;container-title&quot;:&quot;Proceedings - 2010 7th International Conference on Fuzzy Systems and Knowledge Discovery, FSKD 2010&quot;,&quot;accessed&quot;:{&quot;date-parts&quot;:[[2024,3,20]]},&quot;DOI&quot;:&quot;10.1109/FSKD.2010.5569740&quot;,&quot;ISBN&quot;:&quot;9781424459346&quot;,&quot;issued&quot;:{&quot;date-parts&quot;:[[2010]]},&quot;page&quot;:&quot;91-94&quot;,&quot;abstract&quot;:&quot;An adaptive k-nearest neighbor algorithm (AdaNN) is brought forward in this paper to overcome the limitation of the traditional k-nearest neighbor algorithm (kNN) which usually identifies the same number of nearest neighbors for each test example. It is known that the value of k has crucial influence on the performance of the kNN algorithm, and our improved kNN algorithm focuses on finding out the suitable k for each test example. The proposed algorithm finds out the optimal k, the number of the fewest nearest neighbors that every training example can use to get its correct class label. For classifying each test example using the kNN algorithm, we set k to be the same as the optimal k of its nearest neighbor in the training set. The performance of the proposed algorithm is tested on several data sets. Experimental results indicate that our algorithm performs better than the traditional kNN algorithm. ©2010 IEEE.&quot;,&quot;volume&quot;:&quot;1&quot;,&quot;container-title-short&quot;:&quot;&quot;},&quot;isTemporary&quot;:false}],&quot;citationTag&quot;:&quot;MENDELEY_CITATION_v3_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&quot;},{&quot;citationID&quot;:&quot;MENDELEY_CITATION_ddb199a0-71c0-4aa5-bf3a-cca3b970d275&quot;,&quot;properties&quot;:{&quot;noteIndex&quot;:0},&quot;isEdited&quot;:false,&quot;manualOverride&quot;:{&quot;isManuallyOverridden&quot;:false,&quot;citeprocText&quot;:&quot;[9]&quot;,&quot;manualOverrideText&quot;:&quot;&quot;},&quot;citationItems&quot;:[{&quot;id&quot;:&quot;d78d9631-c4cf-329e-bbab-636ab527428c&quot;,&quot;itemData&quot;:{&quot;type&quot;:&quot;article-journal&quot;,&quot;id&quot;:&quot;d78d9631-c4cf-329e-bbab-636ab527428c&quot;,&quot;title&quot;:&quot;An improved weighted knn algorithm for imbalanced data classification&quot;,&quot;author&quot;:[{&quot;family&quot;:&quot;Liu&quot;,&quot;given&quot;:&quot;Shenglan&quot;,&quot;parse-names&quot;:false,&quot;dropping-particle&quot;:&quot;&quot;,&quot;non-dropping-particle&quot;:&quot;&quot;},{&quot;family&quot;:&quot;Zhu&quot;,&quot;given&quot;:&quot;Ping&quot;,&quot;parse-names&quot;:false,&quot;dropping-particle&quot;:&quot;&quot;,&quot;non-dropping-particle&quot;:&quot;&quot;},{&quot;family&quot;:&quot;Qin&quot;,&quot;given&quot;:&quot;Sujuan&quot;,&quot;parse-names&quot;:false,&quot;dropping-particle&quot;:&quot;&quot;,&quot;non-dropping-particle&quot;:&quot;&quot;}],&quot;container-title&quot;:&quot;2018 IEEE 4th International Conference on Computer and Communications, ICCC 2018&quot;,&quot;accessed&quot;:{&quot;date-parts&quot;:[[2024,3,20]]},&quot;DOI&quot;:&quot;10.1109/COMPCOMM.2018.8780580&quot;,&quot;ISBN&quot;:&quot;9781538683392&quot;,&quot;issued&quot;:{&quot;date-parts&quot;:[[2018,12,1]]},&quot;page&quot;:&quot;1814-1819&quot;,&quot;abstract&quot;:&quot;The k-nearest neighbor (KNN) is a widely used classification algorithm in data mining. One of the problems faced by the KNN approach is how to determine the appropriate value of k. The common value of k is usually not optimal for all instances, especially when there is a large difference between instances. In this paper, we take a proposed training method (PTM) to select the corresponding optimal local k value for every instance according to the distribution characteristics, and apply it to class-imbalanced data sets. Then, considering the difference in impact due to distance between the instance and its neighbors, we assign different weights to its neighbors which is called weighted k-nearest neighbor (WKNN), and classify the test instance by weighted voting. The new proposed PTM-WKNN method combines the advantages of past methods, and aims at improving the classification performance of imbalanced data. In addition, we do an experiment on the class-imbalanced data sets from the University of California at Irvine (UCI) machine learning repository, and obtain the values of Recall, G-mean and F-score as evaluations. The experiment results show that the proposed method has a better performance in class-imbalanced data sets.&quot;,&quot;publisher&quot;:&quot;Institute of Electrical and Electronics Engineers Inc.&quot;,&quot;container-title-short&quot;:&quot;&quot;},&quot;isTemporary&quot;:false}],&quot;citationTag&quot;:&quot;MENDELEY_CITATION_v3_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&quot;},{&quot;citationID&quot;:&quot;MENDELEY_CITATION_3e4a0e86-73c1-4160-8aa4-6a70998aada6&quot;,&quot;properties&quot;:{&quot;noteIndex&quot;:0},&quot;isEdited&quot;:false,&quot;manualOverride&quot;:{&quot;isManuallyOverridden&quot;:false,&quot;citeprocText&quot;:&quot;[10]&quot;,&quot;manualOverrideText&quot;:&quot;&quot;},&quot;citationItems&quot;:[{&quot;id&quot;:&quot;a5d1175a-f4e9-327d-b564-91f2253d6a8b&quot;,&quot;itemData&quot;:{&quot;type&quot;:&quot;book&quot;,&quot;id&quot;:&quot;a5d1175a-f4e9-327d-b564-91f2253d6a8b&quot;,&quot;title&quot;:&quot;International Conference on Recent Trends in Information Technology : ICRTIT 2011, June 03-05, 2011&quot;,&quot;author&quot;:[{&quot;family&quot;:&quot;Anna University. Department of Information Technology.&quot;,&quot;given&quot;:&quot;&quot;,&quot;parse-names&quot;:false,&quot;dropping-particle&quot;:&quot;&quot;,&quot;non-dropping-particle&quot;:&quot;&quot;},{&quot;family&quot;:&quot;Institute of Electrical and Electronics Engineers. Madras Section.&quot;,&quot;given&quot;:&quot;&quot;,&quot;parse-names&quot;:false,&quot;dropping-particle&quot;:&quot;&quot;,&quot;non-dropping-particle&quot;:&quot;&quot;}],&quot;ISBN&quot;:&quot;9781457705908&quot;,&quot;issued&quot;:{&quot;date-parts&quot;:[[2011]]},&quot;publisher&quot;:&quot;IEEE&quot;,&quot;container-title-short&quot;:&quot;&quot;},&quot;isTemporary&quot;:false}],&quot;citationTag&quot;:&quot;MENDELEY_CITATION_v3_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&quot;},{&quot;citationID&quot;:&quot;MENDELEY_CITATION_1e495046-c60d-4852-9382-2b1a12aafb43&quot;,&quot;properties&quot;:{&quot;noteIndex&quot;:0},&quot;isEdited&quot;:false,&quot;manualOverride&quot;:{&quot;isManuallyOverridden&quot;:false,&quot;citeprocText&quot;:&quot;[11]&quot;,&quot;manualOverrideText&quot;:&quot;&quot;},&quot;citationItems&quot;:[{&quot;id&quot;:&quot;bc1067a5-f236-38dc-87b9-e47ddbfe2b21&quot;,&quot;itemData&quot;:{&quot;type&quot;:&quot;paper-conference&quot;,&quot;id&quot;:&quot;bc1067a5-f236-38dc-87b9-e47ddbfe2b21&quot;,&quot;title&quot;:&quot;An Empirical Study of Distance Metrics for k-Nearest Neighbor Algorithm&quot;,&quot;author&quot;:[{&quot;family&quot;:&quot;Chomboon&quot;,&quot;given&quot;:&quot;Kittipong&quot;,&quot;parse-names&quot;:false,&quot;dropping-particle&quot;:&quot;&quot;,&quot;non-dropping-particle&quot;:&quot;&quot;},{&quot;family&quot;:&quot;Chujai&quot;,&quot;given&quot;:&quot;Pasapichi&quot;,&quot;parse-names&quot;:false,&quot;dropping-particle&quot;:&quot;&quot;,&quot;non-dropping-particle&quot;:&quot;&quot;},{&quot;family&quot;:&quot;Teerarassammee&quot;,&quot;given&quot;:&quot;Pongsakorn&quot;,&quot;parse-names&quot;:false,&quot;dropping-particle&quot;:&quot;&quot;,&quot;non-dropping-particle&quot;:&quot;&quot;},{&quot;family&quot;:&quot;Kerdprasop&quot;,&quot;given&quot;:&quot;Kittisak&quot;,&quot;parse-names&quot;:false,&quot;dropping-particle&quot;:&quot;&quot;,&quot;non-dropping-particle&quot;:&quot;&quot;},{&quot;family&quot;:&quot;Kerdprasop&quot;,&quot;given&quot;:&quot;Nittaya&quot;,&quot;parse-names&quot;:false,&quot;dropping-particle&quot;:&quot;&quot;,&quot;non-dropping-particle&quot;:&quot;&quot;}],&quot;DOI&quot;:&quot;10.12792/iciae2015.051&quot;,&quot;issued&quot;:{&quot;date-parts&quot;:[[2015]]},&quot;page&quot;:&quot;280-285&quot;,&quot;abstract&quot;:&quot;This research aims at studying the performance of k-nearest neighbor classification when applying different distance measurements. In this work, we comparatively study 11 distance metrics including Euclidean, Standardized Euclidean, Mahalanobis, City block, Minkowski, Chebychev, Cosine, Correlation, Hamming, Jaccard, and Spearman. A series of experimentations has been performed on eight synthetic datasets with various kinds of distribution. The distance computations that provide highly accurate prediction consist of City block, Chebychev, Euclidean, Mahalanobis, Minkowski, and Standardize Euclidean techniques.&quot;,&quot;publisher&quot;:&quot;Institute of Industrial Applications Engineers&quot;,&quot;container-title-short&quot;:&quot;&quot;},&quot;isTemporary&quot;:false}],&quot;citationTag&quot;:&quot;MENDELEY_CITATION_v3_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&quot;},{&quot;citationID&quot;:&quot;MENDELEY_CITATION_4cf2fe93-d109-4e9a-ba29-07773a51e7e2&quot;,&quot;properties&quot;:{&quot;noteIndex&quot;:0},&quot;isEdited&quot;:false,&quot;manualOverride&quot;:{&quot;citeprocText&quot;:&quot;[12]&quot;,&quot;isManuallyOverridden&quot;:false,&quot;manualOverrideText&quot;:&quot;&quot;},&quot;citationItems&quot;:[{&quot;id&quot;:&quot;c1b2fb56-08e7-5a9a-b09e-b717575728cd&quot;,&quot;itemData&quot;:{&quot;author&quot;:[{&quot;dropping-particle&quot;:&quot;&quot;,&quot;family&quot;:&quot;Boelens&quot;,&quot;given&quot;:&quot;Arnout M P&quot;,&quot;non-dropping-particle&quot;:&quot;&quot;,&quot;parse-names&quot;:false,&quot;suffix&quot;:&quot;&quot;},{&quot;dropping-particle&quot;:&quot;&quot;,&quot;family&quot;:&quot;Tchelepi&quot;,&quot;given&quot;:&quot;Hamdi A&quot;,&quot;non-dropping-particle&quot;:&quot;&quot;,&quot;parse-names&quot;:false,&quot;suffix&quot;:&quot;&quot;}],&quot;container-title&quot;:&quot;arXiv preprint arXiv:2004.01344&quot;,&quot;id&quot;:&quot;c1b2fb56-08e7-5a9a-b09e-b717575728cd&quot;,&quot;issued&quot;:{&quot;date-parts&quot;:[[&quot;2020&quot;]]},&quot;title&quot;:&quot;Minkowski functionals for phase behavior under confinement&quot;,&quot;type&quot;:&quot;article-journal&quot;,&quot;container-title-short&quot;:&quot;&quot;},&quot;uris&quot;:[&quot;http://www.mendeley.com/documents/?uuid=8859fc7d-a9bf-44dd-95df-3bf01f987a75&quot;],&quot;isTemporary&quot;:false,&quot;legacyDesktopId&quot;:&quot;8859fc7d-a9bf-44dd-95df-3bf01f987a75&quot;}],&quot;citationTag&quot;:&quot;MENDELEY_CITATION_v3_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&quot;},{&quot;citationID&quot;:&quot;MENDELEY_CITATION_449ea20b-1a2b-47da-bcf9-0c758e757699&quot;,&quot;properties&quot;:{&quot;noteIndex&quot;:0},&quot;isEdited&quot;:false,&quot;manualOverride&quot;:{&quot;citeprocText&quot;:&quot;[13]&quot;,&quot;isManuallyOverridden&quot;:false,&quot;manualOverrideText&quot;:&quot;&quot;},&quot;citationItems&quot;:[{&quot;id&quot;:&quot;f7b3ac65-9962-5162-8394-d9641b86fce1&quot;,&quot;itemData&quot;:{&quot;ISSN&quot;:&quot;1063-6706&quot;,&quot;author&quot;:[{&quot;dropping-particle&quot;:&quot;&quot;,&quot;family&quot;:&quot;Zeng&quot;,&quot;given&quot;:&quot;Shan&quot;,&quot;non-dropping-particle&quot;:&quot;&quot;,&quot;parse-names&quot;:false,&quot;suffix&quot;:&quot;&quot;},{&quot;dropping-particle&quot;:&quot;&quot;,&quot;family&quot;:&quot;Wang&quot;,&quot;given&quot;:&quot;Xiuying&quot;,&quot;non-dropping-particle&quot;:&quot;&quot;,&quot;parse-names&quot;:false,&quot;suffix&quot;:&quot;&quot;},{&quot;dropping-particle&quot;:&quot;&quot;,&quot;family&quot;:&quot;Duan&quot;,&quot;given&quot;:&quot;Xiangjun&quot;,&quot;non-dropping-particle&quot;:&quot;&quot;,&quot;parse-names&quot;:false,&quot;suffix&quot;:&quot;&quot;},{&quot;dropping-particle&quot;:&quot;&quot;,&quot;family&quot;:&quot;Zeng&quot;,&quot;given&quot;:&quot;Sen&quot;,&quot;non-dropping-particle&quot;:&quot;&quot;,&quot;parse-names&quot;:false,&quot;suffix&quot;:&quot;&quot;},{&quot;dropping-particle&quot;:&quot;&quot;,&quot;family&quot;:&quot;Xiao&quot;,&quot;given&quot;:&quot;Zuyin&quot;,&quot;non-dropping-particle&quot;:&quot;&quot;,&quot;parse-names&quot;:false,&quot;suffix&quot;:&quot;&quot;},{&quot;dropping-particle&quot;:&quot;&quot;,&quot;family&quot;:&quot;Feng&quot;,&quot;given&quot;:&quot;David&quot;,&quot;non-dropping-particle&quot;:&quot;&quot;,&quot;parse-names&quot;:false,&quot;suffix&quot;:&quot;&quot;}],&quot;container-title&quot;:&quot;IEEE Transactions on Fuzzy Systems&quot;,&quot;id&quot;:&quot;f7b3ac65-9962-5162-8394-d9641b86fce1&quot;,&quot;issued&quot;:{&quot;date-parts&quot;:[[&quot;2020&quot;]]},&quot;publisher&quot;:&quot;IEEE&quot;,&quot;title&quot;:&quot;Kernelized Mahalanobis Distance for Fuzzy Clustering&quot;,&quot;type&quot;:&quot;article-journal&quot;,&quot;container-title-short&quot;:&quot;&quot;},&quot;uris&quot;:[&quot;http://www.mendeley.com/documents/?uuid=004b6246-87cb-4155-b477-6ca70959864a&quot;],&quot;isTemporary&quot;:false,&quot;legacyDesktopId&quot;:&quot;004b6246-87cb-4155-b477-6ca70959864a&quot;}],&quot;citationTag&quot;:&quot;MENDELEY_CITATION_v3_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&quot;},{&quot;citationID&quot;:&quot;MENDELEY_CITATION_36757e3f-1480-4999-82a1-0ae4ca25a0f5&quot;,&quot;properties&quot;:{&quot;noteIndex&quot;:0},&quot;isEdited&quot;:false,&quot;manualOverride&quot;:{&quot;citeprocText&quot;:&quot;[14]&quot;,&quot;isManuallyOverridden&quot;:false,&quot;manualOverrideText&quot;:&quot;&quot;},&quot;citationItems&quot;:[{&quot;id&quot;:&quot;89c6cfd4-293b-5788-b5c1-51bd83f948aa&quot;,&quot;itemData&quot;:{&quot;ISBN&quot;:&quot;1538681137&quot;,&quot;author&quot;:[{&quot;dropping-particle&quot;:&quot;&quot;,&quot;family&quot;:&quot;Taunk&quot;,&quot;given&quot;:&quot;Kashvi&quot;,&quot;non-dropping-particle&quot;:&quot;&quot;,&quot;parse-names&quot;:false,&quot;suffix&quot;:&quot;&quot;},{&quot;dropping-particle&quot;:&quot;&quot;,&quot;family&quot;:&quot;De&quot;,&quot;given&quot;:&quot;Sanjukta&quot;,&quot;non-dropping-particle&quot;:&quot;&quot;,&quot;parse-names&quot;:false,&quot;suffix&quot;:&quot;&quot;},{&quot;dropping-particle&quot;:&quot;&quot;,&quot;family&quot;:&quot;Verma&quot;,&quot;given&quot;:&quot;Srishti&quot;,&quot;non-dropping-particle&quot;:&quot;&quot;,&quot;parse-names&quot;:false,&quot;suffix&quot;:&quot;&quot;},{&quot;dropping-particle&quot;:&quot;&quot;,&quot;family&quot;:&quot;Swetapadma&quot;,&quot;given&quot;:&quot;Aleena&quot;,&quot;non-dropping-particle&quot;:&quot;&quot;,&quot;parse-names&quot;:false,&quot;suffix&quot;:&quot;&quot;}],&quot;container-title&quot;:&quot;2019 International Conference on Intelligent Computing and Control Systems (ICCS)&quot;,&quot;id&quot;:&quot;89c6cfd4-293b-5788-b5c1-51bd83f948aa&quot;,&quot;issued&quot;:{&quot;date-parts&quot;:[[&quot;2019&quot;]]},&quot;page&quot;:&quot;1255-1260&quot;,&quot;publisher&quot;:&quot;IEEE&quot;,&quot;title&quot;:&quot;A Brief Review of Nearest Neighbor Algorithm for Learning and Classification&quot;,&quot;type&quot;:&quot;paper-conference&quot;,&quot;container-title-short&quot;:&quot;&quot;},&quot;uris&quot;:[&quot;http://www.mendeley.com/documents/?uuid=a5c0992d-bdbd-49a7-bf99-b5bdba6a51e1&quot;],&quot;isTemporary&quot;:false,&quot;legacyDesktopId&quot;:&quot;a5c0992d-bdbd-49a7-bf99-b5bdba6a51e1&quot;}],&quot;citationTag&quot;:&quot;MENDELEY_CITATION_v3_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&quot;},{&quot;citationID&quot;:&quot;MENDELEY_CITATION_4789e4fc-68e5-4f9e-9e1d-d44ac9f4090d&quot;,&quot;properties&quot;:{&quot;noteIndex&quot;:0},&quot;isEdited&quot;:false,&quot;manualOverride&quot;:{&quot;citeprocText&quot;:&quot;[15]&quot;,&quot;isManuallyOverridden&quot;:false,&quot;manualOverrideText&quot;:&quot;&quot;},&quot;citationItems&quot;:[{&quot;id&quot;:&quot;fdfd127b-1f8f-57fc-943b-5437d2ea20b8&quot;,&quot;itemData&quot;:{&quot;ISSN&quot;:&quot;0125-8281&quot;,&quot;author&quot;:[{&quot;dropping-particle&quot;:&quot;&quot;,&quot;family&quot;:&quot;Jaiyen&quot;,&quot;given&quot;:&quot;Saichon&quot;,&quot;non-dropping-particle&quot;:&quot;&quot;,&quot;parse-names&quot;:false,&quot;suffix&quot;:&quot;&quot;},{&quot;dropping-particle&quot;:&quot;&quot;,&quot;family&quot;:&quot;Sornsuwit&quot;,&quot;given&quot;:&quot;Ployphan&quot;,&quot;non-dropping-particle&quot;:&quot;&quot;,&quot;parse-names&quot;:false,&quot;suffix&quot;:&quot;&quot;}],&quot;container-title&quot;:&quot;Engineering Journal&quot;,&quot;id&quot;:&quot;fdfd127b-1f8f-57fc-943b-5437d2ea20b8&quot;,&quot;issue&quot;:&quot;5&quot;,&quot;issued&quot;:{&quot;date-parts&quot;:[[&quot;2019&quot;]]},&quot;page&quot;:&quot;71-88&quot;,&quot;title&quot;:&quot;A new incremental decision tree learning for cyber security based on ilda and mahalanobis distance&quot;,&quot;type&quot;:&quot;article-journal&quot;,&quot;volume&quot;:&quot;23&quot;,&quot;container-title-short&quot;:&quot;&quot;},&quot;uris&quot;:[&quot;http://www.mendeley.com/documents/?uuid=646c9291-3de2-4efb-a58c-a93aa6e41e4a&quot;],&quot;isTemporary&quot;:false,&quot;legacyDesktopId&quot;:&quot;646c9291-3de2-4efb-a58c-a93aa6e41e4a&quot;}],&quot;citationTag&quot;:&quot;MENDELEY_CITATION_v3_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&quot;},{&quot;citationID&quot;:&quot;MENDELEY_CITATION_86d7811a-d3db-45ec-9cd0-34ae07504fbc&quot;,&quot;properties&quot;:{&quot;noteIndex&quot;:0},&quot;isEdited&quot;:false,&quot;manualOverride&quot;:{&quot;isManuallyOverridden&quot;:false,&quot;citeprocText&quot;:&quot;[16]&quot;,&quot;manualOverrideText&quot;:&quot;&quot;},&quot;citationItems&quot;:[{&quot;id&quot;:&quot;3993f58a-a2ed-341a-8d7c-b28c49d2290d&quot;,&quot;itemData&quot;:{&quot;type&quot;:&quot;article-journal&quot;,&quot;id&quot;:&quot;3993f58a-a2ed-341a-8d7c-b28c49d2290d&quot;,&quot;title&quot;:&quot;Performance analysis of sparse matrix representation in hierarchical temporal memory for sequence modeling&quot;,&quot;author&quot;:[{&quot;family&quot;:&quot;Pilinszki-Nagy&quot;,&quot;given&quot;:&quot;Csongor&quot;,&quot;parse-names&quot;:false,&quot;dropping-particle&quot;:&quot;&quot;,&quot;non-dropping-particle&quot;:&quot;&quot;},{&quot;family&quot;:&quot;Gyires-Tóth&quot;,&quot;given&quot;:&quot;Bálint&quot;,&quot;parse-names&quot;:false,&quot;dropping-particle&quot;:&quot;&quot;,&quot;non-dropping-particle&quot;:&quot;&quot;}],&quot;container-title&quot;:&quot;Infocommunications Journal&quot;,&quot;DOI&quot;:&quot;10.36244/ICJ.2020.2.6&quot;,&quot;ISSN&quot;:&quot;20612125&quot;,&quot;issued&quot;:{&quot;date-parts&quot;:[[2020,8,1]]},&quot;page&quot;:&quot;41-49&quot;,&quot;abstract&quot;:&quot;Hierarchical Temporal Memory (HTM) is a special type of artificial neural network (ANN), that differs from the widely used approaches. It is suited to efficiently model sequential data (including time series). The network implements a variable order sequence memory, it is trained by Hebbian learning and all of the network's activations are binary and sparse. The network consists of four separable units. First, the encoder layer translates the numerical input into sparse binary vectors. The Spatial Pooler performs normalization and models the spatial features of the encoded input. The Temporal Memory is responsible for learning the Spatial Pooler's normalized output sequence. Finally, the decoder takes the Temporal Memory's outputs and translates it to the target. The connections in the network are also sparse, which requires prudent design and implementation. In this paper a sparse matrix implementation is elaborated, it is compared to the dense implementation. Furthermore, the HTM's performance is evaluated in terms of accuracy, speed and memory complexity and compared to the deep neural network-based LSTM (Long Short-Term Memory).&quot;,&quot;publisher&quot;:&quot;Scientific Association for Infocommunications&quot;,&quot;issue&quot;:&quot;2&quot;,&quot;volume&quot;:&quot;12&quot;,&quot;container-title-short&quot;:&quot;&quot;},&quot;isTemporary&quot;:false}],&quot;citationTag&quot;:&quot;MENDELEY_CITATION_v3_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&quot;},{&quot;citationID&quot;:&quot;MENDELEY_CITATION_8b1ee816-78a2-4496-8cf3-500e38e919aa&quot;,&quot;properties&quot;:{&quot;noteIndex&quot;:0},&quot;isEdited&quot;:false,&quot;manualOverride&quot;:{&quot;citeprocText&quot;:&quot;[17]&quot;,&quot;isManuallyOverridden&quot;:false,&quot;manualOverrideText&quot;:&quot;&quot;},&quot;citationItems&quot;:[{&quot;id&quot;:&quot;80111e33-b5fd-5677-8936-30a66aaf4fde&quot;,&quot;itemData&quot;:{&quot;ISSN&quot;:&quot;2470-6566&quot;,&quot;author&quot;:[{&quot;dropping-particle&quot;:&quot;&quot;,&quot;family&quot;:&quot;Maxim&quot;,&quot;given&quot;:&quot;Laurentiu G&quot;,&quot;non-dropping-particle&quot;:&quot;&quot;,&quot;parse-names&quot;:false,&quot;suffix&quot;:&quot;&quot;},{&quot;dropping-particle&quot;:&quot;&quot;,&quot;family&quot;:&quot;Rodriguez&quot;,&quot;given&quot;:&quot;Jose I&quot;,&quot;non-dropping-particle&quot;:&quot;&quot;,&quot;parse-names&quot;:false,&quot;suffix&quot;:&quot;&quot;},{&quot;dropping-particle&quot;:&quot;&quot;,&quot;family&quot;:&quot;Wang&quot;,&quot;given&quot;:&quot;Botong&quot;,&quot;non-dropping-particle&quot;:&quot;&quot;,&quot;parse-names&quot;:false,&quot;suffix&quot;:&quot;&quot;}],&quot;container-title&quot;:&quot;SIAM Journal on Applied Algebra and Geometry&quot;,&quot;id&quot;:&quot;80111e33-b5fd-5677-8936-30a66aaf4fde&quot;,&quot;issue&quot;:&quot;1&quot;,&quot;issued&quot;:{&quot;date-parts&quot;:[[&quot;2020&quot;]]},&quot;page&quot;:&quot;28-48&quot;,&quot;publisher&quot;:&quot;SIAM&quot;,&quot;title&quot;:&quot;Euclidean distance degree of the multiview variety&quot;,&quot;type&quot;:&quot;article-journal&quot;,&quot;volume&quot;:&quot;4&quot;,&quot;container-title-short&quot;:&quot;SIAM J Appl Algebr Geom&quot;},&quot;uris&quot;:[&quot;http://www.mendeley.com/documents/?uuid=14bad528-0fbb-4db8-ae1d-9f6740e5a53d&quot;],&quot;isTemporary&quot;:false,&quot;legacyDesktopId&quot;:&quot;14bad528-0fbb-4db8-ae1d-9f6740e5a53d&quot;}],&quot;citationTag&quot;:&quot;MENDELEY_CITATION_v3_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&quot;},{&quot;citationID&quot;:&quot;MENDELEY_CITATION_cbfe0147-fa8e-4886-917c-99f9d71902b0&quot;,&quot;properties&quot;:{&quot;noteIndex&quot;:0},&quot;isEdited&quot;:false,&quot;manualOverride&quot;:{&quot;citeprocText&quot;:&quot;[18]&quot;,&quot;isManuallyOverridden&quot;:false,&quot;manualOverrideText&quot;:&quot;&quot;},&quot;citationItems&quot;:[{&quot;id&quot;:&quot;d72c7d28-837a-52f1-82c5-983089f4ac6b&quot;,&quot;itemData&quot;:{&quot;ISSN&quot;:&quot;0360-8352&quot;,&quot;author&quot;:[{&quot;dropping-particle&quot;:&quot;&quot;,&quot;family&quot;:&quot;You&quot;,&quot;given&quot;:&quot;Meng&quot;,&quot;non-dropping-particle&quot;:&quot;&quot;,&quot;parse-names&quot;:false,&quot;suffix&quot;:&quot;&quot;},{&quot;dropping-particle&quot;:&quot;&quot;,&quot;family&quot;:&quot;Xiao&quot;,&quot;given&quot;:&quot;Yiyong&quot;,&quot;non-dropping-particle&quot;:&quot;&quot;,&quot;parse-names&quot;:false,&quot;suffix&quot;:&quot;&quot;},{&quot;dropping-particle&quot;:&quot;&quot;,&quot;family&quot;:&quot;Zhang&quot;,&quot;given&quot;:&quot;Siyue&quot;,&quot;non-dropping-particle&quot;:&quot;&quot;,&quot;parse-names&quot;:false,&quot;suffix&quot;:&quot;&quot;},{&quot;dropping-particle&quot;:&quot;&quot;,&quot;family&quot;:&quot;Yang&quot;,&quot;given&quot;:&quot;Pei&quot;,&quot;non-dropping-particle&quot;:&quot;&quot;,&quot;parse-names&quot;:false,&quot;suffix&quot;:&quot;&quot;},{&quot;dropping-particle&quot;:&quot;&quot;,&quot;family&quot;:&quot;Zhou&quot;,&quot;given&quot;:&quot;Shenghan&quot;,&quot;non-dropping-particle&quot;:&quot;&quot;,&quot;parse-names&quot;:false,&quot;suffix&quot;:&quot;&quot;}],&quot;container-title&quot;:&quot;Computers &amp; Industrial Engineering&quot;,&quot;id&quot;:&quot;d72c7d28-837a-52f1-82c5-983089f4ac6b&quot;,&quot;issued&quot;:{&quot;date-parts&quot;:[[&quot;2019&quot;]]},&quot;page&quot;:&quot;70-79&quot;,&quot;publisher&quot;:&quot;Elsevier&quot;,&quot;title&quot;:&quot;Optimal mathematical programming for the warehouse location problem with Euclidean distance linearization&quot;,&quot;type&quot;:&quot;article-journal&quot;,&quot;volume&quot;:&quot;136&quot;,&quot;container-title-short&quot;:&quot;Comput Ind Eng&quot;},&quot;uris&quot;:[&quot;http://www.mendeley.com/documents/?uuid=8eaa879f-4034-44f6-bfb9-a5eaa7201d44&quot;],&quot;isTemporary&quot;:false,&quot;legacyDesktopId&quot;:&quot;8eaa879f-4034-44f6-bfb9-a5eaa7201d44&quot;}],&quot;citationTag&quot;:&quot;MENDELEY_CITATION_v3_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&quot;},{&quot;citationID&quot;:&quot;MENDELEY_CITATION_d0d266b7-9705-44e8-9799-319d2d474ef8&quot;,&quot;properties&quot;:{&quot;noteIndex&quot;:0},&quot;isEdited&quot;:false,&quot;manualOverride&quot;:{&quot;citeprocText&quot;:&quot;[19]&quot;,&quot;isManuallyOverridden&quot;:false,&quot;manualOverrideText&quot;:&quot;&quot;},&quot;citationItems&quot;:[{&quot;id&quot;:&quot;676943b9-3d68-5fac-8f80-234a12608a2e&quot;,&quot;itemData&quot;:{&quot;ISSN&quot;:&quot;1687-8140&quot;,&quot;author&quot;:[{&quot;dropping-particle&quot;:&quot;&quot;,&quot;family&quot;:&quot;Jiang&quot;,&quot;given&quot;:&quot;Wen&quot;,&quot;non-dropping-particle&quot;:&quot;&quot;,&quot;parse-names&quot;:false,&quot;suffix&quot;:&quot;&quot;},{&quot;dropping-particle&quot;:&quot;&quot;,&quot;family&quot;:&quot;Wang&quot;,&quot;given&quot;:&quot;Meijuan&quot;,&quot;non-dropping-particle&quot;:&quot;&quot;,&quot;parse-names&quot;:false,&quot;suffix&quot;:&quot;&quot;},{&quot;dropping-particle&quot;:&quot;&quot;,&quot;family&quot;:&quot;Deng&quot;,&quot;given&quot;:&quot;Xinyang&quot;,&quot;non-dropping-particle&quot;:&quot;&quot;,&quot;parse-names&quot;:false,&quot;suffix&quot;:&quot;&quot;},{&quot;dropping-particle&quot;:&quot;&quot;,&quot;family&quot;:&quot;Gou&quot;,&quot;given&quot;:&quot;Linfeng&quot;,&quot;non-dropping-particle&quot;:&quot;&quot;,&quot;parse-names&quot;:false,&quot;suffix&quot;:&quot;&quot;}],&quot;container-title&quot;:&quot;Advances in Mechanical Engineering&quot;,&quot;id&quot;:&quot;676943b9-3d68-5fac-8f80-234a12608a2e&quot;,&quot;issue&quot;:&quot;3&quot;,&quot;issued&quot;:{&quot;date-parts&quot;:[[&quot;2019&quot;]]},&quot;page&quot;:&quot;1687814019833279&quot;,&quot;publisher&quot;:&quot;SAGE Publications Sage UK: London, England&quot;,&quot;title&quot;:&quot;Fault diagnosis based on TOPSIS method with Manhattan distance&quot;,&quot;type&quot;:&quot;article-journal&quot;,&quot;volume&quot;:&quot;11&quot;,&quot;container-title-short&quot;:&quot;&quot;},&quot;uris&quot;:[&quot;http://www.mendeley.com/documents/?uuid=176129f1-2b34-41ff-9b13-eebe036187be&quot;],&quot;isTemporary&quot;:false,&quot;legacyDesktopId&quot;:&quot;176129f1-2b34-41ff-9b13-eebe036187be&quot;}],&quot;citationTag&quot;:&quot;MENDELEY_CITATION_v3_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&quot;},{&quot;citationID&quot;:&quot;MENDELEY_CITATION_56a3a9e3-ec5b-4a39-b31f-5b0d12314525&quot;,&quot;properties&quot;:{&quot;noteIndex&quot;:0},&quot;isEdited&quot;:false,&quot;manualOverride&quot;:{&quot;isManuallyOverridden&quot;:false,&quot;citeprocText&quot;:&quot;[20]&quot;,&quot;manualOverrideText&quot;:&quot;&quot;},&quot;citationItems&quot;:[{&quot;id&quot;:&quot;1b856714-f5ea-376f-9fef-c8abe8957b5e&quot;,&quot;itemData&quot;:{&quot;type&quot;:&quot;article-journal&quot;,&quot;id&quot;:&quot;1b856714-f5ea-376f-9fef-c8abe8957b5e&quot;,&quot;title&quot;:&quot;Learning k for kNN Classification&quot;,&quot;author&quot;:[{&quot;family&quot;:&quot;Zhang&quot;,&quot;given&quot;:&quot;Shichao&quot;,&quot;parse-names&quot;:false,&quot;dropping-particle&quot;:&quot;&quot;,&quot;non-dropping-particle&quot;:&quot;&quot;},{&quot;family&quot;:&quot;Li&quot;,&quot;given&quot;:&quot;Xuelong&quot;,&quot;parse-names&quot;:false,&quot;dropping-particle&quot;:&quot;&quot;,&quot;non-dropping-particle&quot;:&quot;&quot;},{&quot;family&quot;:&quot;Zong&quot;,&quot;given&quot;:&quot;Ming&quot;,&quot;parse-names&quot;:false,&quot;dropping-particle&quot;:&quot;&quot;,&quot;non-dropping-particle&quot;:&quot;&quot;},{&quot;family&quot;:&quot;Zhu&quot;,&quot;given&quot;:&quot;Xiaofeng&quot;,&quot;parse-names&quot;:false,&quot;dropping-particle&quot;:&quot;&quot;,&quot;non-dropping-particle&quot;:&quot;&quot;},{&quot;family&quot;:&quot;Cheng&quot;,&quot;given&quot;:&quot;Debo&quot;,&quot;parse-names&quot;:false,&quot;dropping-particle&quot;:&quot;&quot;,&quot;non-dropping-particle&quot;:&quot;&quot;}],&quot;container-title&quot;:&quot;ACM Transactions on Intelligent Systems and Technology&quot;,&quot;container-title-short&quot;:&quot;ACM Trans Intell Syst Technol&quot;,&quot;DOI&quot;:&quot;10.1145/2990508&quot;,&quot;ISSN&quot;:&quot;21576912&quot;,&quot;issued&quot;:{&quot;date-parts&quot;:[[2017,1,1]]},&quot;abstract&quot;:&quot;The K Nearest Neighbor (kNN) method has widely been used in the applications of data mining andmachine learning due to its simple implementation and distinguished performance. However, setting all test data with the same κvalue in the previous kNN methods has been proven to make these methods impractical in real applications. This article proposes to learn a correlation matrix to reconstruct test data points by training data to assign different κ values to different test data points, referred to as the Correlation Matrix kNN (CM-kNN for short) classification. Specifically, the least-squares loss function is employed to minimize the reconstruction error to reconstruct each test data point by all training data points. Then, a graph Laplacian regularizer is advocated to preserve the local structure of the data in the reconstruction process. Moreover, an ℓ1-norm regularizer and an ℓ2,1-norm regularizer are applied to learn different κ values for different test data and to result in low sparsity to remove the redundant/noisy feature from the reconstruction process, respectively. Besides for classification tasks, the kNNmethods (including our proposed CM-kNN method) are further utilized to regression and missing data imputation.We conducted sets of experiments for illustrating the efficiency, and experimental results showed that the proposed method was more accurate and efficient than existing kNN methods in data-mining applications, such as classification, regression, and missing data imputation. Copyright is held by the owner/author(s). Publication rights licensed to ACM.&quot;,&quot;publisher&quot;:&quot;Association for Computing Machinery&quot;,&quot;issue&quot;:&quot;3&quot;,&quot;volume&quot;:&quot;8&quot;},&quot;isTemporary&quot;:false}],&quot;citationTag&quot;:&quot;MENDELEY_CITATION_v3_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&quot;},{&quot;citationID&quot;:&quot;MENDELEY_CITATION_ab284a29-2095-4c6c-9dde-a238c80fbff8&quot;,&quot;properties&quot;:{&quot;noteIndex&quot;:0},&quot;isEdited&quot;:false,&quot;manualOverride&quot;:{&quot;isManuallyOverridden&quot;:false,&quot;citeprocText&quot;:&quot;[21]&quot;,&quot;manualOverrideText&quot;:&quot;&quot;},&quot;citationItems&quot;:[{&quot;id&quot;:&quot;91f82ed3-9569-3b9c-9f7f-9ecd0a3f7cf9&quot;,&quot;itemData&quot;:{&quot;type&quot;:&quot;report&quot;,&quot;id&quot;:&quot;91f82ed3-9569-3b9c-9f7f-9ecd0a3f7cf9&quot;,&quot;title&quot;:&quot;An evolutionary voting for k-nearest neighbours&quot;,&quot;author&quot;:[{&quot;family&quot;:&quot;Mateos-García&quot;,&quot;given&quot;:&quot;Daniel&quot;,&quot;parse-names&quot;:false,&quot;dropping-particle&quot;:&quot;&quot;,&quot;non-dropping-particle&quot;:&quot;&quot;},{&quot;family&quot;:&quot;García-Gutiérrez&quot;,&quot;given&quot;:&quot;Jorge&quot;,&quot;parse-names&quot;:false,&quot;dropping-particle&quot;:&quot;&quot;,&quot;non-dropping-particle&quot;:&quot;&quot;},{&quot;family&quot;:&quot;Riquelme-Santos&quot;,&quot;given&quot;:&quot;José C&quot;,&quot;parse-names&quot;:false,&quot;dropping-particle&quot;:&quot;&quot;,&quot;non-dropping-particle&quot;:&quot;&quot;}],&quot;abstract&quot;:&quot;This work presents an evolutionary approach to modify the voting system of the k-nearest neighbours (kNN) rule we called EvoNN. Our approach results in a real-valued vector which provides the optimal relative contribution of the k-nearest neighbours. We compare two possible versions of our algorithm. One of them (EvoNN1) introduces a constraint on the resulted real-valued vector where the greater value is assigned to the nearest neighbour. The second version (EvoNN2) does not include any particular constraint on the order of the weights. We compare both versions with classical kNN and 4 other weighted variants of the kNN on 48 datasets of the UCI repository. Results show that EvoNN1 outperforms EvoNN2 and statistically obtains better results than the rest of the compared methods.&quot;,&quot;container-title-short&quot;:&quot;&quot;},&quot;isTemporary&quot;:false}],&quot;citationTag&quot;:&quot;MENDELEY_CITATION_v3_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&quot;},{&quot;citationID&quot;:&quot;MENDELEY_CITATION_94918230-5d67-4a69-aa5c-29524e041172&quot;,&quot;properties&quot;:{&quot;noteIndex&quot;:0},&quot;isEdited&quot;:false,&quot;manualOverride&quot;:{&quot;isManuallyOverridden&quot;:false,&quot;citeprocText&quot;:&quot;[22]&quot;,&quot;manualOverrideText&quot;:&quot;&quot;},&quot;citationItems&quot;:[{&quot;id&quot;:&quot;056629c0-8dd2-3c25-b61c-fe46c7e75499&quot;,&quot;itemData&quot;:{&quot;type&quot;:&quot;article-journal&quot;,&quot;id&quot;:&quot;056629c0-8dd2-3c25-b61c-fe46c7e75499&quot;,&quot;title&quot;:&quot;Scaling the HTM Spatial Pooler&quot;,&quot;author&quot;:[{&quot;family&quot;:&quot;Dobric&quot;,&quot;given&quot;:&quot;Damir&quot;,&quot;parse-names&quot;:false,&quot;dropping-particle&quot;:&quot;&quot;,&quot;non-dropping-particle&quot;:&quot;&quot;},{&quot;family&quot;:&quot;Pech&quot;,&quot;given&quot;:&quot;Andreas&quot;,&quot;parse-names&quot;:false,&quot;dropping-particle&quot;:&quot;&quot;,&quot;non-dropping-particle&quot;:&quot;&quot;},{&quot;family&quot;:&quot;Ghita&quot;,&quot;given&quot;:&quot;Bogdan&quot;,&quot;parse-names&quot;:false,&quot;dropping-particle&quot;:&quot;&quot;,&quot;non-dropping-particle&quot;:&quot;&quot;},{&quot;family&quot;:&quot;Wennekers&quot;,&quot;given&quot;:&quot;Thomas&quot;,&quot;parse-names&quot;:false,&quot;dropping-particle&quot;:&quot;&quot;,&quot;non-dropping-particle&quot;:&quot;&quot;}],&quot;container-title&quot;:&quot;International Journal of Artificial Intelligence &amp; Applications&quot;,&quot;DOI&quot;:&quot;10.5121/ijaia.2020.11407&quot;,&quot;ISSN&quot;:&quot;09762191&quot;,&quot;issued&quot;:{&quot;date-parts&quot;:[[2020,7,31]]},&quot;page&quot;:&quot;83-100&quot;,&quot;publisher&quot;:&quot;Academy and Industry Research Collaboration Center (AIRCC)&quot;,&quot;issue&quot;:&quot;4&quot;,&quot;volume&quot;:&quot;11&quot;,&quot;container-title-short&quot;:&quot;&quot;},&quot;isTemporary&quot;:false}],&quot;citationTag&quot;:&quot;MENDELEY_CITATION_v3_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&quot;}]"/>
     <we:property name="MENDELEY_CITATIONS_STYLE" value="{&quot;id&quot;:&quot;https://www.zotero.org/styles/ieee&quot;,&quot;title&quot;:&quot;IEEE&quot;,&quot;format&quot;:&quot;numeric&quot;,&quot;defaultLocale&quot;:null,&quot;isLocaleCodeValid&quot;:true}"/>
   </we:properties>
   <we:bindings/>
@@ -12615,7 +14422,7 @@
 </file>
 
 <file path=customXml/itemProps1.xml><?xml version="1.0" encoding="utf-8"?>
-<ds:datastoreItem xmlns:ds="http://schemas.openxmlformats.org/officeDocument/2006/customXml" ds:itemID="{1A88D0EE-7B13-4826-B661-CA2D3E609D25}">
+<ds:datastoreItem xmlns:ds="http://schemas.openxmlformats.org/officeDocument/2006/customXml" ds:itemID="{ADF6CE98-BD83-42AD-8168-366683AFE9A8}">
   <ds:schemaRefs>
     <ds:schemaRef ds:uri="http://schemas.openxmlformats.org/officeDocument/2006/bibliography"/>
   </ds:schemaRefs>

</xml_diff>

<commit_message>
Enhaced the quality of paper
</commit_message>
<xml_diff>
--- a/source/MySEProject/Documentation/Implement_the_KNN__Classifier_KNN_Quest.docx
+++ b/source/MySEProject/Documentation/Implement_the_KNN__Classifier_KNN_Quest.docx
@@ -674,6 +674,7 @@
             <w:docPart w:val="DA11A0C1D03C4D3A8E1E4194034F9BD5"/>
           </w:placeholder>
         </w:sdtPr>
+        <w:sdtEndPr/>
         <w:sdtContent>
           <w:r>
             <w:rPr>
@@ -796,6 +797,7 @@
             <w:docPart w:val="DA11A0C1D03C4D3A8E1E4194034F9BD5"/>
           </w:placeholder>
         </w:sdtPr>
+        <w:sdtEndPr/>
         <w:sdtContent>
           <w:r>
             <w:rPr>
@@ -859,6 +861,7 @@
             <w:docPart w:val="DA11A0C1D03C4D3A8E1E4194034F9BD5"/>
           </w:placeholder>
         </w:sdtPr>
+        <w:sdtEndPr/>
         <w:sdtContent>
           <w:r>
             <w:rPr>
@@ -933,6 +936,7 @@
             <w:docPart w:val="DA11A0C1D03C4D3A8E1E4194034F9BD5"/>
           </w:placeholder>
         </w:sdtPr>
+        <w:sdtEndPr/>
         <w:sdtContent>
           <w:r>
             <w:rPr>
@@ -959,6 +963,7 @@
             <w:docPart w:val="DA11A0C1D03C4D3A8E1E4194034F9BD5"/>
           </w:placeholder>
         </w:sdtPr>
+        <w:sdtEndPr/>
         <w:sdtContent>
           <w:r>
             <w:rPr>
@@ -977,11 +982,19 @@
     </w:p>
     <w:p>
       <w:pPr>
-        <w:jc w:val="both"/>
-        <w:rPr>
-          <w:color w:val="000000" w:themeColor="text1"/>
-        </w:rPr>
-      </w:pPr>
+        <w:pStyle w:val="Heading1"/>
+        <w:rPr>
+          <w:b/>
+          <w:color w:val="000000" w:themeColor="text1"/>
+        </w:rPr>
+      </w:pPr>
+      <w:r>
+        <w:rPr>
+          <w:b/>
+          <w:color w:val="000000" w:themeColor="text1"/>
+        </w:rPr>
+        <w:t>Literature Review</w:t>
+      </w:r>
     </w:p>
     <w:p>
       <w:pPr>
@@ -990,61 +1003,19 @@
           <w:color w:val="000000" w:themeColor="text1"/>
         </w:rPr>
       </w:pPr>
-    </w:p>
-    <w:p>
-      <w:pPr>
-        <w:pStyle w:val="Heading1"/>
-        <w:rPr>
-          <w:b/>
-          <w:color w:val="000000" w:themeColor="text1"/>
-        </w:rPr>
-      </w:pPr>
-      <w:r>
-        <w:rPr>
-          <w:b/>
-          <w:color w:val="000000" w:themeColor="text1"/>
-        </w:rPr>
-        <w:t>Literature Review</w:t>
-      </w:r>
-    </w:p>
-    <w:p>
-      <w:pPr>
-        <w:jc w:val="both"/>
-        <w:rPr>
-          <w:color w:val="000000" w:themeColor="text1"/>
-        </w:rPr>
-      </w:pPr>
-    </w:p>
-    <w:p>
-      <w:pPr>
-        <w:pStyle w:val="Heading1"/>
-        <w:rPr>
-          <w:b/>
-          <w:color w:val="000000" w:themeColor="text1"/>
-        </w:rPr>
-      </w:pPr>
       <w:bookmarkStart w:id="5" w:name="_Hlk98197882"/>
       <w:bookmarkEnd w:id="4"/>
       <w:r>
         <w:rPr>
-          <w:b/>
-          <w:color w:val="000000" w:themeColor="text1"/>
-        </w:rPr>
-        <w:t>Literature Review</w:t>
-      </w:r>
-    </w:p>
-    <w:p>
-      <w:pPr>
-        <w:jc w:val="both"/>
-        <w:rPr>
-          <w:color w:val="000000" w:themeColor="text1"/>
-        </w:rPr>
-      </w:pPr>
-      <w:r>
-        <w:rPr>
-          <w:color w:val="000000" w:themeColor="text1"/>
-        </w:rPr>
-        <w:t>In this section, we'll take a closer look at the k-nearest neighbor (KNN) algorithm, exploring its workings and applications. Our aim is to understand KNN, and it's tasks like pattern recognition and classification. We will examine KNN from numerous study perspectives and analyze the integration of HTM with KNN in detail, offering comprehensive insights into the procedure.</w:t>
+          <w:color w:val="000000" w:themeColor="text1"/>
+        </w:rPr>
+        <w:t>I</w:t>
+      </w:r>
+      <w:r>
+        <w:rPr>
+          <w:color w:val="000000" w:themeColor="text1"/>
+        </w:rPr>
+        <w:t>n this section, we'll take a closer look at the k-nearest neighbor (KNN) algorithm, exploring its workings and applications. Our aim is to understand KNN, and it's tasks like pattern recognition and classification. We will examine KNN from numerous study perspectives and analyze the integration of HTM with KNN in detail, offering comprehensive insights into the procedure.</w:t>
       </w:r>
     </w:p>
     <w:p>
@@ -1079,6 +1050,7 @@
             <w:docPart w:val="F4372E2D2FC5495F9859F592C2B84CE6"/>
           </w:placeholder>
         </w:sdtPr>
+        <w:sdtEndPr/>
         <w:sdtContent>
           <w:r>
             <w:rPr>
@@ -1141,6 +1113,7 @@
             <w:docPart w:val="F4372E2D2FC5495F9859F592C2B84CE6"/>
           </w:placeholder>
         </w:sdtPr>
+        <w:sdtEndPr/>
         <w:sdtContent>
           <w:r>
             <w:rPr>
@@ -1204,6 +1177,7 @@
             <w:docPart w:val="F4372E2D2FC5495F9859F592C2B84CE6"/>
           </w:placeholder>
         </w:sdtPr>
+        <w:sdtEndPr/>
         <w:sdtContent>
           <w:r>
             <w:rPr>
@@ -1253,6 +1227,7 @@
             <w:docPart w:val="F4372E2D2FC5495F9859F592C2B84CE6"/>
           </w:placeholder>
         </w:sdtPr>
+        <w:sdtEndPr/>
         <w:sdtContent>
           <w:r>
             <w:rPr>
@@ -1264,9 +1239,27 @@
       </w:sdt>
       <w:r>
         <w:rPr>
-          <w:color w:val="000000" w:themeColor="text1"/>
-        </w:rPr>
-        <w:t>introduced a weighted K-nearest neighbor (KNN) algorithm that adapts the K value for each test data point based on local characteristics derived from surrounding training data. This dynamic approach enables the algorithm to effectively adjust to varying densities and complexities within the feature space. Additionally, the algorithm computes weights for neighboring data points relative to their distances, providing a mechanism to emphasize the influence of nearby instances while mitigating the impact of outliers. Subsequently, classification is performed using the majority rule principle, considering the weighted contributions of neighboring points. This adaptive and weighted approach enhances the robustness and accuracy of KNN classification, particularly in scenarios where data distribution is non-uniform or where optimal K values vary across different regions of the feature space.</w:t>
+          <w:color w:val="000000"/>
+        </w:rPr>
+        <w:t xml:space="preserve"> </w:t>
+      </w:r>
+      <w:r>
+        <w:rPr>
+          <w:color w:val="000000" w:themeColor="text1"/>
+        </w:rPr>
+        <w:t>introduced a weighted</w:t>
+      </w:r>
+      <w:r>
+        <w:rPr>
+          <w:color w:val="000000" w:themeColor="text1"/>
+        </w:rPr>
+        <w:t xml:space="preserve"> </w:t>
+      </w:r>
+      <w:r>
+        <w:rPr>
+          <w:color w:val="000000" w:themeColor="text1"/>
+        </w:rPr>
+        <w:t>KNN algorithm that adapts the K value for each test data point based on local characteristics derived from surrounding training data. This dynamic approach enables the algorithm to effectively adjust to varying densities and complexities within the feature space. Additionally, the algorithm computes weights for neighboring data points relative to their distances, providing a mechanism to emphasize the influence of nearby instances while mitigating the impact of outliers. Subsequently, classification is performed using the majority rule principle, considering the weighted contributions of neighboring points. This adaptive and weighted approach enhances the robustness and accuracy of KNN classification, particularly in scenarios where data distribution is non-uniform or where optimal K values vary across different regions of the feature space.</w:t>
       </w:r>
     </w:p>
     <w:p>
@@ -1288,16 +1281,14 @@
         <w:rPr>
           <w:color w:val="000000" w:themeColor="text1"/>
         </w:rPr>
-        <w:t>In the era of modern healthcare, the analysis of medical images, such as MRI brain scans, has become a crucial task for diagnosing diseases and monitoring patient health. However, interpreting these images manually is time-consuming and prone to errors. To address this challenge, researchers are exploring the integration of K-nearest neighbor (KNN) algorithms with artificial neural networks (ANNs). ANNs, particularly adept at recognizing patterns in complex data like MRI images, offer a promising approach to automate image analysis tasks. The speed and accuracy of</w:t>
-      </w:r>
-    </w:p>
-    <w:p>
-      <w:pPr>
-        <w:jc w:val="both"/>
-        <w:rPr>
-          <w:color w:val="000000" w:themeColor="text1"/>
-        </w:rPr>
-      </w:pPr>
+        <w:t>In the era of modern healthcare, the analysis of medical images, such as MRI brain scans, has become a crucial task for diagnosing diseases and monitoring patient health. However, interpreting these images manually is time-consuming and prone to errors. To address this challenge, researchers are exploring the integration of KNN algorithms with artificial neural networks (ANNs). ANNs, particularly adept at recognizing patterns in complex data like MRI images, offer a promising approach to automate image analysis tasks. The speed and accuracy of</w:t>
+      </w:r>
+      <w:r>
+        <w:rPr>
+          <w:color w:val="000000" w:themeColor="text1"/>
+        </w:rPr>
+        <w:t xml:space="preserve"> </w:t>
+      </w:r>
       <w:r>
         <w:rPr>
           <w:color w:val="000000" w:themeColor="text1"/>
@@ -1315,6 +1306,7 @@
             <w:docPart w:val="F4372E2D2FC5495F9859F592C2B84CE6"/>
           </w:placeholder>
         </w:sdtPr>
+        <w:sdtEndPr/>
         <w:sdtContent>
           <w:r>
             <w:rPr>
@@ -1356,26 +1348,36 @@
     </w:p>
     <w:p>
       <w:pPr>
-        <w:jc w:val="both"/>
-        <w:rPr>
-          <w:color w:val="000000" w:themeColor="text1"/>
-        </w:rPr>
-      </w:pPr>
+        <w:pStyle w:val="Heading1"/>
+        <w:rPr>
+          <w:b/>
+          <w:color w:val="000000" w:themeColor="text1"/>
+        </w:rPr>
+      </w:pPr>
+      <w:r>
+        <w:rPr>
+          <w:b/>
+          <w:color w:val="000000" w:themeColor="text1"/>
+        </w:rPr>
+        <w:t>Theoretical Background</w:t>
+      </w:r>
     </w:p>
     <w:p>
       <w:pPr>
-        <w:pStyle w:val="Heading1"/>
-        <w:rPr>
-          <w:b/>
-          <w:color w:val="000000" w:themeColor="text1"/>
-        </w:rPr>
-      </w:pPr>
-      <w:r>
-        <w:rPr>
-          <w:b/>
-          <w:color w:val="000000" w:themeColor="text1"/>
-        </w:rPr>
-        <w:t>Theoretical Background</w:t>
+        <w:jc w:val="both"/>
+        <w:rPr>
+          <w:bCs/>
+          <w:iCs/>
+          <w:color w:val="000000" w:themeColor="text1"/>
+        </w:rPr>
+      </w:pPr>
+      <w:r>
+        <w:rPr>
+          <w:bCs/>
+          <w:iCs/>
+          <w:color w:val="000000" w:themeColor="text1"/>
+        </w:rPr>
+        <w:t>The KNN algorithm, it uses training data and a predetermined k value to identify the k closest data points through distance calculations. When these k data points belong to different classes, the algorithm predicts the class of the unknown data to align with the majority class. This approach, which is based on statistical principles, aids in making informed decisions based on the collective attributes of neighboring data points. The overall process of KNN working principle is explained below.</w:t>
       </w:r>
     </w:p>
     <w:p>
@@ -1393,55 +1395,358 @@
           <w:iCs/>
           <w:color w:val="000000" w:themeColor="text1"/>
         </w:rPr>
-        <w:t>The k-nearest neighbor (KNN) algorithm, which is a supervised machine learning algorithm, it uses training data and a predetermined k value to identify the k closest data points through distance calculations. When these k data points belong to different classes, the algorithm predicts the class of the unknown data to align with the majority class. This approach, which is based on statistical principles, aids in making informed decisions based on the collective attributes of neighboring data points. The overall process of KNN working principle is explained below.</w:t>
+        <w:t xml:space="preserve">The performance of </w:t>
+      </w:r>
+      <w:r>
+        <w:rPr>
+          <w:rFonts w:ascii="Cambria Math" w:hAnsi="Cambria Math" w:cs="Cambria Math"/>
+          <w:bCs/>
+          <w:iCs/>
+          <w:color w:val="000000" w:themeColor="text1"/>
+        </w:rPr>
+        <w:t>𝑘</w:t>
+      </w:r>
+      <w:r>
+        <w:rPr>
+          <w:bCs/>
+          <w:iCs/>
+          <w:color w:val="000000" w:themeColor="text1"/>
+        </w:rPr>
+        <w:t>-NN is prejudiced by the selection function of distance</w:t>
+      </w:r>
+      <w:r>
+        <w:rPr>
+          <w:rFonts w:hint="eastAsia"/>
+          <w:bCs/>
+          <w:iCs/>
+          <w:color w:val="000000" w:themeColor="text1"/>
+        </w:rPr>
+        <w:t xml:space="preserve"> </w:t>
+      </w:r>
+      <w:r>
+        <w:rPr>
+          <w:bCs/>
+          <w:iCs/>
+          <w:color w:val="000000" w:themeColor="text1"/>
+        </w:rPr>
+        <w:fldChar w:fldCharType="begin" w:fldLock="1"/>
+      </w:r>
+      <w:r>
+        <w:rPr>
+          <w:bCs/>
+          <w:iCs/>
+          <w:color w:val="000000" w:themeColor="text1"/>
+        </w:rPr>
+        <w:instrText>ADDIN CSL_CITATION {"citationItems":[{"id":"ITEM-1","itemData":{"ISSN":"1533-7928","author":[{"dropping-particle":"","family":"Suárez","given":"Juan Luis","non-dropping-particle":"","parse-names":false,"suffix":""},{"dropping-particle":"","family":"Garcıa","given":"Salvador","non-dropping-particle":"","parse-names":false,"suffix":""},{"dropping-particle":"","family":"Herrera","given":"Francisco","non-dropping-particle":"","parse-names":false,"suffix":""}],"container-title":"Journal of Machine Learning Research","id":"ITEM-1","issue":"96","issued":{"date-parts":[["2020"]]},"page":"1-7","title":"pyDML: A Python Library for Distance Metric Learning","type":"article-journal","volume":"21"},"uris":["http://www.mendeley.com/documents/?uuid=c34fd694-3818-42ba-ba4d-65d82a051a47"]}],"mendeley":{"formattedCitation":"&lt;sup&gt;[101]&lt;/sup&gt;","plainTextFormattedCitation":"[101]","previouslyFormattedCitation":"&lt;sup&gt;[101]&lt;/sup&gt;"},"properties":{"noteIndex":0},"schema":"https://github.com/citation-style-language/schema/raw/master/csl-citation.json"}</w:instrText>
+      </w:r>
+      <w:r>
+        <w:rPr>
+          <w:bCs/>
+          <w:iCs/>
+          <w:color w:val="000000" w:themeColor="text1"/>
+        </w:rPr>
+        <w:fldChar w:fldCharType="separate"/>
+      </w:r>
+      <w:r>
+        <w:rPr>
+          <w:bCs/>
+          <w:iCs/>
+          <w:color w:val="000000" w:themeColor="text1"/>
+          <w:vertAlign w:val="superscript"/>
+        </w:rPr>
+        <w:t>[101]</w:t>
+      </w:r>
+      <w:r>
+        <w:rPr>
+          <w:bCs/>
+          <w:iCs/>
+          <w:color w:val="000000" w:themeColor="text1"/>
+        </w:rPr>
+        <w:fldChar w:fldCharType="end"/>
+      </w:r>
+      <w:r>
+        <w:rPr>
+          <w:bCs/>
+          <w:iCs/>
+          <w:color w:val="000000" w:themeColor="text1"/>
+        </w:rPr>
+        <w:t>. Euclidean distance most frequently used for metrics of distance</w:t>
+      </w:r>
+      <w:r>
+        <w:rPr>
+          <w:rFonts w:hint="eastAsia"/>
+          <w:bCs/>
+          <w:iCs/>
+          <w:color w:val="000000" w:themeColor="text1"/>
+        </w:rPr>
+        <w:t xml:space="preserve"> </w:t>
+      </w:r>
+      <w:r>
+        <w:rPr>
+          <w:bCs/>
+          <w:iCs/>
+          <w:color w:val="000000" w:themeColor="text1"/>
+        </w:rPr>
+        <w:fldChar w:fldCharType="begin" w:fldLock="1"/>
+      </w:r>
+      <w:r>
+        <w:rPr>
+          <w:bCs/>
+          <w:iCs/>
+          <w:color w:val="000000" w:themeColor="text1"/>
+        </w:rPr>
+        <w:instrText>ADDIN CSL_CITATION {"citationItems":[{"id":"ITEM-1","itemData":{"ISSN":"1533-7928","author":[{"dropping-particle":"","family":"Suárez","given":"Juan Luis","non-dropping-particle":"","parse-names":false,"suffix":""},{"dropping-particle":"","family":"Garcıa","given":"Salvador","non-dropping-particle":"","parse-names":false,"suffix":""},{"dropping-particle":"","family":"Herrera","given":"Francisco","non-dropping-particle":"","parse-names":false,"suffix":""}],"container-title":"Journal of Machine Learning Research","id":"ITEM-1","issue":"96","issued":{"date-parts":[["2020"]]},"page":"1-7","title":"pyDML: A Python Library for Distance Metric Learning","type":"article-journal","volume":"21"},"uris":["http://www.mendeley.com/documents/?uuid=c34fd694-3818-42ba-ba4d-65d82a051a47"]}],"mendeley":{"formattedCitation":"&lt;sup&gt;[101]&lt;/sup&gt;","plainTextFormattedCitation":"[101]","previouslyFormattedCitation":"&lt;sup&gt;[101]&lt;/sup&gt;"},"properties":{"noteIndex":0},"schema":"https://github.com/citation-style-language/schema/raw/master/csl-citation.json"}</w:instrText>
+      </w:r>
+      <w:r>
+        <w:rPr>
+          <w:bCs/>
+          <w:iCs/>
+          <w:color w:val="000000" w:themeColor="text1"/>
+        </w:rPr>
+        <w:fldChar w:fldCharType="separate"/>
+      </w:r>
+      <w:r>
+        <w:rPr>
+          <w:bCs/>
+          <w:iCs/>
+          <w:color w:val="000000" w:themeColor="text1"/>
+          <w:vertAlign w:val="superscript"/>
+        </w:rPr>
+        <w:t>[101]</w:t>
+      </w:r>
+      <w:r>
+        <w:rPr>
+          <w:bCs/>
+          <w:iCs/>
+          <w:color w:val="000000" w:themeColor="text1"/>
+        </w:rPr>
+        <w:fldChar w:fldCharType="end"/>
+      </w:r>
+      <w:r>
+        <w:rPr>
+          <w:bCs/>
+          <w:iCs/>
+          <w:color w:val="000000" w:themeColor="text1"/>
+        </w:rPr>
+        <w:t xml:space="preserve">, Cover and Hart </w:t>
+      </w:r>
+      <w:r>
+        <w:rPr>
+          <w:bCs/>
+          <w:iCs/>
+          <w:color w:val="000000" w:themeColor="text1"/>
+        </w:rPr>
+        <w:fldChar w:fldCharType="begin" w:fldLock="1"/>
+      </w:r>
+      <w:r>
+        <w:rPr>
+          <w:bCs/>
+          <w:iCs/>
+          <w:color w:val="000000" w:themeColor="text1"/>
+        </w:rPr>
+        <w:instrText>ADDIN CSL_CITATION {"citationItems":[{"id":"ITEM-1","itemData":{"ISSN":"1433-7479","author":[{"dropping-particle":"","family":"Pan","given":"Zhibin","non-dropping-particle":"","parse-names":false,"suffix":""},{"dropping-particle":"","family":"Pan","given":"Yiwei","non-dropping-particle":"","parse-names":false,"suffix":""},{"dropping-particle":"","family":"Wang","given":"Yidi","non-dropping-particle":"","parse-names":false,"suffix":""},{"dropping-particle":"","family":"Wang","given":"Wei","non-dropping-particle":"","parse-names":false,"suffix":""}],"container-title":"Soft Computing","id":"ITEM-1","issued":{"date-parts":[["2020"]]},"page":"1-15","publisher":"Springer","title":"A new globally adaptive k-nearest neighbor classifier based on local mean optimization","type":"article-journal"},"uris":["http://www.mendeley.com/documents/?uuid=c0cb427a-7b36-4883-b954-e49ab1b92d52"]}],"mendeley":{"formattedCitation":"&lt;sup&gt;[102]&lt;/sup&gt;","plainTextFormattedCitation":"[102]","previouslyFormattedCitation":"&lt;sup&gt;[102]&lt;/sup&gt;"},"properties":{"noteIndex":0},"schema":"https://github.com/citation-style-language/schema/raw/master/csl-citation.json"}</w:instrText>
+      </w:r>
+      <w:r>
+        <w:rPr>
+          <w:bCs/>
+          <w:iCs/>
+          <w:color w:val="000000" w:themeColor="text1"/>
+        </w:rPr>
+        <w:fldChar w:fldCharType="separate"/>
+      </w:r>
+      <w:r>
+        <w:rPr>
+          <w:bCs/>
+          <w:iCs/>
+          <w:color w:val="000000" w:themeColor="text1"/>
+          <w:vertAlign w:val="superscript"/>
+        </w:rPr>
+        <w:t>[102]</w:t>
+      </w:r>
+      <w:r>
+        <w:rPr>
+          <w:bCs/>
+          <w:iCs/>
+          <w:color w:val="000000" w:themeColor="text1"/>
+        </w:rPr>
+        <w:fldChar w:fldCharType="end"/>
+      </w:r>
+      <w:r>
+        <w:rPr>
+          <w:bCs/>
+          <w:iCs/>
+          <w:color w:val="000000" w:themeColor="text1"/>
+        </w:rPr>
+        <w:t xml:space="preserve"> suggested the numerous functions of distance which used to find the optimal spectrum. For high accuracy of the classifier, distance function must be carefully collected because it records the real </w:t>
+      </w:r>
+      <w:proofErr w:type="spellStart"/>
+      <w:r>
+        <w:rPr>
+          <w:bCs/>
+          <w:iCs/>
+          <w:color w:val="000000" w:themeColor="text1"/>
+        </w:rPr>
+        <w:t>behaviour</w:t>
+      </w:r>
+      <w:proofErr w:type="spellEnd"/>
+      <w:r>
+        <w:rPr>
+          <w:bCs/>
+          <w:iCs/>
+          <w:color w:val="000000" w:themeColor="text1"/>
+        </w:rPr>
+        <w:t xml:space="preserve">. Here, we evaluate the importance of </w:t>
+      </w:r>
+      <w:proofErr w:type="spellStart"/>
+      <w:r>
+        <w:rPr>
+          <w:bCs/>
+          <w:iCs/>
+          <w:color w:val="000000" w:themeColor="text1"/>
+        </w:rPr>
+        <w:t>Minkowski</w:t>
+      </w:r>
+      <w:proofErr w:type="spellEnd"/>
+      <w:r>
+        <w:rPr>
+          <w:bCs/>
+          <w:iCs/>
+          <w:color w:val="000000" w:themeColor="text1"/>
+        </w:rPr>
+        <w:t xml:space="preserve">, Manhattan, Euclidean and </w:t>
+      </w:r>
+      <w:proofErr w:type="spellStart"/>
+      <w:r>
+        <w:rPr>
+          <w:bCs/>
+          <w:iCs/>
+          <w:color w:val="000000" w:themeColor="text1"/>
+        </w:rPr>
+        <w:t>Mahalanobis</w:t>
+      </w:r>
+      <w:proofErr w:type="spellEnd"/>
+      <w:r>
+        <w:rPr>
+          <w:bCs/>
+          <w:iCs/>
+          <w:color w:val="000000" w:themeColor="text1"/>
+        </w:rPr>
+        <w:t xml:space="preserve"> distance</w:t>
+      </w:r>
+      <w:r>
+        <w:rPr>
+          <w:rFonts w:hint="eastAsia"/>
+          <w:bCs/>
+          <w:iCs/>
+          <w:color w:val="000000" w:themeColor="text1"/>
+        </w:rPr>
+        <w:t xml:space="preserve"> </w:t>
+      </w:r>
+      <w:r>
+        <w:rPr>
+          <w:bCs/>
+          <w:iCs/>
+          <w:color w:val="000000" w:themeColor="text1"/>
+        </w:rPr>
+        <w:t>functions applied to K-NN algorithms.</w:t>
       </w:r>
     </w:p>
     <w:p>
       <w:pPr>
         <w:jc w:val="both"/>
         <w:rPr>
-          <w:bCs/>
-          <w:iCs/>
-          <w:color w:val="000000" w:themeColor="text1"/>
-        </w:rPr>
-      </w:pPr>
+          <w:b/>
+          <w:bCs/>
+          <w:iCs/>
+          <w:color w:val="000000" w:themeColor="text1"/>
+        </w:rPr>
+      </w:pPr>
+      <w:r>
+        <w:rPr>
+          <w:b/>
+          <w:bCs/>
+          <w:iCs/>
+          <w:color w:val="000000" w:themeColor="text1"/>
+        </w:rPr>
+        <w:t>1. Distance Metrics</w:t>
+      </w:r>
     </w:p>
     <w:p>
       <w:pPr>
         <w:jc w:val="both"/>
         <w:rPr>
-          <w:b/>
-          <w:bCs/>
-          <w:iCs/>
-          <w:color w:val="000000" w:themeColor="text1"/>
-        </w:rPr>
-      </w:pPr>
-      <w:r>
-        <w:rPr>
-          <w:b/>
-          <w:bCs/>
-          <w:iCs/>
-          <w:color w:val="000000" w:themeColor="text1"/>
-        </w:rPr>
-        <w:t>1. Distance Metrics</w:t>
-      </w:r>
-    </w:p>
-    <w:p>
-      <w:pPr>
-        <w:jc w:val="both"/>
-        <w:rPr>
-          <w:bCs/>
-          <w:iCs/>
-          <w:color w:val="000000" w:themeColor="text1"/>
-        </w:rPr>
-      </w:pPr>
-      <w:r>
-        <w:rPr>
-          <w:bCs/>
-          <w:iCs/>
-          <w:color w:val="000000" w:themeColor="text1"/>
-        </w:rPr>
-        <w:t xml:space="preserve">Distance metrics are a fundamental component of the k-nearest neighbor (KNN) algorithm, essential for determining the similarity between data points in classification tasks. KNN operates by calculating distances between a new data point and existing data points in the training dataset. This process entails evaluating the dissimilarity or similarity using various distance metrics, such as Euclidean distance, Manhattan distance, and cosine similarity </w:t>
+          <w:bCs/>
+          <w:iCs/>
+          <w:color w:val="000000" w:themeColor="text1"/>
+        </w:rPr>
+      </w:pPr>
+      <w:r>
+        <w:rPr>
+          <w:bCs/>
+          <w:iCs/>
+          <w:color w:val="000000" w:themeColor="text1"/>
+        </w:rPr>
+        <w:t>Distance metrics</w:t>
+      </w:r>
+      <w:r>
+        <w:rPr>
+          <w:bCs/>
+          <w:iCs/>
+          <w:color w:val="000000" w:themeColor="text1"/>
+        </w:rPr>
+        <w:t xml:space="preserve"> (DM)</w:t>
+      </w:r>
+      <w:r>
+        <w:rPr>
+          <w:bCs/>
+          <w:iCs/>
+          <w:color w:val="000000" w:themeColor="text1"/>
+        </w:rPr>
+        <w:t xml:space="preserve"> are a fundamental component of the KNN algorithm, essential for determining the similarity between data points in classification tasks. KNN operates by calculating distances between a new data point and existing data points in the training dataset. This process entails evaluating the dissimilarity or similarity using various distance metrics, such as </w:t>
+      </w:r>
+      <w:proofErr w:type="spellStart"/>
+      <w:r>
+        <w:rPr>
+          <w:bCs/>
+          <w:iCs/>
+          <w:color w:val="000000" w:themeColor="text1"/>
+        </w:rPr>
+        <w:t>Minkowski</w:t>
+      </w:r>
+      <w:proofErr w:type="spellEnd"/>
+      <w:r>
+        <w:rPr>
+          <w:bCs/>
+          <w:iCs/>
+          <w:color w:val="000000" w:themeColor="text1"/>
+        </w:rPr>
+        <w:t xml:space="preserve"> distance, </w:t>
+      </w:r>
+      <w:proofErr w:type="spellStart"/>
+      <w:r>
+        <w:rPr>
+          <w:bCs/>
+          <w:iCs/>
+          <w:color w:val="000000" w:themeColor="text1"/>
+        </w:rPr>
+        <w:t>Mahalanobis</w:t>
+      </w:r>
+      <w:proofErr w:type="spellEnd"/>
+      <w:r>
+        <w:rPr>
+          <w:bCs/>
+          <w:iCs/>
+          <w:color w:val="000000" w:themeColor="text1"/>
+        </w:rPr>
+        <w:t xml:space="preserve"> distance, </w:t>
+      </w:r>
+      <w:r>
+        <w:rPr>
+          <w:bCs/>
+          <w:iCs/>
+          <w:color w:val="000000" w:themeColor="text1"/>
+        </w:rPr>
+        <w:t xml:space="preserve">Euclidean distance, Manhattan distance, and cosine similarity </w:t>
       </w:r>
       <w:sdt>
         <w:sdtPr>
@@ -1456,6 +1761,7 @@
             <w:docPart w:val="F4372E2D2FC5495F9859F592C2B84CE6"/>
           </w:placeholder>
         </w:sdtPr>
+        <w:sdtEndPr/>
         <w:sdtContent>
           <w:r>
             <w:rPr>
@@ -1472,11 +1778,41 @@
       <w:pPr>
         <w:jc w:val="both"/>
         <w:rPr>
-          <w:bCs/>
-          <w:iCs/>
-          <w:color w:val="000000" w:themeColor="text1"/>
-        </w:rPr>
-      </w:pPr>
+          <w:b/>
+          <w:bCs/>
+          <w:iCs/>
+          <w:color w:val="000000" w:themeColor="text1"/>
+        </w:rPr>
+      </w:pPr>
+      <w:r>
+        <w:rPr>
+          <w:b/>
+          <w:bCs/>
+          <w:iCs/>
+          <w:color w:val="000000" w:themeColor="text1"/>
+        </w:rPr>
+        <w:t xml:space="preserve">1. </w:t>
+      </w:r>
+      <w:proofErr w:type="spellStart"/>
+      <w:r>
+        <w:rPr>
+          <w:b/>
+          <w:bCs/>
+          <w:iCs/>
+          <w:color w:val="000000" w:themeColor="text1"/>
+        </w:rPr>
+        <w:t>Minkowski</w:t>
+      </w:r>
+      <w:proofErr w:type="spellEnd"/>
+      <w:r>
+        <w:rPr>
+          <w:b/>
+          <w:bCs/>
+          <w:iCs/>
+          <w:color w:val="000000" w:themeColor="text1"/>
+        </w:rPr>
+        <w:t xml:space="preserve"> distance function </w:t>
+      </w:r>
     </w:p>
     <w:p>
       <w:pPr>
@@ -1487,90 +1823,21 @@
           <w:color w:val="000000" w:themeColor="text1"/>
         </w:rPr>
       </w:pPr>
-    </w:p>
-    <w:p>
-      <w:pPr>
-        <w:jc w:val="both"/>
-        <w:rPr>
-          <w:b/>
-          <w:bCs/>
-          <w:iCs/>
-          <w:color w:val="000000" w:themeColor="text1"/>
-          <w:highlight w:val="yellow"/>
-        </w:rPr>
-      </w:pPr>
-      <w:r>
-        <w:rPr>
-          <w:b/>
-          <w:bCs/>
-          <w:iCs/>
-          <w:color w:val="000000" w:themeColor="text1"/>
-          <w:highlight w:val="yellow"/>
-        </w:rPr>
-        <w:t xml:space="preserve">1. </w:t>
-      </w:r>
       <w:proofErr w:type="spellStart"/>
       <w:r>
         <w:rPr>
-          <w:b/>
-          <w:bCs/>
-          <w:iCs/>
-          <w:color w:val="000000" w:themeColor="text1"/>
-          <w:highlight w:val="yellow"/>
+          <w:bCs/>
+          <w:iCs/>
+          <w:color w:val="000000" w:themeColor="text1"/>
         </w:rPr>
         <w:t>Minkowski</w:t>
       </w:r>
       <w:proofErr w:type="spellEnd"/>
       <w:r>
         <w:rPr>
-          <w:b/>
-          <w:bCs/>
-          <w:iCs/>
-          <w:color w:val="000000" w:themeColor="text1"/>
-          <w:highlight w:val="yellow"/>
-        </w:rPr>
-        <w:t xml:space="preserve"> distance function </w:t>
-      </w:r>
-    </w:p>
-    <w:p>
-      <w:pPr>
-        <w:jc w:val="both"/>
-        <w:rPr>
-          <w:b/>
-          <w:bCs/>
-          <w:iCs/>
-          <w:color w:val="000000" w:themeColor="text1"/>
-          <w:highlight w:val="yellow"/>
-        </w:rPr>
-      </w:pPr>
-    </w:p>
-    <w:p>
-      <w:pPr>
-        <w:jc w:val="both"/>
-        <w:rPr>
-          <w:bCs/>
-          <w:iCs/>
-          <w:color w:val="000000" w:themeColor="text1"/>
-          <w:highlight w:val="yellow"/>
-        </w:rPr>
-      </w:pPr>
-      <w:proofErr w:type="spellStart"/>
-      <w:r>
-        <w:rPr>
-          <w:bCs/>
-          <w:iCs/>
-          <w:color w:val="000000" w:themeColor="text1"/>
-          <w:highlight w:val="yellow"/>
-        </w:rPr>
-        <w:t>Minkowski</w:t>
-      </w:r>
-      <w:proofErr w:type="spellEnd"/>
-      <w:r>
-        <w:rPr>
-          <w:bCs/>
-          <w:iCs/>
-          <w:color w:val="000000" w:themeColor="text1"/>
-          <w:highlight w:val="yellow"/>
+          <w:bCs/>
+          <w:iCs/>
+          <w:color w:val="000000" w:themeColor="text1"/>
         </w:rPr>
         <w:t xml:space="preserve"> distance</w:t>
       </w:r>
@@ -1580,7 +1847,6 @@
           <w:bCs/>
           <w:iCs/>
           <w:color w:val="000000" w:themeColor="text1"/>
-          <w:highlight w:val="yellow"/>
         </w:rPr>
         <w:t xml:space="preserve"> </w:t>
       </w:r>
@@ -1591,7 +1857,6 @@
             <w:bCs/>
             <w:iCs/>
             <w:color w:val="000000"/>
-            <w:highlight w:val="yellow"/>
           </w:rPr>
           <w:tag w:val="MENDELEY_CITATION_v3_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"/>
           <w:id w:val="-1224059363"/>
@@ -1621,7 +1886,6 @@
           <w:bCs/>
           <w:iCs/>
           <w:color w:val="000000" w:themeColor="text1"/>
-          <w:highlight w:val="yellow"/>
         </w:rPr>
         <w:t xml:space="preserve"> function is a vector space. It measures the geometric distance among two inputs using </w:t>
       </w:r>
@@ -1631,7 +1895,6 @@
           <w:i/>
           <w:iCs/>
           <w:color w:val="000000" w:themeColor="text1"/>
-          <w:highlight w:val="yellow"/>
         </w:rPr>
         <w:t>p,</w:t>
       </w:r>
@@ -1640,21 +1903,27 @@
           <w:bCs/>
           <w:iCs/>
           <w:color w:val="000000" w:themeColor="text1"/>
-          <w:highlight w:val="yellow"/>
         </w:rPr>
         <w:t xml:space="preserve"> which is a variable scaling factor written in equation. </w:t>
       </w:r>
     </w:p>
     <w:p>
       <w:pPr>
-        <w:jc w:val="both"/>
-        <w:rPr>
-          <w:bCs/>
-          <w:iCs/>
-          <w:color w:val="000000" w:themeColor="text1"/>
-          <w:highlight w:val="yellow"/>
-        </w:rPr>
-      </w:pPr>
+        <w:rPr>
+          <w:bCs/>
+          <w:iCs/>
+          <w:color w:val="000000" w:themeColor="text1"/>
+        </w:rPr>
+      </w:pPr>
+      <w:r>
+        <w:rPr>
+          <w:bCs/>
+          <w:i/>
+          <w:iCs/>
+          <w:color w:val="000000" w:themeColor="text1"/>
+        </w:rPr>
+        <w:t xml:space="preserve">                           </w:t>
+      </w:r>
       <w:r>
         <w:rPr>
           <w:rFonts w:hint="eastAsia"/>
@@ -1662,7 +1931,6 @@
           <w:i/>
           <w:iCs/>
           <w:color w:val="000000" w:themeColor="text1"/>
-          <w:highlight w:val="yellow"/>
           <w:lang w:val="es-US"/>
         </w:rPr>
         <w:t>MK</w:t>
@@ -1673,7 +1941,6 @@
           <w:bCs/>
           <w:iCs/>
           <w:color w:val="000000" w:themeColor="text1"/>
-          <w:highlight w:val="yellow"/>
           <w:lang w:val="es-US"/>
         </w:rPr>
         <w:t xml:space="preserve"> </w:t>
@@ -1688,7 +1955,6 @@
                 <w:i/>
                 <w:iCs/>
                 <w:color w:val="000000" w:themeColor="text1"/>
-                <w:highlight w:val="yellow"/>
               </w:rPr>
             </m:ctrlPr>
           </m:dPr>
@@ -1703,7 +1969,6 @@
                 <w:i/>
                 <w:iCs/>
                 <w:color w:val="000000" w:themeColor="text1"/>
-                <w:highlight w:val="yellow"/>
                 <w:lang w:val="es-US"/>
               </w:rPr>
               <m:t>X,Y</m:t>
@@ -1715,7 +1980,6 @@
           <w:rPr>
             <w:rFonts w:ascii="Cambria Math" w:hAnsi="Cambria Math"/>
             <w:color w:val="000000" w:themeColor="text1"/>
-            <w:highlight w:val="yellow"/>
             <w:lang w:val="es-US"/>
           </w:rPr>
           <m:t xml:space="preserve"> </m:t>
@@ -1727,7 +1991,6 @@
           <w:bCs/>
           <w:iCs/>
           <w:color w:val="000000" w:themeColor="text1"/>
-          <w:highlight w:val="yellow"/>
           <w:lang w:val="es-US"/>
         </w:rPr>
         <w:t>=</w:t>
@@ -1741,7 +2004,6 @@
                 <w:bCs/>
                 <w:iCs/>
                 <w:color w:val="000000" w:themeColor="text1"/>
-                <w:highlight w:val="yellow"/>
               </w:rPr>
             </m:ctrlPr>
           </m:radPr>
@@ -1754,7 +2016,6 @@
                 <w:bCs/>
                 <w:iCs/>
                 <w:color w:val="000000" w:themeColor="text1"/>
-                <w:highlight w:val="yellow"/>
                 <w:lang w:val="es-US"/>
               </w:rPr>
               <m:t>p</m:t>
@@ -1772,7 +2033,6 @@
                     <w:i/>
                     <w:iCs/>
                     <w:color w:val="000000" w:themeColor="text1"/>
-                    <w:highlight w:val="yellow"/>
                   </w:rPr>
                 </m:ctrlPr>
               </m:naryPr>
@@ -1785,7 +2045,6 @@
                     <w:bCs/>
                     <w:iCs/>
                     <w:color w:val="000000" w:themeColor="text1"/>
-                    <w:highlight w:val="yellow"/>
                     <w:lang w:val="es-US"/>
                   </w:rPr>
                   <m:t>j=1</m:t>
@@ -1800,7 +2059,6 @@
                     <w:bCs/>
                     <w:iCs/>
                     <w:color w:val="000000" w:themeColor="text1"/>
-                    <w:highlight w:val="yellow"/>
                     <w:lang w:val="es-US"/>
                   </w:rPr>
                   <m:t>n</m:t>
@@ -1816,7 +2074,6 @@
                         <w:i/>
                         <w:iCs/>
                         <w:color w:val="000000" w:themeColor="text1"/>
-                        <w:highlight w:val="yellow"/>
                       </w:rPr>
                     </m:ctrlPr>
                   </m:sSupPr>
@@ -1832,7 +2089,6 @@
                             <w:i/>
                             <w:iCs/>
                             <w:color w:val="000000" w:themeColor="text1"/>
-                            <w:highlight w:val="yellow"/>
                           </w:rPr>
                         </m:ctrlPr>
                       </m:dPr>
@@ -1846,7 +2102,6 @@
                                 <w:i/>
                                 <w:iCs/>
                                 <w:color w:val="000000" w:themeColor="text1"/>
-                                <w:highlight w:val="yellow"/>
                               </w:rPr>
                             </m:ctrlPr>
                           </m:sSubPr>
@@ -1860,7 +2115,6 @@
                                 <w:i/>
                                 <w:iCs/>
                                 <w:color w:val="000000" w:themeColor="text1"/>
-                                <w:highlight w:val="yellow"/>
                                 <w:lang w:val="es-US"/>
                               </w:rPr>
                               <m:t>X</m:t>
@@ -1875,7 +2129,6 @@
                                 <w:bCs/>
                                 <w:iCs/>
                                 <w:color w:val="000000" w:themeColor="text1"/>
-                                <w:highlight w:val="yellow"/>
                                 <w:lang w:val="es-US"/>
                               </w:rPr>
                               <m:t>j</m:t>
@@ -1890,7 +2143,6 @@
                             <w:bCs/>
                             <w:iCs/>
                             <w:color w:val="000000" w:themeColor="text1"/>
-                            <w:highlight w:val="yellow"/>
                             <w:lang w:val="es-US"/>
                           </w:rPr>
                           <m:t>-</m:t>
@@ -1904,7 +2156,6 @@
                                 <w:i/>
                                 <w:iCs/>
                                 <w:color w:val="000000" w:themeColor="text1"/>
-                                <w:highlight w:val="yellow"/>
                               </w:rPr>
                             </m:ctrlPr>
                           </m:sSubPr>
@@ -1918,7 +2169,6 @@
                                 <w:i/>
                                 <w:iCs/>
                                 <w:color w:val="000000" w:themeColor="text1"/>
-                                <w:highlight w:val="yellow"/>
                                 <w:lang w:val="es-US"/>
                               </w:rPr>
                               <m:t>Y</m:t>
@@ -1933,7 +2183,6 @@
                                 <w:bCs/>
                                 <w:iCs/>
                                 <w:color w:val="000000" w:themeColor="text1"/>
-                                <w:highlight w:val="yellow"/>
                                 <w:lang w:val="es-US"/>
                               </w:rPr>
                               <m:t>j</m:t>
@@ -1952,7 +2201,6 @@
                         <w:bCs/>
                         <w:iCs/>
                         <w:color w:val="000000" w:themeColor="text1"/>
-                        <w:highlight w:val="yellow"/>
                         <w:lang w:val="es-US"/>
                       </w:rPr>
                       <m:t>p</m:t>
@@ -1964,6 +2212,30 @@
           </m:e>
         </m:rad>
       </m:oMath>
+      <w:r>
+        <w:rPr>
+          <w:bCs/>
+          <w:iCs/>
+          <w:color w:val="000000" w:themeColor="text1"/>
+        </w:rPr>
+        <w:t xml:space="preserve">      </w:t>
+      </w:r>
+      <w:r>
+        <w:rPr>
+          <w:bCs/>
+          <w:iCs/>
+          <w:color w:val="000000" w:themeColor="text1"/>
+        </w:rPr>
+        <w:t xml:space="preserve">                </w:t>
+      </w:r>
+      <w:r>
+        <w:rPr>
+          <w:bCs/>
+          <w:iCs/>
+          <w:color w:val="000000" w:themeColor="text1"/>
+        </w:rPr>
+        <w:t xml:space="preserve">  (1)</w:t>
+      </w:r>
     </w:p>
     <w:p>
       <w:pPr>
@@ -1972,92 +2244,123 @@
           <w:bCs/>
           <w:iCs/>
           <w:color w:val="000000" w:themeColor="text1"/>
-          <w:highlight w:val="yellow"/>
-        </w:rPr>
-      </w:pPr>
+        </w:rPr>
+      </w:pPr>
+      <w:r>
+        <w:rPr>
+          <w:bCs/>
+          <w:iCs/>
+          <w:color w:val="000000" w:themeColor="text1"/>
+        </w:rPr>
+        <w:t xml:space="preserve">It can be deployed to guess the distance between two points by using diverse values of scaling factor </w:t>
+      </w:r>
+      <w:r>
+        <w:rPr>
+          <w:bCs/>
+          <w:i/>
+          <w:iCs/>
+          <w:color w:val="000000" w:themeColor="text1"/>
+        </w:rPr>
+        <w:t>p</w:t>
+      </w:r>
+      <w:r>
+        <w:rPr>
+          <w:bCs/>
+          <w:iCs/>
+          <w:color w:val="000000" w:themeColor="text1"/>
+        </w:rPr>
+        <w:t xml:space="preserve">. For instance, Manhattan distance is obtained when </w:t>
+      </w:r>
+      <w:r>
+        <w:rPr>
+          <w:bCs/>
+          <w:i/>
+          <w:iCs/>
+          <w:color w:val="000000" w:themeColor="text1"/>
+        </w:rPr>
+        <w:t>p</w:t>
+      </w:r>
+      <w:r>
+        <w:rPr>
+          <w:bCs/>
+          <w:iCs/>
+          <w:color w:val="000000" w:themeColor="text1"/>
+        </w:rPr>
+        <w:t xml:space="preserve">=1; Euclidean distance is obtained when </w:t>
+      </w:r>
+      <w:r>
+        <w:rPr>
+          <w:bCs/>
+          <w:i/>
+          <w:iCs/>
+          <w:color w:val="000000" w:themeColor="text1"/>
+        </w:rPr>
+        <w:t>p</w:t>
+      </w:r>
+      <w:r>
+        <w:rPr>
+          <w:bCs/>
+          <w:iCs/>
+          <w:color w:val="000000" w:themeColor="text1"/>
+        </w:rPr>
+        <w:t>=2.</w:t>
+      </w:r>
+      <w:r>
+        <w:rPr>
+          <w:bCs/>
+          <w:iCs/>
+          <w:color w:val="000000" w:themeColor="text1"/>
+        </w:rPr>
+        <w:t xml:space="preserve"> </w:t>
+      </w:r>
     </w:p>
     <w:p>
       <w:pPr>
         <w:jc w:val="both"/>
         <w:rPr>
-          <w:bCs/>
-          <w:iCs/>
-          <w:color w:val="000000" w:themeColor="text1"/>
-        </w:rPr>
-      </w:pPr>
-      <w:r>
-        <w:rPr>
-          <w:bCs/>
-          <w:iCs/>
-          <w:color w:val="000000" w:themeColor="text1"/>
-          <w:highlight w:val="yellow"/>
-        </w:rPr>
-        <w:t xml:space="preserve">It can be deployed to guess the distance between two points by using diverse values of scaling factor </w:t>
-      </w:r>
-      <w:r>
-        <w:rPr>
-          <w:bCs/>
-          <w:i/>
-          <w:iCs/>
-          <w:color w:val="000000" w:themeColor="text1"/>
-          <w:highlight w:val="yellow"/>
-        </w:rPr>
-        <w:t>p</w:t>
-      </w:r>
-      <w:r>
-        <w:rPr>
-          <w:bCs/>
-          <w:iCs/>
-          <w:color w:val="000000" w:themeColor="text1"/>
-          <w:highlight w:val="yellow"/>
-        </w:rPr>
-        <w:t xml:space="preserve">. For instance, Manhattan distance is obtained when </w:t>
-      </w:r>
-      <w:r>
-        <w:rPr>
-          <w:bCs/>
-          <w:i/>
-          <w:iCs/>
-          <w:color w:val="000000" w:themeColor="text1"/>
-          <w:highlight w:val="yellow"/>
-        </w:rPr>
-        <w:t>p</w:t>
-      </w:r>
-      <w:r>
-        <w:rPr>
-          <w:bCs/>
-          <w:iCs/>
-          <w:color w:val="000000" w:themeColor="text1"/>
-          <w:highlight w:val="yellow"/>
-        </w:rPr>
-        <w:t xml:space="preserve">=1; Euclidean distance is obtained when </w:t>
-      </w:r>
-      <w:r>
-        <w:rPr>
-          <w:bCs/>
-          <w:i/>
-          <w:iCs/>
-          <w:color w:val="000000" w:themeColor="text1"/>
-          <w:highlight w:val="yellow"/>
-        </w:rPr>
-        <w:t>p</w:t>
-      </w:r>
-      <w:r>
-        <w:rPr>
-          <w:bCs/>
-          <w:iCs/>
-          <w:color w:val="000000" w:themeColor="text1"/>
-          <w:highlight w:val="yellow"/>
-        </w:rPr>
-        <w:t>=2.</w:t>
-      </w:r>
-      <w:r>
-        <w:rPr>
-          <w:bCs/>
-          <w:iCs/>
-          <w:color w:val="000000" w:themeColor="text1"/>
-        </w:rPr>
-        <w:t xml:space="preserve"> </w:t>
+          <w:b/>
+          <w:bCs/>
+          <w:iCs/>
+          <w:color w:val="000000" w:themeColor="text1"/>
+        </w:rPr>
+      </w:pPr>
+      <w:r>
+        <w:rPr>
+          <w:b/>
+          <w:bCs/>
+          <w:iCs/>
+          <w:color w:val="000000" w:themeColor="text1"/>
+        </w:rPr>
+        <w:t>2</w:t>
+      </w:r>
+      <w:r>
+        <w:rPr>
+          <w:b/>
+          <w:bCs/>
+          <w:iCs/>
+          <w:color w:val="000000" w:themeColor="text1"/>
+        </w:rPr>
+        <w:t xml:space="preserve">. </w:t>
+      </w:r>
+      <w:proofErr w:type="spellStart"/>
+      <w:r>
+        <w:rPr>
+          <w:b/>
+          <w:bCs/>
+          <w:iCs/>
+          <w:color w:val="000000" w:themeColor="text1"/>
+        </w:rPr>
+        <w:t>Mahalanobis</w:t>
+      </w:r>
+      <w:proofErr w:type="spellEnd"/>
+      <w:r>
+        <w:rPr>
+          <w:b/>
+          <w:bCs/>
+          <w:iCs/>
+          <w:color w:val="000000" w:themeColor="text1"/>
+        </w:rPr>
+        <w:t xml:space="preserve"> distance function</w:t>
       </w:r>
     </w:p>
     <w:p>
@@ -2069,117 +2372,46 @@
           <w:color w:val="000000" w:themeColor="text1"/>
         </w:rPr>
       </w:pPr>
-    </w:p>
-    <w:p>
-      <w:pPr>
-        <w:jc w:val="both"/>
-        <w:rPr>
-          <w:b/>
-          <w:bCs/>
-          <w:iCs/>
-          <w:color w:val="000000" w:themeColor="text1"/>
-          <w:highlight w:val="yellow"/>
-        </w:rPr>
-      </w:pPr>
-      <w:r>
-        <w:rPr>
-          <w:b/>
-          <w:bCs/>
-          <w:iCs/>
-          <w:color w:val="000000" w:themeColor="text1"/>
-        </w:rPr>
-        <w:t>2</w:t>
-      </w:r>
-      <w:r>
-        <w:rPr>
-          <w:b/>
-          <w:bCs/>
-          <w:iCs/>
-          <w:color w:val="000000" w:themeColor="text1"/>
-          <w:highlight w:val="yellow"/>
-        </w:rPr>
-        <w:t xml:space="preserve">. </w:t>
+      <w:r>
+        <w:rPr>
+          <w:bCs/>
+          <w:iCs/>
+          <w:color w:val="000000" w:themeColor="text1"/>
+        </w:rPr>
+        <w:t xml:space="preserve">The </w:t>
       </w:r>
       <w:proofErr w:type="spellStart"/>
       <w:r>
         <w:rPr>
-          <w:b/>
-          <w:bCs/>
-          <w:iCs/>
-          <w:color w:val="000000" w:themeColor="text1"/>
-          <w:highlight w:val="yellow"/>
+          <w:bCs/>
+          <w:iCs/>
+          <w:color w:val="000000" w:themeColor="text1"/>
         </w:rPr>
         <w:t>Mahalanobis</w:t>
       </w:r>
       <w:proofErr w:type="spellEnd"/>
       <w:r>
         <w:rPr>
-          <w:b/>
-          <w:bCs/>
-          <w:iCs/>
-          <w:color w:val="000000" w:themeColor="text1"/>
-          <w:highlight w:val="yellow"/>
-        </w:rPr>
-        <w:t xml:space="preserve"> distance function</w:t>
-      </w:r>
-    </w:p>
-    <w:p>
-      <w:pPr>
-        <w:jc w:val="both"/>
-        <w:rPr>
-          <w:bCs/>
-          <w:iCs/>
-          <w:color w:val="000000" w:themeColor="text1"/>
-          <w:highlight w:val="yellow"/>
-        </w:rPr>
-      </w:pPr>
-    </w:p>
-    <w:p>
-      <w:pPr>
-        <w:jc w:val="both"/>
-        <w:rPr>
-          <w:bCs/>
-          <w:iCs/>
-          <w:color w:val="000000" w:themeColor="text1"/>
-          <w:highlight w:val="yellow"/>
-        </w:rPr>
-      </w:pPr>
-      <w:r>
-        <w:rPr>
-          <w:bCs/>
-          <w:iCs/>
-          <w:color w:val="000000" w:themeColor="text1"/>
-          <w:highlight w:val="yellow"/>
-        </w:rPr>
-        <w:t xml:space="preserve">The </w:t>
-      </w:r>
-      <w:proofErr w:type="spellStart"/>
-      <w:r>
-        <w:rPr>
-          <w:bCs/>
-          <w:iCs/>
-          <w:color w:val="000000" w:themeColor="text1"/>
-          <w:highlight w:val="yellow"/>
-        </w:rPr>
-        <w:t>Mahalanobis</w:t>
-      </w:r>
-      <w:proofErr w:type="spellEnd"/>
-      <w:r>
-        <w:rPr>
-          <w:bCs/>
-          <w:iCs/>
-          <w:color w:val="000000" w:themeColor="text1"/>
-          <w:highlight w:val="yellow"/>
+          <w:bCs/>
+          <w:iCs/>
+          <w:color w:val="000000" w:themeColor="text1"/>
         </w:rPr>
         <w:t xml:space="preserve"> metrics</w:t>
       </w:r>
       <w:r>
         <w:rPr>
+          <w:bCs/>
+          <w:iCs/>
+          <w:color w:val="000000" w:themeColor="text1"/>
+        </w:rPr>
+        <w:t>,</w:t>
+      </w:r>
+      <w:r>
+        <w:rPr>
           <w:rFonts w:hint="eastAsia"/>
           <w:bCs/>
           <w:iCs/>
           <w:color w:val="000000" w:themeColor="text1"/>
-          <w:highlight w:val="yellow"/>
         </w:rPr>
         <w:t xml:space="preserve"> </w:t>
       </w:r>
@@ -2190,7 +2422,6 @@
             <w:bCs/>
             <w:iCs/>
             <w:color w:val="000000"/>
-            <w:highlight w:val="yellow"/>
           </w:rPr>
           <w:tag w:val="MENDELEY_CITATION_v3_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"/>
           <w:id w:val="-1705788816"/>
@@ -2209,7 +2440,6 @@
           <w:r>
             <w:rPr>
               <w:color w:val="000000"/>
-              <w:highlight w:val="yellow"/>
             </w:rPr>
             <w:t>[13]</w:t>
           </w:r>
@@ -2217,68 +2447,68 @@
       </w:sdt>
       <w:r>
         <w:rPr>
+          <w:bCs/>
+          <w:iCs/>
+          <w:color w:val="000000" w:themeColor="text1"/>
+        </w:rPr>
+        <w:t xml:space="preserve"> </w:t>
+      </w:r>
+      <w:r>
+        <w:rPr>
+          <w:bCs/>
+          <w:iCs/>
+          <w:color w:val="000000" w:themeColor="text1"/>
+        </w:rPr>
+        <w:t xml:space="preserve">DM </w:t>
+      </w:r>
+      <w:r>
+        <w:rPr>
+          <w:bCs/>
+          <w:iCs/>
+          <w:color w:val="000000" w:themeColor="text1"/>
+        </w:rPr>
+        <w:t xml:space="preserve">can be defined as the distance between an observation and the center of each data group in an </w:t>
+      </w:r>
+      <w:r>
+        <w:rPr>
+          <w:bCs/>
+          <w:i/>
+          <w:iCs/>
+          <w:color w:val="000000" w:themeColor="text1"/>
+        </w:rPr>
+        <w:t>n</w:t>
+      </w:r>
+      <w:r>
+        <w:rPr>
+          <w:bCs/>
+          <w:iCs/>
+          <w:color w:val="000000" w:themeColor="text1"/>
+        </w:rPr>
+        <w:t xml:space="preserve">-dimensional space defined by </w:t>
+      </w:r>
+      <w:r>
+        <w:rPr>
+          <w:bCs/>
+          <w:i/>
+          <w:iCs/>
+          <w:color w:val="000000" w:themeColor="text1"/>
+        </w:rPr>
+        <w:t xml:space="preserve">n </w:t>
+      </w:r>
+      <w:r>
+        <w:rPr>
+          <w:bCs/>
+          <w:iCs/>
+          <w:color w:val="000000" w:themeColor="text1"/>
+        </w:rPr>
+        <w:t>variables and their covariance. For some classifications, it is verified more productive</w:t>
+      </w:r>
+      <w:r>
+        <w:rPr>
           <w:rFonts w:hint="eastAsia"/>
           <w:bCs/>
           <w:iCs/>
           <w:color w:val="000000" w:themeColor="text1"/>
-          <w:highlight w:val="yellow"/>
-        </w:rPr>
-        <w:t xml:space="preserve"> </w:t>
-      </w:r>
-      <w:r>
-        <w:rPr>
-          <w:bCs/>
-          <w:iCs/>
-          <w:color w:val="000000" w:themeColor="text1"/>
-          <w:highlight w:val="yellow"/>
-        </w:rPr>
-        <w:t xml:space="preserve">DM can be defined as the distance between an observation and the center of each data group in an </w:t>
-      </w:r>
-      <w:r>
-        <w:rPr>
-          <w:bCs/>
-          <w:i/>
-          <w:iCs/>
-          <w:color w:val="000000" w:themeColor="text1"/>
-          <w:highlight w:val="yellow"/>
-        </w:rPr>
-        <w:t>n</w:t>
-      </w:r>
-      <w:r>
-        <w:rPr>
-          <w:bCs/>
-          <w:iCs/>
-          <w:color w:val="000000" w:themeColor="text1"/>
-          <w:highlight w:val="yellow"/>
-        </w:rPr>
-        <w:t xml:space="preserve">-dimensional space defined by </w:t>
-      </w:r>
-      <w:r>
-        <w:rPr>
-          <w:bCs/>
-          <w:i/>
-          <w:iCs/>
-          <w:color w:val="000000" w:themeColor="text1"/>
-          <w:highlight w:val="yellow"/>
-        </w:rPr>
-        <w:t xml:space="preserve">n </w:t>
-      </w:r>
-      <w:r>
-        <w:rPr>
-          <w:bCs/>
-          <w:iCs/>
-          <w:color w:val="000000" w:themeColor="text1"/>
-          <w:highlight w:val="yellow"/>
-        </w:rPr>
-        <w:t>variables and their covariance. For some classifications, it is verified more productive</w:t>
-      </w:r>
-      <w:r>
-        <w:rPr>
-          <w:rFonts w:hint="eastAsia"/>
-          <w:bCs/>
-          <w:iCs/>
-          <w:color w:val="000000" w:themeColor="text1"/>
-          <w:highlight w:val="yellow"/>
         </w:rPr>
         <w:t xml:space="preserve"> </w:t>
       </w:r>
@@ -2289,7 +2519,6 @@
             <w:bCs/>
             <w:iCs/>
             <w:color w:val="000000"/>
-            <w:highlight w:val="yellow"/>
           </w:rPr>
           <w:tag w:val="MENDELEY_CITATION_v3_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"/>
           <w:id w:val="-763379932"/>
@@ -2308,7 +2537,6 @@
           <w:r>
             <w:rPr>
               <w:color w:val="000000"/>
-              <w:highlight w:val="yellow"/>
             </w:rPr>
             <w:t>[14]</w:t>
           </w:r>
@@ -2319,26 +2547,8 @@
           <w:bCs/>
           <w:iCs/>
           <w:color w:val="000000" w:themeColor="text1"/>
-          <w:highlight w:val="yellow"/>
-        </w:rPr>
-        <w:t>. The problem of scale and correlation</w:t>
-      </w:r>
-      <w:r>
-        <w:rPr>
-          <w:bCs/>
-          <w:iCs/>
-          <w:color w:val="000000" w:themeColor="text1"/>
-        </w:rPr>
-        <w:t xml:space="preserve"> </w:t>
-      </w:r>
-      <w:r>
-        <w:rPr>
-          <w:bCs/>
-          <w:iCs/>
-          <w:color w:val="000000" w:themeColor="text1"/>
-          <w:highlight w:val="yellow"/>
-        </w:rPr>
-        <w:t xml:space="preserve">associated with EUD function has been suitably talked by </w:t>
+        </w:rPr>
+        <w:t xml:space="preserve">. The problem of scale and correlation associated with EUD function has been suitably talked by </w:t>
       </w:r>
       <w:proofErr w:type="spellStart"/>
       <w:r>
@@ -2346,7 +2556,6 @@
           <w:bCs/>
           <w:iCs/>
           <w:color w:val="000000" w:themeColor="text1"/>
-          <w:highlight w:val="yellow"/>
         </w:rPr>
         <w:t>Mahalanobis</w:t>
       </w:r>
@@ -2356,7 +2565,6 @@
           <w:bCs/>
           <w:iCs/>
           <w:color w:val="000000" w:themeColor="text1"/>
-          <w:highlight w:val="yellow"/>
         </w:rPr>
         <w:t xml:space="preserve"> distance. It does not depend on the unit of measurements of the dataset; it finds the distance between two groups</w:t>
       </w:r>
@@ -2366,7 +2574,6 @@
           <w:bCs/>
           <w:iCs/>
           <w:color w:val="000000" w:themeColor="text1"/>
-          <w:highlight w:val="yellow"/>
         </w:rPr>
         <w:t xml:space="preserve"> </w:t>
       </w:r>
@@ -2377,7 +2584,6 @@
             <w:bCs/>
             <w:iCs/>
             <w:color w:val="000000"/>
-            <w:highlight w:val="yellow"/>
           </w:rPr>
           <w:tag w:val="MENDELEY_CITATION_v3_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"/>
           <w:id w:val="-1559472693"/>
@@ -2407,27 +2613,22 @@
           <w:bCs/>
           <w:iCs/>
           <w:color w:val="000000" w:themeColor="text1"/>
-          <w:highlight w:val="yellow"/>
         </w:rPr>
         <w:t xml:space="preserve">. It varies from EUD in that it </w:t>
       </w:r>
-      <w:proofErr w:type="gramStart"/>
-      <w:r>
-        <w:rPr>
-          <w:bCs/>
-          <w:iCs/>
-          <w:color w:val="000000" w:themeColor="text1"/>
-          <w:highlight w:val="yellow"/>
-        </w:rPr>
-        <w:t>takes into account</w:t>
-      </w:r>
-      <w:proofErr w:type="gramEnd"/>
-      <w:r>
-        <w:rPr>
-          <w:bCs/>
-          <w:iCs/>
-          <w:color w:val="000000" w:themeColor="text1"/>
-          <w:highlight w:val="yellow"/>
+      <w:r>
+        <w:rPr>
+          <w:bCs/>
+          <w:iCs/>
+          <w:color w:val="000000" w:themeColor="text1"/>
+        </w:rPr>
+        <w:t>considers</w:t>
+      </w:r>
+      <w:r>
+        <w:rPr>
+          <w:bCs/>
+          <w:iCs/>
+          <w:color w:val="000000" w:themeColor="text1"/>
         </w:rPr>
         <w:t xml:space="preserve"> the correlations of the data set and is scale-invariant </w:t>
       </w:r>
@@ -2437,7 +2638,6 @@
             <w:bCs/>
             <w:iCs/>
             <w:color w:val="000000"/>
-            <w:highlight w:val="yellow"/>
           </w:rPr>
           <w:tag w:val="MENDELEY_CITATION_v3_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"/>
           <w:id w:val="2145620818"/>
@@ -2445,6 +2645,7 @@
             <w:docPart w:val="F4372E2D2FC5495F9859F592C2B84CE6"/>
           </w:placeholder>
         </w:sdtPr>
+        <w:sdtEndPr/>
         <w:sdtContent>
           <w:r>
             <w:rPr>
@@ -2460,7 +2661,6 @@
           <w:bCs/>
           <w:iCs/>
           <w:color w:val="000000" w:themeColor="text1"/>
-          <w:highlight w:val="yellow"/>
         </w:rPr>
         <w:t xml:space="preserve">. It is also called statistical distance; hence it is a comparative benefit. Let we have two groups with means </w:t>
       </w:r>
@@ -2470,7 +2670,6 @@
           <w:bCs/>
           <w:iCs/>
           <w:color w:val="000000" w:themeColor="text1"/>
-          <w:highlight w:val="yellow"/>
         </w:rPr>
         <w:t>𝑋</w:t>
       </w:r>
@@ -2480,7 +2679,6 @@
           <w:bCs/>
           <w:iCs/>
           <w:color w:val="000000" w:themeColor="text1"/>
-          <w:highlight w:val="yellow"/>
           <w:vertAlign w:val="subscript"/>
         </w:rPr>
         <w:t>𝑗</w:t>
@@ -2490,7 +2688,6 @@
           <w:bCs/>
           <w:iCs/>
           <w:color w:val="000000" w:themeColor="text1"/>
-          <w:highlight w:val="yellow"/>
         </w:rPr>
         <w:t xml:space="preserve"> and </w:t>
       </w:r>
@@ -2500,7 +2697,6 @@
           <w:bCs/>
           <w:iCs/>
           <w:color w:val="000000" w:themeColor="text1"/>
-          <w:highlight w:val="yellow"/>
         </w:rPr>
         <w:t>𝑋</w:t>
       </w:r>
@@ -2510,7 +2706,6 @@
           <w:bCs/>
           <w:iCs/>
           <w:color w:val="000000" w:themeColor="text1"/>
-          <w:highlight w:val="yellow"/>
           <w:vertAlign w:val="subscript"/>
         </w:rPr>
         <w:t>𝑘</w:t>
@@ -2520,7 +2715,6 @@
           <w:bCs/>
           <w:iCs/>
           <w:color w:val="000000" w:themeColor="text1"/>
-          <w:highlight w:val="yellow"/>
         </w:rPr>
         <w:t xml:space="preserve">, </w:t>
       </w:r>
@@ -2530,7 +2724,6 @@
           <w:bCs/>
           <w:iCs/>
           <w:color w:val="000000" w:themeColor="text1"/>
-          <w:highlight w:val="yellow"/>
         </w:rPr>
         <w:t>𝐷𝑀</w:t>
       </w:r>
@@ -2539,29 +2732,42 @@
           <w:bCs/>
           <w:iCs/>
           <w:color w:val="000000" w:themeColor="text1"/>
-          <w:highlight w:val="yellow"/>
         </w:rPr>
         <w:t>, is given by equation</w:t>
+      </w:r>
+      <w:r>
+        <w:rPr>
+          <w:bCs/>
+          <w:iCs/>
+          <w:color w:val="000000" w:themeColor="text1"/>
+        </w:rPr>
+        <w:t xml:space="preserve"> 2.</w:t>
       </w:r>
     </w:p>
     <w:p>
       <w:pPr>
-        <w:jc w:val="both"/>
+        <w:rPr>
+          <w:bCs/>
+          <w:iCs/>
+          <w:color w:val="000000" w:themeColor="text1"/>
+        </w:rPr>
+      </w:pPr>
+      <w:r>
         <w:rPr>
           <w:bCs/>
           <w:i/>
           <w:iCs/>
           <w:color w:val="000000" w:themeColor="text1"/>
-          <w:highlight w:val="yellow"/>
-        </w:rPr>
-      </w:pPr>
+          <w:lang w:val="es-US"/>
+        </w:rPr>
+        <w:t xml:space="preserve">           </w:t>
+      </w:r>
       <w:r>
         <w:rPr>
           <w:bCs/>
           <w:i/>
           <w:iCs/>
           <w:color w:val="000000" w:themeColor="text1"/>
-          <w:highlight w:val="yellow"/>
           <w:lang w:val="es-US"/>
         </w:rPr>
         <w:t>DM</w:t>
@@ -2575,7 +2781,6 @@
             <w:bCs/>
             <w:iCs/>
             <w:color w:val="000000" w:themeColor="text1"/>
-            <w:highlight w:val="yellow"/>
             <w:lang w:val="es-US"/>
           </w:rPr>
           <m:t xml:space="preserve"> </m:t>
@@ -2588,7 +2793,6 @@
                 <w:bCs/>
                 <w:iCs/>
                 <w:color w:val="000000" w:themeColor="text1"/>
-                <w:highlight w:val="yellow"/>
               </w:rPr>
             </m:ctrlPr>
           </m:dPr>
@@ -2601,7 +2805,6 @@
                     <w:bCs/>
                     <w:iCs/>
                     <w:color w:val="000000" w:themeColor="text1"/>
-                    <w:highlight w:val="yellow"/>
                   </w:rPr>
                 </m:ctrlPr>
               </m:sSubPr>
@@ -2615,7 +2818,6 @@
                         <w:bCs/>
                         <w:iCs/>
                         <w:color w:val="000000" w:themeColor="text1"/>
-                        <w:highlight w:val="yellow"/>
                       </w:rPr>
                     </m:ctrlPr>
                   </m:accPr>
@@ -2629,7 +2831,6 @@
                         <w:i/>
                         <w:iCs/>
                         <w:color w:val="000000" w:themeColor="text1"/>
-                        <w:highlight w:val="yellow"/>
                         <w:lang w:val="es-US"/>
                       </w:rPr>
                       <m:t>X</m:t>
@@ -2646,7 +2847,6 @@
                     <w:bCs/>
                     <w:iCs/>
                     <w:color w:val="000000" w:themeColor="text1"/>
-                    <w:highlight w:val="yellow"/>
                     <w:lang w:val="es-US"/>
                   </w:rPr>
                   <m:t>j</m:t>
@@ -2661,7 +2861,6 @@
                 <w:bCs/>
                 <w:iCs/>
                 <w:color w:val="000000" w:themeColor="text1"/>
-                <w:highlight w:val="yellow"/>
                 <w:lang w:val="es-US"/>
               </w:rPr>
               <m:t xml:space="preserve">,  </m:t>
@@ -2674,7 +2873,6 @@
                     <w:bCs/>
                     <w:iCs/>
                     <w:color w:val="000000" w:themeColor="text1"/>
-                    <w:highlight w:val="yellow"/>
                   </w:rPr>
                 </m:ctrlPr>
               </m:sSubPr>
@@ -2688,7 +2886,6 @@
                         <w:bCs/>
                         <w:iCs/>
                         <w:color w:val="000000" w:themeColor="text1"/>
-                        <w:highlight w:val="yellow"/>
                       </w:rPr>
                     </m:ctrlPr>
                   </m:accPr>
@@ -2702,7 +2899,6 @@
                         <w:i/>
                         <w:iCs/>
                         <w:color w:val="000000" w:themeColor="text1"/>
-                        <w:highlight w:val="yellow"/>
                         <w:lang w:val="es-US"/>
                       </w:rPr>
                       <m:t>Y</m:t>
@@ -2719,7 +2915,6 @@
                     <w:bCs/>
                     <w:iCs/>
                     <w:color w:val="000000" w:themeColor="text1"/>
-                    <w:highlight w:val="yellow"/>
                     <w:lang w:val="es-US"/>
                   </w:rPr>
                   <m:t>k</m:t>
@@ -2736,7 +2931,6 @@
             <w:bCs/>
             <w:iCs/>
             <w:color w:val="000000" w:themeColor="text1"/>
-            <w:highlight w:val="yellow"/>
             <w:lang w:val="es-US"/>
           </w:rPr>
           <m:t xml:space="preserve">= </m:t>
@@ -2751,7 +2945,6 @@
                 <w:i/>
                 <w:iCs/>
                 <w:color w:val="000000" w:themeColor="text1"/>
-                <w:highlight w:val="yellow"/>
               </w:rPr>
             </m:ctrlPr>
           </m:radPr>
@@ -2766,7 +2959,6 @@
                     <w:i/>
                     <w:iCs/>
                     <w:color w:val="000000" w:themeColor="text1"/>
-                    <w:highlight w:val="yellow"/>
                   </w:rPr>
                 </m:ctrlPr>
               </m:sSupPr>
@@ -2779,7 +2971,6 @@
                         <w:bCs/>
                         <w:iCs/>
                         <w:color w:val="000000" w:themeColor="text1"/>
-                        <w:highlight w:val="yellow"/>
                       </w:rPr>
                     </m:ctrlPr>
                   </m:dPr>
@@ -2792,7 +2983,6 @@
                             <w:bCs/>
                             <w:iCs/>
                             <w:color w:val="000000" w:themeColor="text1"/>
-                            <w:highlight w:val="yellow"/>
                           </w:rPr>
                         </m:ctrlPr>
                       </m:sSubPr>
@@ -2806,7 +2996,6 @@
                                 <w:bCs/>
                                 <w:iCs/>
                                 <w:color w:val="000000" w:themeColor="text1"/>
-                                <w:highlight w:val="yellow"/>
                               </w:rPr>
                             </m:ctrlPr>
                           </m:accPr>
@@ -2820,7 +3009,6 @@
                                 <w:i/>
                                 <w:iCs/>
                                 <w:color w:val="000000" w:themeColor="text1"/>
-                                <w:highlight w:val="yellow"/>
                                 <w:lang w:val="es-US"/>
                               </w:rPr>
                               <m:t>X</m:t>
@@ -2837,7 +3025,6 @@
                             <w:bCs/>
                             <w:iCs/>
                             <w:color w:val="000000" w:themeColor="text1"/>
-                            <w:highlight w:val="yellow"/>
                             <w:lang w:val="es-US"/>
                           </w:rPr>
                           <m:t>j</m:t>
@@ -2852,7 +3039,6 @@
                         <w:bCs/>
                         <w:iCs/>
                         <w:color w:val="000000" w:themeColor="text1"/>
-                        <w:highlight w:val="yellow"/>
                         <w:lang w:val="es-US"/>
                       </w:rPr>
                       <m:t xml:space="preserve">,  </m:t>
@@ -2865,7 +3051,6 @@
                             <w:bCs/>
                             <w:iCs/>
                             <w:color w:val="000000" w:themeColor="text1"/>
-                            <w:highlight w:val="yellow"/>
                           </w:rPr>
                         </m:ctrlPr>
                       </m:sSubPr>
@@ -2879,7 +3064,6 @@
                                 <w:bCs/>
                                 <w:iCs/>
                                 <w:color w:val="000000" w:themeColor="text1"/>
-                                <w:highlight w:val="yellow"/>
                               </w:rPr>
                             </m:ctrlPr>
                           </m:accPr>
@@ -2893,7 +3077,6 @@
                                 <w:i/>
                                 <w:iCs/>
                                 <w:color w:val="000000" w:themeColor="text1"/>
-                                <w:highlight w:val="yellow"/>
                                 <w:lang w:val="es-US"/>
                               </w:rPr>
                               <m:t>Y</m:t>
@@ -2910,7 +3093,6 @@
                             <w:bCs/>
                             <w:iCs/>
                             <w:color w:val="000000" w:themeColor="text1"/>
-                            <w:highlight w:val="yellow"/>
                             <w:lang w:val="es-US"/>
                           </w:rPr>
                           <m:t>k</m:t>
@@ -2930,7 +3112,6 @@
                     <w:i/>
                     <w:iCs/>
                     <w:color w:val="000000" w:themeColor="text1"/>
-                    <w:highlight w:val="yellow"/>
                     <w:lang w:val="es-US"/>
                   </w:rPr>
                   <m:t>T</m:t>
@@ -2947,7 +3128,6 @@
             <w:bCs/>
             <w:iCs/>
             <w:color w:val="000000" w:themeColor="text1"/>
-            <w:highlight w:val="yellow"/>
             <w:lang w:val="es-US"/>
           </w:rPr>
           <m:t xml:space="preserve"> </m:t>
@@ -2961,7 +3141,6 @@
                 <w:i/>
                 <w:iCs/>
                 <w:color w:val="000000" w:themeColor="text1"/>
-                <w:highlight w:val="yellow"/>
               </w:rPr>
             </m:ctrlPr>
           </m:sSupPr>
@@ -2975,7 +3154,6 @@
                 <w:i/>
                 <w:iCs/>
                 <w:color w:val="000000" w:themeColor="text1"/>
-                <w:highlight w:val="yellow"/>
                 <w:lang w:val="es-US"/>
               </w:rPr>
               <m:t>S</m:t>
@@ -2990,7 +3168,6 @@
                 <w:bCs/>
                 <w:iCs/>
                 <w:color w:val="000000" w:themeColor="text1"/>
-                <w:highlight w:val="yellow"/>
                 <w:lang w:val="es-US"/>
               </w:rPr>
               <m:t>-1</m:t>
@@ -3005,7 +3182,6 @@
             <w:bCs/>
             <w:iCs/>
             <w:color w:val="000000" w:themeColor="text1"/>
-            <w:highlight w:val="yellow"/>
             <w:lang w:val="es-US"/>
           </w:rPr>
           <m:t xml:space="preserve"> </m:t>
@@ -3018,7 +3194,6 @@
                 <w:bCs/>
                 <w:iCs/>
                 <w:color w:val="000000" w:themeColor="text1"/>
-                <w:highlight w:val="yellow"/>
               </w:rPr>
             </m:ctrlPr>
           </m:dPr>
@@ -3031,7 +3206,6 @@
                     <w:bCs/>
                     <w:iCs/>
                     <w:color w:val="000000" w:themeColor="text1"/>
-                    <w:highlight w:val="yellow"/>
                   </w:rPr>
                 </m:ctrlPr>
               </m:sSubPr>
@@ -3045,7 +3219,6 @@
                         <w:bCs/>
                         <w:iCs/>
                         <w:color w:val="000000" w:themeColor="text1"/>
-                        <w:highlight w:val="yellow"/>
                       </w:rPr>
                     </m:ctrlPr>
                   </m:accPr>
@@ -3059,7 +3232,6 @@
                         <w:i/>
                         <w:iCs/>
                         <w:color w:val="000000" w:themeColor="text1"/>
-                        <w:highlight w:val="yellow"/>
                         <w:lang w:val="es-US"/>
                       </w:rPr>
                       <m:t>X</m:t>
@@ -3076,7 +3248,6 @@
                     <w:bCs/>
                     <w:iCs/>
                     <w:color w:val="000000" w:themeColor="text1"/>
-                    <w:highlight w:val="yellow"/>
                     <w:lang w:val="es-US"/>
                   </w:rPr>
                   <m:t>j</m:t>
@@ -3091,7 +3262,6 @@
                 <w:bCs/>
                 <w:iCs/>
                 <w:color w:val="000000" w:themeColor="text1"/>
-                <w:highlight w:val="yellow"/>
                 <w:lang w:val="es-US"/>
               </w:rPr>
               <m:t xml:space="preserve">,  </m:t>
@@ -3104,7 +3274,6 @@
                     <w:bCs/>
                     <w:iCs/>
                     <w:color w:val="000000" w:themeColor="text1"/>
-                    <w:highlight w:val="yellow"/>
                   </w:rPr>
                 </m:ctrlPr>
               </m:sSubPr>
@@ -3118,7 +3287,6 @@
                         <w:bCs/>
                         <w:iCs/>
                         <w:color w:val="000000" w:themeColor="text1"/>
-                        <w:highlight w:val="yellow"/>
                       </w:rPr>
                     </m:ctrlPr>
                   </m:accPr>
@@ -3132,7 +3300,6 @@
                         <w:i/>
                         <w:iCs/>
                         <w:color w:val="000000" w:themeColor="text1"/>
-                        <w:highlight w:val="yellow"/>
                         <w:lang w:val="es-US"/>
                       </w:rPr>
                       <m:t>Y</m:t>
@@ -3149,7 +3316,6 @@
                     <w:bCs/>
                     <w:iCs/>
                     <w:color w:val="000000" w:themeColor="text1"/>
-                    <w:highlight w:val="yellow"/>
                     <w:lang w:val="es-US"/>
                   </w:rPr>
                   <m:t>k</m:t>
@@ -3159,6 +3325,42 @@
           </m:e>
         </m:d>
       </m:oMath>
+      <w:r>
+        <w:rPr>
+          <w:bCs/>
+          <w:i/>
+          <w:iCs/>
+          <w:color w:val="000000" w:themeColor="text1"/>
+        </w:rPr>
+        <w:t xml:space="preserve">         </w:t>
+      </w:r>
+      <w:proofErr w:type="gramStart"/>
+      <w:r>
+        <w:rPr>
+          <w:bCs/>
+          <w:i/>
+          <w:iCs/>
+          <w:color w:val="000000" w:themeColor="text1"/>
+        </w:rPr>
+        <w:t xml:space="preserve">   </w:t>
+      </w:r>
+      <w:r>
+        <w:rPr>
+          <w:bCs/>
+          <w:iCs/>
+          <w:color w:val="000000" w:themeColor="text1"/>
+        </w:rPr>
+        <w:t>(</w:t>
+      </w:r>
+      <w:proofErr w:type="gramEnd"/>
+      <w:r>
+        <w:rPr>
+          <w:bCs/>
+          <w:iCs/>
+          <w:color w:val="000000" w:themeColor="text1"/>
+        </w:rPr>
+        <w:t>2)</w:t>
+      </w:r>
     </w:p>
     <w:p>
       <w:pPr>
@@ -3167,7 +3369,6 @@
           <w:bCs/>
           <w:iCs/>
           <w:color w:val="000000" w:themeColor="text1"/>
-          <w:highlight w:val="yellow"/>
         </w:rPr>
       </w:pPr>
     </w:p>
@@ -3185,7 +3386,6 @@
           <w:bCs/>
           <w:iCs/>
           <w:color w:val="000000" w:themeColor="text1"/>
-          <w:highlight w:val="yellow"/>
         </w:rPr>
         <w:t xml:space="preserve">Where is </w:t>
       </w:r>
@@ -3199,7 +3399,6 @@
                 <w:i/>
                 <w:iCs/>
                 <w:color w:val="000000" w:themeColor="text1"/>
-                <w:highlight w:val="yellow"/>
               </w:rPr>
             </m:ctrlPr>
           </m:sSupPr>
@@ -3213,7 +3412,6 @@
                 <w:i/>
                 <w:iCs/>
                 <w:color w:val="000000" w:themeColor="text1"/>
-                <w:highlight w:val="yellow"/>
               </w:rPr>
               <m:t>S</m:t>
             </m:r>
@@ -3227,7 +3425,6 @@
                 <w:bCs/>
                 <w:iCs/>
                 <w:color w:val="000000" w:themeColor="text1"/>
-                <w:highlight w:val="yellow"/>
               </w:rPr>
               <m:t>-1</m:t>
             </m:r>
@@ -3237,7 +3434,6 @@
           <w:rPr>
             <w:rFonts w:ascii="Cambria Math" w:hAnsi="Cambria Math"/>
             <w:color w:val="000000" w:themeColor="text1"/>
-            <w:highlight w:val="yellow"/>
           </w:rPr>
           <m:t xml:space="preserve"> </m:t>
         </m:r>
@@ -3247,7 +3443,6 @@
           <w:bCs/>
           <w:iCs/>
           <w:color w:val="000000" w:themeColor="text1"/>
-          <w:highlight w:val="yellow"/>
         </w:rPr>
         <w:t xml:space="preserve">a converse pooled covariance matrix S among </w:t>
       </w:r>
@@ -3260,7 +3455,6 @@
                 <w:bCs/>
                 <w:iCs/>
                 <w:color w:val="000000" w:themeColor="text1"/>
-                <w:highlight w:val="yellow"/>
               </w:rPr>
             </m:ctrlPr>
           </m:sSubPr>
@@ -3274,7 +3468,6 @@
                     <w:bCs/>
                     <w:iCs/>
                     <w:color w:val="000000" w:themeColor="text1"/>
-                    <w:highlight w:val="yellow"/>
                   </w:rPr>
                 </m:ctrlPr>
               </m:accPr>
@@ -3288,7 +3481,6 @@
                     <w:i/>
                     <w:iCs/>
                     <w:color w:val="000000" w:themeColor="text1"/>
-                    <w:highlight w:val="yellow"/>
                   </w:rPr>
                   <m:t>X</m:t>
                 </m:r>
@@ -3304,7 +3496,6 @@
                 <w:bCs/>
                 <w:iCs/>
                 <w:color w:val="000000" w:themeColor="text1"/>
-                <w:highlight w:val="yellow"/>
               </w:rPr>
               <m:t>j</m:t>
             </m:r>
@@ -3318,7 +3509,6 @@
             <w:bCs/>
             <w:iCs/>
             <w:color w:val="000000" w:themeColor="text1"/>
-            <w:highlight w:val="yellow"/>
           </w:rPr>
           <m:t xml:space="preserve">, </m:t>
         </m:r>
@@ -3329,7 +3519,6 @@
           <w:bCs/>
           <w:iCs/>
           <w:color w:val="000000" w:themeColor="text1"/>
-          <w:highlight w:val="yellow"/>
         </w:rPr>
         <w:t>𝑎𝑛𝑑</w:t>
       </w:r>
@@ -3338,7 +3527,6 @@
           <w:bCs/>
           <w:iCs/>
           <w:color w:val="000000" w:themeColor="text1"/>
-          <w:highlight w:val="yellow"/>
         </w:rPr>
         <w:t xml:space="preserve"> </w:t>
       </w:r>
@@ -3351,7 +3539,6 @@
                 <w:bCs/>
                 <w:iCs/>
                 <w:color w:val="000000" w:themeColor="text1"/>
-                <w:highlight w:val="yellow"/>
               </w:rPr>
             </m:ctrlPr>
           </m:sSubPr>
@@ -3365,7 +3552,6 @@
                     <w:bCs/>
                     <w:iCs/>
                     <w:color w:val="000000" w:themeColor="text1"/>
-                    <w:highlight w:val="yellow"/>
                   </w:rPr>
                 </m:ctrlPr>
               </m:accPr>
@@ -3379,7 +3565,6 @@
                     <w:i/>
                     <w:iCs/>
                     <w:color w:val="000000" w:themeColor="text1"/>
-                    <w:highlight w:val="yellow"/>
                   </w:rPr>
                   <m:t>Y</m:t>
                 </m:r>
@@ -3395,7 +3580,6 @@
                 <w:bCs/>
                 <w:iCs/>
                 <w:color w:val="000000" w:themeColor="text1"/>
-                <w:highlight w:val="yellow"/>
               </w:rPr>
               <m:t>k</m:t>
             </m:r>
@@ -3407,7 +3591,6 @@
           <w:bCs/>
           <w:iCs/>
           <w:color w:val="000000" w:themeColor="text1"/>
-          <w:highlight w:val="yellow"/>
         </w:rPr>
         <w:t>. This matrix is figured by using a weighted average of covariance matrices of two groups.</w:t>
       </w:r>
@@ -3416,59 +3599,36 @@
       <w:pPr>
         <w:jc w:val="both"/>
         <w:rPr>
-          <w:bCs/>
-          <w:iCs/>
-          <w:color w:val="000000" w:themeColor="text1"/>
-        </w:rPr>
-      </w:pPr>
+          <w:b/>
+          <w:bCs/>
+          <w:iCs/>
+          <w:color w:val="000000" w:themeColor="text1"/>
+        </w:rPr>
+      </w:pPr>
+      <w:r>
+        <w:rPr>
+          <w:b/>
+          <w:bCs/>
+          <w:iCs/>
+          <w:color w:val="000000" w:themeColor="text1"/>
+        </w:rPr>
+        <w:t>3. Euclidean distance function</w:t>
+      </w:r>
     </w:p>
     <w:p>
       <w:pPr>
         <w:jc w:val="both"/>
         <w:rPr>
-          <w:b/>
-          <w:bCs/>
-          <w:iCs/>
-          <w:color w:val="000000" w:themeColor="text1"/>
-        </w:rPr>
-      </w:pPr>
-      <w:r>
-        <w:rPr>
-          <w:b/>
-          <w:bCs/>
-          <w:iCs/>
-          <w:color w:val="000000" w:themeColor="text1"/>
-        </w:rPr>
-        <w:t>3. Euclidean distance function</w:t>
-      </w:r>
-    </w:p>
-    <w:p>
-      <w:pPr>
-        <w:jc w:val="both"/>
-        <w:rPr>
-          <w:b/>
-          <w:bCs/>
-          <w:iCs/>
-          <w:color w:val="000000" w:themeColor="text1"/>
-        </w:rPr>
-      </w:pPr>
-    </w:p>
-    <w:p>
-      <w:pPr>
-        <w:jc w:val="both"/>
-        <w:rPr>
-          <w:bCs/>
-          <w:iCs/>
-          <w:color w:val="000000" w:themeColor="text1"/>
-          <w:highlight w:val="yellow"/>
-        </w:rPr>
-      </w:pPr>
-      <w:r>
-        <w:rPr>
-          <w:bCs/>
-          <w:iCs/>
-          <w:color w:val="000000" w:themeColor="text1"/>
-          <w:highlight w:val="yellow"/>
+          <w:bCs/>
+          <w:iCs/>
+          <w:color w:val="000000" w:themeColor="text1"/>
+        </w:rPr>
+      </w:pPr>
+      <w:r>
+        <w:rPr>
+          <w:bCs/>
+          <w:iCs/>
+          <w:color w:val="000000" w:themeColor="text1"/>
         </w:rPr>
         <w:t xml:space="preserve">The Euclidean distance </w:t>
       </w:r>
@@ -3478,7 +3638,6 @@
             <w:bCs/>
             <w:iCs/>
             <w:color w:val="000000"/>
-            <w:highlight w:val="yellow"/>
           </w:rPr>
           <w:tag w:val="MENDELEY_CITATION_v3_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"/>
           <w:id w:val="-267862392"/>
@@ -3496,7 +3655,6 @@
           <w:r>
             <w:rPr>
               <w:color w:val="000000"/>
-              <w:highlight w:val="yellow"/>
             </w:rPr>
             <w:t>[17]</w:t>
           </w:r>
@@ -3508,7 +3666,6 @@
           <w:bCs/>
           <w:iCs/>
           <w:color w:val="000000" w:themeColor="text1"/>
-          <w:highlight w:val="yellow"/>
         </w:rPr>
         <w:t xml:space="preserve"> </w:t>
       </w:r>
@@ -3517,7 +3674,6 @@
           <w:bCs/>
           <w:iCs/>
           <w:color w:val="000000" w:themeColor="text1"/>
-          <w:highlight w:val="yellow"/>
         </w:rPr>
         <w:t xml:space="preserve">EUD is the distance between two points that are linked by a straight line. If </w:t>
       </w:r>
@@ -3531,7 +3687,6 @@
             <w:i/>
             <w:iCs/>
             <w:color w:val="000000" w:themeColor="text1"/>
-            <w:highlight w:val="yellow"/>
           </w:rPr>
           <m:t>x</m:t>
         </m:r>
@@ -3543,7 +3698,6 @@
             <w:bCs/>
             <w:iCs/>
             <w:color w:val="000000" w:themeColor="text1"/>
-            <w:highlight w:val="yellow"/>
           </w:rPr>
           <m:t xml:space="preserve"> = {</m:t>
         </m:r>
@@ -3555,7 +3709,6 @@
                 <w:bCs/>
                 <w:iCs/>
                 <w:color w:val="000000" w:themeColor="text1"/>
-                <w:highlight w:val="yellow"/>
               </w:rPr>
             </m:ctrlPr>
           </m:sSubPr>
@@ -3569,7 +3722,6 @@
                 <w:i/>
                 <w:iCs/>
                 <w:color w:val="000000" w:themeColor="text1"/>
-                <w:highlight w:val="yellow"/>
               </w:rPr>
               <m:t>X</m:t>
             </m:r>
@@ -3583,7 +3735,6 @@
                 <w:bCs/>
                 <w:iCs/>
                 <w:color w:val="000000" w:themeColor="text1"/>
-                <w:highlight w:val="yellow"/>
               </w:rPr>
               <m:t>1</m:t>
             </m:r>
@@ -3597,7 +3748,6 @@
             <w:bCs/>
             <w:iCs/>
             <w:color w:val="000000" w:themeColor="text1"/>
-            <w:highlight w:val="yellow"/>
           </w:rPr>
           <m:t xml:space="preserve">,…, </m:t>
         </m:r>
@@ -3609,7 +3759,6 @@
                 <w:bCs/>
                 <w:iCs/>
                 <w:color w:val="000000" w:themeColor="text1"/>
-                <w:highlight w:val="yellow"/>
               </w:rPr>
             </m:ctrlPr>
           </m:sSubPr>
@@ -3623,7 +3772,6 @@
                 <w:i/>
                 <w:iCs/>
                 <w:color w:val="000000" w:themeColor="text1"/>
-                <w:highlight w:val="yellow"/>
               </w:rPr>
               <m:t>X</m:t>
             </m:r>
@@ -3637,7 +3785,6 @@
                 <w:bCs/>
                 <w:iCs/>
                 <w:color w:val="000000" w:themeColor="text1"/>
-                <w:highlight w:val="yellow"/>
               </w:rPr>
               <m:t>n</m:t>
             </m:r>
@@ -3651,7 +3798,6 @@
             <w:bCs/>
             <w:iCs/>
             <w:color w:val="000000" w:themeColor="text1"/>
-            <w:highlight w:val="yellow"/>
           </w:rPr>
           <m:t>}</m:t>
         </m:r>
@@ -3662,7 +3808,6 @@
           <w:bCs/>
           <w:iCs/>
           <w:color w:val="000000" w:themeColor="text1"/>
-          <w:highlight w:val="yellow"/>
         </w:rPr>
         <w:t xml:space="preserve"> and </w:t>
       </w:r>
@@ -3676,7 +3821,6 @@
             <w:i/>
             <w:iCs/>
             <w:color w:val="000000" w:themeColor="text1"/>
-            <w:highlight w:val="yellow"/>
           </w:rPr>
           <m:t>y</m:t>
         </m:r>
@@ -3688,7 +3832,6 @@
             <w:bCs/>
             <w:iCs/>
             <w:color w:val="000000" w:themeColor="text1"/>
-            <w:highlight w:val="yellow"/>
           </w:rPr>
           <m:t xml:space="preserve"> = {</m:t>
         </m:r>
@@ -3700,7 +3843,6 @@
                 <w:bCs/>
                 <w:iCs/>
                 <w:color w:val="000000" w:themeColor="text1"/>
-                <w:highlight w:val="yellow"/>
               </w:rPr>
             </m:ctrlPr>
           </m:sSubPr>
@@ -3714,7 +3856,6 @@
                 <w:i/>
                 <w:iCs/>
                 <w:color w:val="000000" w:themeColor="text1"/>
-                <w:highlight w:val="yellow"/>
               </w:rPr>
               <m:t>Y</m:t>
             </m:r>
@@ -3728,7 +3869,6 @@
                 <w:bCs/>
                 <w:iCs/>
                 <w:color w:val="000000" w:themeColor="text1"/>
-                <w:highlight w:val="yellow"/>
               </w:rPr>
               <m:t>1</m:t>
             </m:r>
@@ -3742,7 +3882,6 @@
             <w:bCs/>
             <w:iCs/>
             <w:color w:val="000000" w:themeColor="text1"/>
-            <w:highlight w:val="yellow"/>
           </w:rPr>
           <m:t>,…,</m:t>
         </m:r>
@@ -3754,7 +3893,6 @@
                 <w:bCs/>
                 <w:iCs/>
                 <w:color w:val="000000" w:themeColor="text1"/>
-                <w:highlight w:val="yellow"/>
               </w:rPr>
             </m:ctrlPr>
           </m:sSubPr>
@@ -3768,7 +3906,6 @@
                 <w:i/>
                 <w:iCs/>
                 <w:color w:val="000000" w:themeColor="text1"/>
-                <w:highlight w:val="yellow"/>
               </w:rPr>
               <m:t>Y</m:t>
             </m:r>
@@ -3782,7 +3919,6 @@
                 <w:bCs/>
                 <w:iCs/>
                 <w:color w:val="000000" w:themeColor="text1"/>
-                <w:highlight w:val="yellow"/>
               </w:rPr>
               <m:t>n</m:t>
             </m:r>
@@ -3796,7 +3932,6 @@
             <w:bCs/>
             <w:iCs/>
             <w:color w:val="000000" w:themeColor="text1"/>
-            <w:highlight w:val="yellow"/>
           </w:rPr>
           <m:t>}</m:t>
         </m:r>
@@ -3807,7 +3942,6 @@
           <w:bCs/>
           <w:iCs/>
           <w:color w:val="000000" w:themeColor="text1"/>
-          <w:highlight w:val="yellow"/>
         </w:rPr>
         <w:t xml:space="preserve"> in</w:t>
       </w:r>
@@ -3816,7 +3950,6 @@
           <w:bCs/>
           <w:iCs/>
           <w:color w:val="000000" w:themeColor="text1"/>
-          <w:highlight w:val="yellow"/>
         </w:rPr>
         <w:t xml:space="preserve"> the</w:t>
       </w:r>
@@ -3826,7 +3959,6 @@
           <w:bCs/>
           <w:iCs/>
           <w:color w:val="000000" w:themeColor="text1"/>
-          <w:highlight w:val="yellow"/>
         </w:rPr>
         <w:t xml:space="preserve"> space</w:t>
       </w:r>
@@ -3835,7 +3967,6 @@
           <w:bCs/>
           <w:iCs/>
           <w:color w:val="000000" w:themeColor="text1"/>
-          <w:highlight w:val="yellow"/>
         </w:rPr>
         <w:t xml:space="preserve"> of n dimensions </w:t>
       </w:r>
@@ -3845,7 +3976,6 @@
             <w:bCs/>
             <w:iCs/>
             <w:color w:val="000000"/>
-            <w:highlight w:val="yellow"/>
           </w:rPr>
           <w:tag w:val="MENDELEY_CITATION_v3_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"/>
           <w:id w:val="-669557939"/>
@@ -3863,7 +3993,6 @@
           <w:r>
             <w:rPr>
               <w:color w:val="000000"/>
-              <w:highlight w:val="yellow"/>
             </w:rPr>
             <w:t>[18]</w:t>
           </w:r>
@@ -3874,14 +4003,12 @@
           <w:bCs/>
           <w:iCs/>
           <w:color w:val="000000" w:themeColor="text1"/>
-          <w:highlight w:val="yellow"/>
         </w:rPr>
         <w:t>, Rectilinear distance, city block distance, or taxicab metrics are the name of EUD.</w:t>
       </w:r>
     </w:p>
     <w:p>
       <w:pPr>
-        <w:jc w:val="both"/>
         <w:rPr>
           <w:b/>
           <w:bCs/>
@@ -3895,7 +4022,15 @@
           <w:i/>
           <w:iCs/>
           <w:color w:val="000000" w:themeColor="text1"/>
-          <w:highlight w:val="yellow"/>
+        </w:rPr>
+        <w:t xml:space="preserve">                  </w:t>
+      </w:r>
+      <w:r>
+        <w:rPr>
+          <w:bCs/>
+          <w:i/>
+          <w:iCs/>
+          <w:color w:val="000000" w:themeColor="text1"/>
           <w:lang w:val="es-US"/>
         </w:rPr>
         <w:t>EUD</w:t>
@@ -3905,7 +4040,6 @@
           <w:bCs/>
           <w:iCs/>
           <w:color w:val="000000" w:themeColor="text1"/>
-          <w:highlight w:val="yellow"/>
           <w:lang w:val="es-US"/>
         </w:rPr>
         <w:t xml:space="preserve"> </w:t>
@@ -3919,7 +4053,6 @@
                 <w:bCs/>
                 <w:iCs/>
                 <w:color w:val="000000" w:themeColor="text1"/>
-                <w:highlight w:val="yellow"/>
               </w:rPr>
             </m:ctrlPr>
           </m:dPr>
@@ -3935,7 +4068,6 @@
                 <w:i/>
                 <w:iCs/>
                 <w:color w:val="000000" w:themeColor="text1"/>
-                <w:highlight w:val="yellow"/>
                 <w:lang w:val="es-US"/>
               </w:rPr>
               <m:t>x,y</m:t>
@@ -3952,7 +4084,6 @@
             <w:bCs/>
             <w:iCs/>
             <w:color w:val="000000" w:themeColor="text1"/>
-            <w:highlight w:val="yellow"/>
             <w:lang w:val="es-US"/>
           </w:rPr>
           <m:t xml:space="preserve"> = </m:t>
@@ -3967,7 +4098,6 @@
                 <w:i/>
                 <w:iCs/>
                 <w:color w:val="000000" w:themeColor="text1"/>
-                <w:highlight w:val="yellow"/>
               </w:rPr>
             </m:ctrlPr>
           </m:radPr>
@@ -3984,7 +4114,6 @@
                     <w:i/>
                     <w:iCs/>
                     <w:color w:val="000000" w:themeColor="text1"/>
-                    <w:highlight w:val="yellow"/>
                   </w:rPr>
                 </m:ctrlPr>
               </m:naryPr>
@@ -3997,7 +4126,6 @@
                     <w:bCs/>
                     <w:iCs/>
                     <w:color w:val="000000" w:themeColor="text1"/>
-                    <w:highlight w:val="yellow"/>
                     <w:lang w:val="es-US"/>
                   </w:rPr>
                   <m:t>j=1</m:t>
@@ -4012,7 +4140,6 @@
                     <w:bCs/>
                     <w:iCs/>
                     <w:color w:val="000000" w:themeColor="text1"/>
-                    <w:highlight w:val="yellow"/>
                     <w:lang w:val="es-US"/>
                   </w:rPr>
                   <m:t>n</m:t>
@@ -4028,7 +4155,6 @@
                         <w:i/>
                         <w:iCs/>
                         <w:color w:val="000000" w:themeColor="text1"/>
-                        <w:highlight w:val="yellow"/>
                       </w:rPr>
                     </m:ctrlPr>
                   </m:sSupPr>
@@ -4041,7 +4167,6 @@
                         <w:bCs/>
                         <w:iCs/>
                         <w:color w:val="000000" w:themeColor="text1"/>
-                        <w:highlight w:val="yellow"/>
                         <w:lang w:val="es-US"/>
                       </w:rPr>
                       <m:t>|</m:t>
@@ -4055,7 +4180,6 @@
                             <w:i/>
                             <w:iCs/>
                             <w:color w:val="000000" w:themeColor="text1"/>
-                            <w:highlight w:val="yellow"/>
                           </w:rPr>
                         </m:ctrlPr>
                       </m:sSubPr>
@@ -4069,7 +4193,6 @@
                             <w:i/>
                             <w:iCs/>
                             <w:color w:val="000000" w:themeColor="text1"/>
-                            <w:highlight w:val="yellow"/>
                             <w:lang w:val="es-US"/>
                           </w:rPr>
                           <m:t>X</m:t>
@@ -4084,7 +4207,6 @@
                             <w:bCs/>
                             <w:iCs/>
                             <w:color w:val="000000" w:themeColor="text1"/>
-                            <w:highlight w:val="yellow"/>
                             <w:lang w:val="es-US"/>
                           </w:rPr>
                           <m:t>J</m:t>
@@ -4099,7 +4221,6 @@
                         <w:bCs/>
                         <w:iCs/>
                         <w:color w:val="000000" w:themeColor="text1"/>
-                        <w:highlight w:val="yellow"/>
                         <w:lang w:val="es-US"/>
                       </w:rPr>
                       <m:t xml:space="preserve">- </m:t>
@@ -4113,7 +4234,6 @@
                             <w:i/>
                             <w:iCs/>
                             <w:color w:val="000000" w:themeColor="text1"/>
-                            <w:highlight w:val="yellow"/>
                           </w:rPr>
                         </m:ctrlPr>
                       </m:sSubPr>
@@ -4127,7 +4247,6 @@
                             <w:i/>
                             <w:iCs/>
                             <w:color w:val="000000" w:themeColor="text1"/>
-                            <w:highlight w:val="yellow"/>
                             <w:lang w:val="es-US"/>
                           </w:rPr>
                           <m:t>Y</m:t>
@@ -4142,7 +4261,6 @@
                             <w:bCs/>
                             <w:iCs/>
                             <w:color w:val="000000" w:themeColor="text1"/>
-                            <w:highlight w:val="yellow"/>
                             <w:lang w:val="es-US"/>
                           </w:rPr>
                           <m:t>j</m:t>
@@ -4157,7 +4275,6 @@
                         <w:bCs/>
                         <w:iCs/>
                         <w:color w:val="000000" w:themeColor="text1"/>
-                        <w:highlight w:val="yellow"/>
                         <w:lang w:val="es-US"/>
                       </w:rPr>
                       <m:t>|</m:t>
@@ -4172,7 +4289,6 @@
                         <w:bCs/>
                         <w:iCs/>
                         <w:color w:val="000000" w:themeColor="text1"/>
-                        <w:highlight w:val="yellow"/>
                         <w:lang w:val="es-US"/>
                       </w:rPr>
                       <m:t>2</m:t>
@@ -4184,55 +4300,56 @@
           </m:e>
         </m:rad>
       </m:oMath>
+      <w:r>
+        <w:rPr>
+          <w:bCs/>
+          <w:iCs/>
+          <w:color w:val="000000" w:themeColor="text1"/>
+        </w:rPr>
+        <w:t xml:space="preserve">                        </w:t>
+      </w:r>
+      <w:r>
+        <w:rPr>
+          <w:bCs/>
+          <w:iCs/>
+          <w:color w:val="000000" w:themeColor="text1"/>
+        </w:rPr>
+        <w:tab/>
+        <w:t>(3)</w:t>
+      </w:r>
     </w:p>
     <w:p>
       <w:pPr>
         <w:jc w:val="both"/>
         <w:rPr>
-          <w:b/>
-          <w:bCs/>
-          <w:iCs/>
-          <w:color w:val="000000" w:themeColor="text1"/>
-        </w:rPr>
-      </w:pPr>
+          <w:bCs/>
+          <w:iCs/>
+          <w:color w:val="000000" w:themeColor="text1"/>
+        </w:rPr>
+      </w:pPr>
+      <w:r>
+        <w:rPr>
+          <w:bCs/>
+          <w:iCs/>
+          <w:color w:val="000000" w:themeColor="text1"/>
+        </w:rPr>
+        <w:t xml:space="preserve">Euclidean distance, a core concept in mathematics, measures the straight-line distance between two points in space. It's calculated as the square root of the sum of the squared differences between corresponding coordinates. In machine learning, Euclidean distance is frequently used in algorithms like K-nearest neighbors (KNN) to determine the similarity between data points, aiding in tasks such as classification and clustering. </w:t>
+      </w:r>
     </w:p>
     <w:p>
       <w:pPr>
-        <w:jc w:val="both"/>
-        <w:rPr>
-          <w:bCs/>
-          <w:iCs/>
-          <w:color w:val="000000" w:themeColor="text1"/>
-        </w:rPr>
-      </w:pPr>
-      <w:r>
-        <w:rPr>
-          <w:bCs/>
-          <w:iCs/>
-          <w:color w:val="000000" w:themeColor="text1"/>
-        </w:rPr>
-        <w:t xml:space="preserve">Euclidean distance, a core concept in mathematics, measures the straight-line distance between two points in space. It's calculated as the square root of the sum of the squared differences between corresponding coordinates. In machine learning, Euclidean distance is frequently used in algorithms like K-nearest neighbors (KNN) to determine the similarity between data points, aiding in tasks such as classification and clustering. </w:t>
-      </w:r>
-    </w:p>
-    <w:p>
-      <w:pPr>
-        <w:jc w:val="both"/>
-        <w:rPr>
-          <w:bCs/>
-          <w:iCs/>
-          <w:color w:val="000000" w:themeColor="text1"/>
-        </w:rPr>
-      </w:pPr>
-    </w:p>
-    <w:p>
-      <w:pPr>
-        <w:jc w:val="both"/>
-        <w:rPr>
-          <w:bCs/>
-          <w:iCs/>
-          <w:color w:val="000000" w:themeColor="text1"/>
-        </w:rPr>
-      </w:pPr>
+        <w:rPr>
+          <w:bCs/>
+          <w:iCs/>
+          <w:color w:val="000000" w:themeColor="text1"/>
+        </w:rPr>
+      </w:pPr>
+      <w:r>
+        <w:rPr>
+          <w:color w:val="000000" w:themeColor="text1"/>
+        </w:rPr>
+        <w:t xml:space="preserve">               </w:t>
+      </w:r>
       <m:oMath>
         <m:r>
           <w:rPr>
@@ -4434,7 +4551,39 @@
           <w:iCs/>
           <w:color w:val="000000" w:themeColor="text1"/>
         </w:rPr>
-        <w:t xml:space="preserve">                                              (1)</w:t>
+        <w:t xml:space="preserve">             </w:t>
+      </w:r>
+      <w:r>
+        <w:rPr>
+          <w:bCs/>
+          <w:iCs/>
+          <w:color w:val="000000" w:themeColor="text1"/>
+        </w:rPr>
+        <w:t xml:space="preserve">  </w:t>
+      </w:r>
+      <w:r>
+        <w:rPr>
+          <w:bCs/>
+          <w:iCs/>
+          <w:color w:val="000000" w:themeColor="text1"/>
+        </w:rPr>
+        <w:t xml:space="preserve">     (</w:t>
+      </w:r>
+      <w:r>
+        <w:rPr>
+          <w:bCs/>
+          <w:iCs/>
+          <w:color w:val="000000" w:themeColor="text1"/>
+        </w:rPr>
+        <w:t>4</w:t>
+      </w:r>
+      <w:r>
+        <w:rPr>
+          <w:bCs/>
+          <w:iCs/>
+          <w:color w:val="000000" w:themeColor="text1"/>
+        </w:rPr>
+        <w:t>)</w:t>
       </w:r>
       <w:r>
         <w:rPr>
@@ -4754,22 +4903,19 @@
         </w:rPr>
         <w:t>denotes the number of dimensions in the space</w:t>
       </w:r>
+      <w:r>
+        <w:rPr>
+          <w:bCs/>
+          <w:iCs/>
+          <w:color w:val="000000" w:themeColor="text1"/>
+        </w:rPr>
+        <w:t>.</w:t>
+      </w:r>
     </w:p>
     <w:p>
       <w:pPr>
         <w:jc w:val="both"/>
         <w:rPr>
-          <w:bCs/>
-          <w:i/>
-          <w:iCs/>
-          <w:color w:val="000000" w:themeColor="text1"/>
-        </w:rPr>
-      </w:pPr>
-    </w:p>
-    <w:p>
-      <w:pPr>
-        <w:jc w:val="both"/>
-        <w:rPr>
           <w:b/>
           <w:bCs/>
           <w:iCs/>
@@ -4805,17 +4951,6 @@
         </w:rPr>
         <w:t xml:space="preserve"> distance function  </w:t>
       </w:r>
-    </w:p>
-    <w:p>
-      <w:pPr>
-        <w:jc w:val="both"/>
-        <w:rPr>
-          <w:b/>
-          <w:bCs/>
-          <w:iCs/>
-          <w:color w:val="000000" w:themeColor="text1"/>
-        </w:rPr>
-      </w:pPr>
     </w:p>
     <w:p>
       <w:pPr>
@@ -5168,24 +5303,35 @@
     </w:p>
     <w:p>
       <w:pPr>
-        <w:jc w:val="both"/>
-        <w:rPr>
-          <w:bCs/>
-          <w:iCs/>
-          <w:color w:val="000000" w:themeColor="text1"/>
-        </w:rPr>
-      </w:pPr>
-    </w:p>
-    <w:p>
-      <w:pPr>
-        <w:jc w:val="both"/>
         <w:rPr>
           <w:b/>
           <w:bCs/>
           <w:iCs/>
           <w:color w:val="000000" w:themeColor="text1"/>
-        </w:rPr>
-      </w:pPr>
+          <w:lang w:val="es-US"/>
+        </w:rPr>
+      </w:pPr>
+      <w:r>
+        <w:rPr>
+          <w:bCs/>
+          <w:i/>
+          <w:iCs/>
+          <w:color w:val="000000" w:themeColor="text1"/>
+          <w:lang w:val="es-US"/>
+        </w:rPr>
+        <w:t xml:space="preserve">           </w:t>
+      </w:r>
+      <w:r>
+        <w:rPr>
+          <w:bCs/>
+          <w:i/>
+          <w:iCs/>
+          <w:color w:val="000000" w:themeColor="text1"/>
+          <w:lang w:val="es-US"/>
+        </w:rPr>
+        <w:tab/>
+        <w:t xml:space="preserve">           </w:t>
+      </w:r>
       <w:r>
         <w:rPr>
           <w:rFonts w:hint="eastAsia"/>
@@ -5415,17 +5561,84 @@
           </m:e>
         </m:nary>
       </m:oMath>
+      <w:r>
+        <w:rPr>
+          <w:bCs/>
+          <w:i/>
+          <w:iCs/>
+          <w:color w:val="000000" w:themeColor="text1"/>
+          <w:lang w:val="es-US"/>
+        </w:rPr>
+        <w:t xml:space="preserve">        </w:t>
+      </w:r>
+      <w:r>
+        <w:rPr>
+          <w:bCs/>
+          <w:i/>
+          <w:iCs/>
+          <w:color w:val="000000" w:themeColor="text1"/>
+          <w:lang w:val="es-US"/>
+        </w:rPr>
+        <w:t xml:space="preserve">             </w:t>
+      </w:r>
+      <w:proofErr w:type="gramStart"/>
+      <w:r>
+        <w:rPr>
+          <w:bCs/>
+          <w:i/>
+          <w:iCs/>
+          <w:color w:val="000000" w:themeColor="text1"/>
+          <w:lang w:val="es-US"/>
+        </w:rPr>
+        <w:t xml:space="preserve">  </w:t>
+      </w:r>
+      <w:r>
+        <w:rPr>
+          <w:bCs/>
+          <w:i/>
+          <w:iCs/>
+          <w:color w:val="000000" w:themeColor="text1"/>
+          <w:lang w:val="es-US"/>
+        </w:rPr>
+        <w:t xml:space="preserve"> </w:t>
+      </w:r>
+      <w:r>
+        <w:rPr>
+          <w:bCs/>
+          <w:iCs/>
+          <w:color w:val="000000" w:themeColor="text1"/>
+          <w:lang w:val="es-US"/>
+        </w:rPr>
+        <w:t>(</w:t>
+      </w:r>
+      <w:proofErr w:type="gramEnd"/>
+      <w:r>
+        <w:rPr>
+          <w:bCs/>
+          <w:iCs/>
+          <w:color w:val="000000" w:themeColor="text1"/>
+          <w:lang w:val="es-US"/>
+        </w:rPr>
+        <w:t>5)</w:t>
+      </w:r>
     </w:p>
     <w:p>
       <w:pPr>
         <w:jc w:val="both"/>
         <w:rPr>
-          <w:b/>
-          <w:bCs/>
-          <w:iCs/>
-          <w:color w:val="000000" w:themeColor="text1"/>
-        </w:rPr>
-      </w:pPr>
+          <w:bCs/>
+          <w:iCs/>
+          <w:color w:val="000000" w:themeColor="text1"/>
+        </w:rPr>
+      </w:pPr>
+      <w:r>
+        <w:rPr>
+          <w:bCs/>
+          <w:iCs/>
+          <w:color w:val="000000" w:themeColor="text1"/>
+        </w:rPr>
+        <w:t>Manhattan Distance calculates the distance between two points by summing the absolute differences of their coordinates. Unlike Euclidean Distance, it evaluates movement along grid-like paths, akin to navigating city blocks in a taxi. This distance is particularly useful in scenarios where movement is constrained to horizontal and vertical paths, such as grid-based environments or city maps.</w:t>
+      </w:r>
     </w:p>
     <w:p>
       <w:pPr>
@@ -5438,32 +5651,10 @@
       </w:pPr>
       <w:r>
         <w:rPr>
-          <w:bCs/>
-          <w:iCs/>
-          <w:color w:val="000000" w:themeColor="text1"/>
-        </w:rPr>
-        <w:t>Manhattan Distance calculates the distance between two points by summing the absolute differences of their coordinates. Unlike Euclidean Distance, it evaluates movement along grid-like paths, akin to navigating city blocks in a taxi. This distance is particularly useful in scenarios where movement is constrained to horizontal and vertical paths, such as grid-based environments or city maps.</w:t>
-      </w:r>
-    </w:p>
-    <w:p>
-      <w:pPr>
-        <w:jc w:val="both"/>
-        <w:rPr>
-          <w:bCs/>
-          <w:iCs/>
-          <w:color w:val="000000" w:themeColor="text1"/>
-        </w:rPr>
-      </w:pPr>
-    </w:p>
-    <w:p>
-      <w:pPr>
-        <w:jc w:val="both"/>
-        <w:rPr>
-          <w:bCs/>
-          <w:iCs/>
-          <w:color w:val="000000" w:themeColor="text1"/>
-        </w:rPr>
-      </w:pPr>
+          <w:color w:val="000000" w:themeColor="text1"/>
+        </w:rPr>
+        <w:t xml:space="preserve">                         </w:t>
+      </w:r>
       <m:oMath>
         <m:r>
           <w:rPr>
@@ -5628,18 +5819,40 @@
           <w:iCs/>
           <w:color w:val="000000" w:themeColor="text1"/>
         </w:rPr>
-        <w:t xml:space="preserve">                                                 </w:t>
-      </w:r>
-    </w:p>
-    <w:p>
-      <w:pPr>
-        <w:jc w:val="both"/>
-        <w:rPr>
-          <w:bCs/>
-          <w:iCs/>
-          <w:color w:val="000000" w:themeColor="text1"/>
-        </w:rPr>
-      </w:pPr>
+        <w:t xml:space="preserve">     </w:t>
+      </w:r>
+      <w:r>
+        <w:rPr>
+          <w:bCs/>
+          <w:iCs/>
+          <w:color w:val="000000" w:themeColor="text1"/>
+        </w:rPr>
+        <w:t xml:space="preserve">   </w:t>
+      </w:r>
+      <w:r>
+        <w:rPr>
+          <w:bCs/>
+          <w:iCs/>
+          <w:color w:val="000000" w:themeColor="text1"/>
+        </w:rPr>
+        <w:t xml:space="preserve">               </w:t>
+      </w:r>
+      <w:r>
+        <w:rPr>
+          <w:bCs/>
+          <w:iCs/>
+          <w:color w:val="000000" w:themeColor="text1"/>
+        </w:rPr>
+        <w:t>(6)</w:t>
+      </w:r>
+      <w:r>
+        <w:rPr>
+          <w:bCs/>
+          <w:iCs/>
+          <w:color w:val="000000" w:themeColor="text1"/>
+        </w:rPr>
+        <w:t xml:space="preserve">                             </w:t>
+      </w:r>
     </w:p>
     <w:p>
       <w:pPr>
@@ -5967,16 +6180,6 @@
         </w:rPr>
         <w:t>denotes the number of dimensions in the space.</w:t>
       </w:r>
-    </w:p>
-    <w:p>
-      <w:pPr>
-        <w:jc w:val="both"/>
-        <w:rPr>
-          <w:bCs/>
-          <w:iCs/>
-          <w:color w:val="000000" w:themeColor="text1"/>
-        </w:rPr>
-      </w:pPr>
     </w:p>
     <w:p>
       <w:pPr>
@@ -6063,7 +6266,31 @@
           <w:iCs/>
           <w:color w:val="000000" w:themeColor="text1"/>
         </w:rPr>
-        <w:t>Here is a graphical representation showing both Euclidean and Manhattan distance methods, which visually demonstrate their respective approaches to measuring distance between two points.</w:t>
+        <w:t>Here is a graphical representation showing</w:t>
+      </w:r>
+      <w:r>
+        <w:rPr>
+          <w:bCs/>
+          <w:iCs/>
+          <w:color w:val="000000" w:themeColor="text1"/>
+        </w:rPr>
+        <w:t>, because these two widely used,</w:t>
+      </w:r>
+      <w:r>
+        <w:rPr>
+          <w:bCs/>
+          <w:iCs/>
+          <w:color w:val="000000" w:themeColor="text1"/>
+        </w:rPr>
+        <w:t xml:space="preserve"> both Euclidean and Manhattan distance methods, which visually demonstrate their respective approaches to measuring distance between two points</w:t>
+      </w:r>
+      <w:r>
+        <w:rPr>
+          <w:bCs/>
+          <w:iCs/>
+          <w:color w:val="000000" w:themeColor="text1"/>
+        </w:rPr>
+        <w:t>.</w:t>
       </w:r>
     </w:p>
     <w:p>
@@ -6106,8 +6333,11 @@
         <w:jc w:val="both"/>
         <w:rPr>
           <w:bCs/>
-          <w:iCs/>
-          <w:color w:val="000000" w:themeColor="text1"/>
+          <w:i/>
+          <w:iCs/>
+          <w:noProof/>
+          <w:color w:val="000000" w:themeColor="text1"/>
+          <w:sz w:val="16"/>
         </w:rPr>
       </w:pPr>
     </w:p>
@@ -6115,31 +6345,22 @@
       <w:pPr>
         <w:jc w:val="both"/>
         <w:rPr>
-          <w:color w:val="000000" w:themeColor="text1"/>
-        </w:rPr>
-      </w:pPr>
+          <w:b/>
+          <w:color w:val="000000" w:themeColor="text1"/>
+        </w:rPr>
+      </w:pPr>
+      <w:r>
+        <w:rPr>
+          <w:b/>
+          <w:color w:val="000000" w:themeColor="text1"/>
+        </w:rPr>
+        <w:t>2. Value of K</w:t>
+      </w:r>
     </w:p>
     <w:p>
       <w:pPr>
         <w:jc w:val="both"/>
         <w:rPr>
-          <w:b/>
-          <w:color w:val="000000" w:themeColor="text1"/>
-        </w:rPr>
-      </w:pPr>
-      <w:r>
-        <w:rPr>
-          <w:b/>
-          <w:color w:val="000000" w:themeColor="text1"/>
-          <w:highlight w:val="yellow"/>
-        </w:rPr>
-        <w:t>2. Value of K</w:t>
-      </w:r>
-    </w:p>
-    <w:p>
-      <w:pPr>
-        <w:jc w:val="both"/>
-        <w:rPr>
           <w:color w:val="000000" w:themeColor="text1"/>
         </w:rPr>
       </w:pPr>
@@ -6149,19 +6370,17 @@
         </w:rPr>
         <w:t xml:space="preserve">The value of k in </w:t>
       </w:r>
-      <w:proofErr w:type="spellStart"/>
-      <w:r>
-        <w:rPr>
-          <w:color w:val="000000" w:themeColor="text1"/>
-        </w:rPr>
-        <w:t>kNN</w:t>
-      </w:r>
-      <w:proofErr w:type="spellEnd"/>
-      <w:r>
-        <w:rPr>
-          <w:color w:val="000000" w:themeColor="text1"/>
-        </w:rPr>
-        <w:t xml:space="preserve"> classification plays a critical role in determining the model's performance and generalization ability. Selecting the appropriate value of k involves a trade-off between bias and variance in the model. A small value of k (e.g., k=1) can lead to a more flexible decision boundary but may be sensitive to noise and outliers, potentially resulting in overfitting. On the other hand, a large value of k (e.g., k&gt;10) can smooth out the decision boundary and reduce overfitting but may lead to underfitting if the value is too large for the dataset. Choosing an optimal value of k, often through techniques like cross-validation and considering domain-specific knowledge, is essential to strike a balance between capturing the underlying patterns in the data and avoiding overfitting or underfitting, ultimately improving the classifier's predictive performance </w:t>
+      <w:r>
+        <w:rPr>
+          <w:color w:val="000000" w:themeColor="text1"/>
+        </w:rPr>
+        <w:t>K</w:t>
+      </w:r>
+      <w:r>
+        <w:rPr>
+          <w:color w:val="000000" w:themeColor="text1"/>
+        </w:rPr>
+        <w:t xml:space="preserve">NN classification plays a critical role in determining the model's performance and generalization ability. Selecting the appropriate value of k involves a trade-off between bias and variance in the model. A small value of k (e.g., k=1) can lead to a more flexible decision boundary but may be sensitive to noise and outliers, potentially resulting in overfitting. On the other hand, a large value of k (e.g., k&gt;10) can smooth out the decision boundary and reduce overfitting but may lead to underfitting if the value is too large for the dataset. Choosing an optimal value of k, often through techniques like cross-validation and considering domain-specific knowledge, is essential to strike a balance between capturing the underlying patterns in the data and avoiding overfitting or underfitting, ultimately improving the classifier's predictive performance </w:t>
       </w:r>
       <w:sdt>
         <w:sdtPr>
@@ -6174,6 +6393,7 @@
             <w:docPart w:val="F4372E2D2FC5495F9859F592C2B84CE6"/>
           </w:placeholder>
         </w:sdtPr>
+        <w:sdtEndPr/>
         <w:sdtContent>
           <w:r>
             <w:rPr>
@@ -6194,24 +6414,44 @@
       <w:pPr>
         <w:jc w:val="both"/>
         <w:rPr>
-          <w:color w:val="000000" w:themeColor="text1"/>
-        </w:rPr>
-      </w:pPr>
+          <w:b/>
+          <w:color w:val="000000" w:themeColor="text1"/>
+        </w:rPr>
+      </w:pPr>
+      <w:r>
+        <w:rPr>
+          <w:b/>
+          <w:color w:val="000000" w:themeColor="text1"/>
+        </w:rPr>
+        <w:t>3. Voting in KNN:</w:t>
+      </w:r>
     </w:p>
     <w:p>
       <w:pPr>
         <w:jc w:val="both"/>
         <w:rPr>
-          <w:b/>
-          <w:color w:val="000000" w:themeColor="text1"/>
-        </w:rPr>
-      </w:pPr>
-      <w:r>
-        <w:rPr>
-          <w:b/>
-          <w:color w:val="000000" w:themeColor="text1"/>
-        </w:rPr>
-        <w:t>3. Voting in KNN:</w:t>
+          <w:color w:val="000000" w:themeColor="text1"/>
+        </w:rPr>
+      </w:pPr>
+      <w:r>
+        <w:rPr>
+          <w:color w:val="000000" w:themeColor="text1"/>
+        </w:rPr>
+        <w:t>In the k-nearest neighbors (</w:t>
+      </w:r>
+      <w:proofErr w:type="spellStart"/>
+      <w:r>
+        <w:rPr>
+          <w:color w:val="000000" w:themeColor="text1"/>
+        </w:rPr>
+        <w:t>kNN</w:t>
+      </w:r>
+      <w:proofErr w:type="spellEnd"/>
+      <w:r>
+        <w:rPr>
+          <w:color w:val="000000" w:themeColor="text1"/>
+        </w:rPr>
+        <w:t>) algorithm, voting is a crucial step in the classification process. After identifying the k nearest neighbors to a given data point, the algorithm assigns a class label to the data point based on a majority or weighted vote from its nearest neighbors.</w:t>
       </w:r>
     </w:p>
     <w:p>
@@ -6225,21 +6465,7 @@
         <w:rPr>
           <w:color w:val="000000" w:themeColor="text1"/>
         </w:rPr>
-        <w:t>In the k-nearest neighbors (</w:t>
-      </w:r>
-      <w:proofErr w:type="spellStart"/>
-      <w:r>
-        <w:rPr>
-          <w:color w:val="000000" w:themeColor="text1"/>
-        </w:rPr>
-        <w:t>kNN</w:t>
-      </w:r>
-      <w:proofErr w:type="spellEnd"/>
-      <w:r>
-        <w:rPr>
-          <w:color w:val="000000" w:themeColor="text1"/>
-        </w:rPr>
-        <w:t>) algorithm, voting is a crucial step in the classification process. After identifying the k nearest neighbors to a given data point, the algorithm assigns a class label to the data point based on a majority or weighted vote from its nearest neighbors.</w:t>
+        <w:t>Majority Voting: In the majority voting scheme, the class label assigned to a data point is determined by the most common class among its k nearest neighbors. This simple approach is effective when all neighbors have an equal vote weight.</w:t>
       </w:r>
     </w:p>
     <w:p>
@@ -6249,36 +6475,6 @@
           <w:color w:val="000000" w:themeColor="text1"/>
         </w:rPr>
       </w:pPr>
-    </w:p>
-    <w:p>
-      <w:pPr>
-        <w:jc w:val="both"/>
-        <w:rPr>
-          <w:color w:val="000000" w:themeColor="text1"/>
-        </w:rPr>
-      </w:pPr>
-      <w:r>
-        <w:rPr>
-          <w:color w:val="000000" w:themeColor="text1"/>
-        </w:rPr>
-        <w:t>Majority Voting: In the majority voting scheme, the class label assigned to a data point is determined by the most common class among its k nearest neighbors. This simple approach is effective when all neighbors have an equal vote weight.</w:t>
-      </w:r>
-    </w:p>
-    <w:p>
-      <w:pPr>
-        <w:jc w:val="both"/>
-        <w:rPr>
-          <w:color w:val="000000" w:themeColor="text1"/>
-        </w:rPr>
-      </w:pPr>
-    </w:p>
-    <w:p>
-      <w:pPr>
-        <w:jc w:val="both"/>
-        <w:rPr>
-          <w:color w:val="000000" w:themeColor="text1"/>
-        </w:rPr>
-      </w:pPr>
       <w:r>
         <w:rPr>
           <w:color w:val="000000" w:themeColor="text1"/>
@@ -6313,14 +6509,12 @@
         </w:rPr>
         <w:t xml:space="preserve"> (</w:t>
       </w:r>
-      <w:proofErr w:type="gramStart"/>
-      <w:r>
-        <w:rPr>
-          <w:color w:val="000000" w:themeColor="text1"/>
-        </w:rPr>
-        <w:t>WKNN)  and</w:t>
-      </w:r>
-      <w:proofErr w:type="gramEnd"/>
+      <w:r>
+        <w:rPr>
+          <w:color w:val="000000" w:themeColor="text1"/>
+        </w:rPr>
+        <w:t>WKNN) and</w:t>
+      </w:r>
       <w:r>
         <w:rPr>
           <w:color w:val="000000" w:themeColor="text1"/>
@@ -6339,7 +6533,19 @@
         <w:rPr>
           <w:color w:val="000000" w:themeColor="text1"/>
         </w:rPr>
-        <w:t xml:space="preserve"> (DWKNN)  have been proposed to improve the performance of the traditional </w:t>
+        <w:t xml:space="preserve"> (</w:t>
+      </w:r>
+      <w:r>
+        <w:rPr>
+          <w:color w:val="000000" w:themeColor="text1"/>
+        </w:rPr>
+        <w:t>DWKNN) have</w:t>
+      </w:r>
+      <w:r>
+        <w:rPr>
+          <w:color w:val="000000" w:themeColor="text1"/>
+        </w:rPr>
+        <w:t xml:space="preserve"> been proposed to improve the performance of the traditional </w:t>
       </w:r>
       <w:proofErr w:type="spellStart"/>
       <w:r>
@@ -6366,6 +6572,7 @@
             <w:docPart w:val="F4372E2D2FC5495F9859F592C2B84CE6"/>
           </w:placeholder>
         </w:sdtPr>
+        <w:sdtEndPr/>
         <w:sdtContent>
           <w:r>
             <w:rPr>
@@ -6386,425 +6593,40 @@
       <w:pPr>
         <w:jc w:val="both"/>
         <w:rPr>
-          <w:color w:val="000000" w:themeColor="text1"/>
-        </w:rPr>
-      </w:pPr>
+          <w:b/>
+          <w:color w:val="000000" w:themeColor="text1"/>
+        </w:rPr>
+      </w:pPr>
+      <w:r>
+        <w:rPr>
+          <w:b/>
+          <w:color w:val="000000" w:themeColor="text1"/>
+        </w:rPr>
+        <w:t>Hierarchical temporal memory and Neocortex API</w:t>
+      </w:r>
     </w:p>
     <w:p>
       <w:pPr>
         <w:jc w:val="both"/>
         <w:rPr>
-          <w:b/>
-          <w:color w:val="000000" w:themeColor="text1"/>
-        </w:rPr>
-      </w:pPr>
-      <w:r>
-        <w:rPr>
-          <w:b/>
-          <w:color w:val="000000" w:themeColor="text1"/>
-        </w:rPr>
-        <w:t>Hierarchical temporal memory and Neocortex API</w:t>
+          <w:color w:val="000000" w:themeColor="text1"/>
+        </w:rPr>
+      </w:pPr>
+      <w:r>
+        <w:rPr>
+          <w:color w:val="000000" w:themeColor="text1"/>
+        </w:rPr>
+        <w:t xml:space="preserve">Hierarchical Temporal Memory (HTM) is a machine learning model developed based on the principles of the neocortex, the part of the brain responsible for higher cognitive functions. HTM is designed to mimic the structure and function of the neocortex, particularly focusing on learning sequences and patterns in data. The HTM model consists of different components such as the Spatial Pooler, Temporal Memory, and SDR Encoder, which work together to process and learn from input data. The Spatial Pooler is responsible for creating Sparse Distributed Representations (SDRs) of input patterns, while the Temporal Memory component focuses on learning temporal sequences and patterns. By utilizing these </w:t>
+      </w:r>
+      <w:r>
+        <w:rPr>
+          <w:color w:val="000000" w:themeColor="text1"/>
+        </w:rPr>
+        <w:t xml:space="preserve">components, HTM can recognize and predict sequences with robustness and efficiency, making it a powerful tool for various machine learning tasks. </w:t>
       </w:r>
     </w:p>
     <w:p>
       <w:pPr>
-        <w:jc w:val="both"/>
-        <w:rPr>
-          <w:color w:val="000000" w:themeColor="text1"/>
-        </w:rPr>
-      </w:pPr>
-      <w:r>
-        <w:rPr>
-          <w:color w:val="000000" w:themeColor="text1"/>
-        </w:rPr>
-        <w:t xml:space="preserve">Hierarchical Temporal Memory (HTM) is a machine learning model developed based on the principles of the neocortex, the part of the brain responsible for higher cognitive functions. HTM is designed to mimic the structure and function of the neocortex, particularly focusing on learning sequences and patterns in data. The HTM model consists of different components such as the Spatial Pooler, Temporal Memory, and SDR Encoder, which work together to process and learn from input data. The Spatial Pooler is responsible for creating Sparse Distributed Representations (SDRs) of input patterns, while the Temporal Memory component focuses on learning temporal sequences and patterns. By utilizing these </w:t>
-      </w:r>
-      <w:r>
-        <w:rPr>
-          <w:color w:val="000000" w:themeColor="text1"/>
-          <w:highlight w:val="yellow"/>
-        </w:rPr>
-        <w:t>components, HTM can recognize and predict sequences with robustness and efficiency, making it a powerful tool for various machine learning tasks. [14]</w:t>
-      </w:r>
-    </w:p>
-    <w:p>
-      <w:pPr>
-        <w:jc w:val="both"/>
-        <w:rPr>
-          <w:color w:val="000000" w:themeColor="text1"/>
-        </w:rPr>
-      </w:pPr>
-    </w:p>
-    <w:p>
-      <w:pPr>
-        <w:jc w:val="both"/>
-        <w:rPr>
-          <w:color w:val="000000" w:themeColor="text1"/>
-        </w:rPr>
-      </w:pPr>
-    </w:p>
-    <w:p>
-      <w:pPr>
-        <w:jc w:val="both"/>
-        <w:rPr>
-          <w:color w:val="000000" w:themeColor="text1"/>
-        </w:rPr>
-      </w:pPr>
-    </w:p>
-    <w:p>
-      <w:pPr>
-        <w:jc w:val="both"/>
-        <w:rPr>
-          <w:color w:val="000000" w:themeColor="text1"/>
-        </w:rPr>
-      </w:pPr>
-    </w:p>
-    <w:p>
-      <w:pPr>
-        <w:jc w:val="both"/>
-        <w:rPr>
-          <w:color w:val="000000" w:themeColor="text1"/>
-        </w:rPr>
-      </w:pPr>
-    </w:p>
-    <w:p>
-      <w:pPr>
-        <w:jc w:val="both"/>
-        <w:rPr>
-          <w:color w:val="000000" w:themeColor="text1"/>
-        </w:rPr>
-      </w:pPr>
-    </w:p>
-    <w:p>
-      <w:pPr>
-        <w:jc w:val="both"/>
-        <w:rPr>
-          <w:color w:val="000000" w:themeColor="text1"/>
-        </w:rPr>
-      </w:pPr>
-    </w:p>
-    <w:p>
-      <w:pPr>
-        <w:jc w:val="both"/>
-        <w:rPr>
-          <w:color w:val="000000" w:themeColor="text1"/>
-        </w:rPr>
-      </w:pPr>
-    </w:p>
-    <w:p>
-      <w:pPr>
-        <w:jc w:val="both"/>
-        <w:rPr>
-          <w:color w:val="000000" w:themeColor="text1"/>
-        </w:rPr>
-      </w:pPr>
-    </w:p>
-    <w:p>
-      <w:pPr>
-        <w:jc w:val="both"/>
-        <w:rPr>
-          <w:color w:val="000000" w:themeColor="text1"/>
-        </w:rPr>
-      </w:pPr>
-    </w:p>
-    <w:p>
-      <w:pPr>
-        <w:jc w:val="both"/>
-        <w:rPr>
-          <w:color w:val="000000" w:themeColor="text1"/>
-        </w:rPr>
-      </w:pPr>
-    </w:p>
-    <w:p>
-      <w:pPr>
-        <w:jc w:val="both"/>
-        <w:rPr>
-          <w:color w:val="000000" w:themeColor="text1"/>
-        </w:rPr>
-      </w:pPr>
-    </w:p>
-    <w:p>
-      <w:pPr>
-        <w:jc w:val="both"/>
-        <w:rPr>
-          <w:color w:val="000000" w:themeColor="text1"/>
-        </w:rPr>
-      </w:pPr>
-    </w:p>
-    <w:p>
-      <w:pPr>
-        <w:jc w:val="both"/>
-        <w:rPr>
-          <w:color w:val="000000" w:themeColor="text1"/>
-        </w:rPr>
-      </w:pPr>
-    </w:p>
-    <w:p>
-      <w:pPr>
-        <w:jc w:val="both"/>
-        <w:rPr>
-          <w:color w:val="000000" w:themeColor="text1"/>
-        </w:rPr>
-      </w:pPr>
-    </w:p>
-    <w:p>
-      <w:pPr>
-        <w:jc w:val="both"/>
-        <w:rPr>
-          <w:color w:val="000000" w:themeColor="text1"/>
-        </w:rPr>
-      </w:pPr>
-    </w:p>
-    <w:p>
-      <w:pPr>
-        <w:jc w:val="both"/>
-        <w:rPr>
-          <w:color w:val="000000" w:themeColor="text1"/>
-        </w:rPr>
-      </w:pPr>
-    </w:p>
-    <w:p>
-      <w:pPr>
-        <w:jc w:val="both"/>
-        <w:rPr>
-          <w:color w:val="000000" w:themeColor="text1"/>
-        </w:rPr>
-      </w:pPr>
-    </w:p>
-    <w:p>
-      <w:pPr>
-        <w:jc w:val="both"/>
-        <w:rPr>
-          <w:color w:val="000000" w:themeColor="text1"/>
-        </w:rPr>
-      </w:pPr>
-    </w:p>
-    <w:p>
-      <w:pPr>
-        <w:jc w:val="both"/>
-        <w:rPr>
-          <w:color w:val="000000" w:themeColor="text1"/>
-        </w:rPr>
-      </w:pPr>
-    </w:p>
-    <w:p>
-      <w:pPr>
-        <w:jc w:val="both"/>
-        <w:rPr>
-          <w:color w:val="000000" w:themeColor="text1"/>
-        </w:rPr>
-      </w:pPr>
-    </w:p>
-    <w:p>
-      <w:pPr>
-        <w:jc w:val="both"/>
-        <w:rPr>
-          <w:color w:val="000000" w:themeColor="text1"/>
-        </w:rPr>
-      </w:pPr>
-    </w:p>
-    <w:p>
-      <w:pPr>
-        <w:jc w:val="both"/>
-        <w:rPr>
-          <w:color w:val="000000" w:themeColor="text1"/>
-        </w:rPr>
-      </w:pPr>
-    </w:p>
-    <w:p>
-      <w:pPr>
-        <w:jc w:val="both"/>
-        <w:rPr>
-          <w:color w:val="000000" w:themeColor="text1"/>
-        </w:rPr>
-      </w:pPr>
-    </w:p>
-    <w:p>
-      <w:pPr>
-        <w:jc w:val="both"/>
-        <w:rPr>
-          <w:color w:val="000000" w:themeColor="text1"/>
-        </w:rPr>
-      </w:pPr>
-    </w:p>
-    <w:p>
-      <w:pPr>
-        <w:jc w:val="both"/>
-        <w:rPr>
-          <w:color w:val="000000" w:themeColor="text1"/>
-        </w:rPr>
-      </w:pPr>
-    </w:p>
-    <w:p>
-      <w:pPr>
-        <w:jc w:val="both"/>
-        <w:rPr>
-          <w:color w:val="000000" w:themeColor="text1"/>
-        </w:rPr>
-      </w:pPr>
-    </w:p>
-    <w:p>
-      <w:pPr>
-        <w:jc w:val="both"/>
-        <w:rPr>
-          <w:color w:val="000000" w:themeColor="text1"/>
-        </w:rPr>
-      </w:pPr>
-    </w:p>
-    <w:p>
-      <w:pPr>
-        <w:jc w:val="both"/>
-        <w:rPr>
-          <w:color w:val="000000" w:themeColor="text1"/>
-        </w:rPr>
-      </w:pPr>
-    </w:p>
-    <w:p>
-      <w:pPr>
-        <w:jc w:val="both"/>
-        <w:rPr>
-          <w:color w:val="000000" w:themeColor="text1"/>
-        </w:rPr>
-      </w:pPr>
-    </w:p>
-    <w:p>
-      <w:pPr>
-        <w:jc w:val="both"/>
-        <w:rPr>
-          <w:color w:val="000000" w:themeColor="text1"/>
-        </w:rPr>
-      </w:pPr>
-    </w:p>
-    <w:p>
-      <w:pPr>
-        <w:jc w:val="both"/>
-        <w:rPr>
-          <w:color w:val="000000" w:themeColor="text1"/>
-        </w:rPr>
-      </w:pPr>
-    </w:p>
-    <w:p>
-      <w:pPr>
-        <w:jc w:val="both"/>
-        <w:rPr>
-          <w:color w:val="000000" w:themeColor="text1"/>
-        </w:rPr>
-      </w:pPr>
-    </w:p>
-    <w:p>
-      <w:pPr>
-        <w:jc w:val="both"/>
-        <w:rPr>
-          <w:color w:val="000000" w:themeColor="text1"/>
-        </w:rPr>
-      </w:pPr>
-    </w:p>
-    <w:p>
-      <w:pPr>
-        <w:jc w:val="both"/>
-        <w:rPr>
-          <w:color w:val="000000" w:themeColor="text1"/>
-        </w:rPr>
-      </w:pPr>
-    </w:p>
-    <w:p>
-      <w:pPr>
-        <w:jc w:val="both"/>
-        <w:rPr>
-          <w:color w:val="000000" w:themeColor="text1"/>
-        </w:rPr>
-      </w:pPr>
-    </w:p>
-    <w:p>
-      <w:pPr>
-        <w:jc w:val="both"/>
-        <w:rPr>
-          <w:color w:val="000000" w:themeColor="text1"/>
-        </w:rPr>
-      </w:pPr>
-    </w:p>
-    <w:p>
-      <w:pPr>
-        <w:jc w:val="both"/>
-        <w:rPr>
-          <w:color w:val="000000" w:themeColor="text1"/>
-        </w:rPr>
-      </w:pPr>
-    </w:p>
-    <w:p>
-      <w:pPr>
-        <w:jc w:val="both"/>
-        <w:rPr>
-          <w:color w:val="000000" w:themeColor="text1"/>
-        </w:rPr>
-      </w:pPr>
-    </w:p>
-    <w:p>
-      <w:pPr>
-        <w:jc w:val="both"/>
-        <w:rPr>
-          <w:color w:val="000000" w:themeColor="text1"/>
-        </w:rPr>
-      </w:pPr>
-    </w:p>
-    <w:p>
-      <w:pPr>
-        <w:jc w:val="both"/>
-        <w:rPr>
-          <w:color w:val="000000" w:themeColor="text1"/>
-        </w:rPr>
-      </w:pPr>
-    </w:p>
-    <w:p>
-      <w:pPr>
-        <w:jc w:val="both"/>
-        <w:rPr>
-          <w:color w:val="000000" w:themeColor="text1"/>
-        </w:rPr>
-      </w:pPr>
-    </w:p>
-    <w:p>
-      <w:pPr>
-        <w:jc w:val="both"/>
-        <w:rPr>
-          <w:color w:val="000000" w:themeColor="text1"/>
-        </w:rPr>
-      </w:pPr>
-    </w:p>
-    <w:p>
-      <w:pPr>
-        <w:jc w:val="both"/>
-        <w:rPr>
-          <w:color w:val="000000" w:themeColor="text1"/>
-        </w:rPr>
-      </w:pPr>
-    </w:p>
-    <w:p>
-      <w:pPr>
-        <w:jc w:val="both"/>
-        <w:rPr>
-          <w:color w:val="000000" w:themeColor="text1"/>
-        </w:rPr>
-      </w:pPr>
-    </w:p>
-    <w:p>
-      <w:pPr>
-        <w:jc w:val="both"/>
-        <w:rPr>
-          <w:color w:val="000000" w:themeColor="text1"/>
-        </w:rPr>
-      </w:pPr>
-    </w:p>
-    <w:p>
-      <w:pPr>
-        <w:jc w:val="both"/>
-        <w:rPr>
-          <w:color w:val="000000" w:themeColor="text1"/>
-        </w:rPr>
-      </w:pPr>
-    </w:p>
-    <w:p>
-      <w:pPr>
         <w:rPr>
           <w:color w:val="FF0000"/>
         </w:rPr>
@@ -6814,10 +6636,10 @@
           <w:noProof/>
         </w:rPr>
         <w:drawing>
-          <wp:inline distT="0" distB="0" distL="0" distR="0" wp14:anchorId="282E4320" wp14:editId="11D1E9CF">
-            <wp:extent cx="2596243" cy="961298"/>
+          <wp:inline distT="0" distB="0" distL="0" distR="0" wp14:anchorId="470899CC" wp14:editId="3000F33D">
+            <wp:extent cx="3089550" cy="1459523"/>
             <wp:effectExtent l="0" t="0" r="0" b="0"/>
-            <wp:docPr id="7" name="Picture 7" descr="https://www.mdpi.com/electronics/electronics-10-01630/article_deploy/html/images/electronics-10-01630-g001.png"/>
+            <wp:docPr id="8" name="Picture 8"/>
             <wp:cNvGraphicFramePr>
               <a:graphicFrameLocks xmlns:a="http://schemas.openxmlformats.org/drawingml/2006/main" noChangeAspect="1"/>
             </wp:cNvGraphicFramePr>
@@ -6825,12 +6647,10 @@
               <a:graphicData uri="http://schemas.openxmlformats.org/drawingml/2006/picture">
                 <pic:pic xmlns:pic="http://schemas.openxmlformats.org/drawingml/2006/picture">
                   <pic:nvPicPr>
-                    <pic:cNvPr id="0" name="Picture 1" descr="https://www.mdpi.com/electronics/electronics-10-01630/article_deploy/html/images/electronics-10-01630-g001.png"/>
-                    <pic:cNvPicPr>
-                      <a:picLocks noChangeAspect="1" noChangeArrowheads="1"/>
-                    </pic:cNvPicPr>
+                    <pic:cNvPr id="8" name="A (x1,y1) (4).png"/>
+                    <pic:cNvPicPr/>
                   </pic:nvPicPr>
-                  <pic:blipFill>
+                  <pic:blipFill rotWithShape="1">
                     <a:blip r:embed="rId11" cstate="print">
                       <a:extLst>
                         <a:ext uri="{28A0092B-C50C-407E-A947-70E740481C1C}">
@@ -6838,23 +6658,25 @@
                         </a:ext>
                       </a:extLst>
                     </a:blip>
-                    <a:srcRect/>
-                    <a:stretch>
-                      <a:fillRect/>
-                    </a:stretch>
+                    <a:srcRect t="13545" b="53058"/>
+                    <a:stretch/>
                   </pic:blipFill>
                   <pic:spPr bwMode="auto">
                     <a:xfrm>
                       <a:off x="0" y="0"/>
-                      <a:ext cx="2622647" cy="971075"/>
+                      <a:ext cx="3089910" cy="1459693"/>
                     </a:xfrm>
                     <a:prstGeom prst="rect">
                       <a:avLst/>
                     </a:prstGeom>
-                    <a:noFill/>
                     <a:ln>
                       <a:noFill/>
                     </a:ln>
+                    <a:extLst>
+                      <a:ext uri="{53640926-AAD7-44D8-BBD7-CCE9431645EC}">
+                        <a14:shadowObscured xmlns:a14="http://schemas.microsoft.com/office/drawing/2010/main"/>
+                      </a:ext>
+                    </a:extLst>
                   </pic:spPr>
                 </pic:pic>
               </a:graphicData>
@@ -6931,6 +6753,7 @@
             <w:docPart w:val="4ECCE8040C2D47738D99E4A9B9F62F26"/>
           </w:placeholder>
         </w:sdtPr>
+        <w:sdtEndPr/>
         <w:sdtContent>
           <w:r>
             <w:rPr>
@@ -6946,12 +6769,21 @@
     </w:p>
     <w:p>
       <w:pPr>
-        <w:jc w:val="both"/>
-      </w:pPr>
+        <w:pStyle w:val="Heading1"/>
+        <w:rPr>
+          <w:b/>
+        </w:rPr>
+      </w:pPr>
+      <w:r>
+        <w:rPr>
+          <w:b/>
+        </w:rPr>
+        <w:t>KNN Classifier Implementation</w:t>
+      </w:r>
     </w:p>
     <w:p>
       <w:pPr>
-        <w:pStyle w:val="Heading1"/>
+        <w:jc w:val="both"/>
         <w:rPr>
           <w:b/>
         </w:rPr>
@@ -6960,32 +6792,13 @@
         <w:rPr>
           <w:b/>
         </w:rPr>
-        <w:t>KNN Classifier Implementation</w:t>
+        <w:t>A. Native KNN Classifier</w:t>
       </w:r>
     </w:p>
     <w:p>
       <w:pPr>
         <w:jc w:val="both"/>
       </w:pPr>
-    </w:p>
-    <w:p>
-      <w:pPr>
-        <w:jc w:val="both"/>
-        <w:rPr>
-          <w:b/>
-        </w:rPr>
-      </w:pPr>
-      <w:r>
-        <w:rPr>
-          <w:b/>
-        </w:rPr>
-        <w:t>A. Native KNN Classifier</w:t>
-      </w:r>
-    </w:p>
-    <w:p>
-      <w:pPr>
-        <w:jc w:val="both"/>
-      </w:pPr>
       <w:r>
         <w:t xml:space="preserve">We developed a basic KNN classifier to understand the working and functionality of a KNN classifier. </w:t>
       </w:r>
@@ -6993,7 +6806,7 @@
         <w:t>KNN classifiers operate on the principle that data points with similar characteristics tend to belong to the same class. During training, the classifier stores labeled data points, where each point represents a specific feature set and its corresponding class label. When making predictions, the classifier calculates the distance between a new data point and the stored data points. It then identifies the k nearest neighbors (data points) to this new point based on the chosen distance metric. Finally, the classifier predicts the class label for the new data point by performing a majority vote among the k nearest neighbors.</w:t>
       </w:r>
       <w:r>
-        <w:t xml:space="preserve"> The </w:t>
+        <w:t xml:space="preserve"> </w:t>
       </w:r>
     </w:p>
     <w:p>
@@ -7098,6 +6911,11 @@
       <w:pPr>
         <w:jc w:val="both"/>
       </w:pPr>
+      <w:r>
+        <w:t>In this figure</w:t>
+      </w:r>
+      <w:bookmarkStart w:id="6" w:name="_GoBack"/>
+      <w:bookmarkEnd w:id="6"/>
     </w:p>
     <w:p>
       <w:pPr>
@@ -7149,7 +6967,7 @@
       <w:pPr>
         <w:jc w:val="both"/>
       </w:pPr>
-      <w:bookmarkStart w:id="6" w:name="_Hlk161750695"/>
+      <w:bookmarkStart w:id="7" w:name="_Hlk161750695"/>
       <m:oMath>
         <m:r>
           <w:rPr>
@@ -7378,7 +7196,7 @@
         <w:t xml:space="preserve">       </w:t>
       </w:r>
     </w:p>
-    <w:bookmarkEnd w:id="6"/>
+    <w:bookmarkEnd w:id="7"/>
     <w:p>
       <w:r>
         <w:rPr>
@@ -8127,8 +7945,6 @@
           <w:color w:val="000000" w:themeColor="text1"/>
         </w:rPr>
       </w:pPr>
-      <w:bookmarkStart w:id="7" w:name="_GoBack"/>
-      <w:bookmarkEnd w:id="7"/>
     </w:p>
     <w:p>
       <w:pPr>
@@ -8177,6 +7993,7 @@
           <w:docPart w:val="DefaultPlaceholder_-1854013440"/>
         </w:placeholder>
       </w:sdtPr>
+      <w:sdtEndPr/>
       <w:sdtContent>
         <w:p>
           <w:pPr>
@@ -12904,7 +12721,6 @@
   <w:style w:type="character" w:default="1" w:styleId="DefaultParagraphFont">
     <w:name w:val="Default Paragraph Font"/>
     <w:uiPriority w:val="1"/>
-    <w:semiHidden/>
     <w:unhideWhenUsed/>
   </w:style>
   <w:style w:type="table" w:default="1" w:styleId="TableNormal">
@@ -13523,7 +13339,7 @@
     <w:charset w:val="00"/>
     <w:family w:val="modern"/>
     <w:pitch w:val="fixed"/>
-    <w:sig w:usb0="E0002EFF" w:usb1="C0007843" w:usb2="00000009" w:usb3="00000000" w:csb0="000001FF" w:csb1="00000000"/>
+    <w:sig w:usb0="E0002AFF" w:usb1="C0007843" w:usb2="00000009" w:usb3="00000000" w:csb0="000001FF" w:csb1="00000000"/>
   </w:font>
   <w:font w:name="Wingdings">
     <w:panose1 w:val="05000000000000000000"/>
@@ -13568,7 +13384,7 @@
     <w:charset w:val="00"/>
     <w:family w:val="swiss"/>
     <w:pitch w:val="variable"/>
-    <w:sig w:usb0="E4002EFF" w:usb1="C000247B" w:usb2="00000009" w:usb3="00000000" w:csb0="000001FF" w:csb1="00000000"/>
+    <w:sig w:usb0="A0002AEF" w:usb1="4000207B" w:usb2="00000000" w:usb3="00000000" w:csb0="000001FF" w:csb1="00000000"/>
   </w:font>
   <w:font w:name="Yu Mincho">
     <w:altName w:val="游明朝"/>
@@ -13619,6 +13435,8 @@
   <w:rsids>
     <w:rsidRoot w:val="00F6291A"/>
     <w:rsid w:val="009064B8"/>
+    <w:rsid w:val="00AF7CBD"/>
+    <w:rsid w:val="00D034F7"/>
     <w:rsid w:val="00F6291A"/>
   </w:rsids>
   <m:mathPr>
@@ -14422,7 +14240,7 @@
 </file>
 
 <file path=customXml/itemProps1.xml><?xml version="1.0" encoding="utf-8"?>
-<ds:datastoreItem xmlns:ds="http://schemas.openxmlformats.org/officeDocument/2006/customXml" ds:itemID="{ADF6CE98-BD83-42AD-8168-366683AFE9A8}">
+<ds:datastoreItem xmlns:ds="http://schemas.openxmlformats.org/officeDocument/2006/customXml" ds:itemID="{275BA02C-9BC4-4AA3-82CF-C87D181943C7}">
   <ds:schemaRefs>
     <ds:schemaRef ds:uri="http://schemas.openxmlformats.org/officeDocument/2006/bibliography"/>
   </ds:schemaRefs>

</xml_diff>

<commit_message>
Added the figures for classifcation and prediction
</commit_message>
<xml_diff>
--- a/source/MySEProject/Documentation/Implement_the_KNN__Classifier_KNN_Quest.docx
+++ b/source/MySEProject/Documentation/Implement_the_KNN__Classifier_KNN_Quest.docx
@@ -6627,108 +6627,6 @@
     </w:p>
     <w:p>
       <w:pPr>
-        <w:rPr>
-          <w:color w:val="FF0000"/>
-        </w:rPr>
-      </w:pPr>
-      <w:r>
-        <w:rPr>
-          <w:noProof/>
-        </w:rPr>
-        <w:drawing>
-          <wp:inline distT="0" distB="0" distL="0" distR="0" wp14:anchorId="470899CC" wp14:editId="3000F33D">
-            <wp:extent cx="3089550" cy="1459523"/>
-            <wp:effectExtent l="0" t="0" r="0" b="0"/>
-            <wp:docPr id="8" name="Picture 8"/>
-            <wp:cNvGraphicFramePr>
-              <a:graphicFrameLocks xmlns:a="http://schemas.openxmlformats.org/drawingml/2006/main" noChangeAspect="1"/>
-            </wp:cNvGraphicFramePr>
-            <a:graphic xmlns:a="http://schemas.openxmlformats.org/drawingml/2006/main">
-              <a:graphicData uri="http://schemas.openxmlformats.org/drawingml/2006/picture">
-                <pic:pic xmlns:pic="http://schemas.openxmlformats.org/drawingml/2006/picture">
-                  <pic:nvPicPr>
-                    <pic:cNvPr id="8" name="A (x1,y1) (4).png"/>
-                    <pic:cNvPicPr/>
-                  </pic:nvPicPr>
-                  <pic:blipFill rotWithShape="1">
-                    <a:blip r:embed="rId11" cstate="print">
-                      <a:extLst>
-                        <a:ext uri="{28A0092B-C50C-407E-A947-70E740481C1C}">
-                          <a14:useLocalDpi xmlns:a14="http://schemas.microsoft.com/office/drawing/2010/main" val="0"/>
-                        </a:ext>
-                      </a:extLst>
-                    </a:blip>
-                    <a:srcRect t="13545" b="53058"/>
-                    <a:stretch/>
-                  </pic:blipFill>
-                  <pic:spPr bwMode="auto">
-                    <a:xfrm>
-                      <a:off x="0" y="0"/>
-                      <a:ext cx="3089910" cy="1459693"/>
-                    </a:xfrm>
-                    <a:prstGeom prst="rect">
-                      <a:avLst/>
-                    </a:prstGeom>
-                    <a:ln>
-                      <a:noFill/>
-                    </a:ln>
-                    <a:extLst>
-                      <a:ext uri="{53640926-AAD7-44D8-BBD7-CCE9431645EC}">
-                        <a14:shadowObscured xmlns:a14="http://schemas.microsoft.com/office/drawing/2010/main"/>
-                      </a:ext>
-                    </a:extLst>
-                  </pic:spPr>
-                </pic:pic>
-              </a:graphicData>
-            </a:graphic>
-          </wp:inline>
-        </w:drawing>
-      </w:r>
-    </w:p>
-    <w:p>
-      <w:pPr>
-        <w:rPr>
-          <w:bCs/>
-          <w:i/>
-          <w:iCs/>
-          <w:noProof/>
-          <w:color w:val="FF0000"/>
-          <w:sz w:val="16"/>
-        </w:rPr>
-      </w:pPr>
-      <w:r>
-        <w:rPr>
-          <w:bCs/>
-          <w:i/>
-          <w:iCs/>
-          <w:noProof/>
-          <w:sz w:val="16"/>
-        </w:rPr>
-        <w:t xml:space="preserve">Figure </w:t>
-      </w:r>
-      <w:r>
-        <w:rPr>
-          <w:bCs/>
-          <w:i/>
-          <w:iCs/>
-          <w:noProof/>
-          <w:sz w:val="16"/>
-        </w:rPr>
-        <w:t>2</w:t>
-      </w:r>
-      <w:r>
-        <w:rPr>
-          <w:bCs/>
-          <w:i/>
-          <w:iCs/>
-          <w:noProof/>
-          <w:sz w:val="16"/>
-        </w:rPr>
-        <w:t>: Euclidean distance</w:t>
-      </w:r>
-    </w:p>
-    <w:p>
-      <w:pPr>
         <w:jc w:val="both"/>
         <w:rPr>
           <w:color w:val="FF0000"/>
@@ -6830,7 +6728,7 @@
                     <pic:cNvPicPr/>
                   </pic:nvPicPr>
                   <pic:blipFill rotWithShape="1">
-                    <a:blip r:embed="rId12" cstate="print">
+                    <a:blip r:embed="rId11" cstate="print">
                       <a:extLst>
                         <a:ext uri="{28A0092B-C50C-407E-A947-70E740481C1C}">
                           <a14:useLocalDpi xmlns:a14="http://schemas.microsoft.com/office/drawing/2010/main" val="0"/>
@@ -6914,8 +6812,6 @@
       <w:r>
         <w:t>In this figure</w:t>
       </w:r>
-      <w:bookmarkStart w:id="6" w:name="_GoBack"/>
-      <w:bookmarkEnd w:id="6"/>
     </w:p>
     <w:p>
       <w:pPr>
@@ -6939,35 +6835,316 @@
     <w:p>
       <w:pPr>
         <w:jc w:val="both"/>
-        <w:rPr>
-          <w:b/>
-        </w:rPr>
-      </w:pPr>
+      </w:pPr>
+      <w:r>
+        <w:t>The first step is to choose the number of nearest neighbors (K) to consider when making predictions.</w:t>
+      </w:r>
+      <w:r>
+        <w:t xml:space="preserve"> </w:t>
+      </w:r>
+      <w:r>
+        <w:t>K represents the number of data points closest to the query point whose class labels will be u</w:t>
+      </w:r>
+      <w:r>
+        <w:t xml:space="preserve">sed to classify the query point. </w:t>
+      </w:r>
+      <w:r>
+        <w:t xml:space="preserve">Figure 2 (given below) shows the effect of K value on KNN classification. </w:t>
+      </w:r>
+      <w:r>
+        <w:t>In our KNN classifier we have selected K=6 and the classifier predicts the class of the new data point based on the 6 nearest neighbors.</w:t>
+      </w:r>
     </w:p>
     <w:p>
       <w:pPr>
         <w:jc w:val="both"/>
       </w:pPr>
+      <w:r>
+        <w:rPr>
+          <w:noProof/>
+        </w:rPr>
+        <w:drawing>
+          <wp:inline distT="0" distB="0" distL="0" distR="0" wp14:anchorId="2A8F3C1F" wp14:editId="540233A6">
+            <wp:extent cx="2255136" cy="1838960"/>
+            <wp:effectExtent l="0" t="0" r="0" b="0"/>
+            <wp:docPr id="9" name="Picture 9"/>
+            <wp:cNvGraphicFramePr>
+              <a:graphicFrameLocks xmlns:a="http://schemas.openxmlformats.org/drawingml/2006/main" noChangeAspect="1"/>
+            </wp:cNvGraphicFramePr>
+            <a:graphic xmlns:a="http://schemas.openxmlformats.org/drawingml/2006/main">
+              <a:graphicData uri="http://schemas.openxmlformats.org/drawingml/2006/picture">
+                <pic:pic xmlns:pic="http://schemas.openxmlformats.org/drawingml/2006/picture">
+                  <pic:nvPicPr>
+                    <pic:cNvPr id="9" name="A (x1,y1) (5).png"/>
+                    <pic:cNvPicPr/>
+                  </pic:nvPicPr>
+                  <pic:blipFill rotWithShape="1">
+                    <a:blip r:embed="rId12" cstate="print">
+                      <a:extLst>
+                        <a:ext uri="{28A0092B-C50C-407E-A947-70E740481C1C}">
+                          <a14:useLocalDpi xmlns:a14="http://schemas.microsoft.com/office/drawing/2010/main" val="0"/>
+                        </a:ext>
+                      </a:extLst>
+                    </a:blip>
+                    <a:srcRect t="16737" b="25614"/>
+                    <a:stretch/>
+                  </pic:blipFill>
+                  <pic:spPr bwMode="auto">
+                    <a:xfrm>
+                      <a:off x="0" y="0"/>
+                      <a:ext cx="2264916" cy="1846935"/>
+                    </a:xfrm>
+                    <a:prstGeom prst="rect">
+                      <a:avLst/>
+                    </a:prstGeom>
+                    <a:ln>
+                      <a:noFill/>
+                    </a:ln>
+                    <a:extLst>
+                      <a:ext uri="{53640926-AAD7-44D8-BBD7-CCE9431645EC}">
+                        <a14:shadowObscured xmlns:a14="http://schemas.microsoft.com/office/drawing/2010/main"/>
+                      </a:ext>
+                    </a:extLst>
+                  </pic:spPr>
+                </pic:pic>
+              </a:graphicData>
+            </a:graphic>
+          </wp:inline>
+        </w:drawing>
+      </w:r>
     </w:p>
     <w:p>
       <w:pPr>
-        <w:jc w:val="both"/>
-        <w:rPr>
-          <w:b/>
-        </w:rPr>
-      </w:pPr>
-      <w:r>
-        <w:rPr>
-          <w:b/>
-        </w:rPr>
-        <w:t>Calculating Distance</w:t>
-      </w:r>
+        <w:rPr>
+          <w:bCs/>
+          <w:i/>
+          <w:iCs/>
+          <w:noProof/>
+          <w:sz w:val="16"/>
+        </w:rPr>
+      </w:pPr>
     </w:p>
     <w:p>
       <w:pPr>
+        <w:rPr>
+          <w:bCs/>
+          <w:i/>
+          <w:iCs/>
+          <w:noProof/>
+          <w:color w:val="FF0000"/>
+          <w:sz w:val="16"/>
+        </w:rPr>
+      </w:pPr>
+      <w:r>
+        <w:rPr>
+          <w:bCs/>
+          <w:i/>
+          <w:iCs/>
+          <w:noProof/>
+          <w:sz w:val="16"/>
+        </w:rPr>
+        <w:t xml:space="preserve">Figure </w:t>
+      </w:r>
+      <w:r>
+        <w:rPr>
+          <w:bCs/>
+          <w:i/>
+          <w:iCs/>
+          <w:noProof/>
+          <w:sz w:val="16"/>
+        </w:rPr>
+        <w:t>2</w:t>
+      </w:r>
+      <w:r>
+        <w:rPr>
+          <w:bCs/>
+          <w:i/>
+          <w:iCs/>
+          <w:noProof/>
+          <w:sz w:val="16"/>
+        </w:rPr>
+        <w:t>: Euclidean distance</w:t>
+      </w:r>
+    </w:p>
+    <w:p>
+      <w:pPr>
         <w:jc w:val="both"/>
       </w:pPr>
-      <w:bookmarkStart w:id="7" w:name="_Hlk161750695"/>
+    </w:p>
+    <w:p>
+      <w:pPr>
+        <w:jc w:val="both"/>
+      </w:pPr>
+    </w:p>
+    <w:p>
+      <w:pPr>
+        <w:jc w:val="both"/>
+        <w:rPr>
+          <w:b/>
+        </w:rPr>
+      </w:pPr>
+      <w:r>
+        <w:rPr>
+          <w:b/>
+        </w:rPr>
+        <w:t>Calculating Distance</w:t>
+      </w:r>
+    </w:p>
+    <w:p>
+      <w:pPr>
+        <w:jc w:val="both"/>
+      </w:pPr>
+      <w:r>
+        <w:t>When we set K to 6 and have a new data point for classification, we begin by computing the distances between this new point and all existing points in our dataset.</w:t>
+      </w:r>
+      <w:r>
+        <w:t xml:space="preserve"> </w:t>
+      </w:r>
+      <w:r>
+        <w:t xml:space="preserve">This involves comparing the features of the new point with those of each existing point using a </w:t>
+      </w:r>
+      <w:r>
+        <w:t xml:space="preserve">Euclidean </w:t>
+      </w:r>
+      <w:r>
+        <w:t>distance metric</w:t>
+      </w:r>
+      <w:r>
+        <w:t xml:space="preserve"> as seen in figure 3 below.</w:t>
+      </w:r>
+    </w:p>
+    <w:p>
+      <w:pPr>
+        <w:jc w:val="both"/>
+      </w:pPr>
+    </w:p>
+    <w:p>
+      <w:r>
+        <w:rPr>
+          <w:noProof/>
+        </w:rPr>
+        <w:drawing>
+          <wp:inline distT="0" distB="0" distL="0" distR="0" wp14:anchorId="5AA5E466" wp14:editId="29381085">
+            <wp:extent cx="2260600" cy="1646439"/>
+            <wp:effectExtent l="0" t="0" r="0" b="0"/>
+            <wp:docPr id="10" name="Picture 10"/>
+            <wp:cNvGraphicFramePr>
+              <a:graphicFrameLocks xmlns:a="http://schemas.openxmlformats.org/drawingml/2006/main" noChangeAspect="1"/>
+            </wp:cNvGraphicFramePr>
+            <a:graphic xmlns:a="http://schemas.openxmlformats.org/drawingml/2006/main">
+              <a:graphicData uri="http://schemas.openxmlformats.org/drawingml/2006/picture">
+                <pic:pic xmlns:pic="http://schemas.openxmlformats.org/drawingml/2006/picture">
+                  <pic:nvPicPr>
+                    <pic:cNvPr id="10" name="A (x1,y1) (6).png"/>
+                    <pic:cNvPicPr/>
+                  </pic:nvPicPr>
+                  <pic:blipFill rotWithShape="1">
+                    <a:blip r:embed="rId13" cstate="print">
+                      <a:extLst>
+                        <a:ext uri="{28A0092B-C50C-407E-A947-70E740481C1C}">
+                          <a14:useLocalDpi xmlns:a14="http://schemas.microsoft.com/office/drawing/2010/main" val="0"/>
+                        </a:ext>
+                      </a:extLst>
+                    </a:blip>
+                    <a:srcRect t="16272" b="32239"/>
+                    <a:stretch/>
+                  </pic:blipFill>
+                  <pic:spPr bwMode="auto">
+                    <a:xfrm>
+                      <a:off x="0" y="0"/>
+                      <a:ext cx="2276718" cy="1658178"/>
+                    </a:xfrm>
+                    <a:prstGeom prst="rect">
+                      <a:avLst/>
+                    </a:prstGeom>
+                    <a:ln>
+                      <a:noFill/>
+                    </a:ln>
+                    <a:extLst>
+                      <a:ext uri="{53640926-AAD7-44D8-BBD7-CCE9431645EC}">
+                        <a14:shadowObscured xmlns:a14="http://schemas.microsoft.com/office/drawing/2010/main"/>
+                      </a:ext>
+                    </a:extLst>
+                  </pic:spPr>
+                </pic:pic>
+              </a:graphicData>
+            </a:graphic>
+          </wp:inline>
+        </w:drawing>
+      </w:r>
+    </w:p>
+    <w:p>
+      <w:pPr>
+        <w:rPr>
+          <w:bCs/>
+          <w:i/>
+          <w:iCs/>
+          <w:noProof/>
+          <w:sz w:val="16"/>
+        </w:rPr>
+      </w:pPr>
+      <w:r>
+        <w:rPr>
+          <w:bCs/>
+          <w:i/>
+          <w:iCs/>
+          <w:noProof/>
+          <w:sz w:val="16"/>
+        </w:rPr>
+        <w:t xml:space="preserve">Figure </w:t>
+      </w:r>
+      <w:r>
+        <w:rPr>
+          <w:bCs/>
+          <w:i/>
+          <w:iCs/>
+          <w:noProof/>
+          <w:sz w:val="16"/>
+        </w:rPr>
+        <w:t>2</w:t>
+      </w:r>
+      <w:r>
+        <w:rPr>
+          <w:bCs/>
+          <w:i/>
+          <w:iCs/>
+          <w:noProof/>
+          <w:sz w:val="16"/>
+        </w:rPr>
+        <w:t>: Euclidean distance</w:t>
+      </w:r>
+    </w:p>
+    <w:p>
+      <w:pPr>
+        <w:jc w:val="both"/>
+      </w:pPr>
+    </w:p>
+    <w:p>
+      <w:pPr>
+        <w:jc w:val="both"/>
+      </w:pPr>
+      <w:r>
+        <w:t>Figure 4 represents the Euclidean distance between two points based on the distance equation (1).</w:t>
+      </w:r>
+    </w:p>
+    <w:p>
+      <w:pPr>
+        <w:jc w:val="both"/>
+      </w:pPr>
+    </w:p>
+    <w:p>
+      <w:pPr>
+        <w:jc w:val="both"/>
+        <w:rPr>
+          <w:b/>
+        </w:rPr>
+      </w:pPr>
+    </w:p>
+    <w:p>
+      <w:pPr>
+        <w:jc w:val="both"/>
+      </w:pPr>
+      <w:bookmarkStart w:id="6" w:name="_Hlk161750695"/>
       <m:oMath>
         <m:r>
           <w:rPr>
@@ -7196,7 +7373,12 @@
         <w:t xml:space="preserve">       </w:t>
       </w:r>
     </w:p>
-    <w:bookmarkEnd w:id="7"/>
+    <w:p>
+      <w:pPr>
+        <w:jc w:val="both"/>
+      </w:pPr>
+    </w:p>
+    <w:bookmarkEnd w:id="6"/>
     <w:p>
       <w:r>
         <w:rPr>
@@ -7218,7 +7400,7 @@
                     <pic:cNvPicPr/>
                   </pic:nvPicPr>
                   <pic:blipFill rotWithShape="1">
-                    <a:blip r:embed="rId13" cstate="print">
+                    <a:blip r:embed="rId14" cstate="print">
                       <a:extLst>
                         <a:ext uri="{28A0092B-C50C-407E-A947-70E740481C1C}">
                           <a14:useLocalDpi xmlns:a14="http://schemas.microsoft.com/office/drawing/2010/main" val="0"/>
@@ -7712,6 +7894,56 @@
           <w:noProof/>
         </w:rPr>
       </w:pPr>
+      <w:r>
+        <w:rPr>
+          <w:noProof/>
+        </w:rPr>
+        <w:t>Once we have computed these distances, the KNN algorithm selects the 6 nearest data points</w:t>
+      </w:r>
+      <w:r>
+        <w:rPr>
+          <w:noProof/>
+        </w:rPr>
+        <w:t xml:space="preserve"> (shown in figure 5)</w:t>
+      </w:r>
+      <w:r>
+        <w:rPr>
+          <w:noProof/>
+        </w:rPr>
+        <w:t xml:space="preserve"> to our new point based on these calculations</w:t>
+      </w:r>
+      <w:r>
+        <w:rPr>
+          <w:noProof/>
+        </w:rPr>
+        <w:t xml:space="preserve">. </w:t>
+      </w:r>
+      <w:r>
+        <w:rPr>
+          <w:noProof/>
+        </w:rPr>
+        <w:t>By focusing on these 6 nearest neighbors, we ensure that our classification decision is informed by the most relevant and immediate data points in our dataset. This step is crucial as it directly influences the accuracy and reliability of our KNN classification process, allowing us to accurately assess</w:t>
+      </w:r>
+      <w:r>
+        <w:rPr>
+          <w:noProof/>
+        </w:rPr>
+        <w:t xml:space="preserve"> </w:t>
+      </w:r>
+      <w:r>
+        <w:rPr>
+          <w:noProof/>
+        </w:rPr>
+        <w:t>the local structure and characteristics of our data distribution.</w:t>
+      </w:r>
+    </w:p>
+    <w:p>
+      <w:pPr>
+        <w:jc w:val="both"/>
+        <w:rPr>
+          <w:noProof/>
+        </w:rPr>
+      </w:pPr>
     </w:p>
     <w:p>
       <w:r>
@@ -7734,7 +7966,7 @@
                     <pic:cNvPicPr/>
                   </pic:nvPicPr>
                   <pic:blipFill rotWithShape="1">
-                    <a:blip r:embed="rId14" cstate="print">
+                    <a:blip r:embed="rId15" cstate="print">
                       <a:extLst>
                         <a:ext uri="{28A0092B-C50C-407E-A947-70E740481C1C}">
                           <a14:useLocalDpi xmlns:a14="http://schemas.microsoft.com/office/drawing/2010/main" val="0"/>
@@ -7767,6 +7999,8 @@
           </wp:inline>
         </w:drawing>
       </w:r>
+      <w:bookmarkStart w:id="7" w:name="_GoBack"/>
+      <w:bookmarkEnd w:id="7"/>
     </w:p>
     <w:p>
       <w:pPr>
@@ -7829,6 +8063,34 @@
         </w:rPr>
         <w:t>Voting and Prediction</w:t>
       </w:r>
+    </w:p>
+    <w:p>
+      <w:pPr>
+        <w:jc w:val="both"/>
+      </w:pPr>
+      <w:r>
+        <w:t xml:space="preserve">In the next step, the voting method is executed </w:t>
+      </w:r>
+      <w:r>
+        <w:t xml:space="preserve">to determine the predicted class label for our </w:t>
+      </w:r>
+      <w:r>
+        <w:t>new data</w:t>
+      </w:r>
+      <w:r>
+        <w:t xml:space="preserve"> point.</w:t>
+      </w:r>
+      <w:r>
+        <w:t xml:space="preserve"> The class with the highest number of votes is then assigned the new data point. As the new data point has four neighbors from class 1, so the KNN classifier classifies the new data point to the class 3 as shown in figure 6 below.</w:t>
+      </w:r>
+    </w:p>
+    <w:p>
+      <w:pPr>
+        <w:jc w:val="both"/>
+        <w:rPr>
+          <w:b/>
+        </w:rPr>
+      </w:pPr>
     </w:p>
     <w:p>
       <w:r>
@@ -7851,7 +8113,7 @@
                     <pic:cNvPicPr/>
                   </pic:nvPicPr>
                   <pic:blipFill rotWithShape="1">
-                    <a:blip r:embed="rId15" cstate="print">
+                    <a:blip r:embed="rId16" cstate="print">
                       <a:extLst>
                         <a:ext uri="{28A0092B-C50C-407E-A947-70E740481C1C}">
                           <a14:useLocalDpi xmlns:a14="http://schemas.microsoft.com/office/drawing/2010/main" val="0"/>
@@ -7928,6 +8190,37 @@
       </w:r>
     </w:p>
     <w:p/>
+    <w:p>
+      <w:pPr>
+        <w:jc w:val="both"/>
+        <w:rPr>
+          <w:color w:val="000000" w:themeColor="text1"/>
+        </w:rPr>
+      </w:pPr>
+    </w:p>
+    <w:p>
+      <w:pPr>
+        <w:jc w:val="both"/>
+        <w:rPr>
+          <w:ins w:id="8" w:author="fahad jabbar" w:date="2024-03-20T16:28:00Z"/>
+          <w:b/>
+        </w:rPr>
+      </w:pPr>
+      <w:r>
+        <w:rPr>
+          <w:b/>
+        </w:rPr>
+        <w:t>Results for Native KNN</w:t>
+      </w:r>
+    </w:p>
+    <w:p>
+      <w:pPr>
+        <w:jc w:val="both"/>
+        <w:rPr>
+          <w:color w:val="000000" w:themeColor="text1"/>
+        </w:rPr>
+      </w:pPr>
+    </w:p>
     <w:p>
       <w:pPr>
         <w:jc w:val="both"/>
@@ -12294,6 +12587,14 @@
     <w:abstractNumId w:val="28"/>
   </w:num>
 </w:numbering>
+</file>
+
+<file path=word/people.xml><?xml version="1.0" encoding="utf-8"?>
+<w15:people xmlns:wpc="http://schemas.microsoft.com/office/word/2010/wordprocessingCanvas" xmlns:cx="http://schemas.microsoft.com/office/drawing/2014/chartex" xmlns:cx1="http://schemas.microsoft.com/office/drawing/2015/9/8/chartex" xmlns:cx2="http://schemas.microsoft.com/office/drawing/2015/10/21/chartex" xmlns:cx3="http://schemas.microsoft.com/office/drawing/2016/5/9/chartex" xmlns:cx4="http://schemas.microsoft.com/office/drawing/2016/5/10/chartex" xmlns:cx5="http://schemas.microsoft.com/office/drawing/2016/5/11/chartex" xmlns:cx6="http://schemas.microsoft.com/office/drawing/2016/5/12/chartex" xmlns:cx7="http://schemas.microsoft.com/office/drawing/2016/5/13/chartex" xmlns:cx8="http://schemas.microsoft.com/office/drawing/2016/5/14/chartex" xmlns:mc="http://schemas.openxmlformats.org/markup-compatibility/2006" xmlns:aink="http://schemas.microsoft.com/office/drawing/2016/ink" xmlns:am3d="http://schemas.microsoft.com/office/drawing/2017/model3d" xmlns:o="urn:schemas-microsoft-com:office:office" xmlns:r="http://schemas.openxmlformats.org/officeDocument/2006/relationships" xmlns:m="http://schemas.openxmlformats.org/officeDocument/2006/math" xmlns:v="urn:schemas-microsoft-com:vml" xmlns:wp14="http://schemas.microsoft.com/office/word/2010/wordprocessingDrawing" xmlns:wp="http://schemas.openxmlformats.org/drawingml/2006/wordprocessingDrawing" xmlns:w10="urn:schemas-microsoft-com:office:word" xmlns:w="http://schemas.openxmlformats.org/wordprocessingml/2006/main" xmlns:w14="http://schemas.microsoft.com/office/word/2010/wordml" xmlns:w15="http://schemas.microsoft.com/office/word/2012/wordml" xmlns:w16cid="http://schemas.microsoft.com/office/word/2016/wordml/cid" xmlns:w16se="http://schemas.microsoft.com/office/word/2015/wordml/symex" xmlns:wpg="http://schemas.microsoft.com/office/word/2010/wordprocessingGroup" xmlns:wpi="http://schemas.microsoft.com/office/word/2010/wordprocessingInk" xmlns:wne="http://schemas.microsoft.com/office/word/2006/wordml" xmlns:wps="http://schemas.microsoft.com/office/word/2010/wordprocessingShape" mc:Ignorable="w14 w15 w16se w16cid wp14">
+  <w15:person w15:author="fahad jabbar">
+    <w15:presenceInfo w15:providerId="Windows Live" w15:userId="9ed00ad6f6d08e53"/>
+  </w15:person>
+</w15:people>
 </file>
 
 <file path=word/styles.xml><?xml version="1.0" encoding="utf-8"?>
@@ -13339,7 +13640,7 @@
     <w:charset w:val="00"/>
     <w:family w:val="modern"/>
     <w:pitch w:val="fixed"/>
-    <w:sig w:usb0="E0002AFF" w:usb1="C0007843" w:usb2="00000009" w:usb3="00000000" w:csb0="000001FF" w:csb1="00000000"/>
+    <w:sig w:usb0="E0002EFF" w:usb1="C0007843" w:usb2="00000009" w:usb3="00000000" w:csb0="000001FF" w:csb1="00000000"/>
   </w:font>
   <w:font w:name="Wingdings">
     <w:panose1 w:val="05000000000000000000"/>
@@ -13384,7 +13685,7 @@
     <w:charset w:val="00"/>
     <w:family w:val="swiss"/>
     <w:pitch w:val="variable"/>
-    <w:sig w:usb0="A0002AEF" w:usb1="4000207B" w:usb2="00000000" w:usb3="00000000" w:csb0="000001FF" w:csb1="00000000"/>
+    <w:sig w:usb0="E4002EFF" w:usb1="C200247B" w:usb2="00000009" w:usb3="00000000" w:csb0="000001FF" w:csb1="00000000"/>
   </w:font>
   <w:font w:name="Yu Mincho">
     <w:altName w:val="游明朝"/>
@@ -13434,8 +13735,8 @@
   </w:compat>
   <w:rsids>
     <w:rsidRoot w:val="00F6291A"/>
+    <w:rsid w:val="007311A9"/>
     <w:rsid w:val="009064B8"/>
-    <w:rsid w:val="00AF7CBD"/>
     <w:rsid w:val="00D034F7"/>
     <w:rsid w:val="00F6291A"/>
   </w:rsids>
@@ -14240,7 +14541,7 @@
 </file>
 
 <file path=customXml/itemProps1.xml><?xml version="1.0" encoding="utf-8"?>
-<ds:datastoreItem xmlns:ds="http://schemas.openxmlformats.org/officeDocument/2006/customXml" ds:itemID="{275BA02C-9BC4-4AA3-82CF-C87D181943C7}">
+<ds:datastoreItem xmlns:ds="http://schemas.openxmlformats.org/officeDocument/2006/customXml" ds:itemID="{49326C7E-4BBD-4A5F-BCDE-D87427BE360E}">
   <ds:schemaRefs>
     <ds:schemaRef ds:uri="http://schemas.openxmlformats.org/officeDocument/2006/bibliography"/>
   </ds:schemaRefs>

</xml_diff>

<commit_message>
Added the results for Native KNN
</commit_message>
<xml_diff>
--- a/source/MySEProject/Documentation/Implement_the_KNN__Classifier_KNN_Quest.docx
+++ b/source/MySEProject/Documentation/Implement_the_KNN__Classifier_KNN_Quest.docx
@@ -7999,8 +7999,6 @@
           </wp:inline>
         </w:drawing>
       </w:r>
-      <w:bookmarkStart w:id="7" w:name="_GoBack"/>
-      <w:bookmarkEnd w:id="7"/>
     </w:p>
     <w:p>
       <w:pPr>
@@ -8202,7 +8200,7 @@
       <w:pPr>
         <w:jc w:val="both"/>
         <w:rPr>
-          <w:ins w:id="8" w:author="fahad jabbar" w:date="2024-03-20T16:28:00Z"/>
+          <w:ins w:id="7" w:author="fahad jabbar" w:date="2024-03-20T16:28:00Z"/>
           <w:b/>
         </w:rPr>
       </w:pPr>
@@ -8224,10 +8222,252 @@
     <w:p>
       <w:pPr>
         <w:jc w:val="both"/>
-        <w:rPr>
-          <w:color w:val="000000" w:themeColor="text1"/>
-        </w:rPr>
-      </w:pPr>
+      </w:pPr>
+      <w:r>
+        <w:rPr>
+          <w:noProof/>
+        </w:rPr>
+        <w:drawing>
+          <wp:inline distT="0" distB="0" distL="0" distR="0" wp14:anchorId="644ED560" wp14:editId="3F5C9EEA">
+            <wp:extent cx="3089910" cy="1638300"/>
+            <wp:effectExtent l="0" t="0" r="0" b="0"/>
+            <wp:docPr id="12" name="Picture 12"/>
+            <wp:cNvGraphicFramePr>
+              <a:graphicFrameLocks xmlns:a="http://schemas.openxmlformats.org/drawingml/2006/main" noChangeAspect="1"/>
+            </wp:cNvGraphicFramePr>
+            <a:graphic xmlns:a="http://schemas.openxmlformats.org/drawingml/2006/main">
+              <a:graphicData uri="http://schemas.openxmlformats.org/drawingml/2006/picture">
+                <pic:pic xmlns:pic="http://schemas.openxmlformats.org/drawingml/2006/picture">
+                  <pic:nvPicPr>
+                    <pic:cNvPr id="1" name=""/>
+                    <pic:cNvPicPr/>
+                  </pic:nvPicPr>
+                  <pic:blipFill>
+                    <a:blip r:embed="rId17"/>
+                    <a:stretch>
+                      <a:fillRect/>
+                    </a:stretch>
+                  </pic:blipFill>
+                  <pic:spPr>
+                    <a:xfrm>
+                      <a:off x="0" y="0"/>
+                      <a:ext cx="3089910" cy="1638300"/>
+                    </a:xfrm>
+                    <a:prstGeom prst="rect">
+                      <a:avLst/>
+                    </a:prstGeom>
+                  </pic:spPr>
+                </pic:pic>
+              </a:graphicData>
+            </a:graphic>
+          </wp:inline>
+        </w:drawing>
+      </w:r>
+    </w:p>
+    <w:p>
+      <w:pPr>
+        <w:rPr>
+          <w:bCs/>
+          <w:i/>
+          <w:iCs/>
+          <w:noProof/>
+          <w:color w:val="FF0000"/>
+          <w:sz w:val="16"/>
+        </w:rPr>
+      </w:pPr>
+      <w:r>
+        <w:rPr>
+          <w:bCs/>
+          <w:i/>
+          <w:iCs/>
+          <w:noProof/>
+          <w:sz w:val="16"/>
+        </w:rPr>
+        <w:t xml:space="preserve">Figure </w:t>
+      </w:r>
+      <w:r>
+        <w:rPr>
+          <w:bCs/>
+          <w:i/>
+          <w:iCs/>
+          <w:noProof/>
+          <w:sz w:val="16"/>
+        </w:rPr>
+        <w:t>2</w:t>
+      </w:r>
+      <w:r>
+        <w:rPr>
+          <w:bCs/>
+          <w:i/>
+          <w:iCs/>
+          <w:noProof/>
+          <w:sz w:val="16"/>
+        </w:rPr>
+        <w:t xml:space="preserve">: </w:t>
+      </w:r>
+      <w:r>
+        <w:rPr>
+          <w:bCs/>
+          <w:i/>
+          <w:iCs/>
+          <w:noProof/>
+          <w:sz w:val="16"/>
+        </w:rPr>
+        <w:t xml:space="preserve">to be </w:t>
+      </w:r>
+      <w:commentRangeStart w:id="8"/>
+      <w:r>
+        <w:rPr>
+          <w:bCs/>
+          <w:i/>
+          <w:iCs/>
+          <w:noProof/>
+          <w:sz w:val="16"/>
+        </w:rPr>
+        <w:t>replaced</w:t>
+      </w:r>
+      <w:commentRangeEnd w:id="8"/>
+      <w:r>
+        <w:rPr>
+          <w:rStyle w:val="CommentReference"/>
+        </w:rPr>
+        <w:commentReference w:id="8"/>
+      </w:r>
+    </w:p>
+    <w:p>
+      <w:pPr>
+        <w:jc w:val="both"/>
+      </w:pPr>
+    </w:p>
+    <w:p>
+      <w:pPr>
+        <w:jc w:val="both"/>
+      </w:pPr>
+    </w:p>
+    <w:p>
+      <w:pPr>
+        <w:jc w:val="both"/>
+        <w:rPr>
+          <w:b/>
+          <w:rPrChange w:id="9" w:author="fahad jabbar" w:date="2024-03-20T16:28:00Z">
+            <w:rPr/>
+          </w:rPrChange>
+        </w:rPr>
+      </w:pPr>
+      <w:r>
+        <w:rPr>
+          <w:b/>
+          <w:rPrChange w:id="10" w:author="fahad jabbar" w:date="2024-03-20T16:28:00Z">
+            <w:rPr/>
+          </w:rPrChange>
+        </w:rPr>
+        <w:t>Unit test for Native KNN</w:t>
+      </w:r>
+    </w:p>
+    <w:p>
+      <w:pPr>
+        <w:jc w:val="both"/>
+        <w:rPr>
+          <w:ins w:id="11" w:author="fahad jabbar" w:date="2024-03-20T16:30:00Z"/>
+        </w:rPr>
+      </w:pPr>
+      <w:ins w:id="12" w:author="fahad jabbar" w:date="2024-03-20T16:30:00Z">
+        <w:r>
+          <w:rPr>
+            <w:noProof/>
+          </w:rPr>
+          <w:drawing>
+            <wp:inline distT="0" distB="0" distL="0" distR="0" wp14:anchorId="5F494515" wp14:editId="18EC1AD0">
+              <wp:extent cx="3089910" cy="1637030"/>
+              <wp:effectExtent l="0" t="0" r="0" b="1270"/>
+              <wp:docPr id="13" name="Picture 13"/>
+              <wp:cNvGraphicFramePr>
+                <a:graphicFrameLocks xmlns:a="http://schemas.openxmlformats.org/drawingml/2006/main" noChangeAspect="1"/>
+              </wp:cNvGraphicFramePr>
+              <a:graphic xmlns:a="http://schemas.openxmlformats.org/drawingml/2006/main">
+                <a:graphicData uri="http://schemas.openxmlformats.org/drawingml/2006/picture">
+                  <pic:pic xmlns:pic="http://schemas.openxmlformats.org/drawingml/2006/picture">
+                    <pic:nvPicPr>
+                      <pic:cNvPr id="1" name=""/>
+                      <pic:cNvPicPr/>
+                    </pic:nvPicPr>
+                    <pic:blipFill>
+                      <a:blip r:embed="rId21"/>
+                      <a:stretch>
+                        <a:fillRect/>
+                      </a:stretch>
+                    </pic:blipFill>
+                    <pic:spPr>
+                      <a:xfrm>
+                        <a:off x="0" y="0"/>
+                        <a:ext cx="3089910" cy="1637030"/>
+                      </a:xfrm>
+                      <a:prstGeom prst="rect">
+                        <a:avLst/>
+                      </a:prstGeom>
+                    </pic:spPr>
+                  </pic:pic>
+                </a:graphicData>
+              </a:graphic>
+            </wp:inline>
+          </w:drawing>
+        </w:r>
+      </w:ins>
+    </w:p>
+    <w:p>
+      <w:pPr>
+        <w:rPr>
+          <w:ins w:id="13" w:author="fahad jabbar" w:date="2024-03-20T16:30:00Z"/>
+          <w:bCs/>
+          <w:i/>
+          <w:iCs/>
+          <w:noProof/>
+          <w:color w:val="FF0000"/>
+          <w:sz w:val="16"/>
+        </w:rPr>
+      </w:pPr>
+      <w:ins w:id="14" w:author="fahad jabbar" w:date="2024-03-20T16:30:00Z">
+        <w:r>
+          <w:rPr>
+            <w:bCs/>
+            <w:i/>
+            <w:iCs/>
+            <w:noProof/>
+            <w:sz w:val="16"/>
+          </w:rPr>
+          <w:t xml:space="preserve">Figure </w:t>
+        </w:r>
+        <w:r>
+          <w:rPr>
+            <w:bCs/>
+            <w:i/>
+            <w:iCs/>
+            <w:noProof/>
+            <w:sz w:val="16"/>
+          </w:rPr>
+          <w:t>2</w:t>
+        </w:r>
+        <w:r>
+          <w:rPr>
+            <w:bCs/>
+            <w:i/>
+            <w:iCs/>
+            <w:noProof/>
+            <w:sz w:val="16"/>
+          </w:rPr>
+          <w:t xml:space="preserve">: </w:t>
+        </w:r>
+      </w:ins>
+    </w:p>
+    <w:p>
+      <w:pPr>
+        <w:jc w:val="both"/>
+        <w:rPr>
+          <w:color w:val="000000" w:themeColor="text1"/>
+        </w:rPr>
+      </w:pPr>
+      <w:bookmarkStart w:id="15" w:name="_GoBack"/>
+      <w:bookmarkEnd w:id="15"/>
     </w:p>
     <w:p>
       <w:pPr>
@@ -9939,6 +10179,54 @@
     </w:sectPr>
   </w:body>
 </w:document>
+</file>
+
+<file path=word/comments.xml><?xml version="1.0" encoding="utf-8"?>
+<w:comments xmlns:wpc="http://schemas.microsoft.com/office/word/2010/wordprocessingCanvas" xmlns:cx="http://schemas.microsoft.com/office/drawing/2014/chartex" xmlns:cx1="http://schemas.microsoft.com/office/drawing/2015/9/8/chartex" xmlns:cx2="http://schemas.microsoft.com/office/drawing/2015/10/21/chartex" xmlns:cx3="http://schemas.microsoft.com/office/drawing/2016/5/9/chartex" xmlns:cx4="http://schemas.microsoft.com/office/drawing/2016/5/10/chartex" xmlns:cx5="http://schemas.microsoft.com/office/drawing/2016/5/11/chartex" xmlns:cx6="http://schemas.microsoft.com/office/drawing/2016/5/12/chartex" xmlns:cx7="http://schemas.microsoft.com/office/drawing/2016/5/13/chartex" xmlns:cx8="http://schemas.microsoft.com/office/drawing/2016/5/14/chartex" xmlns:mc="http://schemas.openxmlformats.org/markup-compatibility/2006" xmlns:aink="http://schemas.microsoft.com/office/drawing/2016/ink" xmlns:am3d="http://schemas.microsoft.com/office/drawing/2017/model3d" xmlns:o="urn:schemas-microsoft-com:office:office" xmlns:r="http://schemas.openxmlformats.org/officeDocument/2006/relationships" xmlns:m="http://schemas.openxmlformats.org/officeDocument/2006/math" xmlns:v="urn:schemas-microsoft-com:vml" xmlns:wp14="http://schemas.microsoft.com/office/word/2010/wordprocessingDrawing" xmlns:wp="http://schemas.openxmlformats.org/drawingml/2006/wordprocessingDrawing" xmlns:w10="urn:schemas-microsoft-com:office:word" xmlns:w="http://schemas.openxmlformats.org/wordprocessingml/2006/main" xmlns:w14="http://schemas.microsoft.com/office/word/2010/wordml" xmlns:w15="http://schemas.microsoft.com/office/word/2012/wordml" xmlns:w16cid="http://schemas.microsoft.com/office/word/2016/wordml/cid" xmlns:w16se="http://schemas.microsoft.com/office/word/2015/wordml/symex" xmlns:wpg="http://schemas.microsoft.com/office/word/2010/wordprocessingGroup" xmlns:wpi="http://schemas.microsoft.com/office/word/2010/wordprocessingInk" xmlns:wne="http://schemas.microsoft.com/office/word/2006/wordml" xmlns:wps="http://schemas.microsoft.com/office/word/2010/wordprocessingShape" mc:Ignorable="w14 w15 w16se w16cid wp14">
+  <w:comment w:id="8" w:author="fahad jabbar" w:date="2024-03-20T16:28:00Z" w:initials="fj">
+    <w:p>
+      <w:pPr>
+        <w:pStyle w:val="CommentText"/>
+      </w:pPr>
+      <w:r>
+        <w:rPr>
+          <w:rStyle w:val="CommentReference"/>
+        </w:rPr>
+        <w:annotationRef/>
+      </w:r>
+      <w:r>
+        <w:t xml:space="preserve">Replace after adding comments in </w:t>
+      </w:r>
+      <w:proofErr w:type="spellStart"/>
+      <w:r>
+        <w:t>knn</w:t>
+      </w:r>
+      <w:proofErr w:type="spellEnd"/>
+    </w:p>
+    <w:p>
+      <w:pPr>
+        <w:pStyle w:val="CommentText"/>
+      </w:pPr>
+    </w:p>
+    <w:p>
+      <w:pPr>
+        <w:pStyle w:val="CommentText"/>
+      </w:pPr>
+    </w:p>
+  </w:comment>
+</w:comments>
+</file>
+
+<file path=word/commentsExtended.xml><?xml version="1.0" encoding="utf-8"?>
+<w15:commentsEx xmlns:wpc="http://schemas.microsoft.com/office/word/2010/wordprocessingCanvas" xmlns:cx="http://schemas.microsoft.com/office/drawing/2014/chartex" xmlns:cx1="http://schemas.microsoft.com/office/drawing/2015/9/8/chartex" xmlns:cx2="http://schemas.microsoft.com/office/drawing/2015/10/21/chartex" xmlns:cx3="http://schemas.microsoft.com/office/drawing/2016/5/9/chartex" xmlns:cx4="http://schemas.microsoft.com/office/drawing/2016/5/10/chartex" xmlns:cx5="http://schemas.microsoft.com/office/drawing/2016/5/11/chartex" xmlns:cx6="http://schemas.microsoft.com/office/drawing/2016/5/12/chartex" xmlns:cx7="http://schemas.microsoft.com/office/drawing/2016/5/13/chartex" xmlns:cx8="http://schemas.microsoft.com/office/drawing/2016/5/14/chartex" xmlns:mc="http://schemas.openxmlformats.org/markup-compatibility/2006" xmlns:aink="http://schemas.microsoft.com/office/drawing/2016/ink" xmlns:am3d="http://schemas.microsoft.com/office/drawing/2017/model3d" xmlns:o="urn:schemas-microsoft-com:office:office" xmlns:r="http://schemas.openxmlformats.org/officeDocument/2006/relationships" xmlns:m="http://schemas.openxmlformats.org/officeDocument/2006/math" xmlns:v="urn:schemas-microsoft-com:vml" xmlns:wp14="http://schemas.microsoft.com/office/word/2010/wordprocessingDrawing" xmlns:wp="http://schemas.openxmlformats.org/drawingml/2006/wordprocessingDrawing" xmlns:w10="urn:schemas-microsoft-com:office:word" xmlns:w="http://schemas.openxmlformats.org/wordprocessingml/2006/main" xmlns:w14="http://schemas.microsoft.com/office/word/2010/wordml" xmlns:w15="http://schemas.microsoft.com/office/word/2012/wordml" xmlns:w16cid="http://schemas.microsoft.com/office/word/2016/wordml/cid" xmlns:w16se="http://schemas.microsoft.com/office/word/2015/wordml/symex" xmlns:wpg="http://schemas.microsoft.com/office/word/2010/wordprocessingGroup" xmlns:wpi="http://schemas.microsoft.com/office/word/2010/wordprocessingInk" xmlns:wne="http://schemas.microsoft.com/office/word/2006/wordml" xmlns:wps="http://schemas.microsoft.com/office/word/2010/wordprocessingShape" mc:Ignorable="w14 w15 w16se w16cid wp14">
+  <w15:commentEx w15:paraId="39B289ED" w15:done="0"/>
+</w15:commentsEx>
+</file>
+
+<file path=word/commentsIds.xml><?xml version="1.0" encoding="utf-8"?>
+<w16cid:commentsIds xmlns:wpc="http://schemas.microsoft.com/office/word/2010/wordprocessingCanvas" xmlns:cx="http://schemas.microsoft.com/office/drawing/2014/chartex" xmlns:cx1="http://schemas.microsoft.com/office/drawing/2015/9/8/chartex" xmlns:cx2="http://schemas.microsoft.com/office/drawing/2015/10/21/chartex" xmlns:cx3="http://schemas.microsoft.com/office/drawing/2016/5/9/chartex" xmlns:cx4="http://schemas.microsoft.com/office/drawing/2016/5/10/chartex" xmlns:cx5="http://schemas.microsoft.com/office/drawing/2016/5/11/chartex" xmlns:cx6="http://schemas.microsoft.com/office/drawing/2016/5/12/chartex" xmlns:cx7="http://schemas.microsoft.com/office/drawing/2016/5/13/chartex" xmlns:cx8="http://schemas.microsoft.com/office/drawing/2016/5/14/chartex" xmlns:mc="http://schemas.openxmlformats.org/markup-compatibility/2006" xmlns:aink="http://schemas.microsoft.com/office/drawing/2016/ink" xmlns:am3d="http://schemas.microsoft.com/office/drawing/2017/model3d" xmlns:o="urn:schemas-microsoft-com:office:office" xmlns:r="http://schemas.openxmlformats.org/officeDocument/2006/relationships" xmlns:m="http://schemas.openxmlformats.org/officeDocument/2006/math" xmlns:v="urn:schemas-microsoft-com:vml" xmlns:wp14="http://schemas.microsoft.com/office/word/2010/wordprocessingDrawing" xmlns:wp="http://schemas.openxmlformats.org/drawingml/2006/wordprocessingDrawing" xmlns:w10="urn:schemas-microsoft-com:office:word" xmlns:w="http://schemas.openxmlformats.org/wordprocessingml/2006/main" xmlns:w14="http://schemas.microsoft.com/office/word/2010/wordml" xmlns:w15="http://schemas.microsoft.com/office/word/2012/wordml" xmlns:w16cid="http://schemas.microsoft.com/office/word/2016/wordml/cid" xmlns:w16se="http://schemas.microsoft.com/office/word/2015/wordml/symex" xmlns:wpg="http://schemas.microsoft.com/office/word/2010/wordprocessingGroup" xmlns:wpi="http://schemas.microsoft.com/office/word/2010/wordprocessingInk" xmlns:wne="http://schemas.microsoft.com/office/word/2006/wordml" xmlns:wps="http://schemas.microsoft.com/office/word/2010/wordprocessingShape" mc:Ignorable="w14 w15 w16se w16cid wp14">
+  <w16cid:commentId w16cid:paraId="39B289ED" w16cid:durableId="29A58D15"/>
+</w16cid:commentsIds>
 </file>
 
 <file path=word/endnotes.xml><?xml version="1.0" encoding="utf-8"?>
@@ -13496,6 +13784,52 @@
       <w:color w:val="808080"/>
     </w:rPr>
   </w:style>
+  <w:style w:type="character" w:styleId="CommentReference">
+    <w:name w:val="annotation reference"/>
+    <w:basedOn w:val="DefaultParagraphFont"/>
+    <w:rsid w:val="00B376D1"/>
+    <w:rPr>
+      <w:sz w:val="16"/>
+      <w:szCs w:val="16"/>
+    </w:rPr>
+  </w:style>
+  <w:style w:type="paragraph" w:styleId="CommentText">
+    <w:name w:val="annotation text"/>
+    <w:basedOn w:val="Normal"/>
+    <w:link w:val="CommentTextChar"/>
+    <w:rsid w:val="00B376D1"/>
+  </w:style>
+  <w:style w:type="character" w:customStyle="1" w:styleId="CommentTextChar">
+    <w:name w:val="Comment Text Char"/>
+    <w:basedOn w:val="DefaultParagraphFont"/>
+    <w:link w:val="CommentText"/>
+    <w:rsid w:val="00B376D1"/>
+  </w:style>
+  <w:style w:type="paragraph" w:styleId="BalloonText">
+    <w:name w:val="Balloon Text"/>
+    <w:basedOn w:val="Normal"/>
+    <w:link w:val="BalloonTextChar"/>
+    <w:semiHidden/>
+    <w:unhideWhenUsed/>
+    <w:rsid w:val="00B376D1"/>
+    <w:rPr>
+      <w:rFonts w:ascii="Segoe UI" w:hAnsi="Segoe UI" w:cs="Segoe UI"/>
+      <w:sz w:val="18"/>
+      <w:szCs w:val="18"/>
+    </w:rPr>
+  </w:style>
+  <w:style w:type="character" w:customStyle="1" w:styleId="BalloonTextChar">
+    <w:name w:val="Balloon Text Char"/>
+    <w:basedOn w:val="DefaultParagraphFont"/>
+    <w:link w:val="BalloonText"/>
+    <w:semiHidden/>
+    <w:rsid w:val="00B376D1"/>
+    <w:rPr>
+      <w:rFonts w:ascii="Segoe UI" w:hAnsi="Segoe UI" w:cs="Segoe UI"/>
+      <w:sz w:val="18"/>
+      <w:szCs w:val="18"/>
+    </w:rPr>
+  </w:style>
 </w:styles>
 </file>
 
@@ -13664,6 +13998,13 @@
     <w:family w:val="modern"/>
     <w:pitch w:val="fixed"/>
     <w:sig w:usb0="E00002FF" w:usb1="6AC7FDFB" w:usb2="08000012" w:usb3="00000000" w:csb0="0002009F" w:csb1="00000000"/>
+  </w:font>
+  <w:font w:name="Segoe UI">
+    <w:panose1 w:val="020B0502040204020203"/>
+    <w:charset w:val="00"/>
+    <w:family w:val="swiss"/>
+    <w:pitch w:val="variable"/>
+    <w:sig w:usb0="E4002EFF" w:usb1="C000E47F" w:usb2="00000009" w:usb3="00000000" w:csb0="000001FF" w:csb1="00000000"/>
   </w:font>
   <w:font w:name="Cambria Math">
     <w:panose1 w:val="02040503050406030204"/>
@@ -13735,7 +14076,7 @@
   </w:compat>
   <w:rsids>
     <w:rsidRoot w:val="00F6291A"/>
-    <w:rsid w:val="007311A9"/>
+    <w:rsid w:val="00637478"/>
     <w:rsid w:val="009064B8"/>
     <w:rsid w:val="00D034F7"/>
     <w:rsid w:val="00F6291A"/>
@@ -14541,7 +14882,7 @@
 </file>
 
 <file path=customXml/itemProps1.xml><?xml version="1.0" encoding="utf-8"?>
-<ds:datastoreItem xmlns:ds="http://schemas.openxmlformats.org/officeDocument/2006/customXml" ds:itemID="{49326C7E-4BBD-4A5F-BCDE-D87427BE360E}">
+<ds:datastoreItem xmlns:ds="http://schemas.openxmlformats.org/officeDocument/2006/customXml" ds:itemID="{5E4082FE-1F6B-4A0F-A7F5-58D2B7CCCD8A}">
   <ds:schemaRefs>
     <ds:schemaRef ds:uri="http://schemas.openxmlformats.org/officeDocument/2006/bibliography"/>
   </ds:schemaRefs>

</xml_diff>